<commit_message>
Rough draft of introduction done
</commit_message>
<xml_diff>
--- a/final/final_deliverable.docx
+++ b/final/final_deliverable.docx
@@ -274,7 +274,18 @@
     </w:p>
     <w:sdt>
       <w:sdtPr>
-        <w:id w:val="5646805"/>
+        <w:rPr>
+          <w:rFonts w:asciiTheme="minorHAnsi" w:eastAsiaTheme="minorHAnsi" w:hAnsiTheme="minorHAnsi" w:cstheme="minorBidi"/>
+          <w:b w:val="0"/>
+          <w:bCs w:val="0"/>
+          <w:color w:val="auto"/>
+          <w:kern w:val="2"/>
+          <w:sz w:val="24"/>
+          <w:szCs w:val="24"/>
+          <w:lang w:val="en-CA"/>
+          <w14:ligatures w14:val="standardContextual"/>
+        </w:rPr>
+        <w:id w:val="-1620060627"/>
         <w:docPartObj>
           <w:docPartGallery w:val="Table of Contents"/>
           <w:docPartUnique/>
@@ -282,14 +293,7 @@
       </w:sdtPr>
       <w:sdtEndPr>
         <w:rPr>
-          <w:rFonts w:asciiTheme="minorHAnsi" w:eastAsiaTheme="minorHAnsi" w:hAnsiTheme="minorHAnsi" w:cstheme="minorBidi"/>
           <w:noProof/>
-          <w:color w:val="auto"/>
-          <w:kern w:val="2"/>
-          <w:sz w:val="24"/>
-          <w:szCs w:val="24"/>
-          <w:lang w:val="en-CA"/>
-          <w14:ligatures w14:val="standardContextual"/>
         </w:rPr>
       </w:sdtEndPr>
       <w:sdtContent>
@@ -333,7 +337,7 @@
             </w:rPr>
             <w:fldChar w:fldCharType="separate"/>
           </w:r>
-          <w:hyperlink w:anchor="_Toc157368566" w:history="1">
+          <w:hyperlink w:anchor="_Toc157370736" w:history="1">
             <w:r>
               <w:rPr>
                 <w:rStyle w:val="Hyperlink"/>
@@ -360,7 +364,7 @@
                 <w:noProof/>
                 <w:webHidden/>
               </w:rPr>
-              <w:instrText xml:space="preserve"> PAGEREF _Toc157368566 \h </w:instrText>
+              <w:instrText xml:space="preserve"> PAGEREF _Toc157370736 \h </w:instrText>
             </w:r>
             <w:r>
               <w:rPr>
@@ -380,7 +384,7 @@
                 <w:noProof/>
                 <w:webHidden/>
               </w:rPr>
-              <w:t>4</w:t>
+              <w:t>3</w:t>
             </w:r>
             <w:r>
               <w:rPr>
@@ -406,13 +410,13 @@
               <w:noProof/>
             </w:rPr>
           </w:pPr>
-          <w:hyperlink w:anchor="_Toc157368567" w:history="1">
+          <w:hyperlink w:anchor="_Toc157370737" w:history="1">
             <w:r>
               <w:rPr>
                 <w:rStyle w:val="Hyperlink"/>
                 <w:noProof/>
               </w:rPr>
-              <w:t>5 Prototypes</w:t>
+              <w:t>2 Background</w:t>
             </w:r>
             <w:r>
               <w:rPr>
@@ -433,7 +437,7 @@
                 <w:noProof/>
                 <w:webHidden/>
               </w:rPr>
-              <w:instrText xml:space="preserve"> PAGEREF _Toc157368567 \h </w:instrText>
+              <w:instrText xml:space="preserve"> PAGEREF _Toc157370737 \h </w:instrText>
             </w:r>
             <w:r>
               <w:rPr>
@@ -453,7 +457,7 @@
                 <w:noProof/>
                 <w:webHidden/>
               </w:rPr>
-              <w:t>5</w:t>
+              <w:t>4</w:t>
             </w:r>
             <w:r>
               <w:rPr>
@@ -479,13 +483,13 @@
               <w:noProof/>
             </w:rPr>
           </w:pPr>
-          <w:hyperlink w:anchor="_Toc157368568" w:history="1">
+          <w:hyperlink w:anchor="_Toc157370738" w:history="1">
             <w:r>
               <w:rPr>
                 <w:rStyle w:val="Hyperlink"/>
                 <w:noProof/>
               </w:rPr>
-              <w:t>6 Conclusion</w:t>
+              <w:t>3 Planning and Research</w:t>
             </w:r>
             <w:r>
               <w:rPr>
@@ -506,7 +510,7 @@
                 <w:noProof/>
                 <w:webHidden/>
               </w:rPr>
-              <w:instrText xml:space="preserve"> PAGEREF _Toc157368568 \h </w:instrText>
+              <w:instrText xml:space="preserve"> PAGEREF _Toc157370738 \h </w:instrText>
             </w:r>
             <w:r>
               <w:rPr>
@@ -552,13 +556,13 @@
               <w:noProof/>
             </w:rPr>
           </w:pPr>
-          <w:hyperlink w:anchor="_Toc157368569" w:history="1">
+          <w:hyperlink w:anchor="_Toc157370739" w:history="1">
             <w:r>
               <w:rPr>
                 <w:rStyle w:val="Hyperlink"/>
                 <w:noProof/>
               </w:rPr>
-              <w:t>7 Appendix</w:t>
+              <w:t>4 Prototyping and Iteration</w:t>
             </w:r>
             <w:r>
               <w:rPr>
@@ -579,7 +583,7 @@
                 <w:noProof/>
                 <w:webHidden/>
               </w:rPr>
-              <w:instrText xml:space="preserve"> PAGEREF _Toc157368569 \h </w:instrText>
+              <w:instrText xml:space="preserve"> PAGEREF _Toc157370739 \h </w:instrText>
             </w:r>
             <w:r>
               <w:rPr>
@@ -599,7 +603,7 @@
                 <w:noProof/>
                 <w:webHidden/>
               </w:rPr>
-              <w:t>5</w:t>
+              <w:t>6</w:t>
             </w:r>
             <w:r>
               <w:rPr>
@@ -625,13 +629,13 @@
               <w:noProof/>
             </w:rPr>
           </w:pPr>
-          <w:hyperlink w:anchor="_Toc157368570" w:history="1">
+          <w:hyperlink w:anchor="_Toc157370740" w:history="1">
             <w:r>
               <w:rPr>
                 <w:rStyle w:val="Hyperlink"/>
                 <w:noProof/>
               </w:rPr>
-              <w:t>8 References</w:t>
+              <w:t>5 Design</w:t>
             </w:r>
             <w:r>
               <w:rPr>
@@ -652,7 +656,7 @@
                 <w:noProof/>
                 <w:webHidden/>
               </w:rPr>
-              <w:instrText xml:space="preserve"> PAGEREF _Toc157368570 \h </w:instrText>
+              <w:instrText xml:space="preserve"> PAGEREF _Toc157370740 \h </w:instrText>
             </w:r>
             <w:r>
               <w:rPr>
@@ -672,7 +676,518 @@
                 <w:noProof/>
                 <w:webHidden/>
               </w:rPr>
-              <w:t>5</w:t>
+              <w:t>7</w:t>
+            </w:r>
+            <w:r>
+              <w:rPr>
+                <w:noProof/>
+                <w:webHidden/>
+              </w:rPr>
+              <w:fldChar w:fldCharType="end"/>
+            </w:r>
+          </w:hyperlink>
+        </w:p>
+        <w:p>
+          <w:pPr>
+            <w:pStyle w:val="TOC1"/>
+            <w:tabs>
+              <w:tab w:val="right" w:leader="dot" w:pos="10790"/>
+            </w:tabs>
+            <w:rPr>
+              <w:rFonts w:eastAsiaTheme="minorEastAsia" w:cstheme="minorBidi"/>
+              <w:b w:val="0"/>
+              <w:bCs w:val="0"/>
+              <w:i w:val="0"/>
+              <w:iCs w:val="0"/>
+              <w:noProof/>
+            </w:rPr>
+          </w:pPr>
+          <w:hyperlink w:anchor="_Toc157370741" w:history="1">
+            <w:r>
+              <w:rPr>
+                <w:rStyle w:val="Hyperlink"/>
+                <w:noProof/>
+              </w:rPr>
+              <w:t>6 System Development</w:t>
+            </w:r>
+            <w:r>
+              <w:rPr>
+                <w:noProof/>
+                <w:webHidden/>
+              </w:rPr>
+              <w:tab/>
+            </w:r>
+            <w:r>
+              <w:rPr>
+                <w:noProof/>
+                <w:webHidden/>
+              </w:rPr>
+              <w:fldChar w:fldCharType="begin"/>
+            </w:r>
+            <w:r>
+              <w:rPr>
+                <w:noProof/>
+                <w:webHidden/>
+              </w:rPr>
+              <w:instrText xml:space="preserve"> PAGEREF _Toc157370741 \h </w:instrText>
+            </w:r>
+            <w:r>
+              <w:rPr>
+                <w:noProof/>
+                <w:webHidden/>
+              </w:rPr>
+            </w:r>
+            <w:r>
+              <w:rPr>
+                <w:noProof/>
+                <w:webHidden/>
+              </w:rPr>
+              <w:fldChar w:fldCharType="separate"/>
+            </w:r>
+            <w:r>
+              <w:rPr>
+                <w:noProof/>
+                <w:webHidden/>
+              </w:rPr>
+              <w:t>8</w:t>
+            </w:r>
+            <w:r>
+              <w:rPr>
+                <w:noProof/>
+                <w:webHidden/>
+              </w:rPr>
+              <w:fldChar w:fldCharType="end"/>
+            </w:r>
+          </w:hyperlink>
+        </w:p>
+        <w:p>
+          <w:pPr>
+            <w:pStyle w:val="TOC1"/>
+            <w:tabs>
+              <w:tab w:val="right" w:leader="dot" w:pos="10790"/>
+            </w:tabs>
+            <w:rPr>
+              <w:rFonts w:eastAsiaTheme="minorEastAsia" w:cstheme="minorBidi"/>
+              <w:b w:val="0"/>
+              <w:bCs w:val="0"/>
+              <w:i w:val="0"/>
+              <w:iCs w:val="0"/>
+              <w:noProof/>
+            </w:rPr>
+          </w:pPr>
+          <w:hyperlink w:anchor="_Toc157370742" w:history="1">
+            <w:r>
+              <w:rPr>
+                <w:rStyle w:val="Hyperlink"/>
+                <w:noProof/>
+              </w:rPr>
+              <w:t>7 Analysis</w:t>
+            </w:r>
+            <w:r>
+              <w:rPr>
+                <w:noProof/>
+                <w:webHidden/>
+              </w:rPr>
+              <w:tab/>
+            </w:r>
+            <w:r>
+              <w:rPr>
+                <w:noProof/>
+                <w:webHidden/>
+              </w:rPr>
+              <w:fldChar w:fldCharType="begin"/>
+            </w:r>
+            <w:r>
+              <w:rPr>
+                <w:noProof/>
+                <w:webHidden/>
+              </w:rPr>
+              <w:instrText xml:space="preserve"> PAGEREF _Toc157370742 \h </w:instrText>
+            </w:r>
+            <w:r>
+              <w:rPr>
+                <w:noProof/>
+                <w:webHidden/>
+              </w:rPr>
+            </w:r>
+            <w:r>
+              <w:rPr>
+                <w:noProof/>
+                <w:webHidden/>
+              </w:rPr>
+              <w:fldChar w:fldCharType="separate"/>
+            </w:r>
+            <w:r>
+              <w:rPr>
+                <w:noProof/>
+                <w:webHidden/>
+              </w:rPr>
+              <w:t>9</w:t>
+            </w:r>
+            <w:r>
+              <w:rPr>
+                <w:noProof/>
+                <w:webHidden/>
+              </w:rPr>
+              <w:fldChar w:fldCharType="end"/>
+            </w:r>
+          </w:hyperlink>
+        </w:p>
+        <w:p>
+          <w:pPr>
+            <w:pStyle w:val="TOC1"/>
+            <w:tabs>
+              <w:tab w:val="right" w:leader="dot" w:pos="10790"/>
+            </w:tabs>
+            <w:rPr>
+              <w:rFonts w:eastAsiaTheme="minorEastAsia" w:cstheme="minorBidi"/>
+              <w:b w:val="0"/>
+              <w:bCs w:val="0"/>
+              <w:i w:val="0"/>
+              <w:iCs w:val="0"/>
+              <w:noProof/>
+            </w:rPr>
+          </w:pPr>
+          <w:hyperlink w:anchor="_Toc157370743" w:history="1">
+            <w:r>
+              <w:rPr>
+                <w:rStyle w:val="Hyperlink"/>
+                <w:noProof/>
+              </w:rPr>
+              <w:t>8 Evaluation</w:t>
+            </w:r>
+            <w:r>
+              <w:rPr>
+                <w:noProof/>
+                <w:webHidden/>
+              </w:rPr>
+              <w:tab/>
+            </w:r>
+            <w:r>
+              <w:rPr>
+                <w:noProof/>
+                <w:webHidden/>
+              </w:rPr>
+              <w:fldChar w:fldCharType="begin"/>
+            </w:r>
+            <w:r>
+              <w:rPr>
+                <w:noProof/>
+                <w:webHidden/>
+              </w:rPr>
+              <w:instrText xml:space="preserve"> PAGEREF _Toc157370743 \h </w:instrText>
+            </w:r>
+            <w:r>
+              <w:rPr>
+                <w:noProof/>
+                <w:webHidden/>
+              </w:rPr>
+            </w:r>
+            <w:r>
+              <w:rPr>
+                <w:noProof/>
+                <w:webHidden/>
+              </w:rPr>
+              <w:fldChar w:fldCharType="separate"/>
+            </w:r>
+            <w:r>
+              <w:rPr>
+                <w:noProof/>
+                <w:webHidden/>
+              </w:rPr>
+              <w:t>10</w:t>
+            </w:r>
+            <w:r>
+              <w:rPr>
+                <w:noProof/>
+                <w:webHidden/>
+              </w:rPr>
+              <w:fldChar w:fldCharType="end"/>
+            </w:r>
+          </w:hyperlink>
+        </w:p>
+        <w:p>
+          <w:pPr>
+            <w:pStyle w:val="TOC1"/>
+            <w:tabs>
+              <w:tab w:val="right" w:leader="dot" w:pos="10790"/>
+            </w:tabs>
+            <w:rPr>
+              <w:rFonts w:eastAsiaTheme="minorEastAsia" w:cstheme="minorBidi"/>
+              <w:b w:val="0"/>
+              <w:bCs w:val="0"/>
+              <w:i w:val="0"/>
+              <w:iCs w:val="0"/>
+              <w:noProof/>
+            </w:rPr>
+          </w:pPr>
+          <w:hyperlink w:anchor="_Toc157370744" w:history="1">
+            <w:r>
+              <w:rPr>
+                <w:rStyle w:val="Hyperlink"/>
+                <w:noProof/>
+              </w:rPr>
+              <w:t>9 Conclusion</w:t>
+            </w:r>
+            <w:r>
+              <w:rPr>
+                <w:noProof/>
+                <w:webHidden/>
+              </w:rPr>
+              <w:tab/>
+            </w:r>
+            <w:r>
+              <w:rPr>
+                <w:noProof/>
+                <w:webHidden/>
+              </w:rPr>
+              <w:fldChar w:fldCharType="begin"/>
+            </w:r>
+            <w:r>
+              <w:rPr>
+                <w:noProof/>
+                <w:webHidden/>
+              </w:rPr>
+              <w:instrText xml:space="preserve"> PAGEREF _Toc157370744 \h </w:instrText>
+            </w:r>
+            <w:r>
+              <w:rPr>
+                <w:noProof/>
+                <w:webHidden/>
+              </w:rPr>
+            </w:r>
+            <w:r>
+              <w:rPr>
+                <w:noProof/>
+                <w:webHidden/>
+              </w:rPr>
+              <w:fldChar w:fldCharType="separate"/>
+            </w:r>
+            <w:r>
+              <w:rPr>
+                <w:noProof/>
+                <w:webHidden/>
+              </w:rPr>
+              <w:t>11</w:t>
+            </w:r>
+            <w:r>
+              <w:rPr>
+                <w:noProof/>
+                <w:webHidden/>
+              </w:rPr>
+              <w:fldChar w:fldCharType="end"/>
+            </w:r>
+          </w:hyperlink>
+        </w:p>
+        <w:p>
+          <w:pPr>
+            <w:pStyle w:val="TOC1"/>
+            <w:tabs>
+              <w:tab w:val="right" w:leader="dot" w:pos="10790"/>
+            </w:tabs>
+            <w:rPr>
+              <w:rFonts w:eastAsiaTheme="minorEastAsia" w:cstheme="minorBidi"/>
+              <w:b w:val="0"/>
+              <w:bCs w:val="0"/>
+              <w:i w:val="0"/>
+              <w:iCs w:val="0"/>
+              <w:noProof/>
+            </w:rPr>
+          </w:pPr>
+          <w:hyperlink w:anchor="_Toc157370745" w:history="1">
+            <w:r>
+              <w:rPr>
+                <w:rStyle w:val="Hyperlink"/>
+                <w:noProof/>
+              </w:rPr>
+              <w:t>10 Individual Reflection (Name)</w:t>
+            </w:r>
+            <w:r>
+              <w:rPr>
+                <w:noProof/>
+                <w:webHidden/>
+              </w:rPr>
+              <w:tab/>
+            </w:r>
+            <w:r>
+              <w:rPr>
+                <w:noProof/>
+                <w:webHidden/>
+              </w:rPr>
+              <w:fldChar w:fldCharType="begin"/>
+            </w:r>
+            <w:r>
+              <w:rPr>
+                <w:noProof/>
+                <w:webHidden/>
+              </w:rPr>
+              <w:instrText xml:space="preserve"> PAGEREF _Toc157370745 \h </w:instrText>
+            </w:r>
+            <w:r>
+              <w:rPr>
+                <w:noProof/>
+                <w:webHidden/>
+              </w:rPr>
+            </w:r>
+            <w:r>
+              <w:rPr>
+                <w:noProof/>
+                <w:webHidden/>
+              </w:rPr>
+              <w:fldChar w:fldCharType="separate"/>
+            </w:r>
+            <w:r>
+              <w:rPr>
+                <w:noProof/>
+                <w:webHidden/>
+              </w:rPr>
+              <w:t>12</w:t>
+            </w:r>
+            <w:r>
+              <w:rPr>
+                <w:noProof/>
+                <w:webHidden/>
+              </w:rPr>
+              <w:fldChar w:fldCharType="end"/>
+            </w:r>
+          </w:hyperlink>
+        </w:p>
+        <w:p>
+          <w:pPr>
+            <w:pStyle w:val="TOC1"/>
+            <w:tabs>
+              <w:tab w:val="right" w:leader="dot" w:pos="10790"/>
+            </w:tabs>
+            <w:rPr>
+              <w:rFonts w:eastAsiaTheme="minorEastAsia" w:cstheme="minorBidi"/>
+              <w:b w:val="0"/>
+              <w:bCs w:val="0"/>
+              <w:i w:val="0"/>
+              <w:iCs w:val="0"/>
+              <w:noProof/>
+            </w:rPr>
+          </w:pPr>
+          <w:hyperlink w:anchor="_Toc157370746" w:history="1">
+            <w:r>
+              <w:rPr>
+                <w:rStyle w:val="Hyperlink"/>
+                <w:noProof/>
+              </w:rPr>
+              <w:t>11 Appendix</w:t>
+            </w:r>
+            <w:r>
+              <w:rPr>
+                <w:noProof/>
+                <w:webHidden/>
+              </w:rPr>
+              <w:tab/>
+            </w:r>
+            <w:r>
+              <w:rPr>
+                <w:noProof/>
+                <w:webHidden/>
+              </w:rPr>
+              <w:fldChar w:fldCharType="begin"/>
+            </w:r>
+            <w:r>
+              <w:rPr>
+                <w:noProof/>
+                <w:webHidden/>
+              </w:rPr>
+              <w:instrText xml:space="preserve"> PAGEREF _Toc157370746 \h </w:instrText>
+            </w:r>
+            <w:r>
+              <w:rPr>
+                <w:noProof/>
+                <w:webHidden/>
+              </w:rPr>
+            </w:r>
+            <w:r>
+              <w:rPr>
+                <w:noProof/>
+                <w:webHidden/>
+              </w:rPr>
+              <w:fldChar w:fldCharType="separate"/>
+            </w:r>
+            <w:r>
+              <w:rPr>
+                <w:noProof/>
+                <w:webHidden/>
+              </w:rPr>
+              <w:t>13</w:t>
+            </w:r>
+            <w:r>
+              <w:rPr>
+                <w:noProof/>
+                <w:webHidden/>
+              </w:rPr>
+              <w:fldChar w:fldCharType="end"/>
+            </w:r>
+          </w:hyperlink>
+        </w:p>
+        <w:p>
+          <w:pPr>
+            <w:pStyle w:val="TOC1"/>
+            <w:tabs>
+              <w:tab w:val="right" w:leader="dot" w:pos="10790"/>
+            </w:tabs>
+            <w:rPr>
+              <w:rFonts w:eastAsiaTheme="minorEastAsia" w:cstheme="minorBidi"/>
+              <w:b w:val="0"/>
+              <w:bCs w:val="0"/>
+              <w:i w:val="0"/>
+              <w:iCs w:val="0"/>
+              <w:noProof/>
+            </w:rPr>
+          </w:pPr>
+          <w:hyperlink w:anchor="_Toc157370747" w:history="1">
+            <w:r>
+              <w:rPr>
+                <w:rStyle w:val="Hyperlink"/>
+                <w:noProof/>
+              </w:rPr>
+              <w:t>12 References</w:t>
+            </w:r>
+            <w:r>
+              <w:rPr>
+                <w:noProof/>
+                <w:webHidden/>
+              </w:rPr>
+              <w:tab/>
+            </w:r>
+            <w:r>
+              <w:rPr>
+                <w:noProof/>
+                <w:webHidden/>
+              </w:rPr>
+              <w:fldChar w:fldCharType="begin"/>
+            </w:r>
+            <w:r>
+              <w:rPr>
+                <w:noProof/>
+                <w:webHidden/>
+              </w:rPr>
+              <w:instrText xml:space="preserve"> PAGEREF _Toc157370747 \h </w:instrText>
+            </w:r>
+            <w:r>
+              <w:rPr>
+                <w:noProof/>
+                <w:webHidden/>
+              </w:rPr>
+            </w:r>
+            <w:r>
+              <w:rPr>
+                <w:noProof/>
+                <w:webHidden/>
+              </w:rPr>
+              <w:fldChar w:fldCharType="separate"/>
+            </w:r>
+            <w:r>
+              <w:rPr>
+                <w:noProof/>
+                <w:webHidden/>
+              </w:rPr>
+              <w:t>14</w:t>
             </w:r>
             <w:r>
               <w:rPr>
@@ -709,26 +1224,172 @@
       <w:pPr>
         <w:pStyle w:val="Heading1"/>
         <w:spacing w:line="480" w:lineRule="auto"/>
-        <w:rPr>
-          <w:rFonts w:cstheme="minorHAnsi"/>
-        </w:rPr>
-      </w:pPr>
-      <w:bookmarkStart w:id="0" w:name="_Toc157368566"/>
+      </w:pPr>
+      <w:bookmarkStart w:id="0" w:name="_Toc157370736"/>
       <w:r>
         <w:lastRenderedPageBreak/>
         <w:t xml:space="preserve">1 </w:t>
       </w:r>
       <w:r>
-        <w:t>Introduction</w:t>
+        <w:t>I</w:t>
       </w:r>
-      <w:bookmarkStart w:id="1" w:name="_Toc157368567"/>
+      <w:r>
+        <w:t>nt</w:t>
+      </w:r>
+      <w:r>
+        <w:t>roduction</w:t>
+      </w:r>
       <w:bookmarkEnd w:id="0"/>
     </w:p>
     <w:p>
       <w:pPr>
+        <w:pStyle w:val="Reporttext"/>
+      </w:pPr>
+      <w:r>
+        <w:t>Two months ago, our group proposed a project, StudySync, that would meet the vision statement below.</w:t>
+      </w:r>
+      <w:r>
+        <w:t xml:space="preserve"> The proposal </w:t>
+      </w:r>
+      <w:r>
+        <w:t>laid out a quality plan to ensure our team could bring this vision to life</w:t>
+      </w:r>
+      <w:r>
+        <w:t>. Our team has worked diligently during the past months to bring this project to life through iterative development and a user-centred design philosophy.</w:t>
+      </w:r>
+    </w:p>
+    <w:p>
+      <w:pPr>
+        <w:pStyle w:val="Reporttext"/>
+      </w:pPr>
+    </w:p>
+    <w:p>
+      <w:pPr>
+        <w:pStyle w:val="Reporttext"/>
+      </w:pPr>
+      <w:r>
+        <w:t>“</w:t>
+      </w:r>
+      <w:r>
+        <w:t>For computer science students enrolled in the program offered via Coursera and the University of</w:t>
+      </w:r>
+      <w:r>
+        <w:t xml:space="preserve"> </w:t>
+      </w:r>
+      <w:r>
+        <w:t>London who need help to limit distractions to their studies, StudySync is a web extension that will provide a</w:t>
+      </w:r>
+      <w:r>
+        <w:t xml:space="preserve"> </w:t>
+      </w:r>
+      <w:r>
+        <w:t>single point of access to study productivity tools. The web extension will use a whitelist to block all web traffic</w:t>
+      </w:r>
+      <w:r>
+        <w:t xml:space="preserve"> </w:t>
+      </w:r>
+      <w:r>
+        <w:t>except for the URLs specified. The system will combine this with time-tracking analytics to provide actionable</w:t>
+      </w:r>
+      <w:r>
+        <w:t xml:space="preserve"> </w:t>
+      </w:r>
+      <w:r>
+        <w:t>feedback on the quality of the user’s study sessions. The time tracker will track students' time spent studying</w:t>
+      </w:r>
+    </w:p>
+    <w:p>
+      <w:pPr>
+        <w:pStyle w:val="Reporttext"/>
+        <w:ind w:firstLine="0"/>
+      </w:pPr>
+      <w:r>
+        <w:t>during semesters in each class and each specific task within classes. This extension will increase students’</w:t>
+      </w:r>
+    </w:p>
+    <w:p>
+      <w:pPr>
+        <w:pStyle w:val="Reporttext"/>
+        <w:ind w:firstLine="0"/>
+      </w:pPr>
+      <w:r>
+        <w:t>productivity and provide actionable statistics to help guide their study sessions. This enables students to</w:t>
+      </w:r>
+    </w:p>
+    <w:p>
+      <w:pPr>
+        <w:pStyle w:val="Reporttext"/>
+        <w:ind w:firstLine="0"/>
+      </w:pPr>
+      <w:r>
+        <w:t>create better study habits and become better students. Unlike the current productivity web extensions on the</w:t>
+      </w:r>
+    </w:p>
+    <w:p>
+      <w:pPr>
+        <w:pStyle w:val="Reporttext"/>
+        <w:ind w:firstLine="0"/>
+      </w:pPr>
+      <w:r>
+        <w:t>market, our product will integrate directly with the Coursera website, contain no paywall, and come with out-</w:t>
+      </w:r>
+    </w:p>
+    <w:p>
+      <w:pPr>
+        <w:pStyle w:val="Reporttext"/>
+        <w:ind w:firstLine="0"/>
+      </w:pPr>
+      <w:r>
+        <w:t>of-the-box functionality to combine into a low barrier to entry Coursera productivity extension.</w:t>
+      </w:r>
+      <w:r>
+        <w:t>”</w:t>
+      </w:r>
+    </w:p>
+    <w:p>
+      <w:pPr>
+        <w:pStyle w:val="Reporttext"/>
+        <w:ind w:firstLine="0"/>
+      </w:pPr>
+    </w:p>
+    <w:p>
+      <w:pPr>
+        <w:pStyle w:val="Reporttext"/>
+      </w:pPr>
+      <w:r>
+        <w:t xml:space="preserve">This </w:t>
+      </w:r>
+      <w:r>
+        <w:t xml:space="preserve">final </w:t>
+      </w:r>
+      <w:r>
+        <w:t xml:space="preserve">report </w:t>
+      </w:r>
+      <w:r>
+        <w:t>details</w:t>
+      </w:r>
+      <w:r>
+        <w:t xml:space="preserve"> the successful implementation of the </w:t>
+      </w:r>
+      <w:r>
+        <w:t xml:space="preserve">project and highlights the intricacies our team navigated in completing the project. The reader will understand why our group made certain decisions and how the implementation came to be. Finally, the report will reflect on the </w:t>
+      </w:r>
+      <w:r>
+        <w:t>overall process from a group and individual perspective.</w:t>
+      </w:r>
+      <w:r>
+        <w:t xml:space="preserve"> </w:t>
+      </w:r>
+      <w:r>
+        <w:t>The process has been challenging and rewarding, with the development of new skills and overcoming setbacks. Our team is proud of what we built and looks forward to navigating more complex projects throughout the rest of our degree.</w:t>
+      </w:r>
+    </w:p>
+    <w:p>
+      <w:pPr>
         <w:pStyle w:val="Heading1"/>
         <w:spacing w:line="480" w:lineRule="auto"/>
       </w:pPr>
+      <w:bookmarkStart w:id="1" w:name="_Toc157370737"/>
       <w:r>
         <w:lastRenderedPageBreak/>
         <w:t>2</w:t>
@@ -736,17 +1397,17 @@
       <w:r>
         <w:t xml:space="preserve"> </w:t>
       </w:r>
-      <w:bookmarkEnd w:id="1"/>
       <w:r>
         <w:t>Background</w:t>
       </w:r>
+      <w:bookmarkEnd w:id="1"/>
     </w:p>
     <w:p>
       <w:pPr>
         <w:pStyle w:val="Heading1"/>
         <w:spacing w:line="480" w:lineRule="auto"/>
       </w:pPr>
-      <w:bookmarkStart w:id="2" w:name="_Toc157368568"/>
+      <w:bookmarkStart w:id="2" w:name="_Toc157370738"/>
       <w:r>
         <w:lastRenderedPageBreak/>
         <w:t>3</w:t>
@@ -754,17 +1415,17 @@
       <w:r>
         <w:t xml:space="preserve"> </w:t>
       </w:r>
-      <w:bookmarkEnd w:id="2"/>
       <w:r>
         <w:t>Planning and Research</w:t>
       </w:r>
+      <w:bookmarkEnd w:id="2"/>
     </w:p>
     <w:p>
       <w:pPr>
         <w:pStyle w:val="Heading1"/>
         <w:spacing w:line="480" w:lineRule="auto"/>
       </w:pPr>
-      <w:bookmarkStart w:id="3" w:name="_Toc157368569"/>
+      <w:bookmarkStart w:id="3" w:name="_Toc157370739"/>
       <w:r>
         <w:lastRenderedPageBreak/>
         <w:t>4</w:t>
@@ -772,17 +1433,17 @@
       <w:r>
         <w:t xml:space="preserve"> </w:t>
       </w:r>
-      <w:bookmarkEnd w:id="3"/>
       <w:r>
         <w:t>Prototyping and Iteration</w:t>
       </w:r>
+      <w:bookmarkEnd w:id="3"/>
     </w:p>
     <w:p>
       <w:pPr>
         <w:pStyle w:val="Heading1"/>
         <w:spacing w:line="480" w:lineRule="auto"/>
       </w:pPr>
-      <w:bookmarkStart w:id="4" w:name="_Toc157368570"/>
+      <w:bookmarkStart w:id="4" w:name="_Toc157370740"/>
       <w:r>
         <w:lastRenderedPageBreak/>
         <w:t>5</w:t>
@@ -790,109 +1451,85 @@
       <w:r>
         <w:t xml:space="preserve"> </w:t>
       </w:r>
-      <w:bookmarkEnd w:id="4"/>
       <w:r>
         <w:t>Design</w:t>
       </w:r>
+      <w:bookmarkEnd w:id="4"/>
     </w:p>
     <w:p>
       <w:pPr>
         <w:pStyle w:val="Heading1"/>
         <w:spacing w:line="480" w:lineRule="auto"/>
       </w:pPr>
+      <w:bookmarkStart w:id="5" w:name="_Toc157370741"/>
       <w:r>
         <w:lastRenderedPageBreak/>
-        <w:t>6</w:t>
+        <w:t>6 System Development</w:t>
       </w:r>
-      <w:r>
-        <w:t xml:space="preserve"> </w:t>
-      </w:r>
-      <w:r>
-        <w:t>System Development</w:t>
-      </w:r>
+      <w:bookmarkEnd w:id="5"/>
     </w:p>
     <w:p>
       <w:pPr>
         <w:pStyle w:val="Heading1"/>
         <w:spacing w:line="480" w:lineRule="auto"/>
       </w:pPr>
+      <w:bookmarkStart w:id="6" w:name="_Toc157370742"/>
       <w:r>
         <w:lastRenderedPageBreak/>
-        <w:t>7</w:t>
+        <w:t>7 Analysis</w:t>
       </w:r>
-      <w:r>
-        <w:t xml:space="preserve"> </w:t>
-      </w:r>
-      <w:r>
-        <w:t>Analysis</w:t>
-      </w:r>
+      <w:bookmarkEnd w:id="6"/>
     </w:p>
     <w:p>
       <w:pPr>
         <w:pStyle w:val="Heading1"/>
         <w:spacing w:line="480" w:lineRule="auto"/>
       </w:pPr>
+      <w:bookmarkStart w:id="7" w:name="_Toc157370743"/>
       <w:r>
         <w:lastRenderedPageBreak/>
-        <w:t>8</w:t>
+        <w:t>8 Evaluation</w:t>
       </w:r>
-      <w:r>
-        <w:t xml:space="preserve"> </w:t>
-      </w:r>
-      <w:r>
-        <w:t>Evaluation</w:t>
-      </w:r>
+      <w:bookmarkEnd w:id="7"/>
     </w:p>
     <w:p>
       <w:pPr>
         <w:pStyle w:val="Heading1"/>
         <w:spacing w:line="480" w:lineRule="auto"/>
       </w:pPr>
+      <w:bookmarkStart w:id="8" w:name="_Toc157370744"/>
       <w:r>
         <w:lastRenderedPageBreak/>
-        <w:t>9</w:t>
+        <w:t>9 Conclusion</w:t>
       </w:r>
-      <w:r>
-        <w:t xml:space="preserve"> </w:t>
-      </w:r>
-      <w:r>
-        <w:t>Conclusion</w:t>
-      </w:r>
+      <w:bookmarkEnd w:id="8"/>
     </w:p>
     <w:p>
       <w:pPr>
         <w:pStyle w:val="Heading1"/>
         <w:spacing w:line="480" w:lineRule="auto"/>
       </w:pPr>
+      <w:bookmarkStart w:id="9" w:name="_Toc157370745"/>
       <w:r>
         <w:lastRenderedPageBreak/>
-        <w:t>10</w:t>
+        <w:t>10 Individual Reflection (Name)</w:t>
       </w:r>
-      <w:r>
-        <w:t xml:space="preserve"> </w:t>
-      </w:r>
-      <w:r>
-        <w:t>Individual Reflection (Name)</w:t>
-      </w:r>
+      <w:bookmarkEnd w:id="9"/>
     </w:p>
     <w:p>
       <w:pPr>
         <w:pStyle w:val="Heading1"/>
         <w:spacing w:line="480" w:lineRule="auto"/>
       </w:pPr>
+      <w:bookmarkStart w:id="10" w:name="_Toc157370746"/>
       <w:r>
         <w:lastRenderedPageBreak/>
-        <w:t>1</w:t>
-      </w:r>
-      <w:r>
-        <w:t>1</w:t>
-      </w:r>
-      <w:r>
-        <w:t xml:space="preserve"> </w:t>
+        <w:t xml:space="preserve">11 </w:t>
       </w:r>
       <w:r>
         <w:t>Appendix</w:t>
       </w:r>
+      <w:bookmarkEnd w:id="10"/>
     </w:p>
     <w:p/>
     <w:p>
@@ -900,19 +1537,12 @@
         <w:pStyle w:val="Heading1"/>
         <w:spacing w:line="480" w:lineRule="auto"/>
       </w:pPr>
+      <w:bookmarkStart w:id="11" w:name="_Toc157370747"/>
       <w:r>
         <w:lastRenderedPageBreak/>
-        <w:t>1</w:t>
+        <w:t>12 References</w:t>
       </w:r>
-      <w:r>
-        <w:t>2</w:t>
-      </w:r>
-      <w:r>
-        <w:t xml:space="preserve"> </w:t>
-      </w:r>
-      <w:r>
-        <w:t>References</w:t>
-      </w:r>
+      <w:bookmarkEnd w:id="11"/>
       <w:r>
         <w:t xml:space="preserve"> </w:t>
       </w:r>

</xml_diff>

<commit_message>
Work on literature section of background
</commit_message>
<xml_diff>
--- a/final/final_deliverable.docx
+++ b/final/final_deliverable.docx
@@ -1230,16 +1230,18 @@
         <w:lastRenderedPageBreak/>
         <w:t xml:space="preserve">1 </w:t>
       </w:r>
+      <w:bookmarkEnd w:id="0"/>
       <w:r>
-        <w:t>I</w:t>
+        <w:t>Background</w:t>
       </w:r>
+    </w:p>
+    <w:p>
+      <w:pPr>
+        <w:pStyle w:val="Heading2"/>
+      </w:pPr>
       <w:r>
-        <w:t>nt</w:t>
+        <w:t>1.1 Introduction</w:t>
       </w:r>
-      <w:r>
-        <w:t>roduction</w:t>
-      </w:r>
-      <w:bookmarkEnd w:id="0"/>
     </w:p>
     <w:p>
       <w:pPr>
@@ -1249,13 +1251,7 @@
         <w:t>Two months ago, our group proposed a project, StudySync, that would meet the vision statement below.</w:t>
       </w:r>
       <w:r>
-        <w:t xml:space="preserve"> The proposal </w:t>
-      </w:r>
-      <w:r>
-        <w:t>laid out a quality plan to ensure our team could bring this vision to life</w:t>
-      </w:r>
-      <w:r>
-        <w:t>. Our team has worked diligently during the past months to bring this project to life through iterative development and a user-centred design philosophy.</w:t>
+        <w:t xml:space="preserve"> The proposal laid out a quality plan to ensure our team could bring this vision to life. Our team has worked diligently during the past months to bring this project to life through iterative development and a user-centred design philosophy.</w:t>
       </w:r>
     </w:p>
     <w:p>
@@ -1268,34 +1264,7 @@
         <w:pStyle w:val="Reporttext"/>
       </w:pPr>
       <w:r>
-        <w:t>“</w:t>
-      </w:r>
-      <w:r>
-        <w:t>For computer science students enrolled in the program offered via Coursera and the University of</w:t>
-      </w:r>
-      <w:r>
-        <w:t xml:space="preserve"> </w:t>
-      </w:r>
-      <w:r>
-        <w:t>London who need help to limit distractions to their studies, StudySync is a web extension that will provide a</w:t>
-      </w:r>
-      <w:r>
-        <w:t xml:space="preserve"> </w:t>
-      </w:r>
-      <w:r>
-        <w:t>single point of access to study productivity tools. The web extension will use a whitelist to block all web traffic</w:t>
-      </w:r>
-      <w:r>
-        <w:t xml:space="preserve"> </w:t>
-      </w:r>
-      <w:r>
-        <w:t>except for the URLs specified. The system will combine this with time-tracking analytics to provide actionable</w:t>
-      </w:r>
-      <w:r>
-        <w:t xml:space="preserve"> </w:t>
-      </w:r>
-      <w:r>
-        <w:t>feedback on the quality of the user’s study sessions. The time tracker will track students' time spent studying</w:t>
+        <w:t>“For computer science students enrolled in the program offered via Coursera and the University of London who need help to limit distractions to their studies, StudySync is a web extension that will provide a single point of access to study productivity tools. The web extension will use a whitelist to block all web traffic except for the URLs specified. The system will combine this with time-tracking analytics to provide actionable feedback on the quality of the user’s study sessions. The time tracker will track students' time spent studying</w:t>
       </w:r>
     </w:p>
     <w:p>
@@ -1340,10 +1309,7 @@
         <w:ind w:firstLine="0"/>
       </w:pPr>
       <w:r>
-        <w:t>of-the-box functionality to combine into a low barrier to entry Coursera productivity extension.</w:t>
-      </w:r>
-      <w:r>
-        <w:t>”</w:t>
+        <w:t>of-the-box functionality to combine into a low barrier to entry Coursera productivity extension.”</w:t>
       </w:r>
     </w:p>
     <w:p>
@@ -1381,15 +1347,147 @@
         <w:t xml:space="preserve"> </w:t>
       </w:r>
       <w:r>
-        <w:t>The process has been challenging and rewarding, with the development of new skills and overcoming setbacks. Our team is proud of what we built and looks forward to navigating more complex projects throughout the rest of our degree.</w:t>
+        <w:t xml:space="preserve">Developing new skills and overcoming setbacks has been challenging and </w:t>
+      </w:r>
+      <w:r>
+        <w:lastRenderedPageBreak/>
+        <w:t>rewarding</w:t>
+      </w:r>
+      <w:r>
+        <w:t>. Our team is proud of what we built and looks forward to navigating more complex projects throughout the rest of our degree.</w:t>
       </w:r>
     </w:p>
     <w:p>
       <w:pPr>
+        <w:pStyle w:val="Reporttext"/>
+      </w:pPr>
+    </w:p>
+    <w:p>
+      <w:pPr>
+        <w:pStyle w:val="Heading2"/>
+      </w:pPr>
+      <w:r>
+        <w:t>1.2 Literature</w:t>
+      </w:r>
+    </w:p>
+    <w:p>
+      <w:pPr>
+        <w:pStyle w:val="Reporttext"/>
+      </w:pPr>
+      <w:r>
+        <w:t xml:space="preserve">Our project proposal went through an in-depth analysis of the current products on the market </w:t>
+      </w:r>
+      <w:r>
+        <w:t>that could solve our project's</w:t>
+      </w:r>
+      <w:r>
+        <w:t xml:space="preserve"> problems</w:t>
+      </w:r>
+      <w:r>
+        <w:t xml:space="preserve"> and objectives described in the above vision statement</w:t>
+      </w:r>
+      <w:r>
+        <w:t>.</w:t>
+      </w:r>
+      <w:r>
+        <w:t xml:space="preserve"> The market analysis found that none of the current products could match the needs of our target demographic and what they wanted from a tool of this nature. This validated StudySync had a place within the market. We recommend looking at section 2.1.2 of our project proposal for brevity to </w:t>
+      </w:r>
+      <w:r>
+        <w:t>better understand</w:t>
+      </w:r>
+      <w:r>
+        <w:t xml:space="preserve"> the market picture befo</w:t>
+      </w:r>
+      <w:r>
+        <w:t>re StudySync’s development.</w:t>
+      </w:r>
+    </w:p>
+    <w:p>
+      <w:pPr>
+        <w:pStyle w:val="Reporttext"/>
+      </w:pPr>
+    </w:p>
+    <w:p>
+      <w:pPr>
+        <w:pStyle w:val="Reporttext"/>
+      </w:pPr>
+      <w:r>
+        <w:t>This market analysis significantly aided in developing the functionality and design of StudySync. The minimalist nature of these web extensions and the simplistic functionality were critical design heuristics our team saw as valuable within this market. The images below show how this market analysis influenced the overall outcome of StudySync. The simple colour scheme, the visual distinction of call to actions, and the input/output forms were some of the many items influenced by our research.</w:t>
+      </w:r>
+    </w:p>
+    <w:p>
+      <w:pPr>
+        <w:pStyle w:val="Reporttext"/>
+      </w:pPr>
+    </w:p>
+    <w:p>
+      <w:pPr>
+        <w:pStyle w:val="Reporttext"/>
+      </w:pPr>
+      <w:r>
+        <w:t xml:space="preserve">// </w:t>
+      </w:r>
+      <w:proofErr w:type="spellStart"/>
+      <w:r>
+        <w:t>TODO</w:t>
+      </w:r>
+      <w:proofErr w:type="spellEnd"/>
+      <w:r>
+        <w:t xml:space="preserve"> IMAGES</w:t>
+      </w:r>
+    </w:p>
+    <w:p>
+      <w:pPr>
+        <w:pStyle w:val="Reporttext"/>
+      </w:pPr>
+    </w:p>
+    <w:p>
+      <w:pPr>
+        <w:pStyle w:val="Reporttext"/>
+      </w:pPr>
+      <w:r>
+        <w:t>Reviewing this section of our project proposal proved to be critical for the development of StudySync</w:t>
+      </w:r>
+      <w:r>
+        <w:t xml:space="preserve">. The market analysis was completed effectively, which helped guide us to follow designs that our users widely accepted throughout the development process. Please refer to section </w:t>
+      </w:r>
+      <w:proofErr w:type="spellStart"/>
+      <w:r>
+        <w:t>TODO</w:t>
+      </w:r>
+      <w:proofErr w:type="spellEnd"/>
+      <w:r>
+        <w:t xml:space="preserve"> APPENDIX LABEL FOR USER </w:t>
+      </w:r>
+      <w:r>
+        <w:lastRenderedPageBreak/>
+        <w:t>TESTING for references on how users responded to the designs put forward by the group and how they largely met their expectations. This was a direct consequence of the market analysis.</w:t>
+      </w:r>
+    </w:p>
+    <w:p>
+      <w:pPr>
+        <w:pStyle w:val="Reporttext"/>
+      </w:pPr>
+    </w:p>
+    <w:p>
+      <w:pPr>
+        <w:pStyle w:val="Reporttext"/>
+      </w:pPr>
+      <w:r>
+        <w:t>Further literature review involved direct research regarding specific design patterns or functionality. This is better reserved for the planning and research section of the report. Sources and their influence will be discussed within their domain to show their effect on StudySync better.</w:t>
+      </w:r>
+    </w:p>
+    <w:p>
+      <w:pPr>
+        <w:pStyle w:val="Reporttext"/>
+      </w:pPr>
+    </w:p>
+    <w:p>
+      <w:pPr>
         <w:pStyle w:val="Heading1"/>
         <w:spacing w:line="480" w:lineRule="auto"/>
       </w:pPr>
-      <w:bookmarkStart w:id="1" w:name="_Toc157370737"/>
+      <w:bookmarkStart w:id="1" w:name="_Toc157370738"/>
       <w:r>
         <w:lastRenderedPageBreak/>
         <w:t>2</w:t>
@@ -1398,7 +1496,7 @@
         <w:t xml:space="preserve"> </w:t>
       </w:r>
       <w:r>
-        <w:t>Background</w:t>
+        <w:t>Planning and Research</w:t>
       </w:r>
       <w:bookmarkEnd w:id="1"/>
     </w:p>
@@ -1407,7 +1505,7 @@
         <w:pStyle w:val="Heading1"/>
         <w:spacing w:line="480" w:lineRule="auto"/>
       </w:pPr>
-      <w:bookmarkStart w:id="2" w:name="_Toc157370738"/>
+      <w:bookmarkStart w:id="2" w:name="_Toc157370739"/>
       <w:r>
         <w:lastRenderedPageBreak/>
         <w:t>3</w:t>
@@ -1416,7 +1514,7 @@
         <w:t xml:space="preserve"> </w:t>
       </w:r>
       <w:r>
-        <w:t>Planning and Research</w:t>
+        <w:t>Prototyping and Iteration</w:t>
       </w:r>
       <w:bookmarkEnd w:id="2"/>
     </w:p>
@@ -1425,7 +1523,7 @@
         <w:pStyle w:val="Heading1"/>
         <w:spacing w:line="480" w:lineRule="auto"/>
       </w:pPr>
-      <w:bookmarkStart w:id="3" w:name="_Toc157370739"/>
+      <w:bookmarkStart w:id="3" w:name="_Toc157370740"/>
       <w:r>
         <w:lastRenderedPageBreak/>
         <w:t>4</w:t>
@@ -1434,7 +1532,7 @@
         <w:t xml:space="preserve"> </w:t>
       </w:r>
       <w:r>
-        <w:t>Prototyping and Iteration</w:t>
+        <w:t>Design</w:t>
       </w:r>
       <w:bookmarkEnd w:id="3"/>
     </w:p>
@@ -1443,16 +1541,13 @@
         <w:pStyle w:val="Heading1"/>
         <w:spacing w:line="480" w:lineRule="auto"/>
       </w:pPr>
-      <w:bookmarkStart w:id="4" w:name="_Toc157370740"/>
+      <w:bookmarkStart w:id="4" w:name="_Toc157370741"/>
       <w:r>
         <w:lastRenderedPageBreak/>
         <w:t>5</w:t>
       </w:r>
       <w:r>
-        <w:t xml:space="preserve"> </w:t>
-      </w:r>
-      <w:r>
-        <w:t>Design</w:t>
+        <w:t xml:space="preserve"> System Development</w:t>
       </w:r>
       <w:bookmarkEnd w:id="4"/>
     </w:p>
@@ -1461,10 +1556,13 @@
         <w:pStyle w:val="Heading1"/>
         <w:spacing w:line="480" w:lineRule="auto"/>
       </w:pPr>
-      <w:bookmarkStart w:id="5" w:name="_Toc157370741"/>
+      <w:bookmarkStart w:id="5" w:name="_Toc157370742"/>
       <w:r>
         <w:lastRenderedPageBreak/>
-        <w:t>6 System Development</w:t>
+        <w:t>6</w:t>
+      </w:r>
+      <w:r>
+        <w:t xml:space="preserve"> Analysis</w:t>
       </w:r>
       <w:bookmarkEnd w:id="5"/>
     </w:p>
@@ -1473,10 +1571,13 @@
         <w:pStyle w:val="Heading1"/>
         <w:spacing w:line="480" w:lineRule="auto"/>
       </w:pPr>
-      <w:bookmarkStart w:id="6" w:name="_Toc157370742"/>
+      <w:bookmarkStart w:id="6" w:name="_Toc157370743"/>
       <w:r>
         <w:lastRenderedPageBreak/>
-        <w:t>7 Analysis</w:t>
+        <w:t>7</w:t>
+      </w:r>
+      <w:r>
+        <w:t xml:space="preserve"> Evaluation</w:t>
       </w:r>
       <w:bookmarkEnd w:id="6"/>
     </w:p>
@@ -1485,10 +1586,13 @@
         <w:pStyle w:val="Heading1"/>
         <w:spacing w:line="480" w:lineRule="auto"/>
       </w:pPr>
-      <w:bookmarkStart w:id="7" w:name="_Toc157370743"/>
+      <w:bookmarkStart w:id="7" w:name="_Toc157370744"/>
       <w:r>
         <w:lastRenderedPageBreak/>
-        <w:t>8 Evaluation</w:t>
+        <w:t>8</w:t>
+      </w:r>
+      <w:r>
+        <w:t xml:space="preserve"> Conclusion</w:t>
       </w:r>
       <w:bookmarkEnd w:id="7"/>
     </w:p>
@@ -1497,10 +1601,13 @@
         <w:pStyle w:val="Heading1"/>
         <w:spacing w:line="480" w:lineRule="auto"/>
       </w:pPr>
-      <w:bookmarkStart w:id="8" w:name="_Toc157370744"/>
+      <w:bookmarkStart w:id="8" w:name="_Toc157370745"/>
       <w:r>
         <w:lastRenderedPageBreak/>
-        <w:t>9 Conclusion</w:t>
+        <w:t>9</w:t>
+      </w:r>
+      <w:r>
+        <w:t xml:space="preserve"> Individual Reflection (Name)</w:t>
       </w:r>
       <w:bookmarkEnd w:id="8"/>
     </w:p>
@@ -1509,27 +1616,21 @@
         <w:pStyle w:val="Heading1"/>
         <w:spacing w:line="480" w:lineRule="auto"/>
       </w:pPr>
-      <w:bookmarkStart w:id="9" w:name="_Toc157370745"/>
+      <w:bookmarkStart w:id="9" w:name="_Toc157370746"/>
       <w:r>
         <w:lastRenderedPageBreak/>
-        <w:t>10 Individual Reflection (Name)</w:t>
+        <w:t>1</w:t>
       </w:r>
-      <w:bookmarkEnd w:id="9"/>
-    </w:p>
-    <w:p>
-      <w:pPr>
-        <w:pStyle w:val="Heading1"/>
-        <w:spacing w:line="480" w:lineRule="auto"/>
-      </w:pPr>
-      <w:bookmarkStart w:id="10" w:name="_Toc157370746"/>
       <w:r>
-        <w:lastRenderedPageBreak/>
-        <w:t xml:space="preserve">11 </w:t>
+        <w:t>0</w:t>
+      </w:r>
+      <w:r>
+        <w:t xml:space="preserve"> </w:t>
       </w:r>
       <w:r>
         <w:t>Appendix</w:t>
       </w:r>
-      <w:bookmarkEnd w:id="10"/>
+      <w:bookmarkEnd w:id="9"/>
     </w:p>
     <w:p/>
     <w:p>
@@ -1537,12 +1638,18 @@
         <w:pStyle w:val="Heading1"/>
         <w:spacing w:line="480" w:lineRule="auto"/>
       </w:pPr>
-      <w:bookmarkStart w:id="11" w:name="_Toc157370747"/>
+      <w:bookmarkStart w:id="10" w:name="_Toc157370747"/>
       <w:r>
         <w:lastRenderedPageBreak/>
-        <w:t>12 References</w:t>
+        <w:t>1</w:t>
       </w:r>
-      <w:bookmarkEnd w:id="11"/>
+      <w:r>
+        <w:t>1</w:t>
+      </w:r>
+      <w:r>
+        <w:t xml:space="preserve"> References</w:t>
+      </w:r>
+      <w:bookmarkEnd w:id="10"/>
       <w:r>
         <w:t xml:space="preserve"> </w:t>
       </w:r>
@@ -7630,11 +7737,11 @@
     <w:uiPriority w:val="9"/>
     <w:unhideWhenUsed/>
     <w:qFormat/>
-    <w:rsid w:val="00946682"/>
+    <w:rsid w:val="002C7D8F"/>
     <w:pPr>
       <w:keepNext/>
       <w:keepLines/>
-      <w:spacing w:before="40"/>
+      <w:spacing w:before="40" w:line="480" w:lineRule="auto"/>
       <w:outlineLvl w:val="1"/>
     </w:pPr>
     <w:rPr>
@@ -8007,7 +8114,7 @@
     <w:basedOn w:val="DefaultParagraphFont"/>
     <w:link w:val="Heading2"/>
     <w:uiPriority w:val="9"/>
-    <w:rsid w:val="00946682"/>
+    <w:rsid w:val="002C7D8F"/>
     <w:rPr>
       <w:rFonts w:asciiTheme="majorHAnsi" w:eastAsiaTheme="majorEastAsia" w:hAnsiTheme="majorHAnsi" w:cstheme="majorBidi"/>
       <w:color w:val="2F5496" w:themeColor="accent1" w:themeShade="BF"/>

</xml_diff>

<commit_message>
Work on final report
</commit_message>
<xml_diff>
--- a/final/final_deliverable.docx
+++ b/final/final_deliverable.docx
@@ -1364,10 +1364,35 @@
     </w:p>
     <w:p>
       <w:pPr>
+        <w:pStyle w:val="Reporttext"/>
+      </w:pPr>
+      <w:r>
+        <w:t>Throughout his report, we will heavily refer to the work presented in our project proposal and have thus classified it as a dependency. Therefore, it has been included in the dependencies section of this report</w:t>
+      </w:r>
+      <w:r>
+        <w:t xml:space="preserve"> and specified references would</w:t>
+      </w:r>
+      <w:r>
+        <w:t xml:space="preserve"> be made by referring to the section title only instead of repeating ourselves.</w:t>
+      </w:r>
+    </w:p>
+    <w:p>
+      <w:pPr>
+        <w:pStyle w:val="Reporttext"/>
+      </w:pPr>
+    </w:p>
+    <w:p>
+      <w:pPr>
         <w:pStyle w:val="Heading2"/>
       </w:pPr>
       <w:r>
-        <w:t>1.2 Literature</w:t>
+        <w:t>1.</w:t>
+      </w:r>
+      <w:r>
+        <w:t>3</w:t>
+      </w:r>
+      <w:r>
+        <w:t xml:space="preserve"> Literature</w:t>
       </w:r>
     </w:p>
     <w:p>
@@ -1390,7 +1415,13 @@
         <w:t>.</w:t>
       </w:r>
       <w:r>
-        <w:t xml:space="preserve"> The market analysis found that none of the current products could match the needs of our target demographic and what they wanted from a tool of this nature. This validated StudySync had a place within the market. We recommend looking at section 2.1.2 of our project proposal for brevity to </w:t>
+        <w:t xml:space="preserve"> The market analysis found that none of the current products could match the needs of our target demographic and what they wanted from a tool of this nature. This validated StudySync had a place within the market. We recommend </w:t>
+      </w:r>
+      <w:r>
+        <w:t>reviewing</w:t>
+      </w:r>
+      <w:r>
+        <w:t xml:space="preserve"> section 2.1.2 of our project proposal for brevity to </w:t>
       </w:r>
       <w:r>
         <w:t>better understand</w:t>
@@ -1446,41 +1477,262 @@
         <w:pStyle w:val="Reporttext"/>
       </w:pPr>
       <w:r>
+        <w:lastRenderedPageBreak/>
         <w:t>Reviewing this section of our project proposal proved to be critical for the development of StudySync</w:t>
       </w:r>
       <w:r>
-        <w:t xml:space="preserve">. The market analysis was completed effectively, which helped guide us to follow designs that our users widely accepted throughout the development process. Please refer to section </w:t>
-      </w:r>
+        <w:t xml:space="preserve">. The market analysis was completed effectively, which helped guide us to follow designs that our users widely accepted throughout the development process. Please refer to </w:t>
+      </w:r>
+      <w:r>
+        <w:t xml:space="preserve">the </w:t>
+      </w:r>
+      <w:r>
+        <w:t>section</w:t>
+      </w:r>
+    </w:p>
+    <w:p>
+      <w:pPr>
+        <w:pStyle w:val="Reporttext"/>
+      </w:pPr>
       <w:proofErr w:type="spellStart"/>
       <w:r>
         <w:t>TODO</w:t>
       </w:r>
       <w:proofErr w:type="spellEnd"/>
       <w:r>
-        <w:t xml:space="preserve"> APPENDIX LABEL FOR USER </w:t>
-      </w:r>
+        <w:t xml:space="preserve"> APPENDIX LABEL FOR USER TESTING </w:t>
+      </w:r>
+    </w:p>
+    <w:p>
+      <w:pPr>
+        <w:pStyle w:val="Reporttext"/>
+      </w:pPr>
+      <w:r>
+        <w:t>for references on how users responded to the designs put forward by the group and how they largely met their expectations. This was a direct consequence of the market analysis.</w:t>
+      </w:r>
+    </w:p>
+    <w:p>
+      <w:pPr>
+        <w:pStyle w:val="Reporttext"/>
+      </w:pPr>
+    </w:p>
+    <w:p>
+      <w:pPr>
+        <w:pStyle w:val="Reporttext"/>
+      </w:pPr>
+      <w:r>
+        <w:t>Further literature review involved direct research regarding specific design patterns or functionality. This is better reserved for the planning and research section of the report</w:t>
+      </w:r>
+      <w:r>
+        <w:t>, where s</w:t>
+      </w:r>
+      <w:r>
+        <w:t>ources and their influence will be discussed within their domain to show their effect on StudySync better.</w:t>
+      </w:r>
+    </w:p>
+    <w:p>
+      <w:pPr>
+        <w:pStyle w:val="Reporttext"/>
+      </w:pPr>
+    </w:p>
+    <w:p>
+      <w:pPr>
+        <w:pStyle w:val="Heading2"/>
+      </w:pPr>
+      <w:r>
+        <w:t>1.</w:t>
+      </w:r>
+      <w:r>
+        <w:t>4</w:t>
+      </w:r>
+      <w:r>
+        <w:t xml:space="preserve"> Scope</w:t>
+      </w:r>
+    </w:p>
+    <w:p>
+      <w:pPr>
+        <w:pStyle w:val="Reporttext"/>
+      </w:pPr>
+      <w:r>
+        <w:t xml:space="preserve">Section 2.2 of the project proposal defined the project's scope. We defined </w:t>
+      </w:r>
+      <w:r>
+        <w:t>significant</w:t>
+      </w:r>
+      <w:r>
+        <w:t xml:space="preserve"> features</w:t>
+      </w:r>
+      <w:r>
+        <w:t xml:space="preserve"> and limitations</w:t>
+      </w:r>
+      <w:r>
+        <w:t>, scoped the development process via a Gantt chart, and explicitly defined the context in which the project was being built.</w:t>
+      </w:r>
+      <w:r>
+        <w:t xml:space="preserve"> </w:t>
+      </w:r>
+    </w:p>
+    <w:p>
+      <w:pPr>
+        <w:pStyle w:val="Reporttext"/>
+      </w:pPr>
+    </w:p>
+    <w:p>
+      <w:pPr>
+        <w:pStyle w:val="Reporttext"/>
+      </w:pPr>
+      <w:r>
+        <w:t>Throughout the latter half of this class, this section was heavily referenced to ensure our team stayed within the scope and ultimately ensured the MVP met our stakeholder's expectations. It was a critical section that kept our group focused and aligned in producing our MVP.</w:t>
+      </w:r>
+    </w:p>
+    <w:p>
+      <w:pPr>
+        <w:pStyle w:val="Reporttext"/>
+      </w:pPr>
+    </w:p>
+    <w:p>
+      <w:pPr>
+        <w:pStyle w:val="Reporttext"/>
+      </w:pPr>
+      <w:r>
+        <w:t>Within section 2.2.1</w:t>
+      </w:r>
+      <w:r>
+        <w:t xml:space="preserve"> of the project proposal</w:t>
+      </w:r>
+      <w:r>
+        <w:t xml:space="preserve">, we defined the significant features of our initial release. Through </w:t>
+      </w:r>
+      <w:r>
+        <w:t xml:space="preserve">a robust testing system, we confirmed that the MVP produced by our team met the major features defined for release. The testing also </w:t>
+      </w:r>
+      <w:r>
+        <w:t>demonstrat</w:t>
+      </w:r>
+      <w:r>
+        <w:t xml:space="preserve">ed that the final MVP met </w:t>
+      </w:r>
+      <w:r>
+        <w:t>our defined scope requirements</w:t>
+      </w:r>
+      <w:r>
+        <w:t>.</w:t>
+      </w:r>
+    </w:p>
+    <w:p>
+      <w:pPr>
+        <w:pStyle w:val="Heading2"/>
+      </w:pPr>
       <w:r>
         <w:lastRenderedPageBreak/>
-        <w:t>TESTING for references on how users responded to the designs put forward by the group and how they largely met their expectations. This was a direct consequence of the market analysis.</w:t>
+        <w:t>1.5 Group Work</w:t>
       </w:r>
     </w:p>
     <w:p>
       <w:pPr>
         <w:pStyle w:val="Reporttext"/>
       </w:pPr>
+      <w:r>
+        <w:t>We split the working tasks for the latter half of the course.</w:t>
+      </w:r>
+      <w:r>
+        <w:t xml:space="preserve"> While there was much overlap within the project</w:t>
+      </w:r>
+      <w:r>
+        <w:t>,</w:t>
+      </w:r>
+      <w:r>
+        <w:t xml:space="preserve"> we did assign major roles to individuals that served as a guideline</w:t>
+      </w:r>
+      <w:r>
+        <w:t>. Still,</w:t>
+      </w:r>
+      <w:r>
+        <w:t xml:space="preserve"> all four of us were crucial to </w:t>
+      </w:r>
+      <w:r>
+        <w:t>implementing</w:t>
+      </w:r>
+      <w:r>
+        <w:t xml:space="preserve"> the MVP and the deliverable.</w:t>
+      </w:r>
     </w:p>
     <w:p>
       <w:pPr>
         <w:pStyle w:val="Reporttext"/>
       </w:pPr>
-      <w:r>
-        <w:t>Further literature review involved direct research regarding specific design patterns or functionality. This is better reserved for the planning and research section of the report. Sources and their influence will be discussed within their domain to show their effect on StudySync better.</w:t>
-      </w:r>
     </w:p>
     <w:p>
       <w:pPr>
         <w:pStyle w:val="Reporttext"/>
-      </w:pPr>
+        <w:numPr>
+          <w:ilvl w:val="0"/>
+          <w:numId w:val="51"/>
+        </w:numPr>
+      </w:pPr>
+      <w:r>
+        <w:t>Technical</w:t>
+      </w:r>
+    </w:p>
+    <w:p>
+      <w:pPr>
+        <w:pStyle w:val="Reporttext"/>
+        <w:numPr>
+          <w:ilvl w:val="1"/>
+          <w:numId w:val="51"/>
+        </w:numPr>
+      </w:pPr>
+      <w:r>
+        <w:t xml:space="preserve">Hashem was the technical lead. He oversaw the implementation of the web extension. He completed this role with his strong technical background and efficiently divided up roles related to the process. He was pivotal to the success of the project. </w:t>
+      </w:r>
+    </w:p>
+    <w:p>
+      <w:pPr>
+        <w:pStyle w:val="Reporttext"/>
+        <w:numPr>
+          <w:ilvl w:val="0"/>
+          <w:numId w:val="51"/>
+        </w:numPr>
+      </w:pPr>
+      <w:r>
+        <w:t>Testing</w:t>
+      </w:r>
+    </w:p>
+    <w:p>
+      <w:pPr>
+        <w:pStyle w:val="Reporttext"/>
+        <w:numPr>
+          <w:ilvl w:val="1"/>
+          <w:numId w:val="51"/>
+        </w:numPr>
+      </w:pPr>
+      <w:r>
+        <w:t>Sunidhi and Mason were the lead quality assurance and user liaisons. They ensured the project stayed within scope and completed much of the research and user testing required to guide and validate it. They kept the stakeholders within the loop and efficiently guided the project toward a sound completion.</w:t>
+      </w:r>
+    </w:p>
+    <w:p>
+      <w:pPr>
+        <w:pStyle w:val="Reporttext"/>
+        <w:numPr>
+          <w:ilvl w:val="0"/>
+          <w:numId w:val="51"/>
+        </w:numPr>
+      </w:pPr>
+      <w:r>
+        <w:t>Report</w:t>
+      </w:r>
+    </w:p>
+    <w:p>
+      <w:pPr>
+        <w:pStyle w:val="Reporttext"/>
+        <w:numPr>
+          <w:ilvl w:val="1"/>
+          <w:numId w:val="51"/>
+        </w:numPr>
+      </w:pPr>
+      <w:r>
+        <w:t>Gage served as the report lead and managed the implementation of the report. He effectively divided roles and managed the report process throughout the latter half of the course.</w:t>
+      </w:r>
     </w:p>
     <w:p>
       <w:pPr>
@@ -1502,6 +1754,339 @@
     </w:p>
     <w:p>
       <w:pPr>
+        <w:pStyle w:val="Heading2"/>
+      </w:pPr>
+      <w:r>
+        <w:t>2.1 Literature</w:t>
+      </w:r>
+    </w:p>
+    <w:p>
+      <w:pPr>
+        <w:pStyle w:val="Reporttext"/>
+      </w:pPr>
+      <w:r>
+        <w:t xml:space="preserve">Throughout the development process, many resources were used. Ranging from Google extension documentation to </w:t>
+      </w:r>
+      <w:r>
+        <w:t>other BSc courses</w:t>
+      </w:r>
+      <w:r>
+        <w:t xml:space="preserve"> to discussion prompts. A high-level overview of these three resources follows.</w:t>
+      </w:r>
+    </w:p>
+    <w:p>
+      <w:pPr>
+        <w:pStyle w:val="Reporttext"/>
+      </w:pPr>
+    </w:p>
+    <w:p>
+      <w:pPr>
+        <w:pStyle w:val="Heading3"/>
+      </w:pPr>
+      <w:r>
+        <w:t>2.1.1 Google Extension Documentation</w:t>
+      </w:r>
+    </w:p>
+    <w:p>
+      <w:pPr>
+        <w:pStyle w:val="Reporttext"/>
+      </w:pPr>
+      <w:r>
+        <w:t xml:space="preserve">Our project proposal identified Google Chrome as the sole supported web browser for StudySync in section 4.2.2. This was done in response to a survey which indicated around 70% of our target demographic use Google Chrome as their web browser. To ensure StudySync met the standards set by Google, we heavily referred to the Chrome extension developer documentation: </w:t>
+      </w:r>
+      <w:hyperlink r:id="rId8" w:history="1">
+        <w:r>
+          <w:rPr>
+            <w:rStyle w:val="Hyperlink"/>
+          </w:rPr>
+          <w:t>https://</w:t>
+        </w:r>
+        <w:proofErr w:type="spellStart"/>
+        <w:r>
+          <w:rPr>
+            <w:rStyle w:val="Hyperlink"/>
+          </w:rPr>
+          <w:t>developer.chrome.com</w:t>
+        </w:r>
+        <w:proofErr w:type="spellEnd"/>
+        <w:r>
+          <w:rPr>
+            <w:rStyle w:val="Hyperlink"/>
+          </w:rPr>
+          <w:t>/docs/extensions/develop</w:t>
+        </w:r>
+      </w:hyperlink>
+      <w:r>
+        <w:t xml:space="preserve">. No one in the group has built a web extension before, and this resource proved invaluable to guide our project implementation. </w:t>
+      </w:r>
+    </w:p>
+    <w:p>
+      <w:pPr>
+        <w:pStyle w:val="Reporttext"/>
+      </w:pPr>
+    </w:p>
+    <w:p>
+      <w:pPr>
+        <w:pStyle w:val="Reporttext"/>
+      </w:pPr>
+      <w:r>
+        <w:t>To highlight this, one can see how the whitelist storage was implemented. We knew storage would need to be used when researching the project</w:t>
+      </w:r>
+      <w:r>
+        <w:t>,</w:t>
+      </w:r>
+      <w:r>
+        <w:t xml:space="preserve"> and </w:t>
+      </w:r>
+      <w:r>
+        <w:t xml:space="preserve">Hashem found the Google Chrome Storage API referenced in section 4.6.2 in the project proposal. However, we did not anticipate it being difficult to get the API to store the extension's data effectively and consistently. These web docs enabled us to navigate this trouble with efficiency. </w:t>
+      </w:r>
+    </w:p>
+    <w:p>
+      <w:pPr>
+        <w:keepNext/>
+      </w:pPr>
+      <w:r>
+        <w:rPr>
+          <w:noProof/>
+        </w:rPr>
+        <w:lastRenderedPageBreak/>
+        <w:drawing>
+          <wp:inline distT="0" distB="0" distL="0" distR="0" wp14:anchorId="7D2DBD4E" wp14:editId="7536B7C1">
+            <wp:extent cx="6858000" cy="2974975"/>
+            <wp:effectExtent l="0" t="0" r="0" b="0"/>
+            <wp:docPr id="1678905882" name="Picture 1" descr="A screenshot of a computer program&#10;&#10;Description automatically generated"/>
+            <wp:cNvGraphicFramePr>
+              <a:graphicFrameLocks xmlns:a="http://schemas.openxmlformats.org/drawingml/2006/main" noChangeAspect="1"/>
+            </wp:cNvGraphicFramePr>
+            <a:graphic xmlns:a="http://schemas.openxmlformats.org/drawingml/2006/main">
+              <a:graphicData uri="http://schemas.openxmlformats.org/drawingml/2006/picture">
+                <pic:pic xmlns:pic="http://schemas.openxmlformats.org/drawingml/2006/picture">
+                  <pic:nvPicPr>
+                    <pic:cNvPr id="1678905882" name="Picture 1" descr="A screenshot of a computer program&#10;&#10;Description automatically generated"/>
+                    <pic:cNvPicPr/>
+                  </pic:nvPicPr>
+                  <pic:blipFill>
+                    <a:blip r:embed="rId9" cstate="print">
+                      <a:extLst>
+                        <a:ext uri="{28A0092B-C50C-407E-A947-70E740481C1C}">
+                          <a14:useLocalDpi xmlns:a14="http://schemas.microsoft.com/office/drawing/2010/main" val="0"/>
+                        </a:ext>
+                      </a:extLst>
+                    </a:blip>
+                    <a:stretch>
+                      <a:fillRect/>
+                    </a:stretch>
+                  </pic:blipFill>
+                  <pic:spPr>
+                    <a:xfrm>
+                      <a:off x="0" y="0"/>
+                      <a:ext cx="6858000" cy="2974975"/>
+                    </a:xfrm>
+                    <a:prstGeom prst="rect">
+                      <a:avLst/>
+                    </a:prstGeom>
+                  </pic:spPr>
+                </pic:pic>
+              </a:graphicData>
+            </a:graphic>
+          </wp:inline>
+        </w:drawing>
+      </w:r>
+    </w:p>
+    <w:p>
+      <w:pPr>
+        <w:pStyle w:val="Caption"/>
+        <w:spacing w:line="480" w:lineRule="auto"/>
+        <w:jc w:val="center"/>
+      </w:pPr>
+      <w:r>
+        <w:t xml:space="preserve">Figure </w:t>
+      </w:r>
+      <w:r>
+        <w:fldChar w:fldCharType="begin"/>
+      </w:r>
+      <w:r>
+        <w:instrText xml:space="preserve"> SEQ Figure \* ARABIC </w:instrText>
+      </w:r>
+      <w:r>
+        <w:fldChar w:fldCharType="separate"/>
+      </w:r>
+      <w:r>
+        <w:rPr>
+          <w:noProof/>
+        </w:rPr>
+        <w:t>1</w:t>
+      </w:r>
+      <w:r>
+        <w:fldChar w:fldCharType="end"/>
+      </w:r>
+      <w:r>
+        <w:t>: The documentation used to help guide storage implementation.</w:t>
+      </w:r>
+    </w:p>
+    <w:p>
+      <w:pPr>
+        <w:pStyle w:val="Heading3"/>
+      </w:pPr>
+      <w:r>
+        <w:t>2.1.2 Software Design and Development</w:t>
+      </w:r>
+    </w:p>
+    <w:p>
+      <w:pPr>
+        <w:pStyle w:val="Reporttext"/>
+      </w:pPr>
+      <w:r>
+        <w:t xml:space="preserve">The software design and development course offered by the University of London was another great resource which helped the testing team navigate that process. The testing </w:t>
+      </w:r>
+      <w:r>
+        <w:t>E</w:t>
+      </w:r>
+      <w:r>
+        <w:t>xcel sheet provided in week</w:t>
+      </w:r>
+      <w:r>
+        <w:t xml:space="preserve"> 14 of that course served as the basis for our complex testing set. It also directed us to the SUS testing procedure to speed up and efficiently test the usability metrics of the extension. A detailed breakdown of SUS and how it affected the design can be found in the design portion of this report.</w:t>
+      </w:r>
+    </w:p>
+    <w:p>
+      <w:pPr>
+        <w:keepNext/>
+      </w:pPr>
+      <w:r>
+        <w:rPr>
+          <w:noProof/>
+        </w:rPr>
+        <w:lastRenderedPageBreak/>
+        <w:drawing>
+          <wp:inline distT="0" distB="0" distL="0" distR="0" wp14:anchorId="13DCD205" wp14:editId="4F346B36">
+            <wp:extent cx="6858000" cy="6591600"/>
+            <wp:effectExtent l="0" t="0" r="0" b="0"/>
+            <wp:docPr id="669011560" name="Picture 2" descr="A screenshot of a computer&#10;&#10;Description automatically generated"/>
+            <wp:cNvGraphicFramePr>
+              <a:graphicFrameLocks xmlns:a="http://schemas.openxmlformats.org/drawingml/2006/main" noChangeAspect="1"/>
+            </wp:cNvGraphicFramePr>
+            <a:graphic xmlns:a="http://schemas.openxmlformats.org/drawingml/2006/main">
+              <a:graphicData uri="http://schemas.openxmlformats.org/drawingml/2006/picture">
+                <pic:pic xmlns:pic="http://schemas.openxmlformats.org/drawingml/2006/picture">
+                  <pic:nvPicPr>
+                    <pic:cNvPr id="669011560" name="Picture 2" descr="A screenshot of a computer&#10;&#10;Description automatically generated"/>
+                    <pic:cNvPicPr/>
+                  </pic:nvPicPr>
+                  <pic:blipFill>
+                    <a:blip r:embed="rId10">
+                      <a:extLst>
+                        <a:ext uri="{28A0092B-C50C-407E-A947-70E740481C1C}">
+                          <a14:useLocalDpi xmlns:a14="http://schemas.microsoft.com/office/drawing/2010/main" val="0"/>
+                        </a:ext>
+                      </a:extLst>
+                    </a:blip>
+                    <a:stretch>
+                      <a:fillRect/>
+                    </a:stretch>
+                  </pic:blipFill>
+                  <pic:spPr>
+                    <a:xfrm>
+                      <a:off x="0" y="0"/>
+                      <a:ext cx="6858000" cy="6591600"/>
+                    </a:xfrm>
+                    <a:prstGeom prst="rect">
+                      <a:avLst/>
+                    </a:prstGeom>
+                  </pic:spPr>
+                </pic:pic>
+              </a:graphicData>
+            </a:graphic>
+          </wp:inline>
+        </w:drawing>
+      </w:r>
+    </w:p>
+    <w:p>
+      <w:pPr>
+        <w:pStyle w:val="Caption"/>
+        <w:spacing w:line="480" w:lineRule="auto"/>
+        <w:jc w:val="center"/>
+      </w:pPr>
+      <w:r>
+        <w:t xml:space="preserve">Figure </w:t>
+      </w:r>
+      <w:r>
+        <w:fldChar w:fldCharType="begin"/>
+      </w:r>
+      <w:r>
+        <w:instrText xml:space="preserve"> SEQ Figure \* ARABIC </w:instrText>
+      </w:r>
+      <w:r>
+        <w:fldChar w:fldCharType="separate"/>
+      </w:r>
+      <w:r>
+        <w:rPr>
+          <w:noProof/>
+        </w:rPr>
+        <w:t>2</w:t>
+      </w:r>
+      <w:r>
+        <w:fldChar w:fldCharType="end"/>
+      </w:r>
+      <w:r>
+        <w:t>: test procedure provided in CM2010.</w:t>
+      </w:r>
+    </w:p>
+    <w:p/>
+    <w:p>
+      <w:pPr>
+        <w:pStyle w:val="Heading3"/>
+      </w:pPr>
+      <w:r>
+        <w:t>2.3 Discussion Prompts</w:t>
+      </w:r>
+    </w:p>
+    <w:p>
+      <w:pPr>
+        <w:pStyle w:val="Reporttext"/>
+      </w:pPr>
+      <w:r>
+        <w:t xml:space="preserve">Lastly, our group completed the discussion prompts throughout the course during our weekly meetings. These discussion prompts were primarily discussed ad hoc at the start of our meetings to help get us into a proper mindset for that week’s work. For example, the discussion prompt 7.202, the importance of </w:t>
+      </w:r>
+      <w:r>
+        <w:lastRenderedPageBreak/>
+        <w:t>integration testing, was discussed before we decided on a manner for testing StudySync. It helped guide us to relevant industry practices. It ultimately led us to choose the testing method provided in CM2010, focusing on ensuring the program met our functional requirements and verifying the validity of the MVP.</w:t>
+      </w:r>
+    </w:p>
+    <w:p>
+      <w:pPr>
+        <w:pStyle w:val="Reporttext"/>
+        <w:ind w:firstLine="0"/>
+      </w:pPr>
+    </w:p>
+    <w:p>
+      <w:pPr>
+        <w:pStyle w:val="Reporttext"/>
+        <w:ind w:firstLine="0"/>
+      </w:pPr>
+      <w:r>
+        <w:t xml:space="preserve">// </w:t>
+      </w:r>
+      <w:proofErr w:type="spellStart"/>
+      <w:r>
+        <w:t>TODo</w:t>
+      </w:r>
+      <w:proofErr w:type="spellEnd"/>
+      <w:r>
+        <w:t xml:space="preserve"> INSERT PHOTO OF </w:t>
+      </w:r>
+      <w:proofErr w:type="spellStart"/>
+      <w:r>
+        <w:t>CONVERSTION</w:t>
+      </w:r>
+      <w:proofErr w:type="spellEnd"/>
+      <w:r>
+        <w:t xml:space="preserve"> ABOUT 7.202 Importance of integration testing</w:t>
+      </w:r>
+    </w:p>
+    <w:p>
+      <w:pPr>
         <w:pStyle w:val="Heading1"/>
         <w:spacing w:line="480" w:lineRule="auto"/>
       </w:pPr>
@@ -1655,8 +2240,8 @@
       </w:r>
     </w:p>
     <w:sectPr>
-      <w:headerReference w:type="even" r:id="rId8"/>
-      <w:headerReference w:type="default" r:id="rId9"/>
+      <w:headerReference w:type="even" r:id="rId11"/>
+      <w:headerReference w:type="default" r:id="rId12"/>
       <w:pgSz w:w="12240" w:h="15840"/>
       <w:pgMar w:top="720" w:right="720" w:bottom="720" w:left="720" w:header="708" w:footer="708" w:gutter="0"/>
       <w:cols w:space="708"/>
@@ -7151,6 +7736,119 @@
       <w:lvlJc w:val="left"/>
       <w:pPr>
         <w:ind w:left="6480" w:hanging="360"/>
+      </w:pPr>
+      <w:rPr>
+        <w:rFonts w:ascii="Wingdings" w:hAnsi="Wingdings" w:hint="default"/>
+      </w:rPr>
+    </w:lvl>
+  </w:abstractNum>
+  <w:abstractNum w:abstractNumId="50" w15:restartNumberingAfterBreak="0">
+    <w:nsid w:val="73F55964"/>
+    <w:multiLevelType w:val="hybridMultilevel"/>
+    <w:tmpl w:val="08DE8C76"/>
+    <w:lvl w:ilvl="0" w:tplc="90A80674">
+      <w:start w:val="1"/>
+      <w:numFmt w:val="bullet"/>
+      <w:lvlText w:val="-"/>
+      <w:lvlJc w:val="left"/>
+      <w:pPr>
+        <w:ind w:left="1080" w:hanging="360"/>
+      </w:pPr>
+      <w:rPr>
+        <w:rFonts w:ascii="Calibri" w:eastAsia="Times New Roman" w:hAnsi="Calibri" w:cs="Calibri" w:hint="default"/>
+      </w:rPr>
+    </w:lvl>
+    <w:lvl w:ilvl="1" w:tplc="04090003">
+      <w:start w:val="1"/>
+      <w:numFmt w:val="bullet"/>
+      <w:lvlText w:val="o"/>
+      <w:lvlJc w:val="left"/>
+      <w:pPr>
+        <w:ind w:left="1800" w:hanging="360"/>
+      </w:pPr>
+      <w:rPr>
+        <w:rFonts w:ascii="Courier New" w:hAnsi="Courier New" w:cs="Courier New" w:hint="default"/>
+      </w:rPr>
+    </w:lvl>
+    <w:lvl w:ilvl="2" w:tplc="04090005" w:tentative="1">
+      <w:start w:val="1"/>
+      <w:numFmt w:val="bullet"/>
+      <w:lvlText w:val=""/>
+      <w:lvlJc w:val="left"/>
+      <w:pPr>
+        <w:ind w:left="2520" w:hanging="360"/>
+      </w:pPr>
+      <w:rPr>
+        <w:rFonts w:ascii="Wingdings" w:hAnsi="Wingdings" w:hint="default"/>
+      </w:rPr>
+    </w:lvl>
+    <w:lvl w:ilvl="3" w:tplc="04090001" w:tentative="1">
+      <w:start w:val="1"/>
+      <w:numFmt w:val="bullet"/>
+      <w:lvlText w:val=""/>
+      <w:lvlJc w:val="left"/>
+      <w:pPr>
+        <w:ind w:left="3240" w:hanging="360"/>
+      </w:pPr>
+      <w:rPr>
+        <w:rFonts w:ascii="Symbol" w:hAnsi="Symbol" w:hint="default"/>
+      </w:rPr>
+    </w:lvl>
+    <w:lvl w:ilvl="4" w:tplc="04090003" w:tentative="1">
+      <w:start w:val="1"/>
+      <w:numFmt w:val="bullet"/>
+      <w:lvlText w:val="o"/>
+      <w:lvlJc w:val="left"/>
+      <w:pPr>
+        <w:ind w:left="3960" w:hanging="360"/>
+      </w:pPr>
+      <w:rPr>
+        <w:rFonts w:ascii="Courier New" w:hAnsi="Courier New" w:cs="Courier New" w:hint="default"/>
+      </w:rPr>
+    </w:lvl>
+    <w:lvl w:ilvl="5" w:tplc="04090005" w:tentative="1">
+      <w:start w:val="1"/>
+      <w:numFmt w:val="bullet"/>
+      <w:lvlText w:val=""/>
+      <w:lvlJc w:val="left"/>
+      <w:pPr>
+        <w:ind w:left="4680" w:hanging="360"/>
+      </w:pPr>
+      <w:rPr>
+        <w:rFonts w:ascii="Wingdings" w:hAnsi="Wingdings" w:hint="default"/>
+      </w:rPr>
+    </w:lvl>
+    <w:lvl w:ilvl="6" w:tplc="04090001" w:tentative="1">
+      <w:start w:val="1"/>
+      <w:numFmt w:val="bullet"/>
+      <w:lvlText w:val=""/>
+      <w:lvlJc w:val="left"/>
+      <w:pPr>
+        <w:ind w:left="5400" w:hanging="360"/>
+      </w:pPr>
+      <w:rPr>
+        <w:rFonts w:ascii="Symbol" w:hAnsi="Symbol" w:hint="default"/>
+      </w:rPr>
+    </w:lvl>
+    <w:lvl w:ilvl="7" w:tplc="04090003" w:tentative="1">
+      <w:start w:val="1"/>
+      <w:numFmt w:val="bullet"/>
+      <w:lvlText w:val="o"/>
+      <w:lvlJc w:val="left"/>
+      <w:pPr>
+        <w:ind w:left="6120" w:hanging="360"/>
+      </w:pPr>
+      <w:rPr>
+        <w:rFonts w:ascii="Courier New" w:hAnsi="Courier New" w:cs="Courier New" w:hint="default"/>
+      </w:rPr>
+    </w:lvl>
+    <w:lvl w:ilvl="8" w:tplc="04090005" w:tentative="1">
+      <w:start w:val="1"/>
+      <w:numFmt w:val="bullet"/>
+      <w:lvlText w:val=""/>
+      <w:lvlJc w:val="left"/>
+      <w:pPr>
+        <w:ind w:left="6840" w:hanging="360"/>
       </w:pPr>
       <w:rPr>
         <w:rFonts w:ascii="Wingdings" w:hAnsi="Wingdings" w:hint="default"/>
@@ -7306,6 +8004,9 @@
   </w:num>
   <w:num w:numId="50" w16cid:durableId="1716659642">
     <w:abstractNumId w:val="3"/>
+  </w:num>
+  <w:num w:numId="51" w16cid:durableId="1760297181">
+    <w:abstractNumId w:val="50"/>
   </w:num>
 </w:numbering>
 </file>
@@ -7759,11 +8460,11 @@
     <w:uiPriority w:val="9"/>
     <w:unhideWhenUsed/>
     <w:qFormat/>
-    <w:rsid w:val="00946682"/>
+    <w:rsid w:val="009D32E9"/>
     <w:pPr>
       <w:keepNext/>
       <w:keepLines/>
-      <w:spacing w:before="40"/>
+      <w:spacing w:before="40" w:line="480" w:lineRule="auto"/>
       <w:outlineLvl w:val="2"/>
     </w:pPr>
     <w:rPr>
@@ -8127,7 +8828,7 @@
     <w:basedOn w:val="DefaultParagraphFont"/>
     <w:link w:val="Heading3"/>
     <w:uiPriority w:val="9"/>
-    <w:rsid w:val="00946682"/>
+    <w:rsid w:val="009D32E9"/>
     <w:rPr>
       <w:rFonts w:asciiTheme="majorHAnsi" w:eastAsiaTheme="majorEastAsia" w:hAnsiTheme="majorHAnsi" w:cstheme="majorBidi"/>
       <w:color w:val="1F3763" w:themeColor="accent1" w:themeShade="7F"/>

</xml_diff>

<commit_message>
Work on section 3 of report.
</commit_message>
<xml_diff>
--- a/final/final_deliverable.docx
+++ b/final/final_deliverable.docx
@@ -1852,7 +1852,7 @@
         </w:rPr>
         <w:lastRenderedPageBreak/>
         <w:drawing>
-          <wp:inline distT="0" distB="0" distL="0" distR="0" wp14:anchorId="7D2DBD4E" wp14:editId="7536B7C1">
+          <wp:inline distT="0" distB="0" distL="0" distR="0" wp14:anchorId="7D2DBD4E" wp14:editId="59761BA9">
             <wp:extent cx="6858000" cy="2974975"/>
             <wp:effectExtent l="0" t="0" r="0" b="0"/>
             <wp:docPr id="1678905882" name="Picture 1" descr="A screenshot of a computer program&#10;&#10;Description automatically generated"/>
@@ -2039,7 +2039,13 @@
         <w:pStyle w:val="Heading3"/>
       </w:pPr>
       <w:r>
-        <w:t>2.3 Discussion Prompts</w:t>
+        <w:t>2.</w:t>
+      </w:r>
+      <w:r>
+        <w:t>1.</w:t>
+      </w:r>
+      <w:r>
+        <w:t>3 Discussion Prompts</w:t>
       </w:r>
     </w:p>
     <w:p>
@@ -2074,15 +2080,80 @@
       </w:r>
       <w:proofErr w:type="spellEnd"/>
       <w:r>
-        <w:t xml:space="preserve"> INSERT PHOTO OF </w:t>
-      </w:r>
-      <w:proofErr w:type="spellStart"/>
-      <w:r>
-        <w:t>CONVERSTION</w:t>
-      </w:r>
-      <w:proofErr w:type="spellEnd"/>
-      <w:r>
-        <w:t xml:space="preserve"> ABOUT 7.202 Importance of integration testing</w:t>
+        <w:t xml:space="preserve"> INSERT PHOTO OF CONVERS</w:t>
+      </w:r>
+      <w:r>
+        <w:t>A</w:t>
+      </w:r>
+      <w:r>
+        <w:t>TION ABOUT 7.202 Importance of integration testing</w:t>
+      </w:r>
+    </w:p>
+    <w:p>
+      <w:pPr>
+        <w:pStyle w:val="Reporttext"/>
+        <w:ind w:firstLine="0"/>
+      </w:pPr>
+    </w:p>
+    <w:p>
+      <w:pPr>
+        <w:pStyle w:val="Heading2"/>
+      </w:pPr>
+      <w:r>
+        <w:t>2.2 Planning and Iteration</w:t>
+      </w:r>
+    </w:p>
+    <w:p>
+      <w:pPr>
+        <w:pStyle w:val="Reporttext"/>
+      </w:pPr>
+      <w:r>
+        <w:t>In section 2.2.2 of the project proposal, we created a Gantt chart to guide us through the completion of this assignment. This Gantt chart was followed exceptionally well by the team throughout the course.</w:t>
+      </w:r>
+      <w:r>
+        <w:t xml:space="preserve"> Hashem, the technical team lead, guided the team through the sprints related to the user stories defined in section 3 of the project proposal. To get an accurate picture of the development process, it is best to look at it weekly. Our team relied heavily on a quick, agile methodology in which our sprints were weekly based. This was because the user stories we wanted to target were broken down into easily digestible chunks that did not require our technical team to overextend themselves to complete.</w:t>
+      </w:r>
+      <w:r>
+        <w:t xml:space="preserve"> They could also be quickly tested and validated by our testing team.</w:t>
+      </w:r>
+    </w:p>
+    <w:p>
+      <w:pPr>
+        <w:pStyle w:val="Reporttext"/>
+      </w:pPr>
+    </w:p>
+    <w:p>
+      <w:pPr>
+        <w:pStyle w:val="Reporttext"/>
+      </w:pPr>
+      <w:r>
+        <w:t xml:space="preserve">Every week, a new sprint was initiated based on a user story. These user stories encapsulated the system's functional requirements from the user’s perspective. With the valuable insight provided by the project report, the technical side of the team could get started on each sprint at the start of the week. Each user story would be roughly completed by Thursday-Friday of that same week. Our Testing team could then create an equivalent test set and validate that the newly added functionality matched the expectations in the project proposal. They did this in tandem with usability testing based on an SUS questionnaire to see how the newly added functionality affected the overall usability rating of the system. If we saw that the ratings went </w:t>
+      </w:r>
+      <w:r>
+        <w:lastRenderedPageBreak/>
+        <w:t xml:space="preserve">down, we knew that usability improvements would be made. </w:t>
+      </w:r>
+      <w:r>
+        <w:t xml:space="preserve">The testing team then decided if more user feedback was necessary. A quick survey or a user interview gathered this. </w:t>
+      </w:r>
+    </w:p>
+    <w:p>
+      <w:pPr>
+        <w:pStyle w:val="Reporttext"/>
+      </w:pPr>
+    </w:p>
+    <w:p>
+      <w:pPr>
+        <w:pStyle w:val="Reporttext"/>
+      </w:pPr>
+      <w:r>
+        <w:t>During our Saturday meetings, we reviewed the materials and discussed how successful that sprint was</w:t>
+      </w:r>
+      <w:r>
+        <w:t>, whether there were changes we all agreed needed to be made, or whether</w:t>
+      </w:r>
+      <w:r>
+        <w:t xml:space="preserve"> we were happy with the work produced that week.</w:t>
       </w:r>
     </w:p>
     <w:p>
@@ -2105,6 +2176,187 @@
     </w:p>
     <w:p>
       <w:pPr>
+        <w:pStyle w:val="Heading2"/>
+      </w:pPr>
+      <w:r>
+        <w:t>3.1 Prototyping</w:t>
+      </w:r>
+    </w:p>
+    <w:p>
+      <w:pPr>
+        <w:pStyle w:val="Reporttext"/>
+      </w:pPr>
+      <w:r>
+        <w:t>Prototyping and evaluating user feedback was a critical aspect of our development process. Section 5 of our project proposal shows the prototype and user feedback loop followed to produce the design and user interface. In brief, the team used market analysis to create low-fidelity prototypes that met our project objectives. The prototypes</w:t>
+      </w:r>
+      <w:r>
+        <w:t xml:space="preserve"> were then tested against direct user feedback to see the direction the users wanted us to follow.</w:t>
+      </w:r>
+    </w:p>
+    <w:p>
+      <w:pPr>
+        <w:pStyle w:val="Reporttext"/>
+      </w:pPr>
+    </w:p>
+    <w:p>
+      <w:pPr>
+        <w:pStyle w:val="Reporttext"/>
+      </w:pPr>
+      <w:r>
+        <w:t xml:space="preserve">During the iterative development cycle, we used SUS surveys to test our usability choices every other week. The SUS survey allowed us to test our design choices held up when functionality was implemented.  We found that the users responded positively to the product as functionality was implemented. Therefore, little was needed on our end to change the product's design as our development process proceeded. The market analysis and initial user involvement paid dividends as the project progressed. This allowed our technical team to focus on implementing our project solutions rather than adjust the design on the fly. </w:t>
+      </w:r>
+    </w:p>
+    <w:p>
+      <w:pPr>
+        <w:pStyle w:val="Reporttext"/>
+      </w:pPr>
+    </w:p>
+    <w:p>
+      <w:pPr>
+        <w:pStyle w:val="Heading2"/>
+      </w:pPr>
+      <w:r>
+        <w:t>3.2 Iteration</w:t>
+      </w:r>
+    </w:p>
+    <w:p>
+      <w:pPr>
+        <w:pStyle w:val="Reporttext"/>
+      </w:pPr>
+      <w:r>
+        <w:t xml:space="preserve">Most of this half of the semester was spent in iterative development cycles loosely related to an agile development process. </w:t>
+      </w:r>
+      <w:r>
+        <w:t xml:space="preserve">Our technical team was given a user story to implement at the start of every week. These user stories are directly correlated with a set of functional requirements. For reference, the user stories and functional requirements are in sections 3 and 4.3 of the project proposal. </w:t>
+      </w:r>
+    </w:p>
+    <w:p>
+      <w:pPr>
+        <w:pStyle w:val="Reporttext"/>
+      </w:pPr>
+    </w:p>
+    <w:p>
+      <w:pPr>
+        <w:pStyle w:val="Reporttext"/>
+      </w:pPr>
+      <w:r>
+        <w:t xml:space="preserve">The technical team was then given 3-5 days to implement this functionality in our codebase. Hashem was the technical team lead, effectively divvied up roles, and managed the GIT repository in which the code </w:t>
+      </w:r>
+      <w:r>
+        <w:lastRenderedPageBreak/>
+        <w:t>base was stored. After the technical team implemented the functionality of the user stories, the testing team wrote a testing suite which directly mapped to the functional requirements covered by that particular user story. The testing suite was then run to confirm all functionality was successfully implemented. The group then met every Saturday to discuss the past week and the overall success or failure of the sprint. The testing team created a SUS survey every other week to validate that the design and functionality were still receiving positive user feedback. Which, as mentioned above, it was.</w:t>
+      </w:r>
+    </w:p>
+    <w:p>
+      <w:pPr>
+        <w:pStyle w:val="Reporttext"/>
+      </w:pPr>
+    </w:p>
+    <w:p>
+      <w:pPr>
+        <w:pStyle w:val="Reporttext"/>
+      </w:pPr>
+      <w:r>
+        <w:t>While this iterative process was ongoing, the report team was documenting all processes as methods used by the team into a coherent final report which touched on the successes of the individual weeks and the project as a whole.</w:t>
+      </w:r>
+      <w:r>
+        <w:t xml:space="preserve"> For a picture of our work, our GIT logs and code base can be found in response 2 of this submission.</w:t>
+      </w:r>
+    </w:p>
+    <w:p>
+      <w:pPr>
+        <w:pStyle w:val="Reporttext"/>
+      </w:pPr>
+    </w:p>
+    <w:p>
+      <w:pPr>
+        <w:keepNext/>
+      </w:pPr>
+      <w:r>
+        <w:rPr>
+          <w:noProof/>
+        </w:rPr>
+        <w:drawing>
+          <wp:inline distT="0" distB="0" distL="0" distR="0" wp14:anchorId="4355F4B3" wp14:editId="198AC916">
+            <wp:extent cx="6858000" cy="3630295"/>
+            <wp:effectExtent l="0" t="0" r="0" b="1905"/>
+            <wp:docPr id="777385470" name="Picture 1" descr="A screenshot of a black and white text&#10;&#10;Description automatically generated"/>
+            <wp:cNvGraphicFramePr>
+              <a:graphicFrameLocks xmlns:a="http://schemas.openxmlformats.org/drawingml/2006/main" noChangeAspect="1"/>
+            </wp:cNvGraphicFramePr>
+            <a:graphic xmlns:a="http://schemas.openxmlformats.org/drawingml/2006/main">
+              <a:graphicData uri="http://schemas.openxmlformats.org/drawingml/2006/picture">
+                <pic:pic xmlns:pic="http://schemas.openxmlformats.org/drawingml/2006/picture">
+                  <pic:nvPicPr>
+                    <pic:cNvPr id="777385470" name="Picture 1" descr="A screenshot of a black and white text&#10;&#10;Description automatically generated"/>
+                    <pic:cNvPicPr/>
+                  </pic:nvPicPr>
+                  <pic:blipFill>
+                    <a:blip r:embed="rId11" cstate="print">
+                      <a:extLst>
+                        <a:ext uri="{28A0092B-C50C-407E-A947-70E740481C1C}">
+                          <a14:useLocalDpi xmlns:a14="http://schemas.microsoft.com/office/drawing/2010/main" val="0"/>
+                        </a:ext>
+                      </a:extLst>
+                    </a:blip>
+                    <a:stretch>
+                      <a:fillRect/>
+                    </a:stretch>
+                  </pic:blipFill>
+                  <pic:spPr>
+                    <a:xfrm>
+                      <a:off x="0" y="0"/>
+                      <a:ext cx="6858000" cy="3630295"/>
+                    </a:xfrm>
+                    <a:prstGeom prst="rect">
+                      <a:avLst/>
+                    </a:prstGeom>
+                  </pic:spPr>
+                </pic:pic>
+              </a:graphicData>
+            </a:graphic>
+          </wp:inline>
+        </w:drawing>
+      </w:r>
+    </w:p>
+    <w:p>
+      <w:pPr>
+        <w:pStyle w:val="Caption"/>
+        <w:spacing w:line="480" w:lineRule="auto"/>
+        <w:jc w:val="center"/>
+      </w:pPr>
+      <w:r>
+        <w:t xml:space="preserve">Figure </w:t>
+      </w:r>
+      <w:r>
+        <w:fldChar w:fldCharType="begin"/>
+      </w:r>
+      <w:r>
+        <w:instrText xml:space="preserve"> SEQ Figure \* ARABIC </w:instrText>
+      </w:r>
+      <w:r>
+        <w:fldChar w:fldCharType="separate"/>
+      </w:r>
+      <w:r>
+        <w:rPr>
+          <w:noProof/>
+        </w:rPr>
+        <w:t>3</w:t>
+      </w:r>
+      <w:r>
+        <w:fldChar w:fldCharType="end"/>
+      </w:r>
+      <w:r>
+        <w:t>: Defining roles after project proposal submission.</w:t>
+      </w:r>
+    </w:p>
+    <w:p>
+      <w:pPr>
+        <w:pStyle w:val="Reporttext"/>
+      </w:pPr>
+    </w:p>
+    <w:p>
+      <w:pPr>
         <w:pStyle w:val="Heading1"/>
         <w:spacing w:line="480" w:lineRule="auto"/>
       </w:pPr>
@@ -2240,8 +2492,8 @@
       </w:r>
     </w:p>
     <w:sectPr>
-      <w:headerReference w:type="even" r:id="rId11"/>
-      <w:headerReference w:type="default" r:id="rId12"/>
+      <w:headerReference w:type="even" r:id="rId12"/>
+      <w:headerReference w:type="default" r:id="rId13"/>
       <w:pgSz w:w="12240" w:h="15840"/>
       <w:pgMar w:top="720" w:right="720" w:bottom="720" w:left="720" w:header="708" w:footer="708" w:gutter="0"/>
       <w:cols w:space="708"/>

</xml_diff>

<commit_message>
Work on week three of the report
</commit_message>
<xml_diff>
--- a/final/final_deliverable.docx
+++ b/final/final_deliverable.docx
@@ -285,7 +285,7 @@
           <w:lang w:val="en-CA"/>
           <w14:ligatures w14:val="standardContextual"/>
         </w:rPr>
-        <w:id w:val="-1620060627"/>
+        <w:id w:val="-1699077395"/>
         <w:docPartObj>
           <w:docPartGallery w:val="Table of Contents"/>
           <w:docPartUnique/>
@@ -337,13 +337,13 @@
             </w:rPr>
             <w:fldChar w:fldCharType="separate"/>
           </w:r>
-          <w:hyperlink w:anchor="_Toc157370736" w:history="1">
+          <w:hyperlink w:anchor="_Toc158750308" w:history="1">
             <w:r>
               <w:rPr>
                 <w:rStyle w:val="Hyperlink"/>
                 <w:noProof/>
               </w:rPr>
-              <w:t>1 Introduction</w:t>
+              <w:t>1 Background</w:t>
             </w:r>
             <w:r>
               <w:rPr>
@@ -364,7 +364,7 @@
                 <w:noProof/>
                 <w:webHidden/>
               </w:rPr>
-              <w:instrText xml:space="preserve"> PAGEREF _Toc157370736 \h </w:instrText>
+              <w:instrText xml:space="preserve"> PAGEREF _Toc158750308 \h </w:instrText>
             </w:r>
             <w:r>
               <w:rPr>
@@ -385,6 +385,298 @@
                 <w:webHidden/>
               </w:rPr>
               <w:t>3</w:t>
+            </w:r>
+            <w:r>
+              <w:rPr>
+                <w:noProof/>
+                <w:webHidden/>
+              </w:rPr>
+              <w:fldChar w:fldCharType="end"/>
+            </w:r>
+          </w:hyperlink>
+        </w:p>
+        <w:p>
+          <w:pPr>
+            <w:pStyle w:val="TOC2"/>
+            <w:tabs>
+              <w:tab w:val="right" w:leader="dot" w:pos="10790"/>
+            </w:tabs>
+            <w:rPr>
+              <w:rFonts w:eastAsiaTheme="minorEastAsia" w:cstheme="minorBidi"/>
+              <w:b w:val="0"/>
+              <w:bCs w:val="0"/>
+              <w:noProof/>
+              <w:sz w:val="24"/>
+              <w:szCs w:val="24"/>
+            </w:rPr>
+          </w:pPr>
+          <w:hyperlink w:anchor="_Toc158750309" w:history="1">
+            <w:r>
+              <w:rPr>
+                <w:rStyle w:val="Hyperlink"/>
+                <w:noProof/>
+              </w:rPr>
+              <w:t>1.1 Introduction</w:t>
+            </w:r>
+            <w:r>
+              <w:rPr>
+                <w:noProof/>
+                <w:webHidden/>
+              </w:rPr>
+              <w:tab/>
+            </w:r>
+            <w:r>
+              <w:rPr>
+                <w:noProof/>
+                <w:webHidden/>
+              </w:rPr>
+              <w:fldChar w:fldCharType="begin"/>
+            </w:r>
+            <w:r>
+              <w:rPr>
+                <w:noProof/>
+                <w:webHidden/>
+              </w:rPr>
+              <w:instrText xml:space="preserve"> PAGEREF _Toc158750309 \h </w:instrText>
+            </w:r>
+            <w:r>
+              <w:rPr>
+                <w:noProof/>
+                <w:webHidden/>
+              </w:rPr>
+            </w:r>
+            <w:r>
+              <w:rPr>
+                <w:noProof/>
+                <w:webHidden/>
+              </w:rPr>
+              <w:fldChar w:fldCharType="separate"/>
+            </w:r>
+            <w:r>
+              <w:rPr>
+                <w:noProof/>
+                <w:webHidden/>
+              </w:rPr>
+              <w:t>3</w:t>
+            </w:r>
+            <w:r>
+              <w:rPr>
+                <w:noProof/>
+                <w:webHidden/>
+              </w:rPr>
+              <w:fldChar w:fldCharType="end"/>
+            </w:r>
+          </w:hyperlink>
+        </w:p>
+        <w:p>
+          <w:pPr>
+            <w:pStyle w:val="TOC2"/>
+            <w:tabs>
+              <w:tab w:val="right" w:leader="dot" w:pos="10790"/>
+            </w:tabs>
+            <w:rPr>
+              <w:rFonts w:eastAsiaTheme="minorEastAsia" w:cstheme="minorBidi"/>
+              <w:b w:val="0"/>
+              <w:bCs w:val="0"/>
+              <w:noProof/>
+              <w:sz w:val="24"/>
+              <w:szCs w:val="24"/>
+            </w:rPr>
+          </w:pPr>
+          <w:hyperlink w:anchor="_Toc158750310" w:history="1">
+            <w:r>
+              <w:rPr>
+                <w:rStyle w:val="Hyperlink"/>
+                <w:noProof/>
+              </w:rPr>
+              <w:t>1.2 Literature</w:t>
+            </w:r>
+            <w:r>
+              <w:rPr>
+                <w:noProof/>
+                <w:webHidden/>
+              </w:rPr>
+              <w:tab/>
+            </w:r>
+            <w:r>
+              <w:rPr>
+                <w:noProof/>
+                <w:webHidden/>
+              </w:rPr>
+              <w:fldChar w:fldCharType="begin"/>
+            </w:r>
+            <w:r>
+              <w:rPr>
+                <w:noProof/>
+                <w:webHidden/>
+              </w:rPr>
+              <w:instrText xml:space="preserve"> PAGEREF _Toc158750310 \h </w:instrText>
+            </w:r>
+            <w:r>
+              <w:rPr>
+                <w:noProof/>
+                <w:webHidden/>
+              </w:rPr>
+            </w:r>
+            <w:r>
+              <w:rPr>
+                <w:noProof/>
+                <w:webHidden/>
+              </w:rPr>
+              <w:fldChar w:fldCharType="separate"/>
+            </w:r>
+            <w:r>
+              <w:rPr>
+                <w:noProof/>
+                <w:webHidden/>
+              </w:rPr>
+              <w:t>4</w:t>
+            </w:r>
+            <w:r>
+              <w:rPr>
+                <w:noProof/>
+                <w:webHidden/>
+              </w:rPr>
+              <w:fldChar w:fldCharType="end"/>
+            </w:r>
+          </w:hyperlink>
+        </w:p>
+        <w:p>
+          <w:pPr>
+            <w:pStyle w:val="TOC2"/>
+            <w:tabs>
+              <w:tab w:val="right" w:leader="dot" w:pos="10790"/>
+            </w:tabs>
+            <w:rPr>
+              <w:rFonts w:eastAsiaTheme="minorEastAsia" w:cstheme="minorBidi"/>
+              <w:b w:val="0"/>
+              <w:bCs w:val="0"/>
+              <w:noProof/>
+              <w:sz w:val="24"/>
+              <w:szCs w:val="24"/>
+            </w:rPr>
+          </w:pPr>
+          <w:hyperlink w:anchor="_Toc158750311" w:history="1">
+            <w:r>
+              <w:rPr>
+                <w:rStyle w:val="Hyperlink"/>
+                <w:noProof/>
+              </w:rPr>
+              <w:t>1.3 Scope</w:t>
+            </w:r>
+            <w:r>
+              <w:rPr>
+                <w:noProof/>
+                <w:webHidden/>
+              </w:rPr>
+              <w:tab/>
+            </w:r>
+            <w:r>
+              <w:rPr>
+                <w:noProof/>
+                <w:webHidden/>
+              </w:rPr>
+              <w:fldChar w:fldCharType="begin"/>
+            </w:r>
+            <w:r>
+              <w:rPr>
+                <w:noProof/>
+                <w:webHidden/>
+              </w:rPr>
+              <w:instrText xml:space="preserve"> PAGEREF _Toc158750311 \h </w:instrText>
+            </w:r>
+            <w:r>
+              <w:rPr>
+                <w:noProof/>
+                <w:webHidden/>
+              </w:rPr>
+            </w:r>
+            <w:r>
+              <w:rPr>
+                <w:noProof/>
+                <w:webHidden/>
+              </w:rPr>
+              <w:fldChar w:fldCharType="separate"/>
+            </w:r>
+            <w:r>
+              <w:rPr>
+                <w:noProof/>
+                <w:webHidden/>
+              </w:rPr>
+              <w:t>5</w:t>
+            </w:r>
+            <w:r>
+              <w:rPr>
+                <w:noProof/>
+                <w:webHidden/>
+              </w:rPr>
+              <w:fldChar w:fldCharType="end"/>
+            </w:r>
+          </w:hyperlink>
+        </w:p>
+        <w:p>
+          <w:pPr>
+            <w:pStyle w:val="TOC2"/>
+            <w:tabs>
+              <w:tab w:val="right" w:leader="dot" w:pos="10790"/>
+            </w:tabs>
+            <w:rPr>
+              <w:rFonts w:eastAsiaTheme="minorEastAsia" w:cstheme="minorBidi"/>
+              <w:b w:val="0"/>
+              <w:bCs w:val="0"/>
+              <w:noProof/>
+              <w:sz w:val="24"/>
+              <w:szCs w:val="24"/>
+            </w:rPr>
+          </w:pPr>
+          <w:hyperlink w:anchor="_Toc158750312" w:history="1">
+            <w:r>
+              <w:rPr>
+                <w:rStyle w:val="Hyperlink"/>
+                <w:noProof/>
+              </w:rPr>
+              <w:t>1.4 Group Work</w:t>
+            </w:r>
+            <w:r>
+              <w:rPr>
+                <w:noProof/>
+                <w:webHidden/>
+              </w:rPr>
+              <w:tab/>
+            </w:r>
+            <w:r>
+              <w:rPr>
+                <w:noProof/>
+                <w:webHidden/>
+              </w:rPr>
+              <w:fldChar w:fldCharType="begin"/>
+            </w:r>
+            <w:r>
+              <w:rPr>
+                <w:noProof/>
+                <w:webHidden/>
+              </w:rPr>
+              <w:instrText xml:space="preserve"> PAGEREF _Toc158750312 \h </w:instrText>
+            </w:r>
+            <w:r>
+              <w:rPr>
+                <w:noProof/>
+                <w:webHidden/>
+              </w:rPr>
+            </w:r>
+            <w:r>
+              <w:rPr>
+                <w:noProof/>
+                <w:webHidden/>
+              </w:rPr>
+              <w:fldChar w:fldCharType="separate"/>
+            </w:r>
+            <w:r>
+              <w:rPr>
+                <w:noProof/>
+                <w:webHidden/>
+              </w:rPr>
+              <w:t>7</w:t>
             </w:r>
             <w:r>
               <w:rPr>
@@ -410,13 +702,13 @@
               <w:noProof/>
             </w:rPr>
           </w:pPr>
-          <w:hyperlink w:anchor="_Toc157370737" w:history="1">
+          <w:hyperlink w:anchor="_Toc158750313" w:history="1">
             <w:r>
               <w:rPr>
                 <w:rStyle w:val="Hyperlink"/>
                 <w:noProof/>
               </w:rPr>
-              <w:t>2 Background</w:t>
+              <w:t>2 Planning and Research</w:t>
             </w:r>
             <w:r>
               <w:rPr>
@@ -437,7 +729,7 @@
                 <w:noProof/>
                 <w:webHidden/>
               </w:rPr>
-              <w:instrText xml:space="preserve"> PAGEREF _Toc157370737 \h </w:instrText>
+              <w:instrText xml:space="preserve"> PAGEREF _Toc158750313 \h </w:instrText>
             </w:r>
             <w:r>
               <w:rPr>
@@ -457,7 +749,366 @@
                 <w:noProof/>
                 <w:webHidden/>
               </w:rPr>
-              <w:t>4</w:t>
+              <w:t>9</w:t>
+            </w:r>
+            <w:r>
+              <w:rPr>
+                <w:noProof/>
+                <w:webHidden/>
+              </w:rPr>
+              <w:fldChar w:fldCharType="end"/>
+            </w:r>
+          </w:hyperlink>
+        </w:p>
+        <w:p>
+          <w:pPr>
+            <w:pStyle w:val="TOC2"/>
+            <w:tabs>
+              <w:tab w:val="right" w:leader="dot" w:pos="10790"/>
+            </w:tabs>
+            <w:rPr>
+              <w:rFonts w:eastAsiaTheme="minorEastAsia" w:cstheme="minorBidi"/>
+              <w:b w:val="0"/>
+              <w:bCs w:val="0"/>
+              <w:noProof/>
+              <w:sz w:val="24"/>
+              <w:szCs w:val="24"/>
+            </w:rPr>
+          </w:pPr>
+          <w:hyperlink w:anchor="_Toc158750314" w:history="1">
+            <w:r>
+              <w:rPr>
+                <w:rStyle w:val="Hyperlink"/>
+                <w:noProof/>
+              </w:rPr>
+              <w:t>2.1 Research</w:t>
+            </w:r>
+            <w:r>
+              <w:rPr>
+                <w:noProof/>
+                <w:webHidden/>
+              </w:rPr>
+              <w:tab/>
+            </w:r>
+            <w:r>
+              <w:rPr>
+                <w:noProof/>
+                <w:webHidden/>
+              </w:rPr>
+              <w:fldChar w:fldCharType="begin"/>
+            </w:r>
+            <w:r>
+              <w:rPr>
+                <w:noProof/>
+                <w:webHidden/>
+              </w:rPr>
+              <w:instrText xml:space="preserve"> PAGEREF _Toc158750314 \h </w:instrText>
+            </w:r>
+            <w:r>
+              <w:rPr>
+                <w:noProof/>
+                <w:webHidden/>
+              </w:rPr>
+            </w:r>
+            <w:r>
+              <w:rPr>
+                <w:noProof/>
+                <w:webHidden/>
+              </w:rPr>
+              <w:fldChar w:fldCharType="separate"/>
+            </w:r>
+            <w:r>
+              <w:rPr>
+                <w:noProof/>
+                <w:webHidden/>
+              </w:rPr>
+              <w:t>9</w:t>
+            </w:r>
+            <w:r>
+              <w:rPr>
+                <w:noProof/>
+                <w:webHidden/>
+              </w:rPr>
+              <w:fldChar w:fldCharType="end"/>
+            </w:r>
+          </w:hyperlink>
+        </w:p>
+        <w:p>
+          <w:pPr>
+            <w:pStyle w:val="TOC3"/>
+            <w:tabs>
+              <w:tab w:val="right" w:leader="dot" w:pos="10790"/>
+            </w:tabs>
+            <w:rPr>
+              <w:rFonts w:eastAsiaTheme="minorEastAsia" w:cstheme="minorBidi"/>
+              <w:noProof/>
+              <w:sz w:val="24"/>
+              <w:szCs w:val="24"/>
+            </w:rPr>
+          </w:pPr>
+          <w:hyperlink w:anchor="_Toc158750315" w:history="1">
+            <w:r>
+              <w:rPr>
+                <w:rStyle w:val="Hyperlink"/>
+                <w:noProof/>
+              </w:rPr>
+              <w:t>2.1.1 Google Extension Documentation</w:t>
+            </w:r>
+            <w:r>
+              <w:rPr>
+                <w:noProof/>
+                <w:webHidden/>
+              </w:rPr>
+              <w:tab/>
+            </w:r>
+            <w:r>
+              <w:rPr>
+                <w:noProof/>
+                <w:webHidden/>
+              </w:rPr>
+              <w:fldChar w:fldCharType="begin"/>
+            </w:r>
+            <w:r>
+              <w:rPr>
+                <w:noProof/>
+                <w:webHidden/>
+              </w:rPr>
+              <w:instrText xml:space="preserve"> PAGEREF _Toc158750315 \h </w:instrText>
+            </w:r>
+            <w:r>
+              <w:rPr>
+                <w:noProof/>
+                <w:webHidden/>
+              </w:rPr>
+            </w:r>
+            <w:r>
+              <w:rPr>
+                <w:noProof/>
+                <w:webHidden/>
+              </w:rPr>
+              <w:fldChar w:fldCharType="separate"/>
+            </w:r>
+            <w:r>
+              <w:rPr>
+                <w:noProof/>
+                <w:webHidden/>
+              </w:rPr>
+              <w:t>9</w:t>
+            </w:r>
+            <w:r>
+              <w:rPr>
+                <w:noProof/>
+                <w:webHidden/>
+              </w:rPr>
+              <w:fldChar w:fldCharType="end"/>
+            </w:r>
+          </w:hyperlink>
+        </w:p>
+        <w:p>
+          <w:pPr>
+            <w:pStyle w:val="TOC3"/>
+            <w:tabs>
+              <w:tab w:val="right" w:leader="dot" w:pos="10790"/>
+            </w:tabs>
+            <w:rPr>
+              <w:rFonts w:eastAsiaTheme="minorEastAsia" w:cstheme="minorBidi"/>
+              <w:noProof/>
+              <w:sz w:val="24"/>
+              <w:szCs w:val="24"/>
+            </w:rPr>
+          </w:pPr>
+          <w:hyperlink w:anchor="_Toc158750316" w:history="1">
+            <w:r>
+              <w:rPr>
+                <w:rStyle w:val="Hyperlink"/>
+                <w:noProof/>
+              </w:rPr>
+              <w:t>2.1.2 Software Design and Development</w:t>
+            </w:r>
+            <w:r>
+              <w:rPr>
+                <w:noProof/>
+                <w:webHidden/>
+              </w:rPr>
+              <w:tab/>
+            </w:r>
+            <w:r>
+              <w:rPr>
+                <w:noProof/>
+                <w:webHidden/>
+              </w:rPr>
+              <w:fldChar w:fldCharType="begin"/>
+            </w:r>
+            <w:r>
+              <w:rPr>
+                <w:noProof/>
+                <w:webHidden/>
+              </w:rPr>
+              <w:instrText xml:space="preserve"> PAGEREF _Toc158750316 \h </w:instrText>
+            </w:r>
+            <w:r>
+              <w:rPr>
+                <w:noProof/>
+                <w:webHidden/>
+              </w:rPr>
+            </w:r>
+            <w:r>
+              <w:rPr>
+                <w:noProof/>
+                <w:webHidden/>
+              </w:rPr>
+              <w:fldChar w:fldCharType="separate"/>
+            </w:r>
+            <w:r>
+              <w:rPr>
+                <w:noProof/>
+                <w:webHidden/>
+              </w:rPr>
+              <w:t>10</w:t>
+            </w:r>
+            <w:r>
+              <w:rPr>
+                <w:noProof/>
+                <w:webHidden/>
+              </w:rPr>
+              <w:fldChar w:fldCharType="end"/>
+            </w:r>
+          </w:hyperlink>
+        </w:p>
+        <w:p>
+          <w:pPr>
+            <w:pStyle w:val="TOC3"/>
+            <w:tabs>
+              <w:tab w:val="right" w:leader="dot" w:pos="10790"/>
+            </w:tabs>
+            <w:rPr>
+              <w:rFonts w:eastAsiaTheme="minorEastAsia" w:cstheme="minorBidi"/>
+              <w:noProof/>
+              <w:sz w:val="24"/>
+              <w:szCs w:val="24"/>
+            </w:rPr>
+          </w:pPr>
+          <w:hyperlink w:anchor="_Toc158750317" w:history="1">
+            <w:r>
+              <w:rPr>
+                <w:rStyle w:val="Hyperlink"/>
+                <w:noProof/>
+              </w:rPr>
+              <w:t>2.1.3 Discussion Prompts</w:t>
+            </w:r>
+            <w:r>
+              <w:rPr>
+                <w:noProof/>
+                <w:webHidden/>
+              </w:rPr>
+              <w:tab/>
+            </w:r>
+            <w:r>
+              <w:rPr>
+                <w:noProof/>
+                <w:webHidden/>
+              </w:rPr>
+              <w:fldChar w:fldCharType="begin"/>
+            </w:r>
+            <w:r>
+              <w:rPr>
+                <w:noProof/>
+                <w:webHidden/>
+              </w:rPr>
+              <w:instrText xml:space="preserve"> PAGEREF _Toc158750317 \h </w:instrText>
+            </w:r>
+            <w:r>
+              <w:rPr>
+                <w:noProof/>
+                <w:webHidden/>
+              </w:rPr>
+            </w:r>
+            <w:r>
+              <w:rPr>
+                <w:noProof/>
+                <w:webHidden/>
+              </w:rPr>
+              <w:fldChar w:fldCharType="separate"/>
+            </w:r>
+            <w:r>
+              <w:rPr>
+                <w:noProof/>
+                <w:webHidden/>
+              </w:rPr>
+              <w:t>11</w:t>
+            </w:r>
+            <w:r>
+              <w:rPr>
+                <w:noProof/>
+                <w:webHidden/>
+              </w:rPr>
+              <w:fldChar w:fldCharType="end"/>
+            </w:r>
+          </w:hyperlink>
+        </w:p>
+        <w:p>
+          <w:pPr>
+            <w:pStyle w:val="TOC2"/>
+            <w:tabs>
+              <w:tab w:val="right" w:leader="dot" w:pos="10790"/>
+            </w:tabs>
+            <w:rPr>
+              <w:rFonts w:eastAsiaTheme="minorEastAsia" w:cstheme="minorBidi"/>
+              <w:b w:val="0"/>
+              <w:bCs w:val="0"/>
+              <w:noProof/>
+              <w:sz w:val="24"/>
+              <w:szCs w:val="24"/>
+            </w:rPr>
+          </w:pPr>
+          <w:hyperlink w:anchor="_Toc158750318" w:history="1">
+            <w:r>
+              <w:rPr>
+                <w:rStyle w:val="Hyperlink"/>
+                <w:noProof/>
+              </w:rPr>
+              <w:t>2.2 Planning and Iteration</w:t>
+            </w:r>
+            <w:r>
+              <w:rPr>
+                <w:noProof/>
+                <w:webHidden/>
+              </w:rPr>
+              <w:tab/>
+            </w:r>
+            <w:r>
+              <w:rPr>
+                <w:noProof/>
+                <w:webHidden/>
+              </w:rPr>
+              <w:fldChar w:fldCharType="begin"/>
+            </w:r>
+            <w:r>
+              <w:rPr>
+                <w:noProof/>
+                <w:webHidden/>
+              </w:rPr>
+              <w:instrText xml:space="preserve"> PAGEREF _Toc158750318 \h </w:instrText>
+            </w:r>
+            <w:r>
+              <w:rPr>
+                <w:noProof/>
+                <w:webHidden/>
+              </w:rPr>
+            </w:r>
+            <w:r>
+              <w:rPr>
+                <w:noProof/>
+                <w:webHidden/>
+              </w:rPr>
+              <w:fldChar w:fldCharType="separate"/>
+            </w:r>
+            <w:r>
+              <w:rPr>
+                <w:noProof/>
+                <w:webHidden/>
+              </w:rPr>
+              <w:t>12</w:t>
             </w:r>
             <w:r>
               <w:rPr>
@@ -483,13 +1134,13 @@
               <w:noProof/>
             </w:rPr>
           </w:pPr>
-          <w:hyperlink w:anchor="_Toc157370738" w:history="1">
+          <w:hyperlink w:anchor="_Toc158750319" w:history="1">
             <w:r>
               <w:rPr>
                 <w:rStyle w:val="Hyperlink"/>
                 <w:noProof/>
               </w:rPr>
-              <w:t>3 Planning and Research</w:t>
+              <w:t>3 Prototyping and Iteration</w:t>
             </w:r>
             <w:r>
               <w:rPr>
@@ -510,7 +1161,7 @@
                 <w:noProof/>
                 <w:webHidden/>
               </w:rPr>
-              <w:instrText xml:space="preserve"> PAGEREF _Toc157370738 \h </w:instrText>
+              <w:instrText xml:space="preserve"> PAGEREF _Toc158750319 \h </w:instrText>
             </w:r>
             <w:r>
               <w:rPr>
@@ -530,7 +1181,153 @@
                 <w:noProof/>
                 <w:webHidden/>
               </w:rPr>
-              <w:t>5</w:t>
+              <w:t>14</w:t>
+            </w:r>
+            <w:r>
+              <w:rPr>
+                <w:noProof/>
+                <w:webHidden/>
+              </w:rPr>
+              <w:fldChar w:fldCharType="end"/>
+            </w:r>
+          </w:hyperlink>
+        </w:p>
+        <w:p>
+          <w:pPr>
+            <w:pStyle w:val="TOC2"/>
+            <w:tabs>
+              <w:tab w:val="right" w:leader="dot" w:pos="10790"/>
+            </w:tabs>
+            <w:rPr>
+              <w:rFonts w:eastAsiaTheme="minorEastAsia" w:cstheme="minorBidi"/>
+              <w:b w:val="0"/>
+              <w:bCs w:val="0"/>
+              <w:noProof/>
+              <w:sz w:val="24"/>
+              <w:szCs w:val="24"/>
+            </w:rPr>
+          </w:pPr>
+          <w:hyperlink w:anchor="_Toc158750320" w:history="1">
+            <w:r>
+              <w:rPr>
+                <w:rStyle w:val="Hyperlink"/>
+                <w:noProof/>
+              </w:rPr>
+              <w:t>3.1 Prototyping</w:t>
+            </w:r>
+            <w:r>
+              <w:rPr>
+                <w:noProof/>
+                <w:webHidden/>
+              </w:rPr>
+              <w:tab/>
+            </w:r>
+            <w:r>
+              <w:rPr>
+                <w:noProof/>
+                <w:webHidden/>
+              </w:rPr>
+              <w:fldChar w:fldCharType="begin"/>
+            </w:r>
+            <w:r>
+              <w:rPr>
+                <w:noProof/>
+                <w:webHidden/>
+              </w:rPr>
+              <w:instrText xml:space="preserve"> PAGEREF _Toc158750320 \h </w:instrText>
+            </w:r>
+            <w:r>
+              <w:rPr>
+                <w:noProof/>
+                <w:webHidden/>
+              </w:rPr>
+            </w:r>
+            <w:r>
+              <w:rPr>
+                <w:noProof/>
+                <w:webHidden/>
+              </w:rPr>
+              <w:fldChar w:fldCharType="separate"/>
+            </w:r>
+            <w:r>
+              <w:rPr>
+                <w:noProof/>
+                <w:webHidden/>
+              </w:rPr>
+              <w:t>14</w:t>
+            </w:r>
+            <w:r>
+              <w:rPr>
+                <w:noProof/>
+                <w:webHidden/>
+              </w:rPr>
+              <w:fldChar w:fldCharType="end"/>
+            </w:r>
+          </w:hyperlink>
+        </w:p>
+        <w:p>
+          <w:pPr>
+            <w:pStyle w:val="TOC2"/>
+            <w:tabs>
+              <w:tab w:val="right" w:leader="dot" w:pos="10790"/>
+            </w:tabs>
+            <w:rPr>
+              <w:rFonts w:eastAsiaTheme="minorEastAsia" w:cstheme="minorBidi"/>
+              <w:b w:val="0"/>
+              <w:bCs w:val="0"/>
+              <w:noProof/>
+              <w:sz w:val="24"/>
+              <w:szCs w:val="24"/>
+            </w:rPr>
+          </w:pPr>
+          <w:hyperlink w:anchor="_Toc158750321" w:history="1">
+            <w:r>
+              <w:rPr>
+                <w:rStyle w:val="Hyperlink"/>
+                <w:noProof/>
+              </w:rPr>
+              <w:t>3.2 Iteration</w:t>
+            </w:r>
+            <w:r>
+              <w:rPr>
+                <w:noProof/>
+                <w:webHidden/>
+              </w:rPr>
+              <w:tab/>
+            </w:r>
+            <w:r>
+              <w:rPr>
+                <w:noProof/>
+                <w:webHidden/>
+              </w:rPr>
+              <w:fldChar w:fldCharType="begin"/>
+            </w:r>
+            <w:r>
+              <w:rPr>
+                <w:noProof/>
+                <w:webHidden/>
+              </w:rPr>
+              <w:instrText xml:space="preserve"> PAGEREF _Toc158750321 \h </w:instrText>
+            </w:r>
+            <w:r>
+              <w:rPr>
+                <w:noProof/>
+                <w:webHidden/>
+              </w:rPr>
+            </w:r>
+            <w:r>
+              <w:rPr>
+                <w:noProof/>
+                <w:webHidden/>
+              </w:rPr>
+              <w:fldChar w:fldCharType="separate"/>
+            </w:r>
+            <w:r>
+              <w:rPr>
+                <w:noProof/>
+                <w:webHidden/>
+              </w:rPr>
+              <w:t>14</w:t>
             </w:r>
             <w:r>
               <w:rPr>
@@ -556,13 +1353,13 @@
               <w:noProof/>
             </w:rPr>
           </w:pPr>
-          <w:hyperlink w:anchor="_Toc157370739" w:history="1">
+          <w:hyperlink w:anchor="_Toc158750322" w:history="1">
             <w:r>
               <w:rPr>
                 <w:rStyle w:val="Hyperlink"/>
                 <w:noProof/>
               </w:rPr>
-              <w:t>4 Prototyping and Iteration</w:t>
+              <w:t>4 Design</w:t>
             </w:r>
             <w:r>
               <w:rPr>
@@ -583,7 +1380,7 @@
                 <w:noProof/>
                 <w:webHidden/>
               </w:rPr>
-              <w:instrText xml:space="preserve"> PAGEREF _Toc157370739 \h </w:instrText>
+              <w:instrText xml:space="preserve"> PAGEREF _Toc158750322 \h </w:instrText>
             </w:r>
             <w:r>
               <w:rPr>
@@ -603,7 +1400,7 @@
                 <w:noProof/>
                 <w:webHidden/>
               </w:rPr>
-              <w:t>6</w:t>
+              <w:t>16</w:t>
             </w:r>
             <w:r>
               <w:rPr>
@@ -629,13 +1426,13 @@
               <w:noProof/>
             </w:rPr>
           </w:pPr>
-          <w:hyperlink w:anchor="_Toc157370740" w:history="1">
+          <w:hyperlink w:anchor="_Toc158750323" w:history="1">
             <w:r>
               <w:rPr>
                 <w:rStyle w:val="Hyperlink"/>
                 <w:noProof/>
               </w:rPr>
-              <w:t>5 Design</w:t>
+              <w:t>5 System Development</w:t>
             </w:r>
             <w:r>
               <w:rPr>
@@ -656,7 +1453,7 @@
                 <w:noProof/>
                 <w:webHidden/>
               </w:rPr>
-              <w:instrText xml:space="preserve"> PAGEREF _Toc157370740 \h </w:instrText>
+              <w:instrText xml:space="preserve"> PAGEREF _Toc158750323 \h </w:instrText>
             </w:r>
             <w:r>
               <w:rPr>
@@ -676,7 +1473,151 @@
                 <w:noProof/>
                 <w:webHidden/>
               </w:rPr>
-              <w:t>7</w:t>
+              <w:t>17</w:t>
+            </w:r>
+            <w:r>
+              <w:rPr>
+                <w:noProof/>
+                <w:webHidden/>
+              </w:rPr>
+              <w:fldChar w:fldCharType="end"/>
+            </w:r>
+          </w:hyperlink>
+        </w:p>
+        <w:p>
+          <w:pPr>
+            <w:pStyle w:val="TOC2"/>
+            <w:tabs>
+              <w:tab w:val="right" w:leader="dot" w:pos="10790"/>
+            </w:tabs>
+            <w:rPr>
+              <w:rFonts w:eastAsiaTheme="minorEastAsia" w:cstheme="minorBidi"/>
+              <w:b w:val="0"/>
+              <w:bCs w:val="0"/>
+              <w:noProof/>
+              <w:sz w:val="24"/>
+              <w:szCs w:val="24"/>
+            </w:rPr>
+          </w:pPr>
+          <w:hyperlink w:anchor="_Toc158750324" w:history="1">
+            <w:r>
+              <w:rPr>
+                <w:rStyle w:val="Hyperlink"/>
+                <w:noProof/>
+              </w:rPr>
+              <w:t>5.1 Development Process</w:t>
+            </w:r>
+            <w:r>
+              <w:rPr>
+                <w:noProof/>
+                <w:webHidden/>
+              </w:rPr>
+              <w:tab/>
+            </w:r>
+            <w:r>
+              <w:rPr>
+                <w:noProof/>
+                <w:webHidden/>
+              </w:rPr>
+              <w:fldChar w:fldCharType="begin"/>
+            </w:r>
+            <w:r>
+              <w:rPr>
+                <w:noProof/>
+                <w:webHidden/>
+              </w:rPr>
+              <w:instrText xml:space="preserve"> PAGEREF _Toc158750324 \h </w:instrText>
+            </w:r>
+            <w:r>
+              <w:rPr>
+                <w:noProof/>
+                <w:webHidden/>
+              </w:rPr>
+            </w:r>
+            <w:r>
+              <w:rPr>
+                <w:noProof/>
+                <w:webHidden/>
+              </w:rPr>
+              <w:fldChar w:fldCharType="separate"/>
+            </w:r>
+            <w:r>
+              <w:rPr>
+                <w:noProof/>
+                <w:webHidden/>
+              </w:rPr>
+              <w:t>17</w:t>
+            </w:r>
+            <w:r>
+              <w:rPr>
+                <w:noProof/>
+                <w:webHidden/>
+              </w:rPr>
+              <w:fldChar w:fldCharType="end"/>
+            </w:r>
+          </w:hyperlink>
+        </w:p>
+        <w:p>
+          <w:pPr>
+            <w:pStyle w:val="TOC3"/>
+            <w:tabs>
+              <w:tab w:val="right" w:leader="dot" w:pos="10790"/>
+            </w:tabs>
+            <w:rPr>
+              <w:rFonts w:eastAsiaTheme="minorEastAsia" w:cstheme="minorBidi"/>
+              <w:noProof/>
+              <w:sz w:val="24"/>
+              <w:szCs w:val="24"/>
+            </w:rPr>
+          </w:pPr>
+          <w:hyperlink w:anchor="_Toc158750325" w:history="1">
+            <w:r>
+              <w:rPr>
+                <w:rStyle w:val="Hyperlink"/>
+                <w:noProof/>
+              </w:rPr>
+              <w:t>5.1.1 Week One</w:t>
+            </w:r>
+            <w:r>
+              <w:rPr>
+                <w:noProof/>
+                <w:webHidden/>
+              </w:rPr>
+              <w:tab/>
+            </w:r>
+            <w:r>
+              <w:rPr>
+                <w:noProof/>
+                <w:webHidden/>
+              </w:rPr>
+              <w:fldChar w:fldCharType="begin"/>
+            </w:r>
+            <w:r>
+              <w:rPr>
+                <w:noProof/>
+                <w:webHidden/>
+              </w:rPr>
+              <w:instrText xml:space="preserve"> PAGEREF _Toc158750325 \h </w:instrText>
+            </w:r>
+            <w:r>
+              <w:rPr>
+                <w:noProof/>
+                <w:webHidden/>
+              </w:rPr>
+            </w:r>
+            <w:r>
+              <w:rPr>
+                <w:noProof/>
+                <w:webHidden/>
+              </w:rPr>
+              <w:fldChar w:fldCharType="separate"/>
+            </w:r>
+            <w:r>
+              <w:rPr>
+                <w:noProof/>
+                <w:webHidden/>
+              </w:rPr>
+              <w:t>17</w:t>
             </w:r>
             <w:r>
               <w:rPr>
@@ -702,13 +1643,13 @@
               <w:noProof/>
             </w:rPr>
           </w:pPr>
-          <w:hyperlink w:anchor="_Toc157370741" w:history="1">
+          <w:hyperlink w:anchor="_Toc158750326" w:history="1">
             <w:r>
               <w:rPr>
                 <w:rStyle w:val="Hyperlink"/>
                 <w:noProof/>
               </w:rPr>
-              <w:t>6 System Development</w:t>
+              <w:t>6 Analysis</w:t>
             </w:r>
             <w:r>
               <w:rPr>
@@ -729,7 +1670,7 @@
                 <w:noProof/>
                 <w:webHidden/>
               </w:rPr>
-              <w:instrText xml:space="preserve"> PAGEREF _Toc157370741 \h </w:instrText>
+              <w:instrText xml:space="preserve"> PAGEREF _Toc158750326 \h </w:instrText>
             </w:r>
             <w:r>
               <w:rPr>
@@ -749,7 +1690,7 @@
                 <w:noProof/>
                 <w:webHidden/>
               </w:rPr>
-              <w:t>8</w:t>
+              <w:t>18</w:t>
             </w:r>
             <w:r>
               <w:rPr>
@@ -775,13 +1716,13 @@
               <w:noProof/>
             </w:rPr>
           </w:pPr>
-          <w:hyperlink w:anchor="_Toc157370742" w:history="1">
+          <w:hyperlink w:anchor="_Toc158750327" w:history="1">
             <w:r>
               <w:rPr>
                 <w:rStyle w:val="Hyperlink"/>
                 <w:noProof/>
               </w:rPr>
-              <w:t>7 Analysis</w:t>
+              <w:t>7 Evaluation</w:t>
             </w:r>
             <w:r>
               <w:rPr>
@@ -802,7 +1743,7 @@
                 <w:noProof/>
                 <w:webHidden/>
               </w:rPr>
-              <w:instrText xml:space="preserve"> PAGEREF _Toc157370742 \h </w:instrText>
+              <w:instrText xml:space="preserve"> PAGEREF _Toc158750327 \h </w:instrText>
             </w:r>
             <w:r>
               <w:rPr>
@@ -822,7 +1763,7 @@
                 <w:noProof/>
                 <w:webHidden/>
               </w:rPr>
-              <w:t>9</w:t>
+              <w:t>19</w:t>
             </w:r>
             <w:r>
               <w:rPr>
@@ -848,13 +1789,13 @@
               <w:noProof/>
             </w:rPr>
           </w:pPr>
-          <w:hyperlink w:anchor="_Toc157370743" w:history="1">
+          <w:hyperlink w:anchor="_Toc158750328" w:history="1">
             <w:r>
               <w:rPr>
                 <w:rStyle w:val="Hyperlink"/>
                 <w:noProof/>
               </w:rPr>
-              <w:t>8 Evaluation</w:t>
+              <w:t>8 Conclusion</w:t>
             </w:r>
             <w:r>
               <w:rPr>
@@ -875,7 +1816,7 @@
                 <w:noProof/>
                 <w:webHidden/>
               </w:rPr>
-              <w:instrText xml:space="preserve"> PAGEREF _Toc157370743 \h </w:instrText>
+              <w:instrText xml:space="preserve"> PAGEREF _Toc158750328 \h </w:instrText>
             </w:r>
             <w:r>
               <w:rPr>
@@ -895,7 +1836,7 @@
                 <w:noProof/>
                 <w:webHidden/>
               </w:rPr>
-              <w:t>10</w:t>
+              <w:t>20</w:t>
             </w:r>
             <w:r>
               <w:rPr>
@@ -921,13 +1862,13 @@
               <w:noProof/>
             </w:rPr>
           </w:pPr>
-          <w:hyperlink w:anchor="_Toc157370744" w:history="1">
+          <w:hyperlink w:anchor="_Toc158750329" w:history="1">
             <w:r>
               <w:rPr>
                 <w:rStyle w:val="Hyperlink"/>
                 <w:noProof/>
               </w:rPr>
-              <w:t>9 Conclusion</w:t>
+              <w:t>9 Individual Reflection (Name)</w:t>
             </w:r>
             <w:r>
               <w:rPr>
@@ -948,7 +1889,7 @@
                 <w:noProof/>
                 <w:webHidden/>
               </w:rPr>
-              <w:instrText xml:space="preserve"> PAGEREF _Toc157370744 \h </w:instrText>
+              <w:instrText xml:space="preserve"> PAGEREF _Toc158750329 \h </w:instrText>
             </w:r>
             <w:r>
               <w:rPr>
@@ -968,7 +1909,7 @@
                 <w:noProof/>
                 <w:webHidden/>
               </w:rPr>
-              <w:t>11</w:t>
+              <w:t>21</w:t>
             </w:r>
             <w:r>
               <w:rPr>
@@ -994,13 +1935,13 @@
               <w:noProof/>
             </w:rPr>
           </w:pPr>
-          <w:hyperlink w:anchor="_Toc157370745" w:history="1">
+          <w:hyperlink w:anchor="_Toc158750330" w:history="1">
             <w:r>
               <w:rPr>
                 <w:rStyle w:val="Hyperlink"/>
                 <w:noProof/>
               </w:rPr>
-              <w:t>10 Individual Reflection (Name)</w:t>
+              <w:t>10 Appendix</w:t>
             </w:r>
             <w:r>
               <w:rPr>
@@ -1021,7 +1962,7 @@
                 <w:noProof/>
                 <w:webHidden/>
               </w:rPr>
-              <w:instrText xml:space="preserve"> PAGEREF _Toc157370745 \h </w:instrText>
+              <w:instrText xml:space="preserve"> PAGEREF _Toc158750330 \h </w:instrText>
             </w:r>
             <w:r>
               <w:rPr>
@@ -1041,7 +1982,7 @@
                 <w:noProof/>
                 <w:webHidden/>
               </w:rPr>
-              <w:t>12</w:t>
+              <w:t>22</w:t>
             </w:r>
             <w:r>
               <w:rPr>
@@ -1067,13 +2008,13 @@
               <w:noProof/>
             </w:rPr>
           </w:pPr>
-          <w:hyperlink w:anchor="_Toc157370746" w:history="1">
+          <w:hyperlink w:anchor="_Toc158750331" w:history="1">
             <w:r>
               <w:rPr>
                 <w:rStyle w:val="Hyperlink"/>
                 <w:noProof/>
               </w:rPr>
-              <w:t>11 Appendix</w:t>
+              <w:t>11 References</w:t>
             </w:r>
             <w:r>
               <w:rPr>
@@ -1094,7 +2035,7 @@
                 <w:noProof/>
                 <w:webHidden/>
               </w:rPr>
-              <w:instrText xml:space="preserve"> PAGEREF _Toc157370746 \h </w:instrText>
+              <w:instrText xml:space="preserve"> PAGEREF _Toc158750331 \h </w:instrText>
             </w:r>
             <w:r>
               <w:rPr>
@@ -1114,80 +2055,7 @@
                 <w:noProof/>
                 <w:webHidden/>
               </w:rPr>
-              <w:t>13</w:t>
-            </w:r>
-            <w:r>
-              <w:rPr>
-                <w:noProof/>
-                <w:webHidden/>
-              </w:rPr>
-              <w:fldChar w:fldCharType="end"/>
-            </w:r>
-          </w:hyperlink>
-        </w:p>
-        <w:p>
-          <w:pPr>
-            <w:pStyle w:val="TOC1"/>
-            <w:tabs>
-              <w:tab w:val="right" w:leader="dot" w:pos="10790"/>
-            </w:tabs>
-            <w:rPr>
-              <w:rFonts w:eastAsiaTheme="minorEastAsia" w:cstheme="minorBidi"/>
-              <w:b w:val="0"/>
-              <w:bCs w:val="0"/>
-              <w:i w:val="0"/>
-              <w:iCs w:val="0"/>
-              <w:noProof/>
-            </w:rPr>
-          </w:pPr>
-          <w:hyperlink w:anchor="_Toc157370747" w:history="1">
-            <w:r>
-              <w:rPr>
-                <w:rStyle w:val="Hyperlink"/>
-                <w:noProof/>
-              </w:rPr>
-              <w:t>12 References</w:t>
-            </w:r>
-            <w:r>
-              <w:rPr>
-                <w:noProof/>
-                <w:webHidden/>
-              </w:rPr>
-              <w:tab/>
-            </w:r>
-            <w:r>
-              <w:rPr>
-                <w:noProof/>
-                <w:webHidden/>
-              </w:rPr>
-              <w:fldChar w:fldCharType="begin"/>
-            </w:r>
-            <w:r>
-              <w:rPr>
-                <w:noProof/>
-                <w:webHidden/>
-              </w:rPr>
-              <w:instrText xml:space="preserve"> PAGEREF _Toc157370747 \h </w:instrText>
-            </w:r>
-            <w:r>
-              <w:rPr>
-                <w:noProof/>
-                <w:webHidden/>
-              </w:rPr>
-            </w:r>
-            <w:r>
-              <w:rPr>
-                <w:noProof/>
-                <w:webHidden/>
-              </w:rPr>
-              <w:fldChar w:fldCharType="separate"/>
-            </w:r>
-            <w:r>
-              <w:rPr>
-                <w:noProof/>
-                <w:webHidden/>
-              </w:rPr>
-              <w:t>14</w:t>
+              <w:t>23</w:t>
             </w:r>
             <w:r>
               <w:rPr>
@@ -1225,23 +2093,25 @@
         <w:pStyle w:val="Heading1"/>
         <w:spacing w:line="480" w:lineRule="auto"/>
       </w:pPr>
-      <w:bookmarkStart w:id="0" w:name="_Toc157370736"/>
+      <w:bookmarkStart w:id="0" w:name="_Toc158750308"/>
       <w:r>
         <w:lastRenderedPageBreak/>
         <w:t xml:space="preserve">1 </w:t>
       </w:r>
+      <w:r>
+        <w:t>Background</w:t>
+      </w:r>
       <w:bookmarkEnd w:id="0"/>
-      <w:r>
-        <w:t>Background</w:t>
-      </w:r>
     </w:p>
     <w:p>
       <w:pPr>
         <w:pStyle w:val="Heading2"/>
       </w:pPr>
+      <w:bookmarkStart w:id="1" w:name="_Toc158750309"/>
       <w:r>
         <w:t>1.1 Introduction</w:t>
       </w:r>
+      <w:bookmarkEnd w:id="1"/>
     </w:p>
     <w:p>
       <w:pPr>
@@ -1427,6 +2297,7 @@
       <w:pPr>
         <w:pStyle w:val="Heading2"/>
       </w:pPr>
+      <w:bookmarkStart w:id="2" w:name="_Toc158750310"/>
       <w:r>
         <w:t>1.</w:t>
       </w:r>
@@ -1436,6 +2307,7 @@
       <w:r>
         <w:t xml:space="preserve"> Literature</w:t>
       </w:r>
+      <w:bookmarkEnd w:id="2"/>
     </w:p>
     <w:p>
       <w:pPr>
@@ -1563,6 +2435,7 @@
       <w:pPr>
         <w:pStyle w:val="Heading2"/>
       </w:pPr>
+      <w:bookmarkStart w:id="3" w:name="_Toc158750311"/>
       <w:r>
         <w:t>1.</w:t>
       </w:r>
@@ -1572,6 +2445,7 @@
       <w:r>
         <w:t xml:space="preserve"> Scope</w:t>
       </w:r>
+      <w:bookmarkEnd w:id="3"/>
     </w:p>
     <w:p>
       <w:pPr>
@@ -1640,7 +2514,14 @@
         <w:pStyle w:val="Reporttext"/>
       </w:pPr>
       <w:r>
-        <w:t>We also defined a Gantt chart within this section of the report which will be touched on in section three of this report.</w:t>
+        <w:t>We also defined a Gantt chart within this section of the report</w:t>
+      </w:r>
+      <w:r>
+        <w:t xml:space="preserve">. The development half of this Gantt chart had to be revised to account for a change in the development process. We initially wanted to map sprints to user stories. However, we found that mapping a sprint to a system feature would allow the testing </w:t>
+      </w:r>
+      <w:r>
+        <w:lastRenderedPageBreak/>
+        <w:t>team to quickly verify the validity of the functionality implemented by the technical team. It also shortened our development time and allowed us some leeway in the sprints should one take a little longer than expected. While agile development usually focuses on user stories for sprints, we found this methodology worked for the team and led to a more streamlined development process.</w:t>
       </w:r>
     </w:p>
     <w:p>
@@ -1650,10 +2531,186 @@
     </w:p>
     <w:p>
       <w:pPr>
+        <w:pStyle w:val="Reporttext"/>
+      </w:pPr>
+      <w:r>
+        <w:t>The updated Gantt chart</w:t>
+      </w:r>
+      <w:r>
+        <w:t xml:space="preserve">, which accurately displays the scope of the development process, is below. While there were some variations, this Gantt chart was largely followed to completion by the team. </w:t>
+      </w:r>
+    </w:p>
+    <w:p>
+      <w:pPr>
+        <w:keepNext/>
+      </w:pPr>
+      <w:r>
+        <w:rPr>
+          <w:noProof/>
+        </w:rPr>
+        <w:drawing>
+          <wp:inline distT="0" distB="0" distL="0" distR="0" wp14:anchorId="339AB877" wp14:editId="49DD3ED7">
+            <wp:extent cx="6858000" cy="4994275"/>
+            <wp:effectExtent l="0" t="0" r="0" b="0"/>
+            <wp:docPr id="674225148" name="Picture 1" descr="A screenshot of a project&#10;&#10;Description automatically generated"/>
+            <wp:cNvGraphicFramePr>
+              <a:graphicFrameLocks xmlns:a="http://schemas.openxmlformats.org/drawingml/2006/main" noChangeAspect="1"/>
+            </wp:cNvGraphicFramePr>
+            <a:graphic xmlns:a="http://schemas.openxmlformats.org/drawingml/2006/main">
+              <a:graphicData uri="http://schemas.openxmlformats.org/drawingml/2006/picture">
+                <pic:pic xmlns:pic="http://schemas.openxmlformats.org/drawingml/2006/picture">
+                  <pic:nvPicPr>
+                    <pic:cNvPr id="674225148" name="Picture 1" descr="A screenshot of a project&#10;&#10;Description automatically generated"/>
+                    <pic:cNvPicPr/>
+                  </pic:nvPicPr>
+                  <pic:blipFill>
+                    <a:blip r:embed="rId8">
+                      <a:extLst>
+                        <a:ext uri="{28A0092B-C50C-407E-A947-70E740481C1C}">
+                          <a14:useLocalDpi xmlns:a14="http://schemas.microsoft.com/office/drawing/2010/main" val="0"/>
+                        </a:ext>
+                      </a:extLst>
+                    </a:blip>
+                    <a:stretch>
+                      <a:fillRect/>
+                    </a:stretch>
+                  </pic:blipFill>
+                  <pic:spPr>
+                    <a:xfrm>
+                      <a:off x="0" y="0"/>
+                      <a:ext cx="6858000" cy="4994275"/>
+                    </a:xfrm>
+                    <a:prstGeom prst="rect">
+                      <a:avLst/>
+                    </a:prstGeom>
+                  </pic:spPr>
+                </pic:pic>
+              </a:graphicData>
+            </a:graphic>
+          </wp:inline>
+        </w:drawing>
+      </w:r>
+    </w:p>
+    <w:p>
+      <w:pPr>
+        <w:pStyle w:val="Caption"/>
+        <w:spacing w:line="480" w:lineRule="auto"/>
+        <w:jc w:val="center"/>
+      </w:pPr>
+      <w:r>
+        <w:t xml:space="preserve">Figure </w:t>
+      </w:r>
+      <w:r>
+        <w:fldChar w:fldCharType="begin"/>
+      </w:r>
+      <w:r>
+        <w:instrText xml:space="preserve"> SEQ Figure \* ARABIC </w:instrText>
+      </w:r>
+      <w:r>
+        <w:fldChar w:fldCharType="separate"/>
+      </w:r>
+      <w:r>
+        <w:rPr>
+          <w:noProof/>
+        </w:rPr>
+        <w:t>1</w:t>
+      </w:r>
+      <w:r>
+        <w:fldChar w:fldCharType="end"/>
+      </w:r>
+      <w:r>
+        <w:t>: Gantt chart 1/2.</w:t>
+      </w:r>
+    </w:p>
+    <w:p>
+      <w:pPr>
+        <w:keepNext/>
+      </w:pPr>
+      <w:r>
+        <w:rPr>
+          <w:noProof/>
+        </w:rPr>
+        <w:lastRenderedPageBreak/>
+        <w:drawing>
+          <wp:inline distT="0" distB="0" distL="0" distR="0" wp14:anchorId="0AAEA89C" wp14:editId="2AE5411B">
+            <wp:extent cx="6858000" cy="4250055"/>
+            <wp:effectExtent l="0" t="0" r="0" b="4445"/>
+            <wp:docPr id="2139600017" name="Picture 2" descr="A screenshot of a calendar&#10;&#10;Description automatically generated"/>
+            <wp:cNvGraphicFramePr>
+              <a:graphicFrameLocks xmlns:a="http://schemas.openxmlformats.org/drawingml/2006/main" noChangeAspect="1"/>
+            </wp:cNvGraphicFramePr>
+            <a:graphic xmlns:a="http://schemas.openxmlformats.org/drawingml/2006/main">
+              <a:graphicData uri="http://schemas.openxmlformats.org/drawingml/2006/picture">
+                <pic:pic xmlns:pic="http://schemas.openxmlformats.org/drawingml/2006/picture">
+                  <pic:nvPicPr>
+                    <pic:cNvPr id="2139600017" name="Picture 2" descr="A screenshot of a calendar&#10;&#10;Description automatically generated"/>
+                    <pic:cNvPicPr/>
+                  </pic:nvPicPr>
+                  <pic:blipFill>
+                    <a:blip r:embed="rId9">
+                      <a:extLst>
+                        <a:ext uri="{28A0092B-C50C-407E-A947-70E740481C1C}">
+                          <a14:useLocalDpi xmlns:a14="http://schemas.microsoft.com/office/drawing/2010/main" val="0"/>
+                        </a:ext>
+                      </a:extLst>
+                    </a:blip>
+                    <a:stretch>
+                      <a:fillRect/>
+                    </a:stretch>
+                  </pic:blipFill>
+                  <pic:spPr>
+                    <a:xfrm>
+                      <a:off x="0" y="0"/>
+                      <a:ext cx="6858000" cy="4250055"/>
+                    </a:xfrm>
+                    <a:prstGeom prst="rect">
+                      <a:avLst/>
+                    </a:prstGeom>
+                  </pic:spPr>
+                </pic:pic>
+              </a:graphicData>
+            </a:graphic>
+          </wp:inline>
+        </w:drawing>
+      </w:r>
+    </w:p>
+    <w:p>
+      <w:pPr>
+        <w:pStyle w:val="Caption"/>
+        <w:spacing w:line="480" w:lineRule="auto"/>
+        <w:jc w:val="center"/>
+      </w:pPr>
+      <w:r>
+        <w:t xml:space="preserve">Figure </w:t>
+      </w:r>
+      <w:r>
+        <w:fldChar w:fldCharType="begin"/>
+      </w:r>
+      <w:r>
+        <w:instrText xml:space="preserve"> SEQ Figure \* ARABIC </w:instrText>
+      </w:r>
+      <w:r>
+        <w:fldChar w:fldCharType="separate"/>
+      </w:r>
+      <w:r>
+        <w:rPr>
+          <w:noProof/>
+        </w:rPr>
+        <w:t>2</w:t>
+      </w:r>
+      <w:r>
+        <w:fldChar w:fldCharType="end"/>
+      </w:r>
+      <w:r>
+        <w:t>: Gantt chart 2/2.</w:t>
+      </w:r>
+    </w:p>
+    <w:p>
+      <w:pPr>
         <w:pStyle w:val="Heading2"/>
       </w:pPr>
-      <w:r>
-        <w:lastRenderedPageBreak/>
+      <w:bookmarkStart w:id="4" w:name="_Toc158750312"/>
+      <w:r>
         <w:t>1.</w:t>
       </w:r>
       <w:r>
@@ -1662,6 +2719,7 @@
       <w:r>
         <w:t xml:space="preserve"> Group Work</w:t>
       </w:r>
+      <w:bookmarkEnd w:id="4"/>
     </w:p>
     <w:p>
       <w:pPr>
@@ -1742,6 +2800,7 @@
         </w:numPr>
       </w:pPr>
       <w:r>
+        <w:lastRenderedPageBreak/>
         <w:t>Sunidhi and Mason were the lead quality assurance and user liaisons. They ensured the project stayed within scope and completed much of the research and user testing required to guide and validate it. They kept the stakeholders within the loop and efficiently guided the project toward a sound completion.</w:t>
       </w:r>
     </w:p>
@@ -1774,7 +2833,7 @@
         <w:pStyle w:val="Heading1"/>
         <w:spacing w:line="480" w:lineRule="auto"/>
       </w:pPr>
-      <w:bookmarkStart w:id="1" w:name="_Toc157370738"/>
+      <w:bookmarkStart w:id="5" w:name="_Toc158750313"/>
       <w:r>
         <w:lastRenderedPageBreak/>
         <w:t>2</w:t>
@@ -1785,18 +2844,20 @@
       <w:r>
         <w:t>Planning and Research</w:t>
       </w:r>
-      <w:bookmarkEnd w:id="1"/>
+      <w:bookmarkEnd w:id="5"/>
     </w:p>
     <w:p>
       <w:pPr>
         <w:pStyle w:val="Heading2"/>
       </w:pPr>
+      <w:bookmarkStart w:id="6" w:name="_Toc158750314"/>
       <w:r>
         <w:t xml:space="preserve">2.1 </w:t>
       </w:r>
       <w:r>
         <w:t>Research</w:t>
       </w:r>
+      <w:bookmarkEnd w:id="6"/>
     </w:p>
     <w:p>
       <w:pPr>
@@ -1821,9 +2882,11 @@
       <w:pPr>
         <w:pStyle w:val="Heading3"/>
       </w:pPr>
+      <w:bookmarkStart w:id="7" w:name="_Toc158750315"/>
       <w:r>
         <w:t>2.1.1 Google Extension Documentation</w:t>
       </w:r>
+      <w:bookmarkEnd w:id="7"/>
     </w:p>
     <w:p>
       <w:pPr>
@@ -1832,26 +2895,12 @@
       <w:r>
         <w:t xml:space="preserve">Our project proposal identified Google Chrome as the sole supported web browser for StudySync in section 4.2.2. This was done in response to a survey which indicated around 70% of our target demographic use Google Chrome as their web browser. To ensure StudySync met the standards set by Google, we heavily referred to the Chrome extension developer documentation: </w:t>
       </w:r>
-      <w:hyperlink r:id="rId8" w:history="1">
+      <w:hyperlink r:id="rId10" w:history="1">
         <w:r>
           <w:rPr>
             <w:rStyle w:val="Hyperlink"/>
           </w:rPr>
-          <w:t>https://</w:t>
-        </w:r>
-        <w:proofErr w:type="spellStart"/>
-        <w:r>
-          <w:rPr>
-            <w:rStyle w:val="Hyperlink"/>
-          </w:rPr>
-          <w:t>developer.chrome.com</w:t>
-        </w:r>
-        <w:proofErr w:type="spellEnd"/>
-        <w:r>
-          <w:rPr>
-            <w:rStyle w:val="Hyperlink"/>
-          </w:rPr>
-          <w:t>/docs/extensions/develop</w:t>
+          <w:t>https://developer.chrome.com/docs/extensions/develop</w:t>
         </w:r>
       </w:hyperlink>
       <w:r>
@@ -1890,7 +2939,7 @@
         </w:rPr>
         <w:lastRenderedPageBreak/>
         <w:drawing>
-          <wp:inline distT="0" distB="0" distL="0" distR="0" wp14:anchorId="7D2DBD4E" wp14:editId="11339E1F">
+          <wp:inline distT="0" distB="0" distL="0" distR="0" wp14:anchorId="7D2DBD4E" wp14:editId="662FFDE3">
             <wp:extent cx="6858000" cy="2974975"/>
             <wp:effectExtent l="0" t="0" r="0" b="0"/>
             <wp:docPr id="1678905882" name="Picture 1" descr="A screenshot of a computer program&#10;&#10;Description automatically generated"/>
@@ -1905,7 +2954,7 @@
                     <pic:cNvPicPr/>
                   </pic:nvPicPr>
                   <pic:blipFill>
-                    <a:blip r:embed="rId9" cstate="print">
+                    <a:blip r:embed="rId11" cstate="print">
                       <a:extLst>
                         <a:ext uri="{28A0092B-C50C-407E-A947-70E740481C1C}">
                           <a14:useLocalDpi xmlns:a14="http://schemas.microsoft.com/office/drawing/2010/main" val="0"/>
@@ -1954,7 +3003,7 @@
         <w:rPr>
           <w:noProof/>
         </w:rPr>
-        <w:t>1</w:t>
+        <w:t>3</w:t>
       </w:r>
       <w:r>
         <w:fldChar w:fldCharType="end"/>
@@ -1972,9 +3021,11 @@
       <w:pPr>
         <w:pStyle w:val="Heading3"/>
       </w:pPr>
+      <w:bookmarkStart w:id="8" w:name="_Toc158750316"/>
       <w:r>
         <w:t>2.1.2 Software Design and Development</w:t>
       </w:r>
+      <w:bookmarkEnd w:id="8"/>
     </w:p>
     <w:p>
       <w:pPr>
@@ -2018,7 +3069,7 @@
                     <pic:cNvPicPr/>
                   </pic:nvPicPr>
                   <pic:blipFill>
-                    <a:blip r:embed="rId10">
+                    <a:blip r:embed="rId12">
                       <a:extLst>
                         <a:ext uri="{28A0092B-C50C-407E-A947-70E740481C1C}">
                           <a14:useLocalDpi xmlns:a14="http://schemas.microsoft.com/office/drawing/2010/main" val="0"/>
@@ -2067,7 +3118,7 @@
         <w:rPr>
           <w:noProof/>
         </w:rPr>
-        <w:t>2</w:t>
+        <w:t>4</w:t>
       </w:r>
       <w:r>
         <w:fldChar w:fldCharType="end"/>
@@ -2081,6 +3132,7 @@
       <w:pPr>
         <w:pStyle w:val="Heading3"/>
       </w:pPr>
+      <w:bookmarkStart w:id="9" w:name="_Toc158750317"/>
       <w:r>
         <w:t>2.</w:t>
       </w:r>
@@ -2090,6 +3142,7 @@
       <w:r>
         <w:t>3 Discussion Prompts</w:t>
       </w:r>
+      <w:bookmarkEnd w:id="9"/>
     </w:p>
     <w:p>
       <w:pPr>
@@ -2112,9 +3165,11 @@
       <w:pPr>
         <w:pStyle w:val="Heading2"/>
       </w:pPr>
+      <w:bookmarkStart w:id="10" w:name="_Toc158750318"/>
       <w:r>
         <w:t>2.2 Planning and Iteration</w:t>
       </w:r>
+      <w:bookmarkEnd w:id="10"/>
     </w:p>
     <w:p>
       <w:pPr>
@@ -2127,7 +3182,13 @@
         <w:t xml:space="preserve">made it extremely easy to compare our progress against the expectations we laid out for ourselves in the project proposal. </w:t>
       </w:r>
       <w:r>
-        <w:t xml:space="preserve">We had to adjust it slightly after submitting the project proposal as we found that making weekly sprints dedicated to the features defined in section 4.3 of the project proposal was clearer and easier to manage rather than basing sprints on user stories. </w:t>
+        <w:t xml:space="preserve">We had to adjust it slightly after submitting the project proposal as we found that making weekly sprints dedicated to the features defined in section 4.3 of the project proposal was </w:t>
+      </w:r>
+      <w:r>
+        <w:t>more precise</w:t>
+      </w:r>
+      <w:r>
+        <w:t xml:space="preserve"> and easier to manage rather than basing sprints on user stories. </w:t>
       </w:r>
       <w:r>
         <w:t xml:space="preserve">Every week, the three teams knew when they were expected to jump into the project and what they were expected to do. The technical team was given four days to implement a given </w:t>
@@ -2193,7 +3254,7 @@
         <w:pStyle w:val="Heading1"/>
         <w:spacing w:line="480" w:lineRule="auto"/>
       </w:pPr>
-      <w:bookmarkStart w:id="2" w:name="_Toc157370739"/>
+      <w:bookmarkStart w:id="11" w:name="_Toc158750319"/>
       <w:r>
         <w:lastRenderedPageBreak/>
         <w:t>3</w:t>
@@ -2204,15 +3265,17 @@
       <w:r>
         <w:t>Prototyping and Iteration</w:t>
       </w:r>
-      <w:bookmarkEnd w:id="2"/>
+      <w:bookmarkEnd w:id="11"/>
     </w:p>
     <w:p>
       <w:pPr>
         <w:pStyle w:val="Heading2"/>
       </w:pPr>
+      <w:bookmarkStart w:id="12" w:name="_Toc158750320"/>
       <w:r>
         <w:t>3.1 Prototyping</w:t>
       </w:r>
+      <w:bookmarkEnd w:id="12"/>
     </w:p>
     <w:p>
       <w:pPr>
@@ -2250,9 +3313,11 @@
       <w:pPr>
         <w:pStyle w:val="Heading2"/>
       </w:pPr>
+      <w:bookmarkStart w:id="13" w:name="_Toc158750321"/>
       <w:r>
         <w:t>3.2 Iteration</w:t>
       </w:r>
+      <w:bookmarkEnd w:id="13"/>
     </w:p>
     <w:p>
       <w:pPr>
@@ -2334,7 +3399,13 @@
         <w:pStyle w:val="Reporttext"/>
       </w:pPr>
       <w:r>
-        <w:t>While this iterative process was ongoing, the report team was documenting all processes used by the team into a coherent final report which touched on the successes of the individual weeks and the project as a whole.</w:t>
+        <w:t xml:space="preserve">While this iterative process was ongoing, the report team was documenting all </w:t>
+      </w:r>
+      <w:r>
+        <w:t>method</w:t>
+      </w:r>
+      <w:r>
+        <w:t>s used by the team into a coherent final report which touched on the successes of the individual weeks and the project as a whole.</w:t>
       </w:r>
       <w:r>
         <w:t xml:space="preserve"> For a picture of our work, our GIT logs and code base can be found in response 2 of this submission.</w:t>
@@ -2354,7 +3425,7 @@
           <w:noProof/>
         </w:rPr>
         <w:drawing>
-          <wp:inline distT="0" distB="0" distL="0" distR="0" wp14:anchorId="4355F4B3" wp14:editId="25322EA1">
+          <wp:inline distT="0" distB="0" distL="0" distR="0" wp14:anchorId="4355F4B3" wp14:editId="716260FF">
             <wp:extent cx="6858000" cy="3630295"/>
             <wp:effectExtent l="0" t="0" r="0" b="1905"/>
             <wp:docPr id="777385470" name="Picture 1" descr="A screenshot of a black and white text&#10;&#10;Description automatically generated"/>
@@ -2369,7 +3440,7 @@
                     <pic:cNvPicPr/>
                   </pic:nvPicPr>
                   <pic:blipFill>
-                    <a:blip r:embed="rId11" cstate="print">
+                    <a:blip r:embed="rId13" cstate="print">
                       <a:extLst>
                         <a:ext uri="{28A0092B-C50C-407E-A947-70E740481C1C}">
                           <a14:useLocalDpi xmlns:a14="http://schemas.microsoft.com/office/drawing/2010/main" val="0"/>
@@ -2418,7 +3489,7 @@
         <w:rPr>
           <w:noProof/>
         </w:rPr>
-        <w:t>3</w:t>
+        <w:t>5</w:t>
       </w:r>
       <w:r>
         <w:fldChar w:fldCharType="end"/>
@@ -2435,18 +3506,10 @@
         <w:t xml:space="preserve">Our team worked in a tight iterative loop based on a weekly approach. Due to the simplicity of the </w:t>
       </w:r>
       <w:r>
-        <w:t xml:space="preserve">system </w:t>
-      </w:r>
-      <w:proofErr w:type="spellStart"/>
-      <w:r>
-        <w:t xml:space="preserve">features </w:t>
-      </w:r>
-      <w:r>
-        <w:t>an</w:t>
-      </w:r>
-      <w:proofErr w:type="spellEnd"/>
-      <w:r>
-        <w:t>d in-depth research completed in the project proposal, we could quickly iterate through functional development and deliver what we set out to build.</w:t>
+        <w:t xml:space="preserve">system features </w:t>
+      </w:r>
+      <w:r>
+        <w:t>and in-depth research completed in the project proposal, we could quickly iterate through functional development and deliver what we set out to build.</w:t>
       </w:r>
     </w:p>
     <w:p>
@@ -2454,7 +3517,7 @@
         <w:pStyle w:val="Heading1"/>
         <w:spacing w:line="480" w:lineRule="auto"/>
       </w:pPr>
-      <w:bookmarkStart w:id="3" w:name="_Toc157370740"/>
+      <w:bookmarkStart w:id="14" w:name="_Toc158750322"/>
       <w:r>
         <w:lastRenderedPageBreak/>
         <w:t>4</w:t>
@@ -2465,7 +3528,7 @@
       <w:r>
         <w:t>Design</w:t>
       </w:r>
-      <w:bookmarkEnd w:id="3"/>
+      <w:bookmarkEnd w:id="14"/>
     </w:p>
     <w:p>
       <w:pPr>
@@ -2480,7 +3543,7 @@
         <w:pStyle w:val="Heading1"/>
         <w:spacing w:line="480" w:lineRule="auto"/>
       </w:pPr>
-      <w:bookmarkStart w:id="4" w:name="_Toc157370741"/>
+      <w:bookmarkStart w:id="15" w:name="_Toc158750323"/>
       <w:r>
         <w:lastRenderedPageBreak/>
         <w:t>5</w:t>
@@ -2488,22 +3551,36 @@
       <w:r>
         <w:t xml:space="preserve"> System Development</w:t>
       </w:r>
-      <w:bookmarkEnd w:id="4"/>
+      <w:bookmarkEnd w:id="15"/>
     </w:p>
     <w:p>
       <w:pPr>
         <w:pStyle w:val="Heading2"/>
       </w:pPr>
+      <w:bookmarkStart w:id="16" w:name="_Toc158750324"/>
       <w:r>
         <w:t>5.1 Development Process</w:t>
       </w:r>
+      <w:bookmarkEnd w:id="16"/>
     </w:p>
     <w:p>
       <w:pPr>
         <w:pStyle w:val="Reporttext"/>
       </w:pPr>
       <w:r>
-        <w:t>This section will cover the development process on a week-by-week basis. We followed an ad hoc agile development process based on user stories mapped to functional requirements. The development process followed an 8-week plan. Each week will be broken down below.</w:t>
+        <w:t xml:space="preserve">This section will cover the development process on a week-by-week basis. We followed an ad hoc agile development process based on </w:t>
+      </w:r>
+      <w:r>
+        <w:t>system features defined in the project proposal</w:t>
+      </w:r>
+      <w:r>
+        <w:t xml:space="preserve">. The development process followed a </w:t>
+      </w:r>
+      <w:r>
+        <w:t>seven</w:t>
+      </w:r>
+      <w:r>
+        <w:t>-week plan. Each week will be broken down below.</w:t>
       </w:r>
     </w:p>
     <w:p>
@@ -2515,9 +3592,11 @@
       <w:pPr>
         <w:pStyle w:val="Heading3"/>
       </w:pPr>
+      <w:bookmarkStart w:id="17" w:name="_Toc158750325"/>
       <w:r>
         <w:t>5.1.1 Week One</w:t>
       </w:r>
+      <w:bookmarkEnd w:id="17"/>
     </w:p>
     <w:p>
       <w:pPr>
@@ -2533,28 +3612,393 @@
         <w:t>received</w:t>
       </w:r>
       <w:r>
-        <w:t xml:space="preserve"> US-1 from the project proposal to start the week</w:t>
-      </w:r>
-      <w:r>
-        <w:t xml:space="preserve">. </w:t>
-      </w:r>
-      <w:r>
-        <w:t xml:space="preserve">This </w:t>
-      </w:r>
-      <w:r>
-        <w:t>is primari</w:t>
-      </w:r>
-      <w:r>
-        <w:t xml:space="preserve">ly mapped to system feature 4.3.1. </w:t>
-      </w:r>
-      <w:r>
-        <w:t xml:space="preserve">the technical team  </w:t>
+        <w:t xml:space="preserve"> </w:t>
+      </w:r>
+      <w:r>
+        <w:t>SF</w:t>
+      </w:r>
+      <w:r>
+        <w:t>-1</w:t>
+      </w:r>
+      <w:r>
+        <w:t>,</w:t>
+      </w:r>
+      <w:r>
+        <w:t xml:space="preserve"> </w:t>
+      </w:r>
+      <w:r>
+        <w:t xml:space="preserve">“Interact with the Extension via the Dropdown Menu,” </w:t>
+      </w:r>
+      <w:r>
+        <w:t>from the project proposal to start the week</w:t>
+      </w:r>
+      <w:r>
+        <w:t xml:space="preserve">, which can be found in section 4.3.1 of the project proposal. </w:t>
+      </w:r>
+      <w:r>
+        <w:t xml:space="preserve">This feature was meant to </w:t>
+      </w:r>
+      <w:r>
+        <w:t>begin</w:t>
+      </w:r>
+      <w:r>
+        <w:t xml:space="preserve"> the development process by getting the dropdown menu to operate.</w:t>
       </w:r>
     </w:p>
     <w:p>
       <w:pPr>
         <w:pStyle w:val="Reporttext"/>
       </w:pPr>
+    </w:p>
+    <w:p>
+      <w:pPr>
+        <w:pStyle w:val="Reporttext"/>
+      </w:pPr>
+      <w:r>
+        <w:t xml:space="preserve">This week’s implementation was primarily focused on JavaScript event handlers based on buttons and displaying data via the dropdown menu. It </w:t>
+      </w:r>
+      <w:r>
+        <w:t>took a little longer than expected</w:t>
+      </w:r>
+      <w:r>
+        <w:t>,</w:t>
+      </w:r>
+      <w:r>
+        <w:t xml:space="preserve"> as many state variables and </w:t>
+      </w:r>
+      <w:r>
+        <w:t>trackers had to be initialized to ensure the dropdown menu affected the overall state of the program</w:t>
+      </w:r>
+      <w:r>
+        <w:t>. This being the first sprint, s</w:t>
+      </w:r>
+      <w:r>
+        <w:t>ome functional</w:t>
+      </w:r>
+      <w:r>
+        <w:t xml:space="preserve"> </w:t>
+      </w:r>
+      <w:r>
+        <w:t xml:space="preserve">requirements could not be fully completed due to the reliance on a fully functional whitelist being ready to receive the data. However, the technical team was able to get it to a point where it would be easy to integrate the captured data into the whitelist once it was implemented during that sprint. </w:t>
+      </w:r>
+    </w:p>
+    <w:p>
+      <w:pPr>
+        <w:pStyle w:val="Reporttext"/>
+      </w:pPr>
+    </w:p>
+    <w:p>
+      <w:pPr>
+        <w:pStyle w:val="Reporttext"/>
+      </w:pPr>
+      <w:r>
+        <w:t xml:space="preserve">// </w:t>
+      </w:r>
+      <w:proofErr w:type="spellStart"/>
+      <w:r>
+        <w:t>TODO</w:t>
+      </w:r>
+      <w:proofErr w:type="spellEnd"/>
+      <w:r>
+        <w:t xml:space="preserve"> CODE SNIPPET OF DROPDOWN FUNCTIONALITY</w:t>
+      </w:r>
+    </w:p>
+    <w:p>
+      <w:pPr>
+        <w:pStyle w:val="Reporttext"/>
+      </w:pPr>
+    </w:p>
+    <w:p>
+      <w:pPr>
+        <w:pStyle w:val="Reporttext"/>
+      </w:pPr>
+      <w:r>
+        <w:t xml:space="preserve">Once the technical team felt they had implemented the functionality they thought was possible, the testing team created a testing suite which directly mapped to this system feature. It initially failed during the </w:t>
+      </w:r>
+      <w:r>
+        <w:lastRenderedPageBreak/>
+        <w:t xml:space="preserve">first testing due to the whitelist options not being able to integrate with a whitelist as of yet. However, we knew it would pass once the whitelist was implemented. We had about a 50% initial passing rate, which we were happy with for the first sprint. </w:t>
+      </w:r>
+    </w:p>
+    <w:p>
+      <w:pPr>
+        <w:pStyle w:val="Reporttext"/>
+      </w:pPr>
+    </w:p>
+    <w:p>
+      <w:pPr>
+        <w:pStyle w:val="Reporttext"/>
+      </w:pPr>
+      <w:r>
+        <w:t xml:space="preserve">// </w:t>
+      </w:r>
+      <w:proofErr w:type="spellStart"/>
+      <w:r>
+        <w:t>TODO</w:t>
+      </w:r>
+      <w:proofErr w:type="spellEnd"/>
+      <w:r>
+        <w:t xml:space="preserve"> IMAGE OF TEST SET FOR “INITIAL PASS”</w:t>
+      </w:r>
+    </w:p>
+    <w:p>
+      <w:pPr>
+        <w:pStyle w:val="Reporttext"/>
+      </w:pPr>
+    </w:p>
+    <w:p>
+      <w:pPr>
+        <w:pStyle w:val="Reporttext"/>
+      </w:pPr>
+      <w:r>
+        <w:t xml:space="preserve">With this week </w:t>
+      </w:r>
+      <w:r>
+        <w:t>essential</w:t>
+      </w:r>
+      <w:r>
+        <w:t xml:space="preserve">ly over, we reflected on the week and pointed out the positives and negatives. The </w:t>
+      </w:r>
+      <w:r>
+        <w:t>most significan</w:t>
+      </w:r>
+      <w:r>
+        <w:t xml:space="preserve">t positive was returning to efficient work after a difficult midterm season. </w:t>
+      </w:r>
+      <w:r>
+        <w:t xml:space="preserve">The </w:t>
+      </w:r>
+      <w:r>
+        <w:t>most critical</w:t>
+      </w:r>
+      <w:r>
+        <w:t xml:space="preserve"> negative was</w:t>
+      </w:r>
+      <w:r>
+        <w:t xml:space="preserve"> a failing test set. This had little to do with the planning and </w:t>
+      </w:r>
+      <w:r>
+        <w:t>switching</w:t>
+      </w:r>
+      <w:r>
+        <w:t xml:space="preserve"> to system features </w:t>
+      </w:r>
+      <w:r>
+        <w:t>being the basis of our sprints instead of user stories. However, we felt confident this was still the right path and knew this test set would pass once more functionality was implemented and integrated with the dropdown menu. This was also a</w:t>
+      </w:r>
+      <w:r>
+        <w:t>n excellent</w:t>
+      </w:r>
+      <w:r>
+        <w:t xml:space="preserve"> educational week</w:t>
+      </w:r>
+      <w:r>
+        <w:t>,</w:t>
+      </w:r>
+      <w:r>
+        <w:t xml:space="preserve"> as we learned that sprints are hard to define in a localized manner. Adding to the system often requires understanding the addition's relationship with the preexisting modules. Our initial plan did not account for this.</w:t>
+      </w:r>
+    </w:p>
+    <w:p>
+      <w:pPr>
+        <w:pStyle w:val="Reporttext"/>
+      </w:pPr>
+    </w:p>
+    <w:p>
+      <w:pPr>
+        <w:pStyle w:val="Heading2"/>
+      </w:pPr>
+      <w:r>
+        <w:t>Week Two</w:t>
+      </w:r>
+    </w:p>
+    <w:p>
+      <w:pPr>
+        <w:pStyle w:val="Reporttext"/>
+      </w:pPr>
+      <w:r>
+        <w:t xml:space="preserve">This week was initially meant to focus on the navbar between the settings pages. However, our technical team had already implemented this functionality for our high-fidelity prototype. Therefore, the implementation phase of this week was not completed. As a group, we decided to focus on creating a test set and a SUS usability survey instead of trying to move our deadlines up to accommodate this miscue. </w:t>
+      </w:r>
+    </w:p>
+    <w:p>
+      <w:pPr>
+        <w:pStyle w:val="Reporttext"/>
+      </w:pPr>
+    </w:p>
+    <w:p>
+      <w:pPr>
+        <w:pStyle w:val="Reporttext"/>
+      </w:pPr>
+      <w:r>
+        <w:t xml:space="preserve">To paint a picture of how our navigation bar came to be, Hashem referenced and took inspiration from similar web extensions to see how they managed their navbars. We also used the prototype survey feedback </w:t>
+      </w:r>
+      <w:r>
+        <w:lastRenderedPageBreak/>
+        <w:t xml:space="preserve">to create the navbar below. Which is vertical and has clear visual queues and clear titles for what each link leads to. </w:t>
+      </w:r>
+    </w:p>
+    <w:p>
+      <w:pPr>
+        <w:keepNext/>
+        <w:jc w:val="center"/>
+      </w:pPr>
+      <w:r>
+        <w:rPr>
+          <w:noProof/>
+        </w:rPr>
+        <w:drawing>
+          <wp:inline distT="0" distB="0" distL="0" distR="0" wp14:anchorId="0137366D" wp14:editId="64DA7424">
+            <wp:extent cx="2997200" cy="4813300"/>
+            <wp:effectExtent l="0" t="0" r="0" b="0"/>
+            <wp:docPr id="443406481" name="Picture 4" descr="A screenshot of a data dashboard&#10;&#10;Description automatically generated"/>
+            <wp:cNvGraphicFramePr>
+              <a:graphicFrameLocks xmlns:a="http://schemas.openxmlformats.org/drawingml/2006/main" noChangeAspect="1"/>
+            </wp:cNvGraphicFramePr>
+            <a:graphic xmlns:a="http://schemas.openxmlformats.org/drawingml/2006/main">
+              <a:graphicData uri="http://schemas.openxmlformats.org/drawingml/2006/picture">
+                <pic:pic xmlns:pic="http://schemas.openxmlformats.org/drawingml/2006/picture">
+                  <pic:nvPicPr>
+                    <pic:cNvPr id="443406481" name="Picture 4" descr="A screenshot of a data dashboard&#10;&#10;Description automatically generated"/>
+                    <pic:cNvPicPr/>
+                  </pic:nvPicPr>
+                  <pic:blipFill>
+                    <a:blip r:embed="rId14">
+                      <a:extLst>
+                        <a:ext uri="{28A0092B-C50C-407E-A947-70E740481C1C}">
+                          <a14:useLocalDpi xmlns:a14="http://schemas.microsoft.com/office/drawing/2010/main" val="0"/>
+                        </a:ext>
+                      </a:extLst>
+                    </a:blip>
+                    <a:stretch>
+                      <a:fillRect/>
+                    </a:stretch>
+                  </pic:blipFill>
+                  <pic:spPr>
+                    <a:xfrm>
+                      <a:off x="0" y="0"/>
+                      <a:ext cx="2997200" cy="4813300"/>
+                    </a:xfrm>
+                    <a:prstGeom prst="rect">
+                      <a:avLst/>
+                    </a:prstGeom>
+                  </pic:spPr>
+                </pic:pic>
+              </a:graphicData>
+            </a:graphic>
+          </wp:inline>
+        </w:drawing>
+      </w:r>
+    </w:p>
+    <w:p>
+      <w:pPr>
+        <w:pStyle w:val="Caption"/>
+        <w:spacing w:line="480" w:lineRule="auto"/>
+        <w:jc w:val="center"/>
+      </w:pPr>
+      <w:r>
+        <w:t xml:space="preserve">Figure </w:t>
+      </w:r>
+      <w:r>
+        <w:fldChar w:fldCharType="begin"/>
+      </w:r>
+      <w:r>
+        <w:instrText xml:space="preserve"> SEQ Figure \* ARABIC </w:instrText>
+      </w:r>
+      <w:r>
+        <w:fldChar w:fldCharType="separate"/>
+      </w:r>
+      <w:r>
+        <w:rPr>
+          <w:noProof/>
+        </w:rPr>
+        <w:t>6</w:t>
+      </w:r>
+      <w:r>
+        <w:fldChar w:fldCharType="end"/>
+      </w:r>
+      <w:r>
+        <w:t>: StudySync Navbar.</w:t>
+      </w:r>
+    </w:p>
+    <w:p>
+      <w:pPr>
+        <w:pStyle w:val="Reporttext"/>
+      </w:pPr>
+      <w:r>
+        <w:t xml:space="preserve">With the navbar completed heading into this week, the testing team was able to quickly focus on creating a test set for this system feature. Due to the low functional requirements defined by this </w:t>
+      </w:r>
+      <w:r>
+        <w:t>system feature, the test set was produced soon, and when initially run, it resulted in a 100% passing rate.</w:t>
+      </w:r>
+    </w:p>
+    <w:p>
+      <w:pPr>
+        <w:pStyle w:val="Reporttext"/>
+      </w:pPr>
+    </w:p>
+    <w:p>
+      <w:pPr>
+        <w:pStyle w:val="Reporttext"/>
+      </w:pPr>
+      <w:r>
+        <w:t>The testing team could now focus on the SUS test, which is below. This was created to focus on the functionality developed in the dropdown menu from last week in conjunction with the navbar</w:t>
+      </w:r>
+      <w:r>
+        <w:t>, which</w:t>
+      </w:r>
+      <w:r>
+        <w:t xml:space="preserve"> was the focus of this week.</w:t>
+      </w:r>
+      <w:r>
+        <w:t xml:space="preserve"> The SUS survey returned positive results when adding functionality to our initial design. Thus, we knew there wouldn’t be much point in further testing the design and functionality.</w:t>
+      </w:r>
+    </w:p>
+    <w:p>
+      <w:pPr>
+        <w:pStyle w:val="Reporttext"/>
+      </w:pPr>
+    </w:p>
+    <w:p>
+      <w:pPr>
+        <w:pStyle w:val="Reporttext"/>
+      </w:pPr>
+      <w:r>
+        <w:t xml:space="preserve">// </w:t>
+      </w:r>
+      <w:proofErr w:type="spellStart"/>
+      <w:r>
+        <w:t>TODO</w:t>
+      </w:r>
+      <w:proofErr w:type="spellEnd"/>
+      <w:r>
+        <w:t xml:space="preserve"> SUS SURVEY #1</w:t>
+      </w:r>
+    </w:p>
+    <w:p>
+      <w:pPr>
+        <w:pStyle w:val="Reporttext"/>
+      </w:pPr>
+    </w:p>
+    <w:p>
+      <w:pPr>
+        <w:pStyle w:val="Reporttext"/>
+      </w:pPr>
+      <w:r>
+        <w:t>Lastly, the team met on Saturday and discussed the positive nature of this week. We also took this time to complete the teamwork activity 7.103 informally. We went over our current testing plan and were happy with how we validated the system we developed compared to our project proposal. With this we ended week two and moved on to the next!</w:t>
+      </w:r>
+    </w:p>
+    <w:p>
+      <w:pPr>
+        <w:pStyle w:val="Reporttext"/>
+      </w:pPr>
+    </w:p>
+    <w:p>
+      <w:pPr>
+        <w:pStyle w:val="Heading2"/>
+      </w:pPr>
+      <w:r>
+        <w:t>Week Three</w:t>
+      </w:r>
     </w:p>
     <w:p>
       <w:pPr>
@@ -2566,7 +4010,7 @@
         <w:pStyle w:val="Heading1"/>
         <w:spacing w:line="480" w:lineRule="auto"/>
       </w:pPr>
-      <w:bookmarkStart w:id="5" w:name="_Toc157370742"/>
+      <w:bookmarkStart w:id="18" w:name="_Toc158750326"/>
       <w:r>
         <w:lastRenderedPageBreak/>
         <w:t>6</w:t>
@@ -2574,14 +4018,14 @@
       <w:r>
         <w:t xml:space="preserve"> Analysis</w:t>
       </w:r>
-      <w:bookmarkEnd w:id="5"/>
+      <w:bookmarkEnd w:id="18"/>
     </w:p>
     <w:p>
       <w:pPr>
         <w:pStyle w:val="Heading1"/>
         <w:spacing w:line="480" w:lineRule="auto"/>
       </w:pPr>
-      <w:bookmarkStart w:id="6" w:name="_Toc157370743"/>
+      <w:bookmarkStart w:id="19" w:name="_Toc158750327"/>
       <w:r>
         <w:lastRenderedPageBreak/>
         <w:t>7</w:t>
@@ -2589,14 +4033,14 @@
       <w:r>
         <w:t xml:space="preserve"> Evaluation</w:t>
       </w:r>
-      <w:bookmarkEnd w:id="6"/>
+      <w:bookmarkEnd w:id="19"/>
     </w:p>
     <w:p>
       <w:pPr>
         <w:pStyle w:val="Heading1"/>
         <w:spacing w:line="480" w:lineRule="auto"/>
       </w:pPr>
-      <w:bookmarkStart w:id="7" w:name="_Toc157370744"/>
+      <w:bookmarkStart w:id="20" w:name="_Toc158750328"/>
       <w:r>
         <w:lastRenderedPageBreak/>
         <w:t>8</w:t>
@@ -2604,14 +4048,14 @@
       <w:r>
         <w:t xml:space="preserve"> Conclusion</w:t>
       </w:r>
-      <w:bookmarkEnd w:id="7"/>
+      <w:bookmarkEnd w:id="20"/>
     </w:p>
     <w:p>
       <w:pPr>
         <w:pStyle w:val="Heading1"/>
         <w:spacing w:line="480" w:lineRule="auto"/>
       </w:pPr>
-      <w:bookmarkStart w:id="8" w:name="_Toc157370745"/>
+      <w:bookmarkStart w:id="21" w:name="_Toc158750329"/>
       <w:r>
         <w:lastRenderedPageBreak/>
         <w:t>9</w:t>
@@ -2619,14 +4063,14 @@
       <w:r>
         <w:t xml:space="preserve"> Individual Reflection (Name)</w:t>
       </w:r>
-      <w:bookmarkEnd w:id="8"/>
+      <w:bookmarkEnd w:id="21"/>
     </w:p>
     <w:p>
       <w:pPr>
         <w:pStyle w:val="Heading1"/>
         <w:spacing w:line="480" w:lineRule="auto"/>
       </w:pPr>
-      <w:bookmarkStart w:id="9" w:name="_Toc157370746"/>
+      <w:bookmarkStart w:id="22" w:name="_Toc158750330"/>
       <w:r>
         <w:lastRenderedPageBreak/>
         <w:t>1</w:t>
@@ -2640,7 +4084,7 @@
       <w:r>
         <w:t>Appendix</w:t>
       </w:r>
-      <w:bookmarkEnd w:id="9"/>
+      <w:bookmarkEnd w:id="22"/>
     </w:p>
     <w:p/>
     <w:p>
@@ -2648,7 +4092,7 @@
         <w:pStyle w:val="Heading1"/>
         <w:spacing w:line="480" w:lineRule="auto"/>
       </w:pPr>
-      <w:bookmarkStart w:id="10" w:name="_Toc157370747"/>
+      <w:bookmarkStart w:id="23" w:name="_Toc158750331"/>
       <w:r>
         <w:lastRenderedPageBreak/>
         <w:t>1</w:t>
@@ -2659,14 +4103,14 @@
       <w:r>
         <w:t xml:space="preserve"> References</w:t>
       </w:r>
-      <w:bookmarkEnd w:id="10"/>
+      <w:bookmarkEnd w:id="23"/>
       <w:r>
         <w:t xml:space="preserve"> </w:t>
       </w:r>
     </w:p>
     <w:sectPr>
-      <w:headerReference w:type="even" r:id="rId12"/>
-      <w:headerReference w:type="default" r:id="rId13"/>
+      <w:headerReference w:type="even" r:id="rId15"/>
+      <w:headerReference w:type="default" r:id="rId16"/>
       <w:pgSz w:w="12240" w:h="15840"/>
       <w:pgMar w:top="720" w:right="720" w:bottom="720" w:left="720" w:header="708" w:footer="708" w:gutter="0"/>
       <w:cols w:space="708"/>

</xml_diff>

<commit_message>
Work on week 3 of report
</commit_message>
<xml_diff>
--- a/final/final_deliverable.docx
+++ b/final/final_deliverable.docx
@@ -2539,6 +2539,9 @@
       <w:r>
         <w:t xml:space="preserve">, which accurately displays the scope of the development process, is below. While there were some variations, this Gantt chart was largely followed to completion by the team. </w:t>
       </w:r>
+      <w:r>
+        <w:t>Please refer to section five for a deep dive into the complete development process.</w:t>
+      </w:r>
     </w:p>
     <w:p>
       <w:pPr>
@@ -2939,7 +2942,7 @@
         </w:rPr>
         <w:lastRenderedPageBreak/>
         <w:drawing>
-          <wp:inline distT="0" distB="0" distL="0" distR="0" wp14:anchorId="7D2DBD4E" wp14:editId="662FFDE3">
+          <wp:inline distT="0" distB="0" distL="0" distR="0" wp14:anchorId="7D2DBD4E" wp14:editId="1490A81E">
             <wp:extent cx="6858000" cy="2974975"/>
             <wp:effectExtent l="0" t="0" r="0" b="0"/>
             <wp:docPr id="1678905882" name="Picture 1" descr="A screenshot of a computer program&#10;&#10;Description automatically generated"/>
@@ -3425,7 +3428,7 @@
           <w:noProof/>
         </w:rPr>
         <w:drawing>
-          <wp:inline distT="0" distB="0" distL="0" distR="0" wp14:anchorId="4355F4B3" wp14:editId="716260FF">
+          <wp:inline distT="0" distB="0" distL="0" distR="0" wp14:anchorId="4355F4B3" wp14:editId="5BDBA688">
             <wp:extent cx="6858000" cy="3630295"/>
             <wp:effectExtent l="0" t="0" r="0" b="1905"/>
             <wp:docPr id="777385470" name="Picture 1" descr="A screenshot of a black and white text&#10;&#10;Description automatically generated"/>
@@ -3984,7 +3987,22 @@
         <w:pStyle w:val="Reporttext"/>
       </w:pPr>
       <w:r>
-        <w:t>Lastly, the team met on Saturday and discussed the positive nature of this week. We also took this time to complete the teamwork activity 7.103 informally. We went over our current testing plan and were happy with how we validated the system we developed compared to our project proposal. With this we ended week two and moved on to the next!</w:t>
+        <w:t xml:space="preserve">Lastly, the team met on Saturday and discussed the positive nature of this week. We also took this time to complete the teamwork activity 7.103 informally. We </w:t>
+      </w:r>
+      <w:r>
+        <w:t>reviewed</w:t>
+      </w:r>
+      <w:r>
+        <w:t xml:space="preserve"> our current testing plan and were happy with how we validated the system we developed compared to our project proposal. With this</w:t>
+      </w:r>
+      <w:r>
+        <w:t>,</w:t>
+      </w:r>
+      <w:r>
+        <w:t xml:space="preserve"> we ended week two and moved on to the next</w:t>
+      </w:r>
+      <w:r>
+        <w:t>.</w:t>
       </w:r>
     </w:p>
     <w:p>
@@ -4004,6 +4022,260 @@
       <w:pPr>
         <w:pStyle w:val="Reporttext"/>
       </w:pPr>
+      <w:r>
+        <w:t>This week, our team was to implement system feature 4.3.3,</w:t>
+      </w:r>
+      <w:r>
+        <w:t xml:space="preserve"> “Edit the whitelist form.”</w:t>
+      </w:r>
+      <w:r>
+        <w:t xml:space="preserve"> </w:t>
+      </w:r>
+      <w:r>
+        <w:t xml:space="preserve"> </w:t>
+      </w:r>
+      <w:r>
+        <w:t>In summary, it was a week focused mainly on getting the logic of the whitelist implemented to a capacity that allowed the user to interact with it.</w:t>
+      </w:r>
+    </w:p>
+    <w:p>
+      <w:pPr>
+        <w:pStyle w:val="Reporttext"/>
+      </w:pPr>
+    </w:p>
+    <w:p>
+      <w:pPr>
+        <w:pStyle w:val="Reporttext"/>
+      </w:pPr>
+      <w:r>
+        <w:t>The technical team had a busy week as the groundwork they laid was to be the foundation for the whitelist as a whole. They needed to implement the storage of the whitelist first, which was to be implemented using the Chrome storage API. The project proposal did not account for this part of the whitelist implementation, as functional requirements were not explicitly defined for the storage. Therefore, the report team created the below functional requirement to be completed in addition to the Whitelist.Form requirements.</w:t>
+      </w:r>
+    </w:p>
+    <w:p>
+      <w:pPr>
+        <w:pStyle w:val="Reporttext"/>
+      </w:pPr>
+    </w:p>
+    <w:tbl>
+      <w:tblPr>
+        <w:tblStyle w:val="TableGrid"/>
+        <w:tblW w:w="0" w:type="auto"/>
+        <w:tblLook w:val="04A0" w:firstRow="1" w:lastRow="0" w:firstColumn="1" w:lastColumn="0" w:noHBand="0" w:noVBand="1"/>
+      </w:tblPr>
+      <w:tblGrid>
+        <w:gridCol w:w="2263"/>
+        <w:gridCol w:w="8527"/>
+      </w:tblGrid>
+      <w:tr>
+        <w:tc>
+          <w:tcPr>
+            <w:tcW w:w="2263" w:type="dxa"/>
+          </w:tcPr>
+          <w:p>
+            <w:pPr>
+              <w:pStyle w:val="Reporttext"/>
+              <w:spacing w:line="240" w:lineRule="auto"/>
+              <w:ind w:firstLine="0"/>
+            </w:pPr>
+            <w:proofErr w:type="spellStart"/>
+            <w:r>
+              <w:t>Whitelist.Storage</w:t>
+            </w:r>
+            <w:proofErr w:type="spellEnd"/>
+          </w:p>
+        </w:tc>
+        <w:tc>
+          <w:tcPr>
+            <w:tcW w:w="8527" w:type="dxa"/>
+          </w:tcPr>
+          <w:p>
+            <w:pPr>
+              <w:pStyle w:val="Reporttext"/>
+              <w:spacing w:line="240" w:lineRule="auto"/>
+              <w:ind w:firstLine="0"/>
+              <w:rPr>
+                <w:b/>
+                <w:bCs/>
+              </w:rPr>
+            </w:pPr>
+            <w:r>
+              <w:rPr>
+                <w:b/>
+                <w:bCs/>
+              </w:rPr>
+              <w:t>Whitelist persistent storage</w:t>
+            </w:r>
+          </w:p>
+        </w:tc>
+      </w:tr>
+      <w:tr>
+        <w:tc>
+          <w:tcPr>
+            <w:tcW w:w="2263" w:type="dxa"/>
+          </w:tcPr>
+          <w:p>
+            <w:pPr>
+              <w:pStyle w:val="Reporttext"/>
+              <w:spacing w:line="240" w:lineRule="auto"/>
+              <w:ind w:firstLine="0"/>
+            </w:pPr>
+            <w:r>
+              <w:t xml:space="preserve">  .</w:t>
+            </w:r>
+            <w:proofErr w:type="spellStart"/>
+            <w:r>
+              <w:t>StoreViaAPI</w:t>
+            </w:r>
+            <w:proofErr w:type="spellEnd"/>
+          </w:p>
+        </w:tc>
+        <w:tc>
+          <w:tcPr>
+            <w:tcW w:w="8527" w:type="dxa"/>
+          </w:tcPr>
+          <w:p>
+            <w:pPr>
+              <w:pStyle w:val="Reporttext"/>
+              <w:spacing w:line="240" w:lineRule="auto"/>
+              <w:ind w:firstLine="0"/>
+            </w:pPr>
+            <w:r>
+              <w:t>StudySync shall store the user-defined whitelist in persistent storage</w:t>
+            </w:r>
+            <w:r>
+              <w:t xml:space="preserve"> with the Chrome storage API</w:t>
+            </w:r>
+            <w:r>
+              <w:t>.</w:t>
+            </w:r>
+          </w:p>
+        </w:tc>
+      </w:tr>
+    </w:tbl>
+    <w:p>
+      <w:pPr>
+        <w:pStyle w:val="Reporttext"/>
+      </w:pPr>
+    </w:p>
+    <w:p>
+      <w:pPr>
+        <w:pStyle w:val="Reporttext"/>
+      </w:pPr>
+      <w:r>
+        <w:lastRenderedPageBreak/>
+        <w:t>With this requirement confirmed, the technical team began work on implementing persistent storage for the whitelist. They encountered many hurdles and repeatedly referred to the Google developer documentation. However, in the end, they created a well-separated and secure storage location for the whitelist.</w:t>
+      </w:r>
+    </w:p>
+    <w:p>
+      <w:pPr>
+        <w:pStyle w:val="Reporttext"/>
+      </w:pPr>
+      <w:r>
+        <w:t xml:space="preserve">// </w:t>
+      </w:r>
+      <w:proofErr w:type="spellStart"/>
+      <w:r>
+        <w:t>TODO</w:t>
+      </w:r>
+      <w:proofErr w:type="spellEnd"/>
+      <w:r>
+        <w:t xml:space="preserve"> INFORMATION ON WHITELIST</w:t>
+      </w:r>
+    </w:p>
+    <w:p>
+      <w:pPr>
+        <w:pStyle w:val="Reporttext"/>
+      </w:pPr>
+    </w:p>
+    <w:p>
+      <w:pPr>
+        <w:pStyle w:val="Reporttext"/>
+      </w:pPr>
+      <w:r>
+        <w:t>After this, they implemented the user interaction with the whitelist. The user interaction was to be mainly completed on the whitelist settings page. However, we also had notes to complete some of the missed functionality from week 1.</w:t>
+      </w:r>
+      <w:r>
+        <w:t xml:space="preserve"> </w:t>
+      </w:r>
+    </w:p>
+    <w:p>
+      <w:pPr>
+        <w:pStyle w:val="Reporttext"/>
+      </w:pPr>
+      <w:r>
+        <w:t xml:space="preserve">// </w:t>
+      </w:r>
+      <w:proofErr w:type="spellStart"/>
+      <w:r>
+        <w:t>TODO</w:t>
+      </w:r>
+      <w:proofErr w:type="spellEnd"/>
+      <w:r>
+        <w:t xml:space="preserve"> INFORMATION ON </w:t>
+      </w:r>
+      <w:r>
+        <w:t xml:space="preserve">THE </w:t>
+      </w:r>
+      <w:r>
+        <w:t>WHITELIST FORM</w:t>
+      </w:r>
+    </w:p>
+    <w:p>
+      <w:pPr>
+        <w:pStyle w:val="Reporttext"/>
+      </w:pPr>
+    </w:p>
+    <w:p>
+      <w:pPr>
+        <w:pStyle w:val="Reporttext"/>
+      </w:pPr>
+      <w:r>
+        <w:t>The technical team had a big week but completed it within our defined deadlines. It was now on the testing team to validate the functionality against the functional requirements. With the addition of the new persistent storage requirement, our testing set contained four unique tests. All of which passed on our first try. The testing team was also able to validate that the .AddToWhitelist requirement from section 4.3.1 of the project proposal was also working correctly.</w:t>
+      </w:r>
+    </w:p>
+    <w:p>
+      <w:pPr>
+        <w:pStyle w:val="Reporttext"/>
+      </w:pPr>
+    </w:p>
+    <w:p>
+      <w:pPr>
+        <w:pStyle w:val="Reporttext"/>
+      </w:pPr>
+      <w:r>
+        <w:t xml:space="preserve">Lastly, our team met on Saturday to discuss the prior week. The technical team had a difficult one, so we kept the meeting short and looked forward to the </w:t>
+      </w:r>
+      <w:r>
+        <w:t>following</w:t>
+      </w:r>
+      <w:r>
+        <w:t xml:space="preserve"> week. We were happy with </w:t>
+      </w:r>
+      <w:r>
+        <w:t>our progress</w:t>
+      </w:r>
+      <w:r>
+        <w:t xml:space="preserve"> and felt a weekend off would be </w:t>
+      </w:r>
+      <w:r>
+        <w:t>excellent</w:t>
+      </w:r>
+      <w:r>
+        <w:t xml:space="preserve"> for the team.</w:t>
+      </w:r>
+    </w:p>
+    <w:p>
+      <w:pPr>
+        <w:pStyle w:val="Reporttext"/>
+      </w:pPr>
+    </w:p>
+    <w:p>
+      <w:pPr>
+        <w:pStyle w:val="Heading2"/>
+      </w:pPr>
+      <w:r>
+        <w:t>Week 4</w:t>
+      </w:r>
     </w:p>
     <w:p>
       <w:pPr>

</xml_diff>

<commit_message>
Work on weeks 4 and 5 of report
</commit_message>
<xml_diff>
--- a/final/final_deliverable.docx
+++ b/final/final_deliverable.docx
@@ -274,18 +274,7 @@
     </w:p>
     <w:sdt>
       <w:sdtPr>
-        <w:rPr>
-          <w:rFonts w:asciiTheme="minorHAnsi" w:eastAsiaTheme="minorHAnsi" w:hAnsiTheme="minorHAnsi" w:cstheme="minorBidi"/>
-          <w:b w:val="0"/>
-          <w:bCs w:val="0"/>
-          <w:color w:val="auto"/>
-          <w:kern w:val="2"/>
-          <w:sz w:val="24"/>
-          <w:szCs w:val="24"/>
-          <w:lang w:val="en-CA"/>
-          <w14:ligatures w14:val="standardContextual"/>
-        </w:rPr>
-        <w:id w:val="-1699077395"/>
+        <w:id w:val="936093134"/>
         <w:docPartObj>
           <w:docPartGallery w:val="Table of Contents"/>
           <w:docPartUnique/>
@@ -293,7 +282,14 @@
       </w:sdtPr>
       <w:sdtEndPr>
         <w:rPr>
+          <w:rFonts w:asciiTheme="minorHAnsi" w:eastAsiaTheme="minorHAnsi" w:hAnsiTheme="minorHAnsi" w:cstheme="minorBidi"/>
           <w:noProof/>
+          <w:color w:val="auto"/>
+          <w:kern w:val="2"/>
+          <w:sz w:val="24"/>
+          <w:szCs w:val="24"/>
+          <w:lang w:val="en-CA"/>
+          <w14:ligatures w14:val="standardContextual"/>
         </w:rPr>
       </w:sdtEndPr>
       <w:sdtContent>
@@ -337,7 +333,7 @@
             </w:rPr>
             <w:fldChar w:fldCharType="separate"/>
           </w:r>
-          <w:hyperlink w:anchor="_Toc158750308" w:history="1">
+          <w:hyperlink w:anchor="_Toc158999234" w:history="1">
             <w:r>
               <w:rPr>
                 <w:rStyle w:val="Hyperlink"/>
@@ -364,7 +360,7 @@
                 <w:noProof/>
                 <w:webHidden/>
               </w:rPr>
-              <w:instrText xml:space="preserve"> PAGEREF _Toc158750308 \h </w:instrText>
+              <w:instrText xml:space="preserve"> PAGEREF _Toc158999234 \h </w:instrText>
             </w:r>
             <w:r>
               <w:rPr>
@@ -410,7 +406,7 @@
               <w:szCs w:val="24"/>
             </w:rPr>
           </w:pPr>
-          <w:hyperlink w:anchor="_Toc158750309" w:history="1">
+          <w:hyperlink w:anchor="_Toc158999235" w:history="1">
             <w:r>
               <w:rPr>
                 <w:rStyle w:val="Hyperlink"/>
@@ -437,7 +433,7 @@
                 <w:noProof/>
                 <w:webHidden/>
               </w:rPr>
-              <w:instrText xml:space="preserve"> PAGEREF _Toc158750309 \h </w:instrText>
+              <w:instrText xml:space="preserve"> PAGEREF _Toc158999235 \h </w:instrText>
             </w:r>
             <w:r>
               <w:rPr>
@@ -483,7 +479,7 @@
               <w:szCs w:val="24"/>
             </w:rPr>
           </w:pPr>
-          <w:hyperlink w:anchor="_Toc158750310" w:history="1">
+          <w:hyperlink w:anchor="_Toc158999236" w:history="1">
             <w:r>
               <w:rPr>
                 <w:rStyle w:val="Hyperlink"/>
@@ -510,7 +506,7 @@
                 <w:noProof/>
                 <w:webHidden/>
               </w:rPr>
-              <w:instrText xml:space="preserve"> PAGEREF _Toc158750310 \h </w:instrText>
+              <w:instrText xml:space="preserve"> PAGEREF _Toc158999236 \h </w:instrText>
             </w:r>
             <w:r>
               <w:rPr>
@@ -556,7 +552,7 @@
               <w:szCs w:val="24"/>
             </w:rPr>
           </w:pPr>
-          <w:hyperlink w:anchor="_Toc158750311" w:history="1">
+          <w:hyperlink w:anchor="_Toc158999237" w:history="1">
             <w:r>
               <w:rPr>
                 <w:rStyle w:val="Hyperlink"/>
@@ -583,7 +579,7 @@
                 <w:noProof/>
                 <w:webHidden/>
               </w:rPr>
-              <w:instrText xml:space="preserve"> PAGEREF _Toc158750311 \h </w:instrText>
+              <w:instrText xml:space="preserve"> PAGEREF _Toc158999237 \h </w:instrText>
             </w:r>
             <w:r>
               <w:rPr>
@@ -629,7 +625,7 @@
               <w:szCs w:val="24"/>
             </w:rPr>
           </w:pPr>
-          <w:hyperlink w:anchor="_Toc158750312" w:history="1">
+          <w:hyperlink w:anchor="_Toc158999238" w:history="1">
             <w:r>
               <w:rPr>
                 <w:rStyle w:val="Hyperlink"/>
@@ -656,7 +652,7 @@
                 <w:noProof/>
                 <w:webHidden/>
               </w:rPr>
-              <w:instrText xml:space="preserve"> PAGEREF _Toc158750312 \h </w:instrText>
+              <w:instrText xml:space="preserve"> PAGEREF _Toc158999238 \h </w:instrText>
             </w:r>
             <w:r>
               <w:rPr>
@@ -702,7 +698,7 @@
               <w:noProof/>
             </w:rPr>
           </w:pPr>
-          <w:hyperlink w:anchor="_Toc158750313" w:history="1">
+          <w:hyperlink w:anchor="_Toc158999239" w:history="1">
             <w:r>
               <w:rPr>
                 <w:rStyle w:val="Hyperlink"/>
@@ -729,7 +725,7 @@
                 <w:noProof/>
                 <w:webHidden/>
               </w:rPr>
-              <w:instrText xml:space="preserve"> PAGEREF _Toc158750313 \h </w:instrText>
+              <w:instrText xml:space="preserve"> PAGEREF _Toc158999239 \h </w:instrText>
             </w:r>
             <w:r>
               <w:rPr>
@@ -775,7 +771,7 @@
               <w:szCs w:val="24"/>
             </w:rPr>
           </w:pPr>
-          <w:hyperlink w:anchor="_Toc158750314" w:history="1">
+          <w:hyperlink w:anchor="_Toc158999240" w:history="1">
             <w:r>
               <w:rPr>
                 <w:rStyle w:val="Hyperlink"/>
@@ -802,7 +798,7 @@
                 <w:noProof/>
                 <w:webHidden/>
               </w:rPr>
-              <w:instrText xml:space="preserve"> PAGEREF _Toc158750314 \h </w:instrText>
+              <w:instrText xml:space="preserve"> PAGEREF _Toc158999240 \h </w:instrText>
             </w:r>
             <w:r>
               <w:rPr>
@@ -846,7 +842,7 @@
               <w:szCs w:val="24"/>
             </w:rPr>
           </w:pPr>
-          <w:hyperlink w:anchor="_Toc158750315" w:history="1">
+          <w:hyperlink w:anchor="_Toc158999241" w:history="1">
             <w:r>
               <w:rPr>
                 <w:rStyle w:val="Hyperlink"/>
@@ -873,7 +869,7 @@
                 <w:noProof/>
                 <w:webHidden/>
               </w:rPr>
-              <w:instrText xml:space="preserve"> PAGEREF _Toc158750315 \h </w:instrText>
+              <w:instrText xml:space="preserve"> PAGEREF _Toc158999241 \h </w:instrText>
             </w:r>
             <w:r>
               <w:rPr>
@@ -917,7 +913,7 @@
               <w:szCs w:val="24"/>
             </w:rPr>
           </w:pPr>
-          <w:hyperlink w:anchor="_Toc158750316" w:history="1">
+          <w:hyperlink w:anchor="_Toc158999242" w:history="1">
             <w:r>
               <w:rPr>
                 <w:rStyle w:val="Hyperlink"/>
@@ -944,7 +940,7 @@
                 <w:noProof/>
                 <w:webHidden/>
               </w:rPr>
-              <w:instrText xml:space="preserve"> PAGEREF _Toc158750316 \h </w:instrText>
+              <w:instrText xml:space="preserve"> PAGEREF _Toc158999242 \h </w:instrText>
             </w:r>
             <w:r>
               <w:rPr>
@@ -988,7 +984,7 @@
               <w:szCs w:val="24"/>
             </w:rPr>
           </w:pPr>
-          <w:hyperlink w:anchor="_Toc158750317" w:history="1">
+          <w:hyperlink w:anchor="_Toc158999243" w:history="1">
             <w:r>
               <w:rPr>
                 <w:rStyle w:val="Hyperlink"/>
@@ -1015,7 +1011,7 @@
                 <w:noProof/>
                 <w:webHidden/>
               </w:rPr>
-              <w:instrText xml:space="preserve"> PAGEREF _Toc158750317 \h </w:instrText>
+              <w:instrText xml:space="preserve"> PAGEREF _Toc158999243 \h </w:instrText>
             </w:r>
             <w:r>
               <w:rPr>
@@ -1061,7 +1057,7 @@
               <w:szCs w:val="24"/>
             </w:rPr>
           </w:pPr>
-          <w:hyperlink w:anchor="_Toc158750318" w:history="1">
+          <w:hyperlink w:anchor="_Toc158999244" w:history="1">
             <w:r>
               <w:rPr>
                 <w:rStyle w:val="Hyperlink"/>
@@ -1088,7 +1084,7 @@
                 <w:noProof/>
                 <w:webHidden/>
               </w:rPr>
-              <w:instrText xml:space="preserve"> PAGEREF _Toc158750318 \h </w:instrText>
+              <w:instrText xml:space="preserve"> PAGEREF _Toc158999244 \h </w:instrText>
             </w:r>
             <w:r>
               <w:rPr>
@@ -1134,7 +1130,7 @@
               <w:noProof/>
             </w:rPr>
           </w:pPr>
-          <w:hyperlink w:anchor="_Toc158750319" w:history="1">
+          <w:hyperlink w:anchor="_Toc158999245" w:history="1">
             <w:r>
               <w:rPr>
                 <w:rStyle w:val="Hyperlink"/>
@@ -1161,7 +1157,7 @@
                 <w:noProof/>
                 <w:webHidden/>
               </w:rPr>
-              <w:instrText xml:space="preserve"> PAGEREF _Toc158750319 \h </w:instrText>
+              <w:instrText xml:space="preserve"> PAGEREF _Toc158999245 \h </w:instrText>
             </w:r>
             <w:r>
               <w:rPr>
@@ -1207,7 +1203,7 @@
               <w:szCs w:val="24"/>
             </w:rPr>
           </w:pPr>
-          <w:hyperlink w:anchor="_Toc158750320" w:history="1">
+          <w:hyperlink w:anchor="_Toc158999246" w:history="1">
             <w:r>
               <w:rPr>
                 <w:rStyle w:val="Hyperlink"/>
@@ -1234,7 +1230,7 @@
                 <w:noProof/>
                 <w:webHidden/>
               </w:rPr>
-              <w:instrText xml:space="preserve"> PAGEREF _Toc158750320 \h </w:instrText>
+              <w:instrText xml:space="preserve"> PAGEREF _Toc158999246 \h </w:instrText>
             </w:r>
             <w:r>
               <w:rPr>
@@ -1280,7 +1276,7 @@
               <w:szCs w:val="24"/>
             </w:rPr>
           </w:pPr>
-          <w:hyperlink w:anchor="_Toc158750321" w:history="1">
+          <w:hyperlink w:anchor="_Toc158999247" w:history="1">
             <w:r>
               <w:rPr>
                 <w:rStyle w:val="Hyperlink"/>
@@ -1307,7 +1303,7 @@
                 <w:noProof/>
                 <w:webHidden/>
               </w:rPr>
-              <w:instrText xml:space="preserve"> PAGEREF _Toc158750321 \h </w:instrText>
+              <w:instrText xml:space="preserve"> PAGEREF _Toc158999247 \h </w:instrText>
             </w:r>
             <w:r>
               <w:rPr>
@@ -1353,7 +1349,7 @@
               <w:noProof/>
             </w:rPr>
           </w:pPr>
-          <w:hyperlink w:anchor="_Toc158750322" w:history="1">
+          <w:hyperlink w:anchor="_Toc158999248" w:history="1">
             <w:r>
               <w:rPr>
                 <w:rStyle w:val="Hyperlink"/>
@@ -1380,7 +1376,7 @@
                 <w:noProof/>
                 <w:webHidden/>
               </w:rPr>
-              <w:instrText xml:space="preserve"> PAGEREF _Toc158750322 \h </w:instrText>
+              <w:instrText xml:space="preserve"> PAGEREF _Toc158999248 \h </w:instrText>
             </w:r>
             <w:r>
               <w:rPr>
@@ -1426,7 +1422,7 @@
               <w:noProof/>
             </w:rPr>
           </w:pPr>
-          <w:hyperlink w:anchor="_Toc158750323" w:history="1">
+          <w:hyperlink w:anchor="_Toc158999249" w:history="1">
             <w:r>
               <w:rPr>
                 <w:rStyle w:val="Hyperlink"/>
@@ -1453,7 +1449,7 @@
                 <w:noProof/>
                 <w:webHidden/>
               </w:rPr>
-              <w:instrText xml:space="preserve"> PAGEREF _Toc158750323 \h </w:instrText>
+              <w:instrText xml:space="preserve"> PAGEREF _Toc158999249 \h </w:instrText>
             </w:r>
             <w:r>
               <w:rPr>
@@ -1499,7 +1495,7 @@
               <w:szCs w:val="24"/>
             </w:rPr>
           </w:pPr>
-          <w:hyperlink w:anchor="_Toc158750324" w:history="1">
+          <w:hyperlink w:anchor="_Toc158999250" w:history="1">
             <w:r>
               <w:rPr>
                 <w:rStyle w:val="Hyperlink"/>
@@ -1526,7 +1522,7 @@
                 <w:noProof/>
                 <w:webHidden/>
               </w:rPr>
-              <w:instrText xml:space="preserve"> PAGEREF _Toc158750324 \h </w:instrText>
+              <w:instrText xml:space="preserve"> PAGEREF _Toc158999250 \h </w:instrText>
             </w:r>
             <w:r>
               <w:rPr>
@@ -1570,13 +1566,20 @@
               <w:szCs w:val="24"/>
             </w:rPr>
           </w:pPr>
-          <w:hyperlink w:anchor="_Toc158750325" w:history="1">
+          <w:hyperlink w:anchor="_Toc158999251" w:history="1">
             <w:r>
               <w:rPr>
                 <w:rStyle w:val="Hyperlink"/>
                 <w:noProof/>
               </w:rPr>
-              <w:t>5.1.1 Week One</w:t>
+              <w:t>5.1.1 Week On</w:t>
+            </w:r>
+            <w:r>
+              <w:rPr>
+                <w:rStyle w:val="Hyperlink"/>
+                <w:noProof/>
+              </w:rPr>
+              <w:t>e</w:t>
             </w:r>
             <w:r>
               <w:rPr>
@@ -1597,7 +1600,7 @@
                 <w:noProof/>
                 <w:webHidden/>
               </w:rPr>
-              <w:instrText xml:space="preserve"> PAGEREF _Toc158750325 \h </w:instrText>
+              <w:instrText xml:space="preserve"> PAGEREF _Toc158999251 \h </w:instrText>
             </w:r>
             <w:r>
               <w:rPr>
@@ -1618,6 +1621,225 @@
                 <w:webHidden/>
               </w:rPr>
               <w:t>17</w:t>
+            </w:r>
+            <w:r>
+              <w:rPr>
+                <w:noProof/>
+                <w:webHidden/>
+              </w:rPr>
+              <w:fldChar w:fldCharType="end"/>
+            </w:r>
+          </w:hyperlink>
+        </w:p>
+        <w:p>
+          <w:pPr>
+            <w:pStyle w:val="TOC2"/>
+            <w:tabs>
+              <w:tab w:val="right" w:leader="dot" w:pos="10790"/>
+            </w:tabs>
+            <w:rPr>
+              <w:rFonts w:eastAsiaTheme="minorEastAsia" w:cstheme="minorBidi"/>
+              <w:b w:val="0"/>
+              <w:bCs w:val="0"/>
+              <w:noProof/>
+              <w:sz w:val="24"/>
+              <w:szCs w:val="24"/>
+            </w:rPr>
+          </w:pPr>
+          <w:hyperlink w:anchor="_Toc158999252" w:history="1">
+            <w:r>
+              <w:rPr>
+                <w:rStyle w:val="Hyperlink"/>
+                <w:noProof/>
+              </w:rPr>
+              <w:t>Week Two</w:t>
+            </w:r>
+            <w:r>
+              <w:rPr>
+                <w:noProof/>
+                <w:webHidden/>
+              </w:rPr>
+              <w:tab/>
+            </w:r>
+            <w:r>
+              <w:rPr>
+                <w:noProof/>
+                <w:webHidden/>
+              </w:rPr>
+              <w:fldChar w:fldCharType="begin"/>
+            </w:r>
+            <w:r>
+              <w:rPr>
+                <w:noProof/>
+                <w:webHidden/>
+              </w:rPr>
+              <w:instrText xml:space="preserve"> PAGEREF _Toc158999252 \h </w:instrText>
+            </w:r>
+            <w:r>
+              <w:rPr>
+                <w:noProof/>
+                <w:webHidden/>
+              </w:rPr>
+            </w:r>
+            <w:r>
+              <w:rPr>
+                <w:noProof/>
+                <w:webHidden/>
+              </w:rPr>
+              <w:fldChar w:fldCharType="separate"/>
+            </w:r>
+            <w:r>
+              <w:rPr>
+                <w:noProof/>
+                <w:webHidden/>
+              </w:rPr>
+              <w:t>18</w:t>
+            </w:r>
+            <w:r>
+              <w:rPr>
+                <w:noProof/>
+                <w:webHidden/>
+              </w:rPr>
+              <w:fldChar w:fldCharType="end"/>
+            </w:r>
+          </w:hyperlink>
+        </w:p>
+        <w:p>
+          <w:pPr>
+            <w:pStyle w:val="TOC2"/>
+            <w:tabs>
+              <w:tab w:val="right" w:leader="dot" w:pos="10790"/>
+            </w:tabs>
+            <w:rPr>
+              <w:rFonts w:eastAsiaTheme="minorEastAsia" w:cstheme="minorBidi"/>
+              <w:b w:val="0"/>
+              <w:bCs w:val="0"/>
+              <w:noProof/>
+              <w:sz w:val="24"/>
+              <w:szCs w:val="24"/>
+            </w:rPr>
+          </w:pPr>
+          <w:hyperlink w:anchor="_Toc158999253" w:history="1">
+            <w:r>
+              <w:rPr>
+                <w:rStyle w:val="Hyperlink"/>
+                <w:noProof/>
+              </w:rPr>
+              <w:t>Week Three</w:t>
+            </w:r>
+            <w:r>
+              <w:rPr>
+                <w:noProof/>
+                <w:webHidden/>
+              </w:rPr>
+              <w:tab/>
+            </w:r>
+            <w:r>
+              <w:rPr>
+                <w:noProof/>
+                <w:webHidden/>
+              </w:rPr>
+              <w:fldChar w:fldCharType="begin"/>
+            </w:r>
+            <w:r>
+              <w:rPr>
+                <w:noProof/>
+                <w:webHidden/>
+              </w:rPr>
+              <w:instrText xml:space="preserve"> PAGEREF _Toc158999253 \h </w:instrText>
+            </w:r>
+            <w:r>
+              <w:rPr>
+                <w:noProof/>
+                <w:webHidden/>
+              </w:rPr>
+            </w:r>
+            <w:r>
+              <w:rPr>
+                <w:noProof/>
+                <w:webHidden/>
+              </w:rPr>
+              <w:fldChar w:fldCharType="separate"/>
+            </w:r>
+            <w:r>
+              <w:rPr>
+                <w:noProof/>
+                <w:webHidden/>
+              </w:rPr>
+              <w:t>20</w:t>
+            </w:r>
+            <w:r>
+              <w:rPr>
+                <w:noProof/>
+                <w:webHidden/>
+              </w:rPr>
+              <w:fldChar w:fldCharType="end"/>
+            </w:r>
+          </w:hyperlink>
+        </w:p>
+        <w:p>
+          <w:pPr>
+            <w:pStyle w:val="TOC2"/>
+            <w:tabs>
+              <w:tab w:val="right" w:leader="dot" w:pos="10790"/>
+            </w:tabs>
+            <w:rPr>
+              <w:rFonts w:eastAsiaTheme="minorEastAsia" w:cstheme="minorBidi"/>
+              <w:b w:val="0"/>
+              <w:bCs w:val="0"/>
+              <w:noProof/>
+              <w:sz w:val="24"/>
+              <w:szCs w:val="24"/>
+            </w:rPr>
+          </w:pPr>
+          <w:hyperlink w:anchor="_Toc158999254" w:history="1">
+            <w:r>
+              <w:rPr>
+                <w:rStyle w:val="Hyperlink"/>
+                <w:noProof/>
+              </w:rPr>
+              <w:t>Week 4</w:t>
+            </w:r>
+            <w:r>
+              <w:rPr>
+                <w:noProof/>
+                <w:webHidden/>
+              </w:rPr>
+              <w:tab/>
+            </w:r>
+            <w:r>
+              <w:rPr>
+                <w:noProof/>
+                <w:webHidden/>
+              </w:rPr>
+              <w:fldChar w:fldCharType="begin"/>
+            </w:r>
+            <w:r>
+              <w:rPr>
+                <w:noProof/>
+                <w:webHidden/>
+              </w:rPr>
+              <w:instrText xml:space="preserve"> PAGEREF _Toc158999254 \h </w:instrText>
+            </w:r>
+            <w:r>
+              <w:rPr>
+                <w:noProof/>
+                <w:webHidden/>
+              </w:rPr>
+            </w:r>
+            <w:r>
+              <w:rPr>
+                <w:noProof/>
+                <w:webHidden/>
+              </w:rPr>
+              <w:fldChar w:fldCharType="separate"/>
+            </w:r>
+            <w:r>
+              <w:rPr>
+                <w:noProof/>
+                <w:webHidden/>
+              </w:rPr>
+              <w:t>21</w:t>
             </w:r>
             <w:r>
               <w:rPr>
@@ -1643,7 +1865,7 @@
               <w:noProof/>
             </w:rPr>
           </w:pPr>
-          <w:hyperlink w:anchor="_Toc158750326" w:history="1">
+          <w:hyperlink w:anchor="_Toc158999255" w:history="1">
             <w:r>
               <w:rPr>
                 <w:rStyle w:val="Hyperlink"/>
@@ -1670,7 +1892,7 @@
                 <w:noProof/>
                 <w:webHidden/>
               </w:rPr>
-              <w:instrText xml:space="preserve"> PAGEREF _Toc158750326 \h </w:instrText>
+              <w:instrText xml:space="preserve"> PAGEREF _Toc158999255 \h </w:instrText>
             </w:r>
             <w:r>
               <w:rPr>
@@ -1690,7 +1912,7 @@
                 <w:noProof/>
                 <w:webHidden/>
               </w:rPr>
-              <w:t>18</w:t>
+              <w:t>22</w:t>
             </w:r>
             <w:r>
               <w:rPr>
@@ -1716,7 +1938,7 @@
               <w:noProof/>
             </w:rPr>
           </w:pPr>
-          <w:hyperlink w:anchor="_Toc158750327" w:history="1">
+          <w:hyperlink w:anchor="_Toc158999256" w:history="1">
             <w:r>
               <w:rPr>
                 <w:rStyle w:val="Hyperlink"/>
@@ -1743,7 +1965,7 @@
                 <w:noProof/>
                 <w:webHidden/>
               </w:rPr>
-              <w:instrText xml:space="preserve"> PAGEREF _Toc158750327 \h </w:instrText>
+              <w:instrText xml:space="preserve"> PAGEREF _Toc158999256 \h </w:instrText>
             </w:r>
             <w:r>
               <w:rPr>
@@ -1763,7 +1985,7 @@
                 <w:noProof/>
                 <w:webHidden/>
               </w:rPr>
-              <w:t>19</w:t>
+              <w:t>23</w:t>
             </w:r>
             <w:r>
               <w:rPr>
@@ -1789,7 +2011,7 @@
               <w:noProof/>
             </w:rPr>
           </w:pPr>
-          <w:hyperlink w:anchor="_Toc158750328" w:history="1">
+          <w:hyperlink w:anchor="_Toc158999257" w:history="1">
             <w:r>
               <w:rPr>
                 <w:rStyle w:val="Hyperlink"/>
@@ -1816,7 +2038,7 @@
                 <w:noProof/>
                 <w:webHidden/>
               </w:rPr>
-              <w:instrText xml:space="preserve"> PAGEREF _Toc158750328 \h </w:instrText>
+              <w:instrText xml:space="preserve"> PAGEREF _Toc158999257 \h </w:instrText>
             </w:r>
             <w:r>
               <w:rPr>
@@ -1836,7 +2058,7 @@
                 <w:noProof/>
                 <w:webHidden/>
               </w:rPr>
-              <w:t>20</w:t>
+              <w:t>24</w:t>
             </w:r>
             <w:r>
               <w:rPr>
@@ -1862,7 +2084,7 @@
               <w:noProof/>
             </w:rPr>
           </w:pPr>
-          <w:hyperlink w:anchor="_Toc158750329" w:history="1">
+          <w:hyperlink w:anchor="_Toc158999258" w:history="1">
             <w:r>
               <w:rPr>
                 <w:rStyle w:val="Hyperlink"/>
@@ -1889,7 +2111,7 @@
                 <w:noProof/>
                 <w:webHidden/>
               </w:rPr>
-              <w:instrText xml:space="preserve"> PAGEREF _Toc158750329 \h </w:instrText>
+              <w:instrText xml:space="preserve"> PAGEREF _Toc158999258 \h </w:instrText>
             </w:r>
             <w:r>
               <w:rPr>
@@ -1909,7 +2131,7 @@
                 <w:noProof/>
                 <w:webHidden/>
               </w:rPr>
-              <w:t>21</w:t>
+              <w:t>25</w:t>
             </w:r>
             <w:r>
               <w:rPr>
@@ -1935,7 +2157,7 @@
               <w:noProof/>
             </w:rPr>
           </w:pPr>
-          <w:hyperlink w:anchor="_Toc158750330" w:history="1">
+          <w:hyperlink w:anchor="_Toc158999259" w:history="1">
             <w:r>
               <w:rPr>
                 <w:rStyle w:val="Hyperlink"/>
@@ -1962,7 +2184,7 @@
                 <w:noProof/>
                 <w:webHidden/>
               </w:rPr>
-              <w:instrText xml:space="preserve"> PAGEREF _Toc158750330 \h </w:instrText>
+              <w:instrText xml:space="preserve"> PAGEREF _Toc158999259 \h </w:instrText>
             </w:r>
             <w:r>
               <w:rPr>
@@ -1982,7 +2204,7 @@
                 <w:noProof/>
                 <w:webHidden/>
               </w:rPr>
-              <w:t>22</w:t>
+              <w:t>26</w:t>
             </w:r>
             <w:r>
               <w:rPr>
@@ -2008,7 +2230,7 @@
               <w:noProof/>
             </w:rPr>
           </w:pPr>
-          <w:hyperlink w:anchor="_Toc158750331" w:history="1">
+          <w:hyperlink w:anchor="_Toc158999260" w:history="1">
             <w:r>
               <w:rPr>
                 <w:rStyle w:val="Hyperlink"/>
@@ -2035,7 +2257,7 @@
                 <w:noProof/>
                 <w:webHidden/>
               </w:rPr>
-              <w:instrText xml:space="preserve"> PAGEREF _Toc158750331 \h </w:instrText>
+              <w:instrText xml:space="preserve"> PAGEREF _Toc158999260 \h </w:instrText>
             </w:r>
             <w:r>
               <w:rPr>
@@ -2055,7 +2277,7 @@
                 <w:noProof/>
                 <w:webHidden/>
               </w:rPr>
-              <w:t>23</w:t>
+              <w:t>27</w:t>
             </w:r>
             <w:r>
               <w:rPr>
@@ -2093,7 +2315,7 @@
         <w:pStyle w:val="Heading1"/>
         <w:spacing w:line="480" w:lineRule="auto"/>
       </w:pPr>
-      <w:bookmarkStart w:id="0" w:name="_Toc158750308"/>
+      <w:bookmarkStart w:id="0" w:name="_Toc158999234"/>
       <w:r>
         <w:lastRenderedPageBreak/>
         <w:t xml:space="preserve">1 </w:t>
@@ -2107,7 +2329,7 @@
       <w:pPr>
         <w:pStyle w:val="Heading2"/>
       </w:pPr>
-      <w:bookmarkStart w:id="1" w:name="_Toc158750309"/>
+      <w:bookmarkStart w:id="1" w:name="_Toc158999235"/>
       <w:r>
         <w:t>1.1 Introduction</w:t>
       </w:r>
@@ -2297,7 +2519,7 @@
       <w:pPr>
         <w:pStyle w:val="Heading2"/>
       </w:pPr>
-      <w:bookmarkStart w:id="2" w:name="_Toc158750310"/>
+      <w:bookmarkStart w:id="2" w:name="_Toc158999236"/>
       <w:r>
         <w:t>1.</w:t>
       </w:r>
@@ -2435,7 +2657,7 @@
       <w:pPr>
         <w:pStyle w:val="Heading2"/>
       </w:pPr>
-      <w:bookmarkStart w:id="3" w:name="_Toc158750311"/>
+      <w:bookmarkStart w:id="3" w:name="_Toc158999237"/>
       <w:r>
         <w:t>1.</w:t>
       </w:r>
@@ -2712,7 +2934,7 @@
       <w:pPr>
         <w:pStyle w:val="Heading2"/>
       </w:pPr>
-      <w:bookmarkStart w:id="4" w:name="_Toc158750312"/>
+      <w:bookmarkStart w:id="4" w:name="_Toc158999238"/>
       <w:r>
         <w:t>1.</w:t>
       </w:r>
@@ -2836,7 +3058,7 @@
         <w:pStyle w:val="Heading1"/>
         <w:spacing w:line="480" w:lineRule="auto"/>
       </w:pPr>
-      <w:bookmarkStart w:id="5" w:name="_Toc158750313"/>
+      <w:bookmarkStart w:id="5" w:name="_Toc158999239"/>
       <w:r>
         <w:lastRenderedPageBreak/>
         <w:t>2</w:t>
@@ -2853,7 +3075,7 @@
       <w:pPr>
         <w:pStyle w:val="Heading2"/>
       </w:pPr>
-      <w:bookmarkStart w:id="6" w:name="_Toc158750314"/>
+      <w:bookmarkStart w:id="6" w:name="_Toc158999240"/>
       <w:r>
         <w:t xml:space="preserve">2.1 </w:t>
       </w:r>
@@ -2885,7 +3107,7 @@
       <w:pPr>
         <w:pStyle w:val="Heading3"/>
       </w:pPr>
-      <w:bookmarkStart w:id="7" w:name="_Toc158750315"/>
+      <w:bookmarkStart w:id="7" w:name="_Toc158999241"/>
       <w:r>
         <w:t>2.1.1 Google Extension Documentation</w:t>
       </w:r>
@@ -2942,7 +3164,7 @@
         </w:rPr>
         <w:lastRenderedPageBreak/>
         <w:drawing>
-          <wp:inline distT="0" distB="0" distL="0" distR="0" wp14:anchorId="7D2DBD4E" wp14:editId="1490A81E">
+          <wp:inline distT="0" distB="0" distL="0" distR="0" wp14:anchorId="7D2DBD4E" wp14:editId="10695C22">
             <wp:extent cx="6858000" cy="2974975"/>
             <wp:effectExtent l="0" t="0" r="0" b="0"/>
             <wp:docPr id="1678905882" name="Picture 1" descr="A screenshot of a computer program&#10;&#10;Description automatically generated"/>
@@ -3024,7 +3246,7 @@
       <w:pPr>
         <w:pStyle w:val="Heading3"/>
       </w:pPr>
-      <w:bookmarkStart w:id="8" w:name="_Toc158750316"/>
+      <w:bookmarkStart w:id="8" w:name="_Toc158999242"/>
       <w:r>
         <w:t>2.1.2 Software Design and Development</w:t>
       </w:r>
@@ -3135,7 +3357,7 @@
       <w:pPr>
         <w:pStyle w:val="Heading3"/>
       </w:pPr>
-      <w:bookmarkStart w:id="9" w:name="_Toc158750317"/>
+      <w:bookmarkStart w:id="9" w:name="_Toc158999243"/>
       <w:r>
         <w:t>2.</w:t>
       </w:r>
@@ -3168,7 +3390,7 @@
       <w:pPr>
         <w:pStyle w:val="Heading2"/>
       </w:pPr>
-      <w:bookmarkStart w:id="10" w:name="_Toc158750318"/>
+      <w:bookmarkStart w:id="10" w:name="_Toc158999244"/>
       <w:r>
         <w:t>2.2 Planning and Iteration</w:t>
       </w:r>
@@ -3257,7 +3479,7 @@
         <w:pStyle w:val="Heading1"/>
         <w:spacing w:line="480" w:lineRule="auto"/>
       </w:pPr>
-      <w:bookmarkStart w:id="11" w:name="_Toc158750319"/>
+      <w:bookmarkStart w:id="11" w:name="_Toc158999245"/>
       <w:r>
         <w:lastRenderedPageBreak/>
         <w:t>3</w:t>
@@ -3274,7 +3496,7 @@
       <w:pPr>
         <w:pStyle w:val="Heading2"/>
       </w:pPr>
-      <w:bookmarkStart w:id="12" w:name="_Toc158750320"/>
+      <w:bookmarkStart w:id="12" w:name="_Toc158999246"/>
       <w:r>
         <w:t>3.1 Prototyping</w:t>
       </w:r>
@@ -3316,7 +3538,7 @@
       <w:pPr>
         <w:pStyle w:val="Heading2"/>
       </w:pPr>
-      <w:bookmarkStart w:id="13" w:name="_Toc158750321"/>
+      <w:bookmarkStart w:id="13" w:name="_Toc158999247"/>
       <w:r>
         <w:t>3.2 Iteration</w:t>
       </w:r>
@@ -3428,7 +3650,7 @@
           <w:noProof/>
         </w:rPr>
         <w:drawing>
-          <wp:inline distT="0" distB="0" distL="0" distR="0" wp14:anchorId="4355F4B3" wp14:editId="5BDBA688">
+          <wp:inline distT="0" distB="0" distL="0" distR="0" wp14:anchorId="4355F4B3" wp14:editId="6CE10AD4">
             <wp:extent cx="6858000" cy="3630295"/>
             <wp:effectExtent l="0" t="0" r="0" b="1905"/>
             <wp:docPr id="777385470" name="Picture 1" descr="A screenshot of a black and white text&#10;&#10;Description automatically generated"/>
@@ -3520,7 +3742,7 @@
         <w:pStyle w:val="Heading1"/>
         <w:spacing w:line="480" w:lineRule="auto"/>
       </w:pPr>
-      <w:bookmarkStart w:id="14" w:name="_Toc158750322"/>
+      <w:bookmarkStart w:id="14" w:name="_Toc158999248"/>
       <w:r>
         <w:lastRenderedPageBreak/>
         <w:t>4</w:t>
@@ -3546,7 +3768,7 @@
         <w:pStyle w:val="Heading1"/>
         <w:spacing w:line="480" w:lineRule="auto"/>
       </w:pPr>
-      <w:bookmarkStart w:id="15" w:name="_Toc158750323"/>
+      <w:bookmarkStart w:id="15" w:name="_Toc158999249"/>
       <w:r>
         <w:lastRenderedPageBreak/>
         <w:t>5</w:t>
@@ -3560,7 +3782,7 @@
       <w:pPr>
         <w:pStyle w:val="Heading2"/>
       </w:pPr>
-      <w:bookmarkStart w:id="16" w:name="_Toc158750324"/>
+      <w:bookmarkStart w:id="16" w:name="_Toc158999250"/>
       <w:r>
         <w:t>5.1 Development Process</w:t>
       </w:r>
@@ -3595,7 +3817,7 @@
       <w:pPr>
         <w:pStyle w:val="Heading3"/>
       </w:pPr>
-      <w:bookmarkStart w:id="17" w:name="_Toc158750325"/>
+      <w:bookmarkStart w:id="17" w:name="_Toc158999251"/>
       <w:r>
         <w:t>5.1.1 Week One</w:t>
       </w:r>
@@ -3809,11 +4031,16 @@
     </w:p>
     <w:p>
       <w:pPr>
-        <w:pStyle w:val="Heading2"/>
-      </w:pPr>
+        <w:pStyle w:val="Heading3"/>
+      </w:pPr>
+      <w:bookmarkStart w:id="18" w:name="_Toc158999252"/>
+      <w:r>
+        <w:t xml:space="preserve">5.1.2 </w:t>
+      </w:r>
       <w:r>
         <w:t>Week Two</w:t>
       </w:r>
+      <w:bookmarkEnd w:id="18"/>
     </w:p>
     <w:p>
       <w:pPr>
@@ -4012,11 +4239,16 @@
     </w:p>
     <w:p>
       <w:pPr>
-        <w:pStyle w:val="Heading2"/>
-      </w:pPr>
+        <w:pStyle w:val="Heading3"/>
+      </w:pPr>
+      <w:bookmarkStart w:id="19" w:name="_Toc158999253"/>
+      <w:r>
+        <w:t xml:space="preserve">5.1.3 </w:t>
+      </w:r>
       <w:r>
         <w:t>Week Three</w:t>
       </w:r>
+      <w:bookmarkEnd w:id="19"/>
     </w:p>
     <w:p>
       <w:pPr>
@@ -4271,10 +4503,232 @@
     </w:p>
     <w:p>
       <w:pPr>
-        <w:pStyle w:val="Heading2"/>
-      </w:pPr>
+        <w:pStyle w:val="Heading3"/>
+      </w:pPr>
+      <w:bookmarkStart w:id="20" w:name="_Toc158999254"/>
+      <w:r>
+        <w:t xml:space="preserve">5.1.4 </w:t>
+      </w:r>
       <w:r>
         <w:t>Week 4</w:t>
+      </w:r>
+      <w:bookmarkEnd w:id="20"/>
+    </w:p>
+    <w:p>
+      <w:pPr>
+        <w:pStyle w:val="Reporttext"/>
+      </w:pPr>
+      <w:r>
+        <w:t>This week, we were to implement system feature 4.3.4, “Whitelist all attempted URL queries.” The team was excited to get started this week, as it was the first week which involved implement</w:t>
+      </w:r>
+      <w:r>
+        <w:t>ing</w:t>
+      </w:r>
+      <w:r>
+        <w:t xml:space="preserve"> a solution to </w:t>
+      </w:r>
+      <w:r>
+        <w:lastRenderedPageBreak/>
+        <w:t>one of our project problems. We felt that the project was coming together well</w:t>
+      </w:r>
+      <w:r>
+        <w:t>, and with all things considered, morale was high.</w:t>
+      </w:r>
+      <w:r>
+        <w:t xml:space="preserve"> </w:t>
+      </w:r>
+    </w:p>
+    <w:p>
+      <w:pPr>
+        <w:pStyle w:val="Reporttext"/>
+      </w:pPr>
+    </w:p>
+    <w:p>
+      <w:pPr>
+        <w:pStyle w:val="Reporttext"/>
+      </w:pPr>
+      <w:r>
+        <w:t xml:space="preserve">The technical team was given the functional requirements, and their goal was to finish implementing them within four days. Unfortunately, The development plan did not account for this week's difficulty. Getting the extension to serve as a middleman between the URL search function of the Chrome browser and the fetching of web page information proved to be very difficult. </w:t>
+      </w:r>
+    </w:p>
+    <w:p>
+      <w:pPr>
+        <w:pStyle w:val="Reporttext"/>
+      </w:pPr>
+    </w:p>
+    <w:p>
+      <w:pPr>
+        <w:pStyle w:val="Reporttext"/>
+      </w:pPr>
+      <w:r>
+        <w:t xml:space="preserve">// </w:t>
+      </w:r>
+      <w:proofErr w:type="spellStart"/>
+      <w:r>
+        <w:t>TODO</w:t>
+      </w:r>
+      <w:proofErr w:type="spellEnd"/>
+      <w:r>
+        <w:t xml:space="preserve"> INFORMATION ABOUT CODE FOR THIS WEEK</w:t>
+      </w:r>
+    </w:p>
+    <w:p>
+      <w:pPr>
+        <w:pStyle w:val="Reporttext"/>
+      </w:pPr>
+    </w:p>
+    <w:p>
+      <w:pPr>
+        <w:pStyle w:val="Reporttext"/>
+      </w:pPr>
+      <w:r>
+        <w:t>Through their perseverance, the technical team navigated this week's difficulties and completed the implementation for this week’s system feature on Saturday, with around six days spent in development instead of the allotted four. Our testing team then responded by getting the testing suite for this system feature built out and validated.</w:t>
+      </w:r>
+    </w:p>
+    <w:p>
+      <w:pPr>
+        <w:pStyle w:val="Reporttext"/>
+      </w:pPr>
+    </w:p>
+    <w:p>
+      <w:pPr>
+        <w:pStyle w:val="Reporttext"/>
+      </w:pPr>
+      <w:r>
+        <w:t xml:space="preserve">// </w:t>
+      </w:r>
+      <w:proofErr w:type="spellStart"/>
+      <w:r>
+        <w:t>TODO</w:t>
+      </w:r>
+      <w:proofErr w:type="spellEnd"/>
+      <w:r>
+        <w:t xml:space="preserve"> IMAGES OF TEST SUITE</w:t>
+      </w:r>
+    </w:p>
+    <w:p>
+      <w:pPr>
+        <w:pStyle w:val="Reporttext"/>
+      </w:pPr>
+    </w:p>
+    <w:p>
+      <w:pPr>
+        <w:pStyle w:val="Reporttext"/>
+      </w:pPr>
+      <w:r>
+        <w:t>The testing suite passed; thus, this system feature implementation was validated to meet our initial requirements.</w:t>
+      </w:r>
+    </w:p>
+    <w:p>
+      <w:pPr>
+        <w:pStyle w:val="Reporttext"/>
+      </w:pPr>
+    </w:p>
+    <w:p>
+      <w:pPr>
+        <w:pStyle w:val="Reporttext"/>
+      </w:pPr>
+      <w:r>
+        <w:t xml:space="preserve">On Sunday, we had our team meeting and discussed the prior week. We also worked as a team in developing the SUS survey for the previous two weeks and managed to get user feedback on the </w:t>
+      </w:r>
+      <w:r>
+        <w:t>last</w:t>
+      </w:r>
+      <w:r>
+        <w:t xml:space="preserve"> two system features we implemented. The survey can be found below, but once again, adding functionality to our </w:t>
+      </w:r>
+      <w:r>
+        <w:lastRenderedPageBreak/>
+        <w:t>initial design resulted in a positive reaction to this survey. Therefore, we could confidently move on to the following week without worrying about the usability of our extension.</w:t>
+      </w:r>
+    </w:p>
+    <w:p>
+      <w:pPr>
+        <w:pStyle w:val="Reporttext"/>
+      </w:pPr>
+    </w:p>
+    <w:p>
+      <w:pPr>
+        <w:pStyle w:val="Reporttext"/>
+      </w:pPr>
+      <w:r>
+        <w:t xml:space="preserve">// </w:t>
+      </w:r>
+      <w:proofErr w:type="spellStart"/>
+      <w:r>
+        <w:t>TODO</w:t>
+      </w:r>
+      <w:proofErr w:type="spellEnd"/>
+      <w:r>
+        <w:t xml:space="preserve"> SUS SURVEY</w:t>
+      </w:r>
+    </w:p>
+    <w:p>
+      <w:pPr>
+        <w:pStyle w:val="Reporttext"/>
+      </w:pPr>
+    </w:p>
+    <w:p>
+      <w:pPr>
+        <w:pStyle w:val="Heading3"/>
+      </w:pPr>
+      <w:r>
+        <w:t>5.1.5 Week 5</w:t>
+      </w:r>
+    </w:p>
+    <w:p>
+      <w:pPr>
+        <w:pStyle w:val="Reporttext"/>
+      </w:pPr>
+      <w:r>
+        <w:t>This week, our team was to complete the implementation of system feature 4.3.5, “Track Coursera study time.” In summary, it was meant to be the implementation week for the time-tracker functionality of the extension.</w:t>
+      </w:r>
+    </w:p>
+    <w:p>
+      <w:pPr>
+        <w:pStyle w:val="Reporttext"/>
+      </w:pPr>
+    </w:p>
+    <w:p>
+      <w:pPr>
+        <w:pStyle w:val="Reporttext"/>
+      </w:pPr>
+      <w:r>
+        <w:t>Like last week, the development plan did not account for the difficulty of implementing the time tracker functionality. Unlike last week, we could not recover gracefully from this oversight. The technical team needed ten days to complete the implementation of the requirements for this system feature. Thus, we were dealing with a time crunch for the final two weeks. That time crunch will be discussed in detail in the affected weeks.</w:t>
+      </w:r>
+    </w:p>
+    <w:p>
+      <w:pPr>
+        <w:pStyle w:val="Reporttext"/>
+      </w:pPr>
+    </w:p>
+    <w:p>
+      <w:pPr>
+        <w:pStyle w:val="Reporttext"/>
+      </w:pPr>
+      <w:r>
+        <w:t xml:space="preserve">// </w:t>
+      </w:r>
+      <w:proofErr w:type="spellStart"/>
+      <w:r>
+        <w:t>TODO</w:t>
+      </w:r>
+      <w:proofErr w:type="spellEnd"/>
+      <w:r>
+        <w:t xml:space="preserve"> BREAK DOWN CODE FOR THIS WEEK</w:t>
+      </w:r>
+    </w:p>
+    <w:p>
+      <w:pPr>
+        <w:pStyle w:val="Reporttext"/>
+      </w:pPr>
+    </w:p>
+    <w:p>
+      <w:pPr>
+        <w:pStyle w:val="Reporttext"/>
+      </w:pPr>
+      <w:r>
+        <w:t xml:space="preserve">After the development team had successfully implemented the functional requirements, it was Wednesday of the following week. </w:t>
       </w:r>
     </w:p>
     <w:p>
@@ -4282,7 +4736,7 @@
         <w:pStyle w:val="Heading1"/>
         <w:spacing w:line="480" w:lineRule="auto"/>
       </w:pPr>
-      <w:bookmarkStart w:id="18" w:name="_Toc158750326"/>
+      <w:bookmarkStart w:id="21" w:name="_Toc158999255"/>
       <w:r>
         <w:lastRenderedPageBreak/>
         <w:t>6</w:t>
@@ -4290,14 +4744,14 @@
       <w:r>
         <w:t xml:space="preserve"> Analysis</w:t>
       </w:r>
-      <w:bookmarkEnd w:id="18"/>
+      <w:bookmarkEnd w:id="21"/>
     </w:p>
     <w:p>
       <w:pPr>
         <w:pStyle w:val="Heading1"/>
         <w:spacing w:line="480" w:lineRule="auto"/>
       </w:pPr>
-      <w:bookmarkStart w:id="19" w:name="_Toc158750327"/>
+      <w:bookmarkStart w:id="22" w:name="_Toc158999256"/>
       <w:r>
         <w:lastRenderedPageBreak/>
         <w:t>7</w:t>
@@ -4305,14 +4759,14 @@
       <w:r>
         <w:t xml:space="preserve"> Evaluation</w:t>
       </w:r>
-      <w:bookmarkEnd w:id="19"/>
+      <w:bookmarkEnd w:id="22"/>
     </w:p>
     <w:p>
       <w:pPr>
         <w:pStyle w:val="Heading1"/>
         <w:spacing w:line="480" w:lineRule="auto"/>
       </w:pPr>
-      <w:bookmarkStart w:id="20" w:name="_Toc158750328"/>
+      <w:bookmarkStart w:id="23" w:name="_Toc158999257"/>
       <w:r>
         <w:lastRenderedPageBreak/>
         <w:t>8</w:t>
@@ -4320,14 +4774,14 @@
       <w:r>
         <w:t xml:space="preserve"> Conclusion</w:t>
       </w:r>
-      <w:bookmarkEnd w:id="20"/>
+      <w:bookmarkEnd w:id="23"/>
     </w:p>
     <w:p>
       <w:pPr>
         <w:pStyle w:val="Heading1"/>
         <w:spacing w:line="480" w:lineRule="auto"/>
       </w:pPr>
-      <w:bookmarkStart w:id="21" w:name="_Toc158750329"/>
+      <w:bookmarkStart w:id="24" w:name="_Toc158999258"/>
       <w:r>
         <w:lastRenderedPageBreak/>
         <w:t>9</w:t>
@@ -4335,14 +4789,14 @@
       <w:r>
         <w:t xml:space="preserve"> Individual Reflection (Name)</w:t>
       </w:r>
-      <w:bookmarkEnd w:id="21"/>
+      <w:bookmarkEnd w:id="24"/>
     </w:p>
     <w:p>
       <w:pPr>
         <w:pStyle w:val="Heading1"/>
         <w:spacing w:line="480" w:lineRule="auto"/>
       </w:pPr>
-      <w:bookmarkStart w:id="22" w:name="_Toc158750330"/>
+      <w:bookmarkStart w:id="25" w:name="_Toc158999259"/>
       <w:r>
         <w:lastRenderedPageBreak/>
         <w:t>1</w:t>
@@ -4356,7 +4810,7 @@
       <w:r>
         <w:t>Appendix</w:t>
       </w:r>
-      <w:bookmarkEnd w:id="22"/>
+      <w:bookmarkEnd w:id="25"/>
     </w:p>
     <w:p/>
     <w:p>
@@ -4364,7 +4818,7 @@
         <w:pStyle w:val="Heading1"/>
         <w:spacing w:line="480" w:lineRule="auto"/>
       </w:pPr>
-      <w:bookmarkStart w:id="23" w:name="_Toc158750331"/>
+      <w:bookmarkStart w:id="26" w:name="_Toc158999260"/>
       <w:r>
         <w:lastRenderedPageBreak/>
         <w:t>1</w:t>
@@ -4375,7 +4829,7 @@
       <w:r>
         <w:t xml:space="preserve"> References</w:t>
       </w:r>
-      <w:bookmarkEnd w:id="23"/>
+      <w:bookmarkEnd w:id="26"/>
       <w:r>
         <w:t xml:space="preserve"> </w:t>
       </w:r>

</xml_diff>

<commit_message>
Refator week one and its dependencies.
</commit_message>
<xml_diff>
--- a/final/final_deliverable.docx
+++ b/final/final_deliverable.docx
@@ -274,6 +274,17 @@
     </w:p>
     <w:sdt>
       <w:sdtPr>
+        <w:rPr>
+          <w:rFonts w:asciiTheme="minorHAnsi" w:eastAsiaTheme="minorHAnsi" w:hAnsiTheme="minorHAnsi" w:cstheme="minorBidi"/>
+          <w:b w:val="0"/>
+          <w:bCs w:val="0"/>
+          <w:color w:val="auto"/>
+          <w:kern w:val="2"/>
+          <w:sz w:val="24"/>
+          <w:szCs w:val="24"/>
+          <w:lang w:val="en-CA"/>
+          <w14:ligatures w14:val="standardContextual"/>
+        </w:rPr>
         <w:id w:val="936093134"/>
         <w:docPartObj>
           <w:docPartGallery w:val="Table of Contents"/>
@@ -282,14 +293,7 @@
       </w:sdtPr>
       <w:sdtEndPr>
         <w:rPr>
-          <w:rFonts w:asciiTheme="minorHAnsi" w:eastAsiaTheme="minorHAnsi" w:hAnsiTheme="minorHAnsi" w:cstheme="minorBidi"/>
           <w:noProof/>
-          <w:color w:val="auto"/>
-          <w:kern w:val="2"/>
-          <w:sz w:val="24"/>
-          <w:szCs w:val="24"/>
-          <w:lang w:val="en-CA"/>
-          <w14:ligatures w14:val="standardContextual"/>
         </w:rPr>
       </w:sdtEndPr>
       <w:sdtContent>
@@ -1572,14 +1576,7 @@
                 <w:rStyle w:val="Hyperlink"/>
                 <w:noProof/>
               </w:rPr>
-              <w:t>5.1.1 Week On</w:t>
-            </w:r>
-            <w:r>
-              <w:rPr>
-                <w:rStyle w:val="Hyperlink"/>
-                <w:noProof/>
-              </w:rPr>
-              <w:t>e</w:t>
+              <w:t>5.1.1 Week One</w:t>
             </w:r>
             <w:r>
               <w:rPr>
@@ -2345,9 +2342,11 @@
       <w:r>
         <w:t xml:space="preserve"> The proposal laid out a quality plan to ensure our team could bring this vision to life. Our team has worked diligently during the past months to bring this project to life through iterative development and a user-</w:t>
       </w:r>
+      <w:proofErr w:type="spellStart"/>
       <w:r>
         <w:t>centred</w:t>
       </w:r>
+      <w:proofErr w:type="spellEnd"/>
       <w:r>
         <w:t xml:space="preserve"> design philosophy.</w:t>
       </w:r>
@@ -3125,7 +3124,21 @@
           <w:rPr>
             <w:rStyle w:val="Hyperlink"/>
           </w:rPr>
-          <w:t>https://developer.chrome.com/docs/extensions/develop</w:t>
+          <w:t>https://</w:t>
+        </w:r>
+        <w:proofErr w:type="spellStart"/>
+        <w:r>
+          <w:rPr>
+            <w:rStyle w:val="Hyperlink"/>
+          </w:rPr>
+          <w:t>developer.chrome.com</w:t>
+        </w:r>
+        <w:proofErr w:type="spellEnd"/>
+        <w:r>
+          <w:rPr>
+            <w:rStyle w:val="Hyperlink"/>
+          </w:rPr>
+          <w:t>/docs/extensions/develop</w:t>
         </w:r>
       </w:hyperlink>
       <w:r>
@@ -3164,7 +3177,7 @@
         </w:rPr>
         <w:lastRenderedPageBreak/>
         <w:drawing>
-          <wp:inline distT="0" distB="0" distL="0" distR="0" wp14:anchorId="7D2DBD4E" wp14:editId="10695C22">
+          <wp:inline distT="0" distB="0" distL="0" distR="0" wp14:anchorId="7D2DBD4E" wp14:editId="251EAA62">
             <wp:extent cx="6858000" cy="2974975"/>
             <wp:effectExtent l="0" t="0" r="0" b="0"/>
             <wp:docPr id="1678905882" name="Picture 1" descr="A screenshot of a computer program&#10;&#10;Description automatically generated"/>
@@ -3349,7 +3362,15 @@
         <w:fldChar w:fldCharType="end"/>
       </w:r>
       <w:r>
-        <w:t>: test procedure provided in CM2010.</w:t>
+        <w:t xml:space="preserve">: test procedure provided in </w:t>
+      </w:r>
+      <w:proofErr w:type="spellStart"/>
+      <w:r>
+        <w:t>CM2010</w:t>
+      </w:r>
+      <w:proofErr w:type="spellEnd"/>
+      <w:r>
+        <w:t>.</w:t>
       </w:r>
     </w:p>
     <w:p/>
@@ -3378,7 +3399,15 @@
       </w:r>
       <w:r>
         <w:lastRenderedPageBreak/>
-        <w:t>integration testing, was discussed before we decided on a manner for testing StudySync. It helped guide us to relevant industry practices. It ultimately led us to choose the testing method provided in CM2010, focusing on ensuring the program met our functional requirements and verifying the validity of the MVP.</w:t>
+        <w:t xml:space="preserve">integration testing, was discussed before we decided on a manner for testing StudySync. It helped guide us to relevant industry practices. It ultimately led us to choose the testing method provided in </w:t>
+      </w:r>
+      <w:proofErr w:type="spellStart"/>
+      <w:r>
+        <w:t>CM2010</w:t>
+      </w:r>
+      <w:proofErr w:type="spellEnd"/>
+      <w:r>
+        <w:t>, focusing on ensuring the program met our functional requirements and verifying the validity of the MVP.</w:t>
       </w:r>
     </w:p>
     <w:p>
@@ -3650,7 +3679,7 @@
           <w:noProof/>
         </w:rPr>
         <w:drawing>
-          <wp:inline distT="0" distB="0" distL="0" distR="0" wp14:anchorId="4355F4B3" wp14:editId="6CE10AD4">
+          <wp:inline distT="0" distB="0" distL="0" distR="0" wp14:anchorId="4355F4B3" wp14:editId="120D5911">
             <wp:extent cx="6858000" cy="3630295"/>
             <wp:effectExtent l="0" t="0" r="0" b="1905"/>
             <wp:docPr id="777385470" name="Picture 1" descr="A screenshot of a black and white text&#10;&#10;Description automatically generated"/>
@@ -3872,7 +3901,8 @@
     </w:p>
     <w:p>
       <w:pPr>
-        <w:pStyle w:val="Reporttext"/>
+        <w:keepNext/>
+        <w:jc w:val="center"/>
       </w:pPr>
     </w:p>
     <w:p>
@@ -3914,57 +3944,734 @@
     </w:p>
     <w:p>
       <w:pPr>
-        <w:pStyle w:val="Reporttext"/>
-      </w:pPr>
-      <w:r>
-        <w:t xml:space="preserve">// </w:t>
+        <w:keepNext/>
+        <w:jc w:val="center"/>
+      </w:pPr>
+      <w:r>
+        <w:lastRenderedPageBreak/>
+        <w:drawing>
+          <wp:inline distT="0" distB="0" distL="0" distR="0" wp14:anchorId="7EB99706" wp14:editId="30E3BBEA">
+            <wp:extent cx="4406900" cy="5029200"/>
+            <wp:effectExtent l="0" t="0" r="0" b="0"/>
+            <wp:docPr id="799567576" name="Picture 1" descr="A screenshot of a web page&#10;&#10;Description automatically generated"/>
+            <wp:cNvGraphicFramePr>
+              <a:graphicFrameLocks xmlns:a="http://schemas.openxmlformats.org/drawingml/2006/main" noChangeAspect="1"/>
+            </wp:cNvGraphicFramePr>
+            <a:graphic xmlns:a="http://schemas.openxmlformats.org/drawingml/2006/main">
+              <a:graphicData uri="http://schemas.openxmlformats.org/drawingml/2006/picture">
+                <pic:pic xmlns:pic="http://schemas.openxmlformats.org/drawingml/2006/picture">
+                  <pic:nvPicPr>
+                    <pic:cNvPr id="799567576" name="Picture 1" descr="A screenshot of a web page&#10;&#10;Description automatically generated"/>
+                    <pic:cNvPicPr/>
+                  </pic:nvPicPr>
+                  <pic:blipFill>
+                    <a:blip r:embed="rId14">
+                      <a:extLst>
+                        <a:ext uri="{28A0092B-C50C-407E-A947-70E740481C1C}">
+                          <a14:useLocalDpi xmlns:a14="http://schemas.microsoft.com/office/drawing/2010/main" val="0"/>
+                        </a:ext>
+                      </a:extLst>
+                    </a:blip>
+                    <a:stretch>
+                      <a:fillRect/>
+                    </a:stretch>
+                  </pic:blipFill>
+                  <pic:spPr>
+                    <a:xfrm>
+                      <a:off x="0" y="0"/>
+                      <a:ext cx="4406900" cy="5029200"/>
+                    </a:xfrm>
+                    <a:prstGeom prst="rect">
+                      <a:avLst/>
+                    </a:prstGeom>
+                  </pic:spPr>
+                </pic:pic>
+              </a:graphicData>
+            </a:graphic>
+          </wp:inline>
+        </w:drawing>
+      </w:r>
+    </w:p>
+    <w:p>
+      <w:pPr>
+        <w:pStyle w:val="Caption"/>
+        <w:spacing w:line="480" w:lineRule="auto"/>
+        <w:jc w:val="center"/>
+      </w:pPr>
+      <w:r>
+        <w:t xml:space="preserve">Figure </w:t>
+      </w:r>
+      <w:r>
+        <w:fldChar w:fldCharType="begin"/>
+      </w:r>
+      <w:r>
+        <w:instrText xml:space="preserve"> SEQ Figure \* ARABIC </w:instrText>
+      </w:r>
+      <w:r>
+        <w:fldChar w:fldCharType="separate"/>
+      </w:r>
+      <w:r>
+        <w:rPr>
+          <w:noProof/>
+        </w:rPr>
+        <w:t>6</w:t>
+      </w:r>
+      <w:r>
+        <w:fldChar w:fldCharType="end"/>
+      </w:r>
+      <w:r>
+        <w:t>: StudySync dropdown menu.</w:t>
+      </w:r>
+    </w:p>
+    <w:p>
+      <w:pPr>
+        <w:pStyle w:val="Reporttext"/>
+      </w:pPr>
+      <w:r>
+        <w:t xml:space="preserve">The technical team caught two issues with these functional requirements. The first is that the dropdown did not need an add-to-whitelist button. The system </w:t>
+      </w:r>
+      <w:r>
+        <w:t>automatically blocks and prompts</w:t>
+      </w:r>
+      <w:r>
+        <w:t xml:space="preserve"> the user when navigating to a blocked website. Therefore, it would be redundant to add a button in the dropdown menu that would never be reached. Secondly, the users wanted a simple dropdown menu, and the technical team felt a single settings button would better meet their needs. Therefore, the functional requirements were refactored to the below.</w:t>
+      </w:r>
+    </w:p>
+    <w:p>
+      <w:pPr>
+        <w:pStyle w:val="Reporttext"/>
+      </w:pPr>
+    </w:p>
+    <w:tbl>
+      <w:tblPr>
+        <w:tblStyle w:val="TableGrid"/>
+        <w:tblW w:w="10903" w:type="dxa"/>
+        <w:tblLook w:val="04A0" w:firstRow="1" w:lastRow="0" w:firstColumn="1" w:lastColumn="0" w:noHBand="0" w:noVBand="1"/>
+      </w:tblPr>
+      <w:tblGrid>
+        <w:gridCol w:w="2538"/>
+        <w:gridCol w:w="8365"/>
+      </w:tblGrid>
+      <w:tr>
+        <w:tc>
+          <w:tcPr>
+            <w:tcW w:w="2538" w:type="dxa"/>
+          </w:tcPr>
+          <w:p>
+            <w:pPr>
+              <w:rPr>
+                <w:rFonts w:cstheme="minorHAnsi"/>
+              </w:rPr>
+            </w:pPr>
+            <w:r>
+              <w:rPr>
+                <w:rFonts w:cstheme="minorHAnsi"/>
+              </w:rPr>
+              <w:t>Dropdown:</w:t>
+            </w:r>
+          </w:p>
+        </w:tc>
+        <w:tc>
+          <w:tcPr>
+            <w:tcW w:w="8365" w:type="dxa"/>
+          </w:tcPr>
+          <w:p>
+            <w:pPr>
+              <w:rPr>
+                <w:rFonts w:cstheme="minorHAnsi"/>
+                <w:b/>
+                <w:bCs/>
+              </w:rPr>
+            </w:pPr>
+            <w:r>
+              <w:rPr>
+                <w:rFonts w:cstheme="minorHAnsi"/>
+                <w:b/>
+                <w:bCs/>
+              </w:rPr>
+              <w:t xml:space="preserve">Dropdown </w:t>
+            </w:r>
+            <w:r>
+              <w:rPr>
+                <w:rFonts w:cstheme="minorHAnsi"/>
+                <w:b/>
+                <w:bCs/>
+              </w:rPr>
+              <w:t>general functionality</w:t>
+            </w:r>
+          </w:p>
+        </w:tc>
+      </w:tr>
+      <w:tr>
+        <w:tc>
+          <w:tcPr>
+            <w:tcW w:w="2538" w:type="dxa"/>
+            <w:tcBorders>
+              <w:bottom w:val="single" w:sz="4" w:space="0" w:color="auto"/>
+            </w:tcBorders>
+          </w:tcPr>
+          <w:p>
+            <w:pPr>
+              <w:rPr>
+                <w:rFonts w:cstheme="minorHAnsi"/>
+              </w:rPr>
+            </w:pPr>
+            <w:r>
+              <w:rPr>
+                <w:rFonts w:cstheme="minorHAnsi"/>
+              </w:rPr>
+              <w:t xml:space="preserve">  .</w:t>
+            </w:r>
+            <w:proofErr w:type="spellStart"/>
+            <w:r>
+              <w:rPr>
+                <w:rFonts w:cstheme="minorHAnsi"/>
+              </w:rPr>
+              <w:t>SettingsButton</w:t>
+            </w:r>
+            <w:proofErr w:type="spellEnd"/>
+          </w:p>
+        </w:tc>
+        <w:tc>
+          <w:tcPr>
+            <w:tcW w:w="8365" w:type="dxa"/>
+            <w:tcBorders>
+              <w:bottom w:val="single" w:sz="4" w:space="0" w:color="auto"/>
+            </w:tcBorders>
+          </w:tcPr>
+          <w:p>
+            <w:pPr>
+              <w:rPr>
+                <w:rFonts w:cstheme="minorHAnsi"/>
+              </w:rPr>
+            </w:pPr>
+            <w:r>
+              <w:rPr>
+                <w:rFonts w:cstheme="minorHAnsi"/>
+              </w:rPr>
+              <w:t>StudySync shall direct the user to the settings pages of the extension.</w:t>
+            </w:r>
+          </w:p>
+        </w:tc>
+      </w:tr>
+    </w:tbl>
+    <w:p>
+      <w:pPr>
+        <w:pStyle w:val="Reporttext"/>
+        <w:ind w:firstLine="0"/>
+      </w:pPr>
+    </w:p>
+    <w:tbl>
+      <w:tblPr>
+        <w:tblStyle w:val="TableGrid"/>
+        <w:tblW w:w="10903" w:type="dxa"/>
+        <w:tblLook w:val="04A0" w:firstRow="1" w:lastRow="0" w:firstColumn="1" w:lastColumn="0" w:noHBand="0" w:noVBand="1"/>
+      </w:tblPr>
+      <w:tblGrid>
+        <w:gridCol w:w="2405"/>
+        <w:gridCol w:w="8498"/>
+      </w:tblGrid>
+      <w:tr>
+        <w:tc>
+          <w:tcPr>
+            <w:tcW w:w="2405" w:type="dxa"/>
+            <w:tcBorders>
+              <w:bottom w:val="single" w:sz="4" w:space="0" w:color="auto"/>
+            </w:tcBorders>
+          </w:tcPr>
+          <w:p>
+            <w:pPr>
+              <w:rPr>
+                <w:rFonts w:cstheme="minorHAnsi"/>
+              </w:rPr>
+            </w:pPr>
+            <w:proofErr w:type="spellStart"/>
+            <w:r>
+              <w:rPr>
+                <w:rFonts w:cstheme="minorHAnsi"/>
+              </w:rPr>
+              <w:lastRenderedPageBreak/>
+              <w:t>Dropdown.Whitelist</w:t>
+            </w:r>
+            <w:proofErr w:type="spellEnd"/>
+            <w:r>
+              <w:rPr>
+                <w:rFonts w:cstheme="minorHAnsi"/>
+              </w:rPr>
+              <w:t>:</w:t>
+            </w:r>
+          </w:p>
+        </w:tc>
+        <w:tc>
+          <w:tcPr>
+            <w:tcW w:w="8498" w:type="dxa"/>
+            <w:tcBorders>
+              <w:bottom w:val="single" w:sz="4" w:space="0" w:color="auto"/>
+            </w:tcBorders>
+          </w:tcPr>
+          <w:p>
+            <w:pPr>
+              <w:rPr>
+                <w:rFonts w:cstheme="minorHAnsi"/>
+                <w:b/>
+                <w:bCs/>
+              </w:rPr>
+            </w:pPr>
+            <w:r>
+              <w:rPr>
+                <w:rFonts w:cstheme="minorHAnsi"/>
+                <w:b/>
+                <w:bCs/>
+              </w:rPr>
+              <w:t>Dropdown whitelist functionality</w:t>
+            </w:r>
+          </w:p>
+        </w:tc>
+      </w:tr>
+      <w:tr>
+        <w:tc>
+          <w:tcPr>
+            <w:tcW w:w="2405" w:type="dxa"/>
+            <w:tcBorders>
+              <w:top w:val="single" w:sz="4" w:space="0" w:color="auto"/>
+              <w:bottom w:val="single" w:sz="4" w:space="0" w:color="auto"/>
+            </w:tcBorders>
+          </w:tcPr>
+          <w:p>
+            <w:pPr>
+              <w:rPr>
+                <w:rFonts w:cstheme="minorHAnsi"/>
+              </w:rPr>
+            </w:pPr>
+            <w:r>
+              <w:rPr>
+                <w:rFonts w:cstheme="minorHAnsi"/>
+              </w:rPr>
+              <w:t xml:space="preserve">  .Toggle:</w:t>
+            </w:r>
+          </w:p>
+        </w:tc>
+        <w:tc>
+          <w:tcPr>
+            <w:tcW w:w="8498" w:type="dxa"/>
+            <w:tcBorders>
+              <w:top w:val="single" w:sz="4" w:space="0" w:color="auto"/>
+              <w:bottom w:val="single" w:sz="4" w:space="0" w:color="auto"/>
+            </w:tcBorders>
+          </w:tcPr>
+          <w:p>
+            <w:pPr>
+              <w:rPr>
+                <w:rFonts w:cstheme="minorHAnsi"/>
+              </w:rPr>
+            </w:pPr>
+            <w:r>
+              <w:rPr>
+                <w:rFonts w:cstheme="minorHAnsi"/>
+              </w:rPr>
+              <w:t xml:space="preserve">StudySync shall toggle the whitelist between on and off when the user clicks the toggle button. </w:t>
+            </w:r>
+          </w:p>
+        </w:tc>
+      </w:tr>
+      <w:tr>
+        <w:tc>
+          <w:tcPr>
+            <w:tcW w:w="2405" w:type="dxa"/>
+            <w:tcBorders>
+              <w:top w:val="single" w:sz="4" w:space="0" w:color="auto"/>
+            </w:tcBorders>
+          </w:tcPr>
+          <w:p>
+            <w:pPr>
+              <w:rPr>
+                <w:rFonts w:cstheme="minorHAnsi"/>
+              </w:rPr>
+            </w:pPr>
+            <w:r>
+              <w:rPr>
+                <w:rFonts w:cstheme="minorHAnsi"/>
+              </w:rPr>
+              <w:t xml:space="preserve">  .</w:t>
+            </w:r>
+            <w:proofErr w:type="spellStart"/>
+            <w:r>
+              <w:rPr>
+                <w:rFonts w:cstheme="minorHAnsi"/>
+              </w:rPr>
+              <w:t>QuickDelete</w:t>
+            </w:r>
+            <w:proofErr w:type="spellEnd"/>
+            <w:r>
+              <w:rPr>
+                <w:rFonts w:cstheme="minorHAnsi"/>
+              </w:rPr>
+              <w:t>:</w:t>
+            </w:r>
+          </w:p>
+        </w:tc>
+        <w:tc>
+          <w:tcPr>
+            <w:tcW w:w="8498" w:type="dxa"/>
+            <w:tcBorders>
+              <w:top w:val="single" w:sz="4" w:space="0" w:color="auto"/>
+            </w:tcBorders>
+          </w:tcPr>
+          <w:p>
+            <w:pPr>
+              <w:rPr>
+                <w:rFonts w:cstheme="minorHAnsi"/>
+              </w:rPr>
+            </w:pPr>
+            <w:r>
+              <w:rPr>
+                <w:rFonts w:cstheme="minorHAnsi"/>
+              </w:rPr>
+              <w:t xml:space="preserve">StudySync shall </w:t>
+            </w:r>
+            <w:r>
+              <w:rPr>
+                <w:rFonts w:cstheme="minorHAnsi"/>
+              </w:rPr>
+              <w:t>delete a whitelist item if it’s corresponding trashcan button is clicked on by the user.</w:t>
+            </w:r>
+          </w:p>
+        </w:tc>
+      </w:tr>
+    </w:tbl>
+    <w:p>
+      <w:pPr>
+        <w:pStyle w:val="Reporttext"/>
+        <w:rPr>
+          <w:rFonts w:cstheme="minorHAnsi"/>
+        </w:rPr>
+      </w:pPr>
+    </w:p>
+    <w:tbl>
+      <w:tblPr>
+        <w:tblStyle w:val="TableGrid"/>
+        <w:tblW w:w="10903" w:type="dxa"/>
+        <w:tblLook w:val="04A0" w:firstRow="1" w:lastRow="0" w:firstColumn="1" w:lastColumn="0" w:noHBand="0" w:noVBand="1"/>
+      </w:tblPr>
+      <w:tblGrid>
+        <w:gridCol w:w="2538"/>
+        <w:gridCol w:w="8365"/>
+      </w:tblGrid>
+      <w:tr>
+        <w:tc>
+          <w:tcPr>
+            <w:tcW w:w="2538" w:type="dxa"/>
+            <w:tcBorders>
+              <w:bottom w:val="single" w:sz="4" w:space="0" w:color="auto"/>
+            </w:tcBorders>
+          </w:tcPr>
+          <w:p>
+            <w:pPr>
+              <w:rPr>
+                <w:rFonts w:cstheme="minorHAnsi"/>
+              </w:rPr>
+            </w:pPr>
+            <w:proofErr w:type="spellStart"/>
+            <w:r>
+              <w:rPr>
+                <w:rFonts w:cstheme="minorHAnsi"/>
+              </w:rPr>
+              <w:t>Dropdown.TimeTracker</w:t>
+            </w:r>
+            <w:proofErr w:type="spellEnd"/>
+            <w:r>
+              <w:rPr>
+                <w:rFonts w:cstheme="minorHAnsi"/>
+              </w:rPr>
+              <w:t>:</w:t>
+            </w:r>
+          </w:p>
+        </w:tc>
+        <w:tc>
+          <w:tcPr>
+            <w:tcW w:w="8365" w:type="dxa"/>
+            <w:tcBorders>
+              <w:bottom w:val="single" w:sz="4" w:space="0" w:color="auto"/>
+            </w:tcBorders>
+          </w:tcPr>
+          <w:p>
+            <w:pPr>
+              <w:rPr>
+                <w:rFonts w:cstheme="minorHAnsi"/>
+                <w:b/>
+                <w:bCs/>
+              </w:rPr>
+            </w:pPr>
+            <w:r>
+              <w:rPr>
+                <w:rFonts w:cstheme="minorHAnsi"/>
+                <w:b/>
+                <w:bCs/>
+              </w:rPr>
+              <w:t>Dropdown time-tracker functionality</w:t>
+            </w:r>
+          </w:p>
+        </w:tc>
+      </w:tr>
+      <w:tr>
+        <w:tc>
+          <w:tcPr>
+            <w:tcW w:w="2538" w:type="dxa"/>
+            <w:tcBorders>
+              <w:top w:val="single" w:sz="4" w:space="0" w:color="auto"/>
+              <w:bottom w:val="single" w:sz="4" w:space="0" w:color="auto"/>
+            </w:tcBorders>
+          </w:tcPr>
+          <w:p>
+            <w:pPr>
+              <w:rPr>
+                <w:rFonts w:cstheme="minorHAnsi"/>
+              </w:rPr>
+            </w:pPr>
+            <w:r>
+              <w:rPr>
+                <w:rFonts w:cstheme="minorHAnsi"/>
+              </w:rPr>
+              <w:t xml:space="preserve">  .Display:</w:t>
+            </w:r>
+          </w:p>
+        </w:tc>
+        <w:tc>
+          <w:tcPr>
+            <w:tcW w:w="8365" w:type="dxa"/>
+            <w:tcBorders>
+              <w:top w:val="single" w:sz="4" w:space="0" w:color="auto"/>
+              <w:bottom w:val="single" w:sz="4" w:space="0" w:color="auto"/>
+            </w:tcBorders>
+          </w:tcPr>
+          <w:p>
+            <w:pPr>
+              <w:rPr>
+                <w:rFonts w:cstheme="minorHAnsi"/>
+              </w:rPr>
+            </w:pPr>
+            <w:r>
+              <w:rPr>
+                <w:rFonts w:cstheme="minorHAnsi"/>
+              </w:rPr>
+              <w:t xml:space="preserve">StudySync shall display the current course and task being tracked along with the total time spent on the current task. </w:t>
+            </w:r>
+          </w:p>
+        </w:tc>
+      </w:tr>
+      <w:tr>
+        <w:tc>
+          <w:tcPr>
+            <w:tcW w:w="2538" w:type="dxa"/>
+            <w:tcBorders>
+              <w:top w:val="single" w:sz="4" w:space="0" w:color="auto"/>
+              <w:bottom w:val="single" w:sz="4" w:space="0" w:color="auto"/>
+            </w:tcBorders>
+          </w:tcPr>
+          <w:p>
+            <w:pPr>
+              <w:rPr>
+                <w:rFonts w:cstheme="minorHAnsi"/>
+              </w:rPr>
+            </w:pPr>
+            <w:r>
+              <w:rPr>
+                <w:rFonts w:cstheme="minorHAnsi"/>
+              </w:rPr>
+              <w:t xml:space="preserve">  .</w:t>
+            </w:r>
+            <w:proofErr w:type="spellStart"/>
+            <w:r>
+              <w:rPr>
+                <w:rFonts w:cstheme="minorHAnsi"/>
+              </w:rPr>
+              <w:t>StatsButton</w:t>
+            </w:r>
+            <w:proofErr w:type="spellEnd"/>
+            <w:r>
+              <w:rPr>
+                <w:rFonts w:cstheme="minorHAnsi"/>
+              </w:rPr>
+              <w:t>:</w:t>
+            </w:r>
+          </w:p>
+        </w:tc>
+        <w:tc>
+          <w:tcPr>
+            <w:tcW w:w="8365" w:type="dxa"/>
+            <w:tcBorders>
+              <w:top w:val="single" w:sz="4" w:space="0" w:color="auto"/>
+              <w:bottom w:val="single" w:sz="4" w:space="0" w:color="auto"/>
+            </w:tcBorders>
+          </w:tcPr>
+          <w:p>
+            <w:pPr>
+              <w:rPr>
+                <w:rFonts w:cstheme="minorHAnsi"/>
+              </w:rPr>
+            </w:pPr>
+            <w:r>
+              <w:rPr>
+                <w:rFonts w:cstheme="minorHAnsi"/>
+              </w:rPr>
+              <w:t>StudySync shall redirect the user to the data dashboard HTML page when the user clicks this button.</w:t>
+            </w:r>
+          </w:p>
+        </w:tc>
+      </w:tr>
+    </w:tbl>
+    <w:p>
+      <w:pPr>
+        <w:pStyle w:val="Reporttext"/>
+        <w:ind w:firstLine="0"/>
+      </w:pPr>
+    </w:p>
+    <w:p>
+      <w:pPr>
+        <w:pStyle w:val="Reporttext"/>
+      </w:pPr>
+      <w:r>
+        <w:t xml:space="preserve">The below image captures some of the functionality of the dropdown menu that was completed at this stage. Chrome APIs were introduced to keep an eye on the tabs opened by the user, and the </w:t>
+      </w:r>
+      <w:r>
+        <w:t>settings button</w:t>
+      </w:r>
+      <w:r>
+        <w:t xml:space="preserve"> </w:t>
+      </w:r>
+      <w:r>
+        <w:t>was</w:t>
+      </w:r>
+      <w:r>
+        <w:t xml:space="preserve"> implemented to redirect the user to the extensions setting</w:t>
+      </w:r>
+      <w:r>
+        <w:t>s</w:t>
+      </w:r>
+      <w:r>
+        <w:t xml:space="preserve"> page. Lastly, the whitelist logic was implemented to allow for easy connection to the whitelist.</w:t>
+      </w:r>
+    </w:p>
+    <w:p>
+      <w:pPr>
+        <w:pStyle w:val="Reporttext"/>
+        <w:keepNext/>
+        <w:spacing w:line="240" w:lineRule="auto"/>
+        <w:ind w:firstLine="0"/>
+      </w:pPr>
+      <w:r>
+        <w:rPr>
+          <w:noProof/>
+          <w14:ligatures w14:val="standardContextual"/>
+        </w:rPr>
+        <w:drawing>
+          <wp:inline distT="0" distB="0" distL="0" distR="0" wp14:anchorId="37E8A9AC" wp14:editId="6BC57B05">
+            <wp:extent cx="6858000" cy="3770630"/>
+            <wp:effectExtent l="0" t="0" r="0" b="1270"/>
+            <wp:docPr id="482047041" name="Picture 1" descr="A screen shot of a computer program&#10;&#10;Description automatically generated"/>
+            <wp:cNvGraphicFramePr>
+              <a:graphicFrameLocks xmlns:a="http://schemas.openxmlformats.org/drawingml/2006/main" noChangeAspect="1"/>
+            </wp:cNvGraphicFramePr>
+            <a:graphic xmlns:a="http://schemas.openxmlformats.org/drawingml/2006/main">
+              <a:graphicData uri="http://schemas.openxmlformats.org/drawingml/2006/picture">
+                <pic:pic xmlns:pic="http://schemas.openxmlformats.org/drawingml/2006/picture">
+                  <pic:nvPicPr>
+                    <pic:cNvPr id="482047041" name="Picture 1" descr="A screen shot of a computer program&#10;&#10;Description automatically generated"/>
+                    <pic:cNvPicPr/>
+                  </pic:nvPicPr>
+                  <pic:blipFill>
+                    <a:blip r:embed="rId15" cstate="print">
+                      <a:extLst>
+                        <a:ext uri="{28A0092B-C50C-407E-A947-70E740481C1C}">
+                          <a14:useLocalDpi xmlns:a14="http://schemas.microsoft.com/office/drawing/2010/main" val="0"/>
+                        </a:ext>
+                      </a:extLst>
+                    </a:blip>
+                    <a:stretch>
+                      <a:fillRect/>
+                    </a:stretch>
+                  </pic:blipFill>
+                  <pic:spPr>
+                    <a:xfrm>
+                      <a:off x="0" y="0"/>
+                      <a:ext cx="6858000" cy="3770630"/>
+                    </a:xfrm>
+                    <a:prstGeom prst="rect">
+                      <a:avLst/>
+                    </a:prstGeom>
+                  </pic:spPr>
+                </pic:pic>
+              </a:graphicData>
+            </a:graphic>
+          </wp:inline>
+        </w:drawing>
+      </w:r>
+    </w:p>
+    <w:p>
+      <w:pPr>
+        <w:pStyle w:val="Caption"/>
+        <w:spacing w:line="480" w:lineRule="auto"/>
+        <w:jc w:val="center"/>
+      </w:pPr>
+      <w:r>
+        <w:t xml:space="preserve">Figure </w:t>
+      </w:r>
+      <w:r>
+        <w:fldChar w:fldCharType="begin"/>
+      </w:r>
+      <w:r>
+        <w:instrText xml:space="preserve"> SEQ Figure \* ARABIC </w:instrText>
+      </w:r>
+      <w:r>
+        <w:fldChar w:fldCharType="separate"/>
+      </w:r>
+      <w:r>
+        <w:rPr>
+          <w:noProof/>
+        </w:rPr>
+        <w:t>7</w:t>
+      </w:r>
+      <w:r>
+        <w:fldChar w:fldCharType="end"/>
+      </w:r>
+      <w:r>
+        <w:t>: JavaScript snippet of the dropdown menu.</w:t>
+      </w:r>
+    </w:p>
+    <w:p>
+      <w:pPr>
+        <w:pStyle w:val="Reporttext"/>
+      </w:pPr>
+      <w:r>
+        <w:lastRenderedPageBreak/>
+        <w:t xml:space="preserve">Once the technical team felt they had implemented the functionality they thought was possible, the testing team created a testing suite which directly mapped to this system feature. It initially failed during the first testing due to the whitelist </w:t>
+      </w:r>
+      <w:r>
+        <w:t>toggle and time-tracker</w:t>
+      </w:r>
+      <w:r>
+        <w:t xml:space="preserve"> not being able to integrate with a </w:t>
+      </w:r>
+      <w:r>
+        <w:t>dropdown menu</w:t>
+      </w:r>
+      <w:r>
+        <w:t xml:space="preserve"> yet. We had about a </w:t>
+      </w:r>
+      <w:r>
+        <w:t>4</w:t>
+      </w:r>
+      <w:r>
+        <w:t>0% initial passing rate, w</w:t>
+      </w:r>
+      <w:r>
+        <w:t xml:space="preserve">hich was not ideal for our first sprint. The full test set can be found in the dependencies folder under the Excel sheet labelled </w:t>
       </w:r>
       <w:proofErr w:type="spellStart"/>
       <w:r>
-        <w:t>TODO</w:t>
+        <w:t>4.3.1_test_set.xls</w:t>
       </w:r>
       <w:proofErr w:type="spellEnd"/>
-      <w:r>
-        <w:t xml:space="preserve"> CODE SNIPPET OF DROPDOWN FUNCTIONALITY</w:t>
-      </w:r>
-    </w:p>
-    <w:p>
-      <w:pPr>
-        <w:pStyle w:val="Reporttext"/>
-      </w:pPr>
-    </w:p>
-    <w:p>
-      <w:pPr>
-        <w:pStyle w:val="Reporttext"/>
-      </w:pPr>
-      <w:r>
-        <w:t xml:space="preserve">Once the technical team felt they had implemented the functionality they thought was possible, the testing team created a testing suite which directly mapped to this system feature. It initially failed during the </w:t>
-      </w:r>
-      <w:r>
-        <w:lastRenderedPageBreak/>
-        <w:t xml:space="preserve">first testing due to the whitelist options not being able to integrate with a whitelist as of yet. However, we knew it would pass once the whitelist was implemented. We had about a 50% initial passing rate, which we were happy with for the first sprint. </w:t>
-      </w:r>
-    </w:p>
-    <w:p>
-      <w:pPr>
-        <w:pStyle w:val="Reporttext"/>
-      </w:pPr>
-    </w:p>
-    <w:p>
-      <w:pPr>
-        <w:pStyle w:val="Reporttext"/>
-      </w:pPr>
-      <w:r>
-        <w:t xml:space="preserve">// </w:t>
-      </w:r>
-      <w:proofErr w:type="spellStart"/>
-      <w:r>
-        <w:t>TODO</w:t>
-      </w:r>
-      <w:proofErr w:type="spellEnd"/>
-      <w:r>
-        <w:t xml:space="preserve"> IMAGE OF TEST SET FOR “INITIAL PASS”</w:t>
-      </w:r>
     </w:p>
     <w:p>
       <w:pPr>
@@ -4000,16 +4707,13 @@
         <w:t xml:space="preserve"> negative was</w:t>
       </w:r>
       <w:r>
-        <w:t xml:space="preserve"> a failing test set. This had little to do with the planning and </w:t>
-      </w:r>
-      <w:r>
-        <w:t>switching</w:t>
-      </w:r>
-      <w:r>
-        <w:t xml:space="preserve"> to system features </w:t>
-      </w:r>
-      <w:r>
-        <w:t>being the basis of our sprints instead of user stories. However, we felt confident this was still the right path and knew this test set would pass once more functionality was implemented and integrated with the dropdown menu. This was also a</w:t>
+        <w:t xml:space="preserve"> a failing test set. </w:t>
+      </w:r>
+      <w:r>
+        <w:t>We saw this as the growing pains of switching to system features instead of user stories. However, moving into the following week, we were on the correct path.</w:t>
+      </w:r>
+      <w:r>
+        <w:t xml:space="preserve"> This was also a</w:t>
       </w:r>
       <w:r>
         <w:t>n excellent</w:t>
@@ -4060,12 +4764,18 @@
         <w:pStyle w:val="Reporttext"/>
       </w:pPr>
       <w:r>
-        <w:t xml:space="preserve">To paint a picture of how our navigation bar came to be, Hashem referenced and took inspiration from similar web extensions to see how they managed their navbars. We also used the prototype survey feedback </w:t>
-      </w:r>
-      <w:r>
-        <w:lastRenderedPageBreak/>
-        <w:t xml:space="preserve">to create the navbar below. Which is vertical and has clear visual queues and clear titles for what each link leads to. </w:t>
-      </w:r>
+        <w:t>To paint a picture of how our navigation bar came to be, Hashem referenced and took inspiration from similar web extensions to see how they managed their navbars. We also used the prototype survey feedback to create the navbar below. Which is vertical and has clear visual queues and clear titles for what each link leads to.</w:t>
+      </w:r>
+    </w:p>
+    <w:p>
+      <w:pPr>
+        <w:pStyle w:val="Reporttext"/>
+      </w:pPr>
+    </w:p>
+    <w:p>
+      <w:pPr>
+        <w:pStyle w:val="Reporttext"/>
+      </w:pPr>
     </w:p>
     <w:p>
       <w:pPr>
@@ -4077,7 +4787,7 @@
           <w:noProof/>
         </w:rPr>
         <w:drawing>
-          <wp:inline distT="0" distB="0" distL="0" distR="0" wp14:anchorId="0137366D" wp14:editId="64DA7424">
+          <wp:inline distT="0" distB="0" distL="0" distR="0" wp14:anchorId="0927C7E0" wp14:editId="562B89B5">
             <wp:extent cx="2997200" cy="4813300"/>
             <wp:effectExtent l="0" t="0" r="0" b="0"/>
             <wp:docPr id="443406481" name="Picture 4" descr="A screenshot of a data dashboard&#10;&#10;Description automatically generated"/>
@@ -4092,7 +4802,7 @@
                     <pic:cNvPicPr/>
                   </pic:nvPicPr>
                   <pic:blipFill>
-                    <a:blip r:embed="rId14">
+                    <a:blip r:embed="rId16">
                       <a:extLst>
                         <a:ext uri="{28A0092B-C50C-407E-A947-70E740481C1C}">
                           <a14:useLocalDpi xmlns:a14="http://schemas.microsoft.com/office/drawing/2010/main" val="0"/>
@@ -4141,7 +4851,7 @@
         <w:rPr>
           <w:noProof/>
         </w:rPr>
-        <w:t>6</w:t>
+        <w:t>8</w:t>
       </w:r>
       <w:r>
         <w:fldChar w:fldCharType="end"/>
@@ -4155,6 +4865,103 @@
         <w:pStyle w:val="Reporttext"/>
       </w:pPr>
       <w:r>
+        <w:t>The code was largely HTML-based, with CSS styling for the navbar—a simple implementation for the technical team to implement this week.</w:t>
+      </w:r>
+    </w:p>
+    <w:p>
+      <w:pPr>
+        <w:keepNext/>
+      </w:pPr>
+      <w:r>
+        <w:rPr>
+          <w:noProof/>
+        </w:rPr>
+        <w:lastRenderedPageBreak/>
+        <w:drawing>
+          <wp:inline distT="0" distB="0" distL="0" distR="0" wp14:anchorId="41D15EF8" wp14:editId="2EF535EA">
+            <wp:extent cx="6858000" cy="7932420"/>
+            <wp:effectExtent l="0" t="0" r="0" b="5080"/>
+            <wp:docPr id="1943690226" name="Picture 2" descr="A screen shot of a computer program&#10;&#10;Description automatically generated"/>
+            <wp:cNvGraphicFramePr>
+              <a:graphicFrameLocks xmlns:a="http://schemas.openxmlformats.org/drawingml/2006/main" noChangeAspect="1"/>
+            </wp:cNvGraphicFramePr>
+            <a:graphic xmlns:a="http://schemas.openxmlformats.org/drawingml/2006/main">
+              <a:graphicData uri="http://schemas.openxmlformats.org/drawingml/2006/picture">
+                <pic:pic xmlns:pic="http://schemas.openxmlformats.org/drawingml/2006/picture">
+                  <pic:nvPicPr>
+                    <pic:cNvPr id="1943690226" name="Picture 2" descr="A screen shot of a computer program&#10;&#10;Description automatically generated"/>
+                    <pic:cNvPicPr/>
+                  </pic:nvPicPr>
+                  <pic:blipFill>
+                    <a:blip r:embed="rId17">
+                      <a:extLst>
+                        <a:ext uri="{28A0092B-C50C-407E-A947-70E740481C1C}">
+                          <a14:useLocalDpi xmlns:a14="http://schemas.microsoft.com/office/drawing/2010/main" val="0"/>
+                        </a:ext>
+                      </a:extLst>
+                    </a:blip>
+                    <a:stretch>
+                      <a:fillRect/>
+                    </a:stretch>
+                  </pic:blipFill>
+                  <pic:spPr>
+                    <a:xfrm>
+                      <a:off x="0" y="0"/>
+                      <a:ext cx="6858000" cy="7932420"/>
+                    </a:xfrm>
+                    <a:prstGeom prst="rect">
+                      <a:avLst/>
+                    </a:prstGeom>
+                  </pic:spPr>
+                </pic:pic>
+              </a:graphicData>
+            </a:graphic>
+          </wp:inline>
+        </w:drawing>
+      </w:r>
+    </w:p>
+    <w:p>
+      <w:pPr>
+        <w:pStyle w:val="Caption"/>
+        <w:jc w:val="center"/>
+      </w:pPr>
+      <w:r>
+        <w:t xml:space="preserve">Figure </w:t>
+      </w:r>
+      <w:r>
+        <w:fldChar w:fldCharType="begin"/>
+      </w:r>
+      <w:r>
+        <w:instrText xml:space="preserve"> SEQ Figure \* ARABIC </w:instrText>
+      </w:r>
+      <w:r>
+        <w:fldChar w:fldCharType="separate"/>
+      </w:r>
+      <w:r>
+        <w:rPr>
+          <w:noProof/>
+        </w:rPr>
+        <w:t>9</w:t>
+      </w:r>
+      <w:r>
+        <w:fldChar w:fldCharType="end"/>
+      </w:r>
+      <w:r>
+        <w:t xml:space="preserve">: HTML code for </w:t>
+      </w:r>
+      <w:r>
+        <w:t xml:space="preserve">the </w:t>
+      </w:r>
+      <w:r>
+        <w:t>navbar.</w:t>
+      </w:r>
+    </w:p>
+    <w:p>
+      <w:pPr>
+        <w:pStyle w:val="Reporttext"/>
+      </w:pPr>
+      <w:r>
+        <w:lastRenderedPageBreak/>
         <w:t xml:space="preserve">With the navbar completed heading into this week, the testing team was able to quickly focus on creating a test set for this system feature. Due to the low functional requirements defined by this </w:t>
       </w:r>
       <w:r>
@@ -4171,6 +4978,27 @@
         <w:pStyle w:val="Reporttext"/>
       </w:pPr>
       <w:r>
+        <w:t xml:space="preserve">// </w:t>
+      </w:r>
+      <w:proofErr w:type="spellStart"/>
+      <w:r>
+        <w:t>TODO</w:t>
+      </w:r>
+      <w:proofErr w:type="spellEnd"/>
+      <w:r>
+        <w:t xml:space="preserve"> TEST SET</w:t>
+      </w:r>
+    </w:p>
+    <w:p>
+      <w:pPr>
+        <w:pStyle w:val="Reporttext"/>
+      </w:pPr>
+    </w:p>
+    <w:p>
+      <w:pPr>
+        <w:pStyle w:val="Reporttext"/>
+      </w:pPr>
+      <w:r>
         <w:t>The testing team could now focus on the SUS test, which is below. This was created to focus on the functionality developed in the dropdown menu from last week in conjunction with the navbar</w:t>
       </w:r>
       <w:r>
@@ -4280,7 +5108,16 @@
         <w:pStyle w:val="Reporttext"/>
       </w:pPr>
       <w:r>
-        <w:t>The technical team had a busy week as the groundwork they laid was to be the foundation for the whitelist as a whole. They needed to implement the storage of the whitelist first, which was to be implemented using the Chrome storage API. The project proposal did not account for this part of the whitelist implementation, as functional requirements were not explicitly defined for the storage. Therefore, the report team created the below functional requirement to be completed in addition to the Whitelist.Form requirements.</w:t>
+        <w:lastRenderedPageBreak/>
+        <w:t xml:space="preserve">The technical team had a busy week as the groundwork they laid was to be the foundation for the whitelist as a whole. They needed to implement the storage of the whitelist first, which was to be implemented using the Chrome storage API. The project proposal did not account for this part of the whitelist implementation, as functional requirements were not explicitly defined for the storage. Therefore, the report team created the below functional requirement to be completed in addition to the </w:t>
+      </w:r>
+      <w:proofErr w:type="spellStart"/>
+      <w:r>
+        <w:t>Whitelist.Form</w:t>
+      </w:r>
+      <w:proofErr w:type="spellEnd"/>
+      <w:r>
+        <w:t xml:space="preserve"> requirements.</w:t>
       </w:r>
     </w:p>
     <w:p>
@@ -4394,8 +5231,154 @@
         <w:pStyle w:val="Reporttext"/>
       </w:pPr>
       <w:r>
+        <w:t>With this requirement confirmed, the technical team began work on implementing persistent storage for the whitelist. They encountered many hurdles and repeatedly referred to the Google developer documentation. However, in the end, they created a well-separated and secure storage location for the whitelist.</w:t>
+      </w:r>
+      <w:r>
+        <w:t xml:space="preserve"> </w:t>
+      </w:r>
+    </w:p>
+    <w:p>
+      <w:pPr>
+        <w:pStyle w:val="Reporttext"/>
+      </w:pPr>
+    </w:p>
+    <w:p>
+      <w:pPr>
+        <w:pStyle w:val="Reporttext"/>
+      </w:pPr>
+      <w:r>
+        <w:t xml:space="preserve">The code below is a snippet from the </w:t>
+      </w:r>
+      <w:proofErr w:type="spellStart"/>
+      <w:r>
+        <w:t>core.js</w:t>
+      </w:r>
+      <w:proofErr w:type="spellEnd"/>
+      <w:r>
+        <w:t xml:space="preserve"> file, which implements much of the whitelist functionality. The </w:t>
+      </w:r>
+      <w:proofErr w:type="spellStart"/>
+      <w:r>
+        <w:t>renderAllowList</w:t>
+      </w:r>
+      <w:proofErr w:type="spellEnd"/>
+      <w:r>
+        <w:t xml:space="preserve"> function displays the stored whitelist to the user for updating. It utilizes helper functions </w:t>
+      </w:r>
+      <w:r>
+        <w:t>that</w:t>
+      </w:r>
+      <w:r>
+        <w:t xml:space="preserve"> retrieve the stored whitelist and populate</w:t>
+      </w:r>
+      <w:r>
+        <w:t xml:space="preserve"> the HTML page with the information. Finally, it creates a function to be attached to the “Add to whitelist” button. This function allows the user to add items to the whitelist from this page manually.  It first retrieves the user input and stores it in the persistent storage.</w:t>
+      </w:r>
+    </w:p>
+    <w:p>
+      <w:pPr>
+        <w:keepNext/>
+        <w:jc w:val="center"/>
+      </w:pPr>
+      <w:r>
+        <w:rPr>
+          <w:noProof/>
+        </w:rPr>
         <w:lastRenderedPageBreak/>
-        <w:t>With this requirement confirmed, the technical team began work on implementing persistent storage for the whitelist. They encountered many hurdles and repeatedly referred to the Google developer documentation. However, in the end, they created a well-separated and secure storage location for the whitelist.</w:t>
+        <w:drawing>
+          <wp:inline distT="0" distB="0" distL="0" distR="0" wp14:anchorId="0103D264" wp14:editId="5C9181C2">
+            <wp:extent cx="5003800" cy="4953000"/>
+            <wp:effectExtent l="0" t="0" r="0" b="0"/>
+            <wp:docPr id="209494444" name="Picture 3" descr="A screen shot of a computer program&#10;&#10;Description automatically generated"/>
+            <wp:cNvGraphicFramePr>
+              <a:graphicFrameLocks xmlns:a="http://schemas.openxmlformats.org/drawingml/2006/main" noChangeAspect="1"/>
+            </wp:cNvGraphicFramePr>
+            <a:graphic xmlns:a="http://schemas.openxmlformats.org/drawingml/2006/main">
+              <a:graphicData uri="http://schemas.openxmlformats.org/drawingml/2006/picture">
+                <pic:pic xmlns:pic="http://schemas.openxmlformats.org/drawingml/2006/picture">
+                  <pic:nvPicPr>
+                    <pic:cNvPr id="209494444" name="Picture 3" descr="A screen shot of a computer program&#10;&#10;Description automatically generated"/>
+                    <pic:cNvPicPr/>
+                  </pic:nvPicPr>
+                  <pic:blipFill>
+                    <a:blip r:embed="rId18">
+                      <a:extLst>
+                        <a:ext uri="{28A0092B-C50C-407E-A947-70E740481C1C}">
+                          <a14:useLocalDpi xmlns:a14="http://schemas.microsoft.com/office/drawing/2010/main" val="0"/>
+                        </a:ext>
+                      </a:extLst>
+                    </a:blip>
+                    <a:stretch>
+                      <a:fillRect/>
+                    </a:stretch>
+                  </pic:blipFill>
+                  <pic:spPr>
+                    <a:xfrm>
+                      <a:off x="0" y="0"/>
+                      <a:ext cx="5003800" cy="4953000"/>
+                    </a:xfrm>
+                    <a:prstGeom prst="rect">
+                      <a:avLst/>
+                    </a:prstGeom>
+                  </pic:spPr>
+                </pic:pic>
+              </a:graphicData>
+            </a:graphic>
+          </wp:inline>
+        </w:drawing>
+      </w:r>
+    </w:p>
+    <w:p>
+      <w:pPr>
+        <w:pStyle w:val="Caption"/>
+        <w:spacing w:line="480" w:lineRule="auto"/>
+        <w:jc w:val="center"/>
+      </w:pPr>
+      <w:r>
+        <w:t xml:space="preserve">Figure </w:t>
+      </w:r>
+      <w:r>
+        <w:fldChar w:fldCharType="begin"/>
+      </w:r>
+      <w:r>
+        <w:instrText xml:space="preserve"> SEQ Figure \* ARABIC </w:instrText>
+      </w:r>
+      <w:r>
+        <w:fldChar w:fldCharType="separate"/>
+      </w:r>
+      <w:r>
+        <w:rPr>
+          <w:noProof/>
+        </w:rPr>
+        <w:t>10</w:t>
+      </w:r>
+      <w:r>
+        <w:fldChar w:fldCharType="end"/>
+      </w:r>
+      <w:r>
+        <w:t xml:space="preserve">: </w:t>
+      </w:r>
+      <w:proofErr w:type="spellStart"/>
+      <w:r>
+        <w:t>renderAllowList</w:t>
+      </w:r>
+      <w:proofErr w:type="spellEnd"/>
+      <w:r>
+        <w:t xml:space="preserve"> function.</w:t>
+      </w:r>
+    </w:p>
+    <w:p>
+      <w:pPr>
+        <w:pStyle w:val="Reporttext"/>
+      </w:pPr>
+      <w:r>
+        <w:t xml:space="preserve">After this, </w:t>
+      </w:r>
+      <w:r>
+        <w:t>the technical team connected the dropdown menu to the whitelist functionality, which allows the user to toggle the whitelist on and off.</w:t>
+      </w:r>
+      <w:r>
+        <w:t xml:space="preserve"> </w:t>
       </w:r>
     </w:p>
     <w:p>
@@ -4411,20 +5394,100 @@
       </w:r>
       <w:proofErr w:type="spellEnd"/>
       <w:r>
-        <w:t xml:space="preserve"> INFORMATION ON WHITELIST</w:t>
-      </w:r>
-    </w:p>
-    <w:p>
-      <w:pPr>
-        <w:pStyle w:val="Reporttext"/>
-      </w:pPr>
-    </w:p>
-    <w:p>
-      <w:pPr>
-        <w:pStyle w:val="Reporttext"/>
-      </w:pPr>
-      <w:r>
-        <w:t>After this, they implemented the user interaction with the whitelist. The user interaction was to be mainly completed on the whitelist settings page. However, we also had notes to complete some of the missed functionality from week 1.</w:t>
+        <w:t xml:space="preserve"> INFORMATION ON </w:t>
+      </w:r>
+      <w:r>
+        <w:t xml:space="preserve">THE </w:t>
+      </w:r>
+      <w:r>
+        <w:t>WHITELIST FORM</w:t>
+      </w:r>
+    </w:p>
+    <w:p>
+      <w:pPr>
+        <w:pStyle w:val="Reporttext"/>
+      </w:pPr>
+    </w:p>
+    <w:p>
+      <w:pPr>
+        <w:pStyle w:val="Reporttext"/>
+      </w:pPr>
+      <w:r>
+        <w:t>The technical team had a big week but completed it within our defined deadlines. It was now on the testing team to validate the functionality against the functional requirements. With the addition of the new persistent storage requirement, our testing set contained four unique tests. All of which passed on our first try. The testing team was also able to validate that the .</w:t>
+      </w:r>
+      <w:proofErr w:type="spellStart"/>
+      <w:r>
+        <w:t>AddToWhitelist</w:t>
+      </w:r>
+      <w:proofErr w:type="spellEnd"/>
+      <w:r>
+        <w:t xml:space="preserve"> requirement from section 4.3.1 of the project proposal was also working correctly.</w:t>
+      </w:r>
+    </w:p>
+    <w:p>
+      <w:pPr>
+        <w:pStyle w:val="Reporttext"/>
+      </w:pPr>
+    </w:p>
+    <w:p>
+      <w:pPr>
+        <w:pStyle w:val="Reporttext"/>
+      </w:pPr>
+      <w:r>
+        <w:t xml:space="preserve">Lastly, our team met on Saturday to discuss the prior week. The technical team had a difficult one, so we kept the meeting short and looked forward to the </w:t>
+      </w:r>
+      <w:r>
+        <w:t>following</w:t>
+      </w:r>
+      <w:r>
+        <w:t xml:space="preserve"> week. We were happy with </w:t>
+      </w:r>
+      <w:r>
+        <w:t>our progress</w:t>
+      </w:r>
+      <w:r>
+        <w:t xml:space="preserve"> and felt a weekend off would be </w:t>
+      </w:r>
+      <w:r>
+        <w:t>excellent</w:t>
+      </w:r>
+      <w:r>
+        <w:t xml:space="preserve"> for the team.</w:t>
+      </w:r>
+    </w:p>
+    <w:p>
+      <w:pPr>
+        <w:pStyle w:val="Reporttext"/>
+      </w:pPr>
+    </w:p>
+    <w:p>
+      <w:pPr>
+        <w:pStyle w:val="Heading3"/>
+      </w:pPr>
+      <w:bookmarkStart w:id="20" w:name="_Toc158999254"/>
+      <w:r>
+        <w:t xml:space="preserve">5.1.4 </w:t>
+      </w:r>
+      <w:r>
+        <w:t>Week 4</w:t>
+      </w:r>
+      <w:bookmarkEnd w:id="20"/>
+    </w:p>
+    <w:p>
+      <w:pPr>
+        <w:pStyle w:val="Reporttext"/>
+      </w:pPr>
+      <w:r>
+        <w:t>This week, we were to implement system feature 4.3.4, “Whitelist all attempted URL queries.” The team was excited to get started this week, as it was the first week which involved implement</w:t>
+      </w:r>
+      <w:r>
+        <w:t>ing</w:t>
+      </w:r>
+      <w:r>
+        <w:t xml:space="preserve"> a solution to one of our project problems. We felt that the project was coming together well</w:t>
+      </w:r>
+      <w:r>
+        <w:t>, and with all things considered, morale was high.</w:t>
       </w:r>
       <w:r>
         <w:t xml:space="preserve"> </w:t>
@@ -4434,6 +5497,24 @@
       <w:pPr>
         <w:pStyle w:val="Reporttext"/>
       </w:pPr>
+    </w:p>
+    <w:p>
+      <w:pPr>
+        <w:pStyle w:val="Reporttext"/>
+      </w:pPr>
+      <w:r>
+        <w:t xml:space="preserve">The technical team was given the functional requirements, and their goal was to finish implementing them within four days. Unfortunately, The development plan did not account for this week's difficulty. Getting the extension to serve as a middleman between the URL search function of the Chrome browser and the fetching of web page information proved to be very difficult. </w:t>
+      </w:r>
+    </w:p>
+    <w:p>
+      <w:pPr>
+        <w:pStyle w:val="Reporttext"/>
+      </w:pPr>
+    </w:p>
+    <w:p>
+      <w:pPr>
+        <w:pStyle w:val="Reporttext"/>
+      </w:pPr>
       <w:r>
         <w:t xml:space="preserve">// </w:t>
       </w:r>
@@ -4443,57 +5524,94 @@
       </w:r>
       <w:proofErr w:type="spellEnd"/>
       <w:r>
-        <w:t xml:space="preserve"> INFORMATION ON </w:t>
-      </w:r>
-      <w:r>
-        <w:t xml:space="preserve">THE </w:t>
-      </w:r>
-      <w:r>
-        <w:t>WHITELIST FORM</w:t>
-      </w:r>
-    </w:p>
-    <w:p>
-      <w:pPr>
-        <w:pStyle w:val="Reporttext"/>
-      </w:pPr>
-    </w:p>
-    <w:p>
-      <w:pPr>
-        <w:pStyle w:val="Reporttext"/>
-      </w:pPr>
-      <w:r>
-        <w:t>The technical team had a big week but completed it within our defined deadlines. It was now on the testing team to validate the functionality against the functional requirements. With the addition of the new persistent storage requirement, our testing set contained four unique tests. All of which passed on our first try. The testing team was also able to validate that the .AddToWhitelist requirement from section 4.3.1 of the project proposal was also working correctly.</w:t>
-      </w:r>
-    </w:p>
-    <w:p>
-      <w:pPr>
-        <w:pStyle w:val="Reporttext"/>
-      </w:pPr>
-    </w:p>
-    <w:p>
-      <w:pPr>
-        <w:pStyle w:val="Reporttext"/>
-      </w:pPr>
-      <w:r>
-        <w:t xml:space="preserve">Lastly, our team met on Saturday to discuss the prior week. The technical team had a difficult one, so we kept the meeting short and looked forward to the </w:t>
-      </w:r>
-      <w:r>
-        <w:t>following</w:t>
-      </w:r>
-      <w:r>
-        <w:t xml:space="preserve"> week. We were happy with </w:t>
-      </w:r>
-      <w:r>
-        <w:t>our progress</w:t>
-      </w:r>
-      <w:r>
-        <w:t xml:space="preserve"> and felt a weekend off would be </w:t>
-      </w:r>
-      <w:r>
-        <w:t>excellent</w:t>
-      </w:r>
-      <w:r>
-        <w:t xml:space="preserve"> for the team.</w:t>
+        <w:t xml:space="preserve"> INFORMATION ABOUT CODE FOR THIS WEEK</w:t>
+      </w:r>
+    </w:p>
+    <w:p>
+      <w:pPr>
+        <w:pStyle w:val="Reporttext"/>
+      </w:pPr>
+    </w:p>
+    <w:p>
+      <w:pPr>
+        <w:pStyle w:val="Reporttext"/>
+      </w:pPr>
+      <w:r>
+        <w:t>Through their perseverance, the technical team navigated this week's difficulties and completed the implementation for this week’s system feature on Saturday, with around six days spent in development instead of the allotted four. Our testing team then responded by getting the testing suite for this system feature built out and validated.</w:t>
+      </w:r>
+    </w:p>
+    <w:p>
+      <w:pPr>
+        <w:pStyle w:val="Reporttext"/>
+      </w:pPr>
+    </w:p>
+    <w:p>
+      <w:pPr>
+        <w:pStyle w:val="Reporttext"/>
+      </w:pPr>
+      <w:r>
+        <w:t xml:space="preserve">// </w:t>
+      </w:r>
+      <w:proofErr w:type="spellStart"/>
+      <w:r>
+        <w:t>TODO</w:t>
+      </w:r>
+      <w:proofErr w:type="spellEnd"/>
+      <w:r>
+        <w:t xml:space="preserve"> IMAGES OF TEST SUITE</w:t>
+      </w:r>
+    </w:p>
+    <w:p>
+      <w:pPr>
+        <w:pStyle w:val="Reporttext"/>
+      </w:pPr>
+    </w:p>
+    <w:p>
+      <w:pPr>
+        <w:pStyle w:val="Reporttext"/>
+      </w:pPr>
+      <w:r>
+        <w:t>The testing suite passed; thus, this system feature implementation was validated to meet our initial requirements.</w:t>
+      </w:r>
+    </w:p>
+    <w:p>
+      <w:pPr>
+        <w:pStyle w:val="Reporttext"/>
+      </w:pPr>
+    </w:p>
+    <w:p>
+      <w:pPr>
+        <w:pStyle w:val="Reporttext"/>
+      </w:pPr>
+      <w:r>
+        <w:t xml:space="preserve">On Sunday, we had our team meeting and discussed the prior week. We also worked as a team in developing the SUS survey for the previous two weeks and managed to get user feedback on the </w:t>
+      </w:r>
+      <w:r>
+        <w:t>last</w:t>
+      </w:r>
+      <w:r>
+        <w:t xml:space="preserve"> two system features we implemented. The survey can be found below, but once again, adding functionality to our initial design resulted in a positive reaction to this survey. Therefore, we could confidently move on to the following week without worrying about the usability of our extension.</w:t>
+      </w:r>
+    </w:p>
+    <w:p>
+      <w:pPr>
+        <w:pStyle w:val="Reporttext"/>
+      </w:pPr>
+    </w:p>
+    <w:p>
+      <w:pPr>
+        <w:pStyle w:val="Reporttext"/>
+      </w:pPr>
+      <w:r>
+        <w:t xml:space="preserve">// </w:t>
+      </w:r>
+      <w:proofErr w:type="spellStart"/>
+      <w:r>
+        <w:t>TODO</w:t>
+      </w:r>
+      <w:proofErr w:type="spellEnd"/>
+      <w:r>
+        <w:t xml:space="preserve"> SUS SURVEY</w:t>
       </w:r>
     </w:p>
     <w:p>
@@ -4505,50 +5623,29 @@
       <w:pPr>
         <w:pStyle w:val="Heading3"/>
       </w:pPr>
-      <w:bookmarkStart w:id="20" w:name="_Toc158999254"/>
-      <w:r>
-        <w:t xml:space="preserve">5.1.4 </w:t>
-      </w:r>
-      <w:r>
-        <w:t>Week 4</w:t>
-      </w:r>
-      <w:bookmarkEnd w:id="20"/>
-    </w:p>
-    <w:p>
-      <w:pPr>
-        <w:pStyle w:val="Reporttext"/>
-      </w:pPr>
-      <w:r>
-        <w:t>This week, we were to implement system feature 4.3.4, “Whitelist all attempted URL queries.” The team was excited to get started this week, as it was the first week which involved implement</w:t>
-      </w:r>
-      <w:r>
-        <w:t>ing</w:t>
-      </w:r>
-      <w:r>
-        <w:t xml:space="preserve"> a solution to </w:t>
-      </w:r>
-      <w:r>
-        <w:lastRenderedPageBreak/>
-        <w:t>one of our project problems. We felt that the project was coming together well</w:t>
-      </w:r>
-      <w:r>
-        <w:t>, and with all things considered, morale was high.</w:t>
-      </w:r>
-      <w:r>
-        <w:t xml:space="preserve"> </w:t>
-      </w:r>
-    </w:p>
-    <w:p>
-      <w:pPr>
-        <w:pStyle w:val="Reporttext"/>
-      </w:pPr>
-    </w:p>
-    <w:p>
-      <w:pPr>
-        <w:pStyle w:val="Reporttext"/>
-      </w:pPr>
-      <w:r>
-        <w:t xml:space="preserve">The technical team was given the functional requirements, and their goal was to finish implementing them within four days. Unfortunately, The development plan did not account for this week's difficulty. Getting the extension to serve as a middleman between the URL search function of the Chrome browser and the fetching of web page information proved to be very difficult. </w:t>
+      <w:r>
+        <w:t>5.1.5 Week 5</w:t>
+      </w:r>
+    </w:p>
+    <w:p>
+      <w:pPr>
+        <w:pStyle w:val="Reporttext"/>
+      </w:pPr>
+      <w:r>
+        <w:t>This week, our team was to complete the implementation of system feature 4.3.5, “Track Coursera study time.” In summary, it was meant to be the implementation week for the time-tracker functionality of the extension.</w:t>
+      </w:r>
+    </w:p>
+    <w:p>
+      <w:pPr>
+        <w:pStyle w:val="Reporttext"/>
+      </w:pPr>
+    </w:p>
+    <w:p>
+      <w:pPr>
+        <w:pStyle w:val="Reporttext"/>
+      </w:pPr>
+      <w:r>
+        <w:t>Like last week, the development plan did not account for the difficulty of implementing the time tracker functionality. Unlike last week, we could not recover gracefully from this oversight. The technical team needed ten days to complete the implementation of the requirements for this system feature. Thus, we were dealing with a time crunch for the final two weeks. That time crunch will be discussed in detail in the affected weeks.</w:t>
       </w:r>
     </w:p>
     <w:p>
@@ -4569,152 +5666,6 @@
       </w:r>
       <w:proofErr w:type="spellEnd"/>
       <w:r>
-        <w:t xml:space="preserve"> INFORMATION ABOUT CODE FOR THIS WEEK</w:t>
-      </w:r>
-    </w:p>
-    <w:p>
-      <w:pPr>
-        <w:pStyle w:val="Reporttext"/>
-      </w:pPr>
-    </w:p>
-    <w:p>
-      <w:pPr>
-        <w:pStyle w:val="Reporttext"/>
-      </w:pPr>
-      <w:r>
-        <w:t>Through their perseverance, the technical team navigated this week's difficulties and completed the implementation for this week’s system feature on Saturday, with around six days spent in development instead of the allotted four. Our testing team then responded by getting the testing suite for this system feature built out and validated.</w:t>
-      </w:r>
-    </w:p>
-    <w:p>
-      <w:pPr>
-        <w:pStyle w:val="Reporttext"/>
-      </w:pPr>
-    </w:p>
-    <w:p>
-      <w:pPr>
-        <w:pStyle w:val="Reporttext"/>
-      </w:pPr>
-      <w:r>
-        <w:t xml:space="preserve">// </w:t>
-      </w:r>
-      <w:proofErr w:type="spellStart"/>
-      <w:r>
-        <w:t>TODO</w:t>
-      </w:r>
-      <w:proofErr w:type="spellEnd"/>
-      <w:r>
-        <w:t xml:space="preserve"> IMAGES OF TEST SUITE</w:t>
-      </w:r>
-    </w:p>
-    <w:p>
-      <w:pPr>
-        <w:pStyle w:val="Reporttext"/>
-      </w:pPr>
-    </w:p>
-    <w:p>
-      <w:pPr>
-        <w:pStyle w:val="Reporttext"/>
-      </w:pPr>
-      <w:r>
-        <w:t>The testing suite passed; thus, this system feature implementation was validated to meet our initial requirements.</w:t>
-      </w:r>
-    </w:p>
-    <w:p>
-      <w:pPr>
-        <w:pStyle w:val="Reporttext"/>
-      </w:pPr>
-    </w:p>
-    <w:p>
-      <w:pPr>
-        <w:pStyle w:val="Reporttext"/>
-      </w:pPr>
-      <w:r>
-        <w:t xml:space="preserve">On Sunday, we had our team meeting and discussed the prior week. We also worked as a team in developing the SUS survey for the previous two weeks and managed to get user feedback on the </w:t>
-      </w:r>
-      <w:r>
-        <w:t>last</w:t>
-      </w:r>
-      <w:r>
-        <w:t xml:space="preserve"> two system features we implemented. The survey can be found below, but once again, adding functionality to our </w:t>
-      </w:r>
-      <w:r>
-        <w:lastRenderedPageBreak/>
-        <w:t>initial design resulted in a positive reaction to this survey. Therefore, we could confidently move on to the following week without worrying about the usability of our extension.</w:t>
-      </w:r>
-    </w:p>
-    <w:p>
-      <w:pPr>
-        <w:pStyle w:val="Reporttext"/>
-      </w:pPr>
-    </w:p>
-    <w:p>
-      <w:pPr>
-        <w:pStyle w:val="Reporttext"/>
-      </w:pPr>
-      <w:r>
-        <w:t xml:space="preserve">// </w:t>
-      </w:r>
-      <w:proofErr w:type="spellStart"/>
-      <w:r>
-        <w:t>TODO</w:t>
-      </w:r>
-      <w:proofErr w:type="spellEnd"/>
-      <w:r>
-        <w:t xml:space="preserve"> SUS SURVEY</w:t>
-      </w:r>
-    </w:p>
-    <w:p>
-      <w:pPr>
-        <w:pStyle w:val="Reporttext"/>
-      </w:pPr>
-    </w:p>
-    <w:p>
-      <w:pPr>
-        <w:pStyle w:val="Heading3"/>
-      </w:pPr>
-      <w:r>
-        <w:t>5.1.5 Week 5</w:t>
-      </w:r>
-    </w:p>
-    <w:p>
-      <w:pPr>
-        <w:pStyle w:val="Reporttext"/>
-      </w:pPr>
-      <w:r>
-        <w:t>This week, our team was to complete the implementation of system feature 4.3.5, “Track Coursera study time.” In summary, it was meant to be the implementation week for the time-tracker functionality of the extension.</w:t>
-      </w:r>
-    </w:p>
-    <w:p>
-      <w:pPr>
-        <w:pStyle w:val="Reporttext"/>
-      </w:pPr>
-    </w:p>
-    <w:p>
-      <w:pPr>
-        <w:pStyle w:val="Reporttext"/>
-      </w:pPr>
-      <w:r>
-        <w:t>Like last week, the development plan did not account for the difficulty of implementing the time tracker functionality. Unlike last week, we could not recover gracefully from this oversight. The technical team needed ten days to complete the implementation of the requirements for this system feature. Thus, we were dealing with a time crunch for the final two weeks. That time crunch will be discussed in detail in the affected weeks.</w:t>
-      </w:r>
-    </w:p>
-    <w:p>
-      <w:pPr>
-        <w:pStyle w:val="Reporttext"/>
-      </w:pPr>
-    </w:p>
-    <w:p>
-      <w:pPr>
-        <w:pStyle w:val="Reporttext"/>
-      </w:pPr>
-      <w:r>
-        <w:t xml:space="preserve">// </w:t>
-      </w:r>
-      <w:proofErr w:type="spellStart"/>
-      <w:r>
-        <w:t>TODO</w:t>
-      </w:r>
-      <w:proofErr w:type="spellEnd"/>
-      <w:r>
         <w:t xml:space="preserve"> BREAK DOWN CODE FOR THIS WEEK</w:t>
       </w:r>
     </w:p>
@@ -4728,7 +5679,13 @@
         <w:pStyle w:val="Reporttext"/>
       </w:pPr>
       <w:r>
-        <w:t xml:space="preserve">After the development team had successfully implemented the functional requirements, it was Wednesday of the following week. </w:t>
+        <w:t xml:space="preserve">After the development team </w:t>
+      </w:r>
+      <w:r>
+        <w:t>successfully implemented the functional requirements, it was Wednesday</w:t>
+      </w:r>
+      <w:r>
+        <w:t xml:space="preserve"> the following week. </w:t>
       </w:r>
     </w:p>
     <w:p>
@@ -4835,8 +5792,8 @@
       </w:r>
     </w:p>
     <w:sectPr>
-      <w:headerReference w:type="even" r:id="rId15"/>
-      <w:headerReference w:type="default" r:id="rId16"/>
+      <w:headerReference w:type="even" r:id="rId19"/>
+      <w:headerReference w:type="default" r:id="rId20"/>
       <w:pgSz w:w="12240" w:h="15840"/>
       <w:pgMar w:top="720" w:right="720" w:bottom="720" w:left="720" w:header="708" w:footer="708" w:gutter="0"/>
       <w:cols w:space="708"/>

</xml_diff>

<commit_message>
Refactor dependencies for week 3
</commit_message>
<xml_diff>
--- a/final/final_deliverable.docx
+++ b/final/final_deliverable.docx
@@ -3177,7 +3177,7 @@
         </w:rPr>
         <w:lastRenderedPageBreak/>
         <w:drawing>
-          <wp:inline distT="0" distB="0" distL="0" distR="0" wp14:anchorId="7D2DBD4E" wp14:editId="251EAA62">
+          <wp:inline distT="0" distB="0" distL="0" distR="0" wp14:anchorId="7D2DBD4E" wp14:editId="2268700A">
             <wp:extent cx="6858000" cy="2974975"/>
             <wp:effectExtent l="0" t="0" r="0" b="0"/>
             <wp:docPr id="1678905882" name="Picture 1" descr="A screenshot of a computer program&#10;&#10;Description automatically generated"/>
@@ -3679,7 +3679,7 @@
           <w:noProof/>
         </w:rPr>
         <w:drawing>
-          <wp:inline distT="0" distB="0" distL="0" distR="0" wp14:anchorId="4355F4B3" wp14:editId="120D5911">
+          <wp:inline distT="0" distB="0" distL="0" distR="0" wp14:anchorId="4355F4B3" wp14:editId="7921D800">
             <wp:extent cx="6858000" cy="3630295"/>
             <wp:effectExtent l="0" t="0" r="0" b="1905"/>
             <wp:docPr id="777385470" name="Picture 1" descr="A screenshot of a black and white text&#10;&#10;Description automatically generated"/>
@@ -3934,7 +3934,25 @@
         <w:t xml:space="preserve"> </w:t>
       </w:r>
       <w:r>
-        <w:t xml:space="preserve">requirements could not be fully completed due to the reliance on a fully functional whitelist being ready to receive the data. However, the technical team was able to get it to a point where it would be easy to integrate the captured data into the whitelist once it was implemented during that sprint. </w:t>
+        <w:t xml:space="preserve">requirements could not be fully completed due to the reliance on a fully functional </w:t>
+      </w:r>
+      <w:r>
+        <w:t>time-tracker/whitelist</w:t>
+      </w:r>
+      <w:r>
+        <w:t xml:space="preserve"> being ready to receive the data. However, the technical team </w:t>
+      </w:r>
+      <w:r>
+        <w:t>go</w:t>
+      </w:r>
+      <w:r>
+        <w:t xml:space="preserve">t it to a point where it would be easy to integrate the captured data once implemented during </w:t>
+      </w:r>
+      <w:r>
+        <w:t>their respective</w:t>
+      </w:r>
+      <w:r>
+        <w:t xml:space="preserve"> sprint. </w:t>
       </w:r>
     </w:p>
     <w:p>
@@ -3948,6 +3966,9 @@
         <w:jc w:val="center"/>
       </w:pPr>
       <w:r>
+        <w:rPr>
+          <w:noProof/>
+        </w:rPr>
         <w:lastRenderedPageBreak/>
         <w:drawing>
           <wp:inline distT="0" distB="0" distL="0" distR="0" wp14:anchorId="7EB99706" wp14:editId="30E3BBEA">
@@ -4034,7 +4055,13 @@
         <w:t>automatically blocks and prompts</w:t>
       </w:r>
       <w:r>
-        <w:t xml:space="preserve"> the user when navigating to a blocked website. Therefore, it would be redundant to add a button in the dropdown menu that would never be reached. Secondly, the users wanted a simple dropdown menu, and the technical team felt a single settings button would better meet their needs. Therefore, the functional requirements were refactored to the below.</w:t>
+        <w:t xml:space="preserve"> the user when navigating </w:t>
+      </w:r>
+      <w:r>
+        <w:t xml:space="preserve">to </w:t>
+      </w:r>
+      <w:r>
+        <w:t>a blocked website. Therefore, it would be redundant to add a button in the dropdown menu that would never be reached. Secondly, the users wanted a simple dropdown menu, and the technical team felt a single settings button would better meet their needs. Therefore, the functional requirements were refactored to the below.</w:t>
       </w:r>
     </w:p>
     <w:p>
@@ -4120,16 +4147,8 @@
               <w:rPr>
                 <w:rFonts w:cstheme="minorHAnsi"/>
               </w:rPr>
-              <w:t xml:space="preserve">  .</w:t>
-            </w:r>
-            <w:proofErr w:type="spellStart"/>
-            <w:r>
-              <w:rPr>
-                <w:rFonts w:cstheme="minorHAnsi"/>
-              </w:rPr>
-              <w:t>SettingsButton</w:t>
-            </w:r>
-            <w:proofErr w:type="spellEnd"/>
+              <w:t xml:space="preserve">  .SettingsButton</w:t>
+            </w:r>
           </w:p>
         </w:tc>
         <w:tc>
@@ -4185,20 +4204,12 @@
                 <w:rFonts w:cstheme="minorHAnsi"/>
               </w:rPr>
             </w:pPr>
-            <w:proofErr w:type="spellStart"/>
             <w:r>
               <w:rPr>
                 <w:rFonts w:cstheme="minorHAnsi"/>
               </w:rPr>
               <w:lastRenderedPageBreak/>
-              <w:t>Dropdown.Whitelist</w:t>
-            </w:r>
-            <w:proofErr w:type="spellEnd"/>
-            <w:r>
-              <w:rPr>
-                <w:rFonts w:cstheme="minorHAnsi"/>
-              </w:rPr>
-              <w:t>:</w:t>
+              <w:t>Dropdown.Whitelist:</w:t>
             </w:r>
           </w:p>
         </w:tc>
@@ -4294,14 +4305,12 @@
               </w:rPr>
               <w:t xml:space="preserve">  .</w:t>
             </w:r>
-            <w:proofErr w:type="spellStart"/>
             <w:r>
               <w:rPr>
                 <w:rFonts w:cstheme="minorHAnsi"/>
               </w:rPr>
               <w:t>QuickDelete</w:t>
             </w:r>
-            <w:proofErr w:type="spellEnd"/>
             <w:r>
               <w:rPr>
                 <w:rFonts w:cstheme="minorHAnsi"/>
@@ -4371,19 +4380,11 @@
                 <w:rFonts w:cstheme="minorHAnsi"/>
               </w:rPr>
             </w:pPr>
-            <w:proofErr w:type="spellStart"/>
             <w:r>
               <w:rPr>
                 <w:rFonts w:cstheme="minorHAnsi"/>
               </w:rPr>
-              <w:t>Dropdown.TimeTracker</w:t>
-            </w:r>
-            <w:proofErr w:type="spellEnd"/>
-            <w:r>
-              <w:rPr>
-                <w:rFonts w:cstheme="minorHAnsi"/>
-              </w:rPr>
-              <w:t>:</w:t>
+              <w:t>Dropdown.TimeTracker:</w:t>
             </w:r>
           </w:p>
         </w:tc>
@@ -4478,21 +4479,7 @@
               <w:rPr>
                 <w:rFonts w:cstheme="minorHAnsi"/>
               </w:rPr>
-              <w:t xml:space="preserve">  .</w:t>
-            </w:r>
-            <w:proofErr w:type="spellStart"/>
-            <w:r>
-              <w:rPr>
-                <w:rFonts w:cstheme="minorHAnsi"/>
-              </w:rPr>
-              <w:t>StatsButton</w:t>
-            </w:r>
-            <w:proofErr w:type="spellEnd"/>
-            <w:r>
-              <w:rPr>
-                <w:rFonts w:cstheme="minorHAnsi"/>
-              </w:rPr>
-              <w:t>:</w:t>
+              <w:t xml:space="preserve">  .StatsButton:</w:t>
             </w:r>
           </w:p>
         </w:tc>
@@ -4555,6 +4542,11 @@
     <w:p>
       <w:pPr>
         <w:pStyle w:val="Reporttext"/>
+      </w:pPr>
+    </w:p>
+    <w:p>
+      <w:pPr>
+        <w:pStyle w:val="Reporttext"/>
         <w:keepNext/>
         <w:spacing w:line="240" w:lineRule="auto"/>
         <w:ind w:firstLine="0"/>
@@ -4565,7 +4557,7 @@
           <w14:ligatures w14:val="standardContextual"/>
         </w:rPr>
         <w:drawing>
-          <wp:inline distT="0" distB="0" distL="0" distR="0" wp14:anchorId="37E8A9AC" wp14:editId="6BC57B05">
+          <wp:inline distT="0" distB="0" distL="0" distR="0" wp14:anchorId="37E8A9AC" wp14:editId="2A6B8032">
             <wp:extent cx="6858000" cy="3770630"/>
             <wp:effectExtent l="0" t="0" r="0" b="1270"/>
             <wp:docPr id="482047041" name="Picture 1" descr="A screen shot of a computer program&#10;&#10;Description automatically generated"/>
@@ -4665,13 +4657,17 @@
         <w:t>0% initial passing rate, w</w:t>
       </w:r>
       <w:r>
-        <w:t xml:space="preserve">hich was not ideal for our first sprint. The full test set can be found in the dependencies folder under the Excel sheet labelled </w:t>
-      </w:r>
-      <w:proofErr w:type="spellStart"/>
-      <w:r>
-        <w:t>4.3.1_test_set.xls</w:t>
-      </w:r>
-      <w:proofErr w:type="spellEnd"/>
+        <w:t xml:space="preserve">hich was not ideal for our first sprint. The </w:t>
+      </w:r>
+      <w:r>
+        <w:t>complete</w:t>
+      </w:r>
+      <w:r>
+        <w:t xml:space="preserve"> test set can be found in the dependencies folder under the Excel sheet labelled 4.3.1_test_set.xls</w:t>
+      </w:r>
+      <w:r>
+        <w:t>x.</w:t>
+      </w:r>
     </w:p>
     <w:p>
       <w:pPr>
@@ -4751,7 +4747,19 @@
         <w:pStyle w:val="Reporttext"/>
       </w:pPr>
       <w:r>
-        <w:t xml:space="preserve">This week was initially meant to focus on the navbar between the settings pages. However, our technical team had already implemented this functionality for our high-fidelity prototype. Therefore, the implementation phase of this week was not completed. As a group, we decided to focus on creating a test set and a SUS usability survey instead of trying to move our deadlines up to accommodate this miscue. </w:t>
+        <w:t xml:space="preserve">This week was initially meant to focus on the navbar between the settings pages. However, our technical team had already implemented this functionality for our high-fidelity prototype. Therefore, the implementation phase of this week was </w:t>
+      </w:r>
+      <w:r>
+        <w:t>already complete</w:t>
+      </w:r>
+      <w:r>
+        <w:t xml:space="preserve">. </w:t>
+      </w:r>
+      <w:r>
+        <w:t>Consequently, we wanted to take advantage of this oversight, speed through this week's testing, and create a SUS survey for our users to review for this and the last system feature. This way, we would have time should future development issues crop up.</w:t>
+      </w:r>
+      <w:r>
+        <w:t xml:space="preserve"> </w:t>
       </w:r>
     </w:p>
     <w:p>
@@ -4764,18 +4772,21 @@
         <w:pStyle w:val="Reporttext"/>
       </w:pPr>
       <w:r>
-        <w:t>To paint a picture of how our navigation bar came to be, Hashem referenced and took inspiration from similar web extensions to see how they managed their navbars. We also used the prototype survey feedback to create the navbar below. Which is vertical and has clear visual queues and clear titles for what each link leads to.</w:t>
-      </w:r>
-    </w:p>
-    <w:p>
-      <w:pPr>
-        <w:pStyle w:val="Reporttext"/>
-      </w:pPr>
-    </w:p>
-    <w:p>
-      <w:pPr>
-        <w:pStyle w:val="Reporttext"/>
-      </w:pPr>
+        <w:t xml:space="preserve">To </w:t>
+      </w:r>
+      <w:r>
+        <w:t xml:space="preserve">quickly </w:t>
+      </w:r>
+      <w:r>
+        <w:t xml:space="preserve">paint a picture of how our navigation bar came to be, Hashem referenced and took inspiration from similar web extensions to see how they managed their navbars. We also used the prototype </w:t>
+      </w:r>
+      <w:r>
+        <w:lastRenderedPageBreak/>
+        <w:t>survey feedback to create the navbar below. Which is vertical and has clear visual queues and clear titles for what each link leads to.</w:t>
+      </w:r>
+      <w:r>
+        <w:t xml:space="preserve"> The design is heavily documented in the project proposal.</w:t>
+      </w:r>
     </w:p>
     <w:p>
       <w:pPr>
@@ -4865,7 +4876,16 @@
         <w:pStyle w:val="Reporttext"/>
       </w:pPr>
       <w:r>
-        <w:t>The code was largely HTML-based, with CSS styling for the navbar—a simple implementation for the technical team to implement this week.</w:t>
+        <w:t xml:space="preserve">The code </w:t>
+      </w:r>
+      <w:r>
+        <w:t xml:space="preserve">was already completed during our project proposal phase. It was done as the navbar we felt was part of the overall design, and we wanted to ensure the high-fidelity prototype had all the navigation features needed to get a rough look at the design. The code involved is </w:t>
+      </w:r>
+      <w:r>
+        <w:t>primari</w:t>
+      </w:r>
+      <w:r>
+        <w:t>ly HTML and CSS for the navbar. The HTML is below, but please refer to the code dependencies for a deeper dive.</w:t>
       </w:r>
     </w:p>
     <w:p>
@@ -4961,11 +4981,17 @@
         <w:pStyle w:val="Reporttext"/>
       </w:pPr>
       <w:r>
+        <w:t xml:space="preserve">With the navbar completed heading into this week, the testing team was able to focus on creating a test set for this system feature. Due to the low functional requirements defined by this </w:t>
+      </w:r>
+      <w:r>
+        <w:t xml:space="preserve">system feature, the </w:t>
+      </w:r>
+      <w:r>
         <w:lastRenderedPageBreak/>
-        <w:t xml:space="preserve">With the navbar completed heading into this week, the testing team was able to quickly focus on creating a test set for this system feature. Due to the low functional requirements defined by this </w:t>
-      </w:r>
-      <w:r>
-        <w:t>system feature, the test set was produced soon, and when initially run, it resulted in a 100% passing rate.</w:t>
+        <w:t>test set resulted in a 100% passing rate.</w:t>
+      </w:r>
+      <w:r>
+        <w:t xml:space="preserve"> Please refer to the Excel file 4.3.2_test_set.xlsx in the dependencies for an overview of this test set.</w:t>
       </w:r>
     </w:p>
     <w:p>
@@ -4978,6 +5004,28 @@
         <w:pStyle w:val="Reporttext"/>
       </w:pPr>
       <w:r>
+        <w:t>The testing team could now focus on the SUS test, which is below. This was created to focus on the functionality developed in the dropdown menu from last week in conjunction with the navbar</w:t>
+      </w:r>
+      <w:r>
+        <w:t>, which</w:t>
+      </w:r>
+      <w:r>
+        <w:t xml:space="preserve"> was the focus of this week.</w:t>
+      </w:r>
+      <w:r>
+        <w:t xml:space="preserve"> The SUS survey returned positive results when adding functionality to our initial design. Thus, we knew there wouldn’t be much point in further testing the design and functionality.</w:t>
+      </w:r>
+    </w:p>
+    <w:p>
+      <w:pPr>
+        <w:pStyle w:val="Reporttext"/>
+      </w:pPr>
+    </w:p>
+    <w:p>
+      <w:pPr>
+        <w:pStyle w:val="Reporttext"/>
+      </w:pPr>
+      <w:r>
         <w:t xml:space="preserve">// </w:t>
       </w:r>
       <w:proofErr w:type="spellStart"/>
@@ -4986,7 +5034,7 @@
       </w:r>
       <w:proofErr w:type="spellEnd"/>
       <w:r>
-        <w:t xml:space="preserve"> TEST SET</w:t>
+        <w:t xml:space="preserve"> SUS SURVEY #1</w:t>
       </w:r>
     </w:p>
     <w:p>
@@ -4999,16 +5047,22 @@
         <w:pStyle w:val="Reporttext"/>
       </w:pPr>
       <w:r>
-        <w:t>The testing team could now focus on the SUS test, which is below. This was created to focus on the functionality developed in the dropdown menu from last week in conjunction with the navbar</w:t>
-      </w:r>
-      <w:r>
-        <w:t>, which</w:t>
-      </w:r>
-      <w:r>
-        <w:t xml:space="preserve"> was the focus of this week.</w:t>
-      </w:r>
-      <w:r>
-        <w:t xml:space="preserve"> The SUS survey returned positive results when adding functionality to our initial design. Thus, we knew there wouldn’t be much point in further testing the design and functionality.</w:t>
+        <w:t xml:space="preserve">Lastly, the team met on Saturday and discussed the positive nature of this week. We also took this time to complete the teamwork activity 7.103 informally. We </w:t>
+      </w:r>
+      <w:r>
+        <w:t>reviewed</w:t>
+      </w:r>
+      <w:r>
+        <w:t xml:space="preserve"> our current testing plan and were happy with how we validated the system we developed compared to our project proposal. With this</w:t>
+      </w:r>
+      <w:r>
+        <w:t>,</w:t>
+      </w:r>
+      <w:r>
+        <w:t xml:space="preserve"> we ended week two and moved on to the next</w:t>
+      </w:r>
+      <w:r>
+        <w:t>.</w:t>
       </w:r>
     </w:p>
     <w:p>
@@ -5018,18 +5072,35 @@
     </w:p>
     <w:p>
       <w:pPr>
+        <w:pStyle w:val="Heading3"/>
+      </w:pPr>
+      <w:bookmarkStart w:id="19" w:name="_Toc158999253"/>
+      <w:r>
+        <w:t xml:space="preserve">5.1.3 </w:t>
+      </w:r>
+      <w:r>
+        <w:t>Week Three</w:t>
+      </w:r>
+      <w:bookmarkEnd w:id="19"/>
+    </w:p>
+    <w:p>
+      <w:pPr>
         <w:pStyle w:val="Reporttext"/>
       </w:pPr>
       <w:r>
-        <w:t xml:space="preserve">// </w:t>
-      </w:r>
-      <w:proofErr w:type="spellStart"/>
-      <w:r>
-        <w:t>TODO</w:t>
-      </w:r>
-      <w:proofErr w:type="spellEnd"/>
-      <w:r>
-        <w:t xml:space="preserve"> SUS SURVEY #1</w:t>
+        <w:t>This week, our team was to implement system feature 4.3.3,</w:t>
+      </w:r>
+      <w:r>
+        <w:t xml:space="preserve"> “Edit the whitelist form.”</w:t>
+      </w:r>
+      <w:r>
+        <w:t xml:space="preserve"> </w:t>
+      </w:r>
+      <w:r>
+        <w:t xml:space="preserve"> </w:t>
+      </w:r>
+      <w:r>
+        <w:t>In summary, it was a week focused mainly on getting the logic of the whitelist implemented to a capacity that allowed the user to interact with it.</w:t>
       </w:r>
     </w:p>
     <w:p>
@@ -5042,82 +5113,11 @@
         <w:pStyle w:val="Reporttext"/>
       </w:pPr>
       <w:r>
-        <w:t xml:space="preserve">Lastly, the team met on Saturday and discussed the positive nature of this week. We also took this time to complete the teamwork activity 7.103 informally. We </w:t>
-      </w:r>
-      <w:r>
-        <w:t>reviewed</w:t>
-      </w:r>
-      <w:r>
-        <w:t xml:space="preserve"> our current testing plan and were happy with how we validated the system we developed compared to our project proposal. With this</w:t>
-      </w:r>
-      <w:r>
-        <w:t>,</w:t>
-      </w:r>
-      <w:r>
-        <w:t xml:space="preserve"> we ended week two and moved on to the next</w:t>
-      </w:r>
-      <w:r>
-        <w:t>.</w:t>
-      </w:r>
-    </w:p>
-    <w:p>
-      <w:pPr>
-        <w:pStyle w:val="Reporttext"/>
-      </w:pPr>
-    </w:p>
-    <w:p>
-      <w:pPr>
-        <w:pStyle w:val="Heading3"/>
-      </w:pPr>
-      <w:bookmarkStart w:id="19" w:name="_Toc158999253"/>
-      <w:r>
-        <w:t xml:space="preserve">5.1.3 </w:t>
-      </w:r>
-      <w:r>
-        <w:t>Week Three</w:t>
-      </w:r>
-      <w:bookmarkEnd w:id="19"/>
-    </w:p>
-    <w:p>
-      <w:pPr>
-        <w:pStyle w:val="Reporttext"/>
-      </w:pPr>
-      <w:r>
-        <w:t>This week, our team was to implement system feature 4.3.3,</w:t>
-      </w:r>
-      <w:r>
-        <w:t xml:space="preserve"> “Edit the whitelist form.”</w:t>
-      </w:r>
-      <w:r>
-        <w:t xml:space="preserve"> </w:t>
-      </w:r>
-      <w:r>
-        <w:t xml:space="preserve"> </w:t>
-      </w:r>
-      <w:r>
-        <w:t>In summary, it was a week focused mainly on getting the logic of the whitelist implemented to a capacity that allowed the user to interact with it.</w:t>
-      </w:r>
-    </w:p>
-    <w:p>
-      <w:pPr>
-        <w:pStyle w:val="Reporttext"/>
-      </w:pPr>
-    </w:p>
-    <w:p>
-      <w:pPr>
-        <w:pStyle w:val="Reporttext"/>
-      </w:pPr>
+        <w:t xml:space="preserve">The technical team had a busy week as the groundwork they laid was to be the foundation for the whitelist as a whole. They needed to implement the storage of the whitelist first, which was to be implemented using the Chrome storage API. The project proposal did not account for this part of the whitelist implementation, as functional requirements were not explicitly defined for the storage. Therefore, the report </w:t>
+      </w:r>
       <w:r>
         <w:lastRenderedPageBreak/>
-        <w:t xml:space="preserve">The technical team had a busy week as the groundwork they laid was to be the foundation for the whitelist as a whole. They needed to implement the storage of the whitelist first, which was to be implemented using the Chrome storage API. The project proposal did not account for this part of the whitelist implementation, as functional requirements were not explicitly defined for the storage. Therefore, the report team created the below functional requirement to be completed in addition to the </w:t>
-      </w:r>
-      <w:proofErr w:type="spellStart"/>
-      <w:r>
-        <w:t>Whitelist.Form</w:t>
-      </w:r>
-      <w:proofErr w:type="spellEnd"/>
-      <w:r>
-        <w:t xml:space="preserve"> requirements.</w:t>
+        <w:t>team created the below functional requirement to be completed in addition to the Whitelist.Form requirements.</w:t>
       </w:r>
     </w:p>
     <w:p>
@@ -5146,11 +5146,9 @@
               <w:spacing w:line="240" w:lineRule="auto"/>
               <w:ind w:firstLine="0"/>
             </w:pPr>
-            <w:proofErr w:type="spellStart"/>
             <w:r>
               <w:t>Whitelist.Storage</w:t>
             </w:r>
-            <w:proofErr w:type="spellEnd"/>
           </w:p>
         </w:tc>
         <w:tc>
@@ -5189,13 +5187,8 @@
               <w:ind w:firstLine="0"/>
             </w:pPr>
             <w:r>
-              <w:t xml:space="preserve">  .</w:t>
-            </w:r>
-            <w:proofErr w:type="spellStart"/>
-            <w:r>
-              <w:t>StoreViaAPI</w:t>
-            </w:r>
-            <w:proofErr w:type="spellEnd"/>
+              <w:t xml:space="preserve">  .StoreViaAPI</w:t>
+            </w:r>
           </w:p>
         </w:tc>
         <w:tc>
@@ -5224,6 +5217,7 @@
     <w:p>
       <w:pPr>
         <w:pStyle w:val="Reporttext"/>
+        <w:ind w:firstLine="0"/>
       </w:pPr>
     </w:p>
     <w:p>
@@ -5236,34 +5230,112 @@
       <w:r>
         <w:t xml:space="preserve"> </w:t>
       </w:r>
+      <w:r>
+        <w:t>The code for the storage can be found in core.js. Many functions access the chrome storage API and refer to it. An example of the getAllowList function is below, which shows a</w:t>
+      </w:r>
+      <w:r>
+        <w:t xml:space="preserve">n </w:t>
+      </w:r>
+      <w:r>
+        <w:t>access attempt to the storage location. The API straightforwardly abstracts away storage details into easy-to-digest functions. This allows the extension to easily store, update and retrieve data related to the extension and also blocks access to the data from outside sources, which meets the SEC-1 requirement defined in the project proposal.</w:t>
+      </w:r>
+    </w:p>
+    <w:p>
+      <w:pPr>
+        <w:keepNext/>
+      </w:pPr>
+      <w:r>
+        <w:rPr>
+          <w:noProof/>
+        </w:rPr>
+        <w:drawing>
+          <wp:inline distT="0" distB="0" distL="0" distR="0" wp14:anchorId="2EDCED47" wp14:editId="3FBFAD4F">
+            <wp:extent cx="6858000" cy="1499870"/>
+            <wp:effectExtent l="0" t="0" r="0" b="0"/>
+            <wp:docPr id="584488946" name="Picture 1" descr="A screen shot of a computer code&#10;&#10;Description automatically generated"/>
+            <wp:cNvGraphicFramePr>
+              <a:graphicFrameLocks xmlns:a="http://schemas.openxmlformats.org/drawingml/2006/main" noChangeAspect="1"/>
+            </wp:cNvGraphicFramePr>
+            <a:graphic xmlns:a="http://schemas.openxmlformats.org/drawingml/2006/main">
+              <a:graphicData uri="http://schemas.openxmlformats.org/drawingml/2006/picture">
+                <pic:pic xmlns:pic="http://schemas.openxmlformats.org/drawingml/2006/picture">
+                  <pic:nvPicPr>
+                    <pic:cNvPr id="584488946" name="Picture 1" descr="A screen shot of a computer code&#10;&#10;Description automatically generated"/>
+                    <pic:cNvPicPr/>
+                  </pic:nvPicPr>
+                  <pic:blipFill>
+                    <a:blip r:embed="rId18">
+                      <a:extLst>
+                        <a:ext uri="{28A0092B-C50C-407E-A947-70E740481C1C}">
+                          <a14:useLocalDpi xmlns:a14="http://schemas.microsoft.com/office/drawing/2010/main" val="0"/>
+                        </a:ext>
+                      </a:extLst>
+                    </a:blip>
+                    <a:stretch>
+                      <a:fillRect/>
+                    </a:stretch>
+                  </pic:blipFill>
+                  <pic:spPr>
+                    <a:xfrm>
+                      <a:off x="0" y="0"/>
+                      <a:ext cx="6858000" cy="1499870"/>
+                    </a:xfrm>
+                    <a:prstGeom prst="rect">
+                      <a:avLst/>
+                    </a:prstGeom>
+                  </pic:spPr>
+                </pic:pic>
+              </a:graphicData>
+            </a:graphic>
+          </wp:inline>
+        </w:drawing>
+      </w:r>
+    </w:p>
+    <w:p>
+      <w:pPr>
+        <w:pStyle w:val="Caption"/>
+        <w:spacing w:line="480" w:lineRule="auto"/>
+        <w:jc w:val="center"/>
+      </w:pPr>
+      <w:r>
+        <w:t xml:space="preserve">Figure </w:t>
+      </w:r>
+      <w:r>
+        <w:fldChar w:fldCharType="begin"/>
+      </w:r>
+      <w:r>
+        <w:instrText xml:space="preserve"> SEQ Figure \* ARABIC </w:instrText>
+      </w:r>
+      <w:r>
+        <w:fldChar w:fldCharType="separate"/>
+      </w:r>
+      <w:r>
+        <w:rPr>
+          <w:noProof/>
+        </w:rPr>
+        <w:t>10</w:t>
+      </w:r>
+      <w:r>
+        <w:fldChar w:fldCharType="end"/>
+      </w:r>
+      <w:r>
+        <w:t xml:space="preserve">: </w:t>
+      </w:r>
+      <w:proofErr w:type="spellStart"/>
+      <w:r>
+        <w:t>getAllowList</w:t>
+      </w:r>
+      <w:proofErr w:type="spellEnd"/>
+      <w:r>
+        <w:t xml:space="preserve"> function.</w:t>
+      </w:r>
     </w:p>
     <w:p>
       <w:pPr>
         <w:pStyle w:val="Reporttext"/>
       </w:pPr>
-    </w:p>
-    <w:p>
-      <w:pPr>
-        <w:pStyle w:val="Reporttext"/>
-      </w:pPr>
-      <w:r>
-        <w:t xml:space="preserve">The code below is a snippet from the </w:t>
-      </w:r>
-      <w:proofErr w:type="spellStart"/>
-      <w:r>
-        <w:t>core.js</w:t>
-      </w:r>
-      <w:proofErr w:type="spellEnd"/>
-      <w:r>
-        <w:t xml:space="preserve"> file, which implements much of the whitelist functionality. The </w:t>
-      </w:r>
-      <w:proofErr w:type="spellStart"/>
-      <w:r>
-        <w:t>renderAllowList</w:t>
-      </w:r>
-      <w:proofErr w:type="spellEnd"/>
-      <w:r>
-        <w:t xml:space="preserve"> function displays the stored whitelist to the user for updating. It utilizes helper functions </w:t>
+      <w:r>
+        <w:t xml:space="preserve">The code below is a snippet from the core.js file, which implements much of the whitelist functionality. The renderAllowList function displays the stored whitelist to the user for updating. It utilizes helper functions </w:t>
       </w:r>
       <w:r>
         <w:t>that</w:t>
@@ -5301,7 +5373,7 @@
                     <pic:cNvPicPr/>
                   </pic:nvPicPr>
                   <pic:blipFill>
-                    <a:blip r:embed="rId18">
+                    <a:blip r:embed="rId19">
                       <a:extLst>
                         <a:ext uri="{28A0092B-C50C-407E-A947-70E740481C1C}">
                           <a14:useLocalDpi xmlns:a14="http://schemas.microsoft.com/office/drawing/2010/main" val="0"/>
@@ -5350,7 +5422,7 @@
         <w:rPr>
           <w:noProof/>
         </w:rPr>
-        <w:t>10</w:t>
+        <w:t>11</w:t>
       </w:r>
       <w:r>
         <w:fldChar w:fldCharType="end"/>
@@ -5372,10 +5444,89 @@
         <w:pStyle w:val="Reporttext"/>
       </w:pPr>
       <w:r>
-        <w:t xml:space="preserve">After this, </w:t>
-      </w:r>
-      <w:r>
-        <w:t>the technical team connected the dropdown menu to the whitelist functionality, which allows the user to toggle the whitelist on and off.</w:t>
+        <w:t>The technical team had a big week but completed it within our defined deadlines. It was now on the testing team to validate the functionality against the functional requirements. With the addition of the new persistent storage requirement, our testing set contained four unique tests. All of wh</w:t>
+      </w:r>
+      <w:r>
+        <w:t>om</w:t>
+      </w:r>
+      <w:r>
+        <w:t xml:space="preserve"> passed on </w:t>
+      </w:r>
+      <w:r>
+        <w:t>the</w:t>
+      </w:r>
+      <w:r>
+        <w:t xml:space="preserve"> first try. </w:t>
+      </w:r>
+      <w:r>
+        <w:t xml:space="preserve"> Please refer to the Excel file 4.3.3_test_set.xlsx to look into our testing schema for this system feature.</w:t>
+      </w:r>
+    </w:p>
+    <w:p>
+      <w:pPr>
+        <w:pStyle w:val="Reporttext"/>
+      </w:pPr>
+    </w:p>
+    <w:p>
+      <w:pPr>
+        <w:pStyle w:val="Reporttext"/>
+      </w:pPr>
+      <w:r>
+        <w:t xml:space="preserve">Lastly, our team met on Saturday to discuss the prior week. The technical team had a difficult one, so we kept the meeting short and looked forward to the </w:t>
+      </w:r>
+      <w:r>
+        <w:t>following</w:t>
+      </w:r>
+      <w:r>
+        <w:t xml:space="preserve"> week. We were happy with </w:t>
+      </w:r>
+      <w:r>
+        <w:t>our progress</w:t>
+      </w:r>
+      <w:r>
+        <w:t xml:space="preserve"> and felt a weekend off would be </w:t>
+      </w:r>
+      <w:r>
+        <w:t>excellent</w:t>
+      </w:r>
+      <w:r>
+        <w:t xml:space="preserve"> for the team.</w:t>
+      </w:r>
+    </w:p>
+    <w:p>
+      <w:pPr>
+        <w:pStyle w:val="Reporttext"/>
+      </w:pPr>
+    </w:p>
+    <w:p>
+      <w:pPr>
+        <w:pStyle w:val="Heading3"/>
+      </w:pPr>
+      <w:bookmarkStart w:id="20" w:name="_Toc158999254"/>
+      <w:r>
+        <w:lastRenderedPageBreak/>
+        <w:t xml:space="preserve">5.1.4 </w:t>
+      </w:r>
+      <w:r>
+        <w:t>Week 4</w:t>
+      </w:r>
+      <w:bookmarkEnd w:id="20"/>
+    </w:p>
+    <w:p>
+      <w:pPr>
+        <w:pStyle w:val="Reporttext"/>
+      </w:pPr>
+      <w:r>
+        <w:t>This week, we were to implement system feature 4.3.4, “Whitelist all attempted URL queries.” The team was excited to get started this week, as it was the first week which involved implement</w:t>
+      </w:r>
+      <w:r>
+        <w:t>ing</w:t>
+      </w:r>
+      <w:r>
+        <w:t xml:space="preserve"> a solution to one of our project problems. We felt that the project was coming together well</w:t>
+      </w:r>
+      <w:r>
+        <w:t>, and with all things considered, morale was high.</w:t>
       </w:r>
       <w:r>
         <w:t xml:space="preserve"> </w:t>
@@ -5385,6 +5536,24 @@
       <w:pPr>
         <w:pStyle w:val="Reporttext"/>
       </w:pPr>
+    </w:p>
+    <w:p>
+      <w:pPr>
+        <w:pStyle w:val="Reporttext"/>
+      </w:pPr>
+      <w:r>
+        <w:t xml:space="preserve">The technical team was given the functional requirements, and their goal was to finish implementing them within four days. Unfortunately, The development plan did not account for this week's difficulty. Getting the extension to serve as a middleman between the URL search function of the Chrome browser and the fetching of web page information proved to be very difficult. </w:t>
+      </w:r>
+    </w:p>
+    <w:p>
+      <w:pPr>
+        <w:pStyle w:val="Reporttext"/>
+      </w:pPr>
+    </w:p>
+    <w:p>
+      <w:pPr>
+        <w:pStyle w:val="Reporttext"/>
+      </w:pPr>
       <w:r>
         <w:t xml:space="preserve">// </w:t>
       </w:r>
@@ -5394,13 +5563,7 @@
       </w:r>
       <w:proofErr w:type="spellEnd"/>
       <w:r>
-        <w:t xml:space="preserve"> INFORMATION ON </w:t>
-      </w:r>
-      <w:r>
-        <w:t xml:space="preserve">THE </w:t>
-      </w:r>
-      <w:r>
-        <w:t>WHITELIST FORM</w:t>
+        <w:t xml:space="preserve"> INFORMATION ABOUT CODE FOR THIS WEEK</w:t>
       </w:r>
     </w:p>
     <w:p>
@@ -5413,15 +5576,28 @@
         <w:pStyle w:val="Reporttext"/>
       </w:pPr>
       <w:r>
-        <w:t>The technical team had a big week but completed it within our defined deadlines. It was now on the testing team to validate the functionality against the functional requirements. With the addition of the new persistent storage requirement, our testing set contained four unique tests. All of which passed on our first try. The testing team was also able to validate that the .</w:t>
+        <w:t>Through their perseverance, the technical team navigated this week's difficulties and completed the implementation for this week’s system feature on Saturday, with around six days spent in development instead of the allotted four. Our testing team then responded by getting the testing suite for this system feature built out and validated.</w:t>
+      </w:r>
+    </w:p>
+    <w:p>
+      <w:pPr>
+        <w:pStyle w:val="Reporttext"/>
+      </w:pPr>
+    </w:p>
+    <w:p>
+      <w:pPr>
+        <w:pStyle w:val="Reporttext"/>
+      </w:pPr>
+      <w:r>
+        <w:t xml:space="preserve">// </w:t>
       </w:r>
       <w:proofErr w:type="spellStart"/>
       <w:r>
-        <w:t>AddToWhitelist</w:t>
+        <w:t>TODO</w:t>
       </w:r>
       <w:proofErr w:type="spellEnd"/>
       <w:r>
-        <w:t xml:space="preserve"> requirement from section 4.3.1 of the project proposal was also working correctly.</w:t>
+        <w:t xml:space="preserve"> IMAGES OF TEST SUITE</w:t>
       </w:r>
     </w:p>
     <w:p>
@@ -5434,25 +5610,7 @@
         <w:pStyle w:val="Reporttext"/>
       </w:pPr>
       <w:r>
-        <w:t xml:space="preserve">Lastly, our team met on Saturday to discuss the prior week. The technical team had a difficult one, so we kept the meeting short and looked forward to the </w:t>
-      </w:r>
-      <w:r>
-        <w:t>following</w:t>
-      </w:r>
-      <w:r>
-        <w:t xml:space="preserve"> week. We were happy with </w:t>
-      </w:r>
-      <w:r>
-        <w:t>our progress</w:t>
-      </w:r>
-      <w:r>
-        <w:t xml:space="preserve"> and felt a weekend off would be </w:t>
-      </w:r>
-      <w:r>
-        <w:t>excellent</w:t>
-      </w:r>
-      <w:r>
-        <w:t xml:space="preserve"> for the team.</w:t>
+        <w:t>The testing suite passed; thus, this system feature implementation was validated to meet our initial requirements.</w:t>
       </w:r>
     </w:p>
     <w:p>
@@ -5462,128 +5620,10 @@
     </w:p>
     <w:p>
       <w:pPr>
-        <w:pStyle w:val="Heading3"/>
-      </w:pPr>
-      <w:bookmarkStart w:id="20" w:name="_Toc158999254"/>
-      <w:r>
-        <w:t xml:space="preserve">5.1.4 </w:t>
-      </w:r>
-      <w:r>
-        <w:t>Week 4</w:t>
-      </w:r>
-      <w:bookmarkEnd w:id="20"/>
-    </w:p>
-    <w:p>
-      <w:pPr>
         <w:pStyle w:val="Reporttext"/>
       </w:pPr>
       <w:r>
-        <w:t>This week, we were to implement system feature 4.3.4, “Whitelist all attempted URL queries.” The team was excited to get started this week, as it was the first week which involved implement</w:t>
-      </w:r>
-      <w:r>
-        <w:t>ing</w:t>
-      </w:r>
-      <w:r>
-        <w:t xml:space="preserve"> a solution to one of our project problems. We felt that the project was coming together well</w:t>
-      </w:r>
-      <w:r>
-        <w:t>, and with all things considered, morale was high.</w:t>
-      </w:r>
-      <w:r>
-        <w:t xml:space="preserve"> </w:t>
-      </w:r>
-    </w:p>
-    <w:p>
-      <w:pPr>
-        <w:pStyle w:val="Reporttext"/>
-      </w:pPr>
-    </w:p>
-    <w:p>
-      <w:pPr>
-        <w:pStyle w:val="Reporttext"/>
-      </w:pPr>
-      <w:r>
-        <w:t xml:space="preserve">The technical team was given the functional requirements, and their goal was to finish implementing them within four days. Unfortunately, The development plan did not account for this week's difficulty. Getting the extension to serve as a middleman between the URL search function of the Chrome browser and the fetching of web page information proved to be very difficult. </w:t>
-      </w:r>
-    </w:p>
-    <w:p>
-      <w:pPr>
-        <w:pStyle w:val="Reporttext"/>
-      </w:pPr>
-    </w:p>
-    <w:p>
-      <w:pPr>
-        <w:pStyle w:val="Reporttext"/>
-      </w:pPr>
-      <w:r>
-        <w:t xml:space="preserve">// </w:t>
-      </w:r>
-      <w:proofErr w:type="spellStart"/>
-      <w:r>
-        <w:t>TODO</w:t>
-      </w:r>
-      <w:proofErr w:type="spellEnd"/>
-      <w:r>
-        <w:t xml:space="preserve"> INFORMATION ABOUT CODE FOR THIS WEEK</w:t>
-      </w:r>
-    </w:p>
-    <w:p>
-      <w:pPr>
-        <w:pStyle w:val="Reporttext"/>
-      </w:pPr>
-    </w:p>
-    <w:p>
-      <w:pPr>
-        <w:pStyle w:val="Reporttext"/>
-      </w:pPr>
-      <w:r>
-        <w:t>Through their perseverance, the technical team navigated this week's difficulties and completed the implementation for this week’s system feature on Saturday, with around six days spent in development instead of the allotted four. Our testing team then responded by getting the testing suite for this system feature built out and validated.</w:t>
-      </w:r>
-    </w:p>
-    <w:p>
-      <w:pPr>
-        <w:pStyle w:val="Reporttext"/>
-      </w:pPr>
-    </w:p>
-    <w:p>
-      <w:pPr>
-        <w:pStyle w:val="Reporttext"/>
-      </w:pPr>
-      <w:r>
-        <w:t xml:space="preserve">// </w:t>
-      </w:r>
-      <w:proofErr w:type="spellStart"/>
-      <w:r>
-        <w:t>TODO</w:t>
-      </w:r>
-      <w:proofErr w:type="spellEnd"/>
-      <w:r>
-        <w:t xml:space="preserve"> IMAGES OF TEST SUITE</w:t>
-      </w:r>
-    </w:p>
-    <w:p>
-      <w:pPr>
-        <w:pStyle w:val="Reporttext"/>
-      </w:pPr>
-    </w:p>
-    <w:p>
-      <w:pPr>
-        <w:pStyle w:val="Reporttext"/>
-      </w:pPr>
-      <w:r>
-        <w:t>The testing suite passed; thus, this system feature implementation was validated to meet our initial requirements.</w:t>
-      </w:r>
-    </w:p>
-    <w:p>
-      <w:pPr>
-        <w:pStyle w:val="Reporttext"/>
-      </w:pPr>
-    </w:p>
-    <w:p>
-      <w:pPr>
-        <w:pStyle w:val="Reporttext"/>
-      </w:pPr>
-      <w:r>
+        <w:lastRenderedPageBreak/>
         <w:t xml:space="preserve">On Sunday, we had our team meeting and discussed the prior week. We also worked as a team in developing the SUS survey for the previous two weeks and managed to get user feedback on the </w:t>
       </w:r>
       <w:r>
@@ -5792,8 +5832,8 @@
       </w:r>
     </w:p>
     <w:sectPr>
-      <w:headerReference w:type="even" r:id="rId19"/>
-      <w:headerReference w:type="default" r:id="rId20"/>
+      <w:headerReference w:type="even" r:id="rId20"/>
+      <w:headerReference w:type="default" r:id="rId21"/>
       <w:pgSz w:w="12240" w:h="15840"/>
       <w:pgMar w:top="720" w:right="720" w:bottom="720" w:left="720" w:header="708" w:footer="708" w:gutter="0"/>
       <w:cols w:space="708"/>

</xml_diff>

<commit_message>
Largely done week four description.
</commit_message>
<xml_diff>
--- a/final/final_deliverable.docx
+++ b/final/final_deliverable.docx
@@ -285,7 +285,7 @@
           <w:lang w:val="en-CA"/>
           <w14:ligatures w14:val="standardContextual"/>
         </w:rPr>
-        <w:id w:val="936093134"/>
+        <w:id w:val="-1543822312"/>
         <w:docPartObj>
           <w:docPartGallery w:val="Table of Contents"/>
           <w:docPartUnique/>
@@ -337,7 +337,7 @@
             </w:rPr>
             <w:fldChar w:fldCharType="separate"/>
           </w:r>
-          <w:hyperlink w:anchor="_Toc158999234" w:history="1">
+          <w:hyperlink w:anchor="_Toc159355316" w:history="1">
             <w:r>
               <w:rPr>
                 <w:rStyle w:val="Hyperlink"/>
@@ -364,7 +364,7 @@
                 <w:noProof/>
                 <w:webHidden/>
               </w:rPr>
-              <w:instrText xml:space="preserve"> PAGEREF _Toc158999234 \h </w:instrText>
+              <w:instrText xml:space="preserve"> PAGEREF _Toc159355316 \h </w:instrText>
             </w:r>
             <w:r>
               <w:rPr>
@@ -410,7 +410,7 @@
               <w:szCs w:val="24"/>
             </w:rPr>
           </w:pPr>
-          <w:hyperlink w:anchor="_Toc158999235" w:history="1">
+          <w:hyperlink w:anchor="_Toc159355317" w:history="1">
             <w:r>
               <w:rPr>
                 <w:rStyle w:val="Hyperlink"/>
@@ -437,7 +437,7 @@
                 <w:noProof/>
                 <w:webHidden/>
               </w:rPr>
-              <w:instrText xml:space="preserve"> PAGEREF _Toc158999235 \h </w:instrText>
+              <w:instrText xml:space="preserve"> PAGEREF _Toc159355317 \h </w:instrText>
             </w:r>
             <w:r>
               <w:rPr>
@@ -483,7 +483,7 @@
               <w:szCs w:val="24"/>
             </w:rPr>
           </w:pPr>
-          <w:hyperlink w:anchor="_Toc158999236" w:history="1">
+          <w:hyperlink w:anchor="_Toc159355318" w:history="1">
             <w:r>
               <w:rPr>
                 <w:rStyle w:val="Hyperlink"/>
@@ -510,7 +510,7 @@
                 <w:noProof/>
                 <w:webHidden/>
               </w:rPr>
-              <w:instrText xml:space="preserve"> PAGEREF _Toc158999236 \h </w:instrText>
+              <w:instrText xml:space="preserve"> PAGEREF _Toc159355318 \h </w:instrText>
             </w:r>
             <w:r>
               <w:rPr>
@@ -556,7 +556,7 @@
               <w:szCs w:val="24"/>
             </w:rPr>
           </w:pPr>
-          <w:hyperlink w:anchor="_Toc158999237" w:history="1">
+          <w:hyperlink w:anchor="_Toc159355319" w:history="1">
             <w:r>
               <w:rPr>
                 <w:rStyle w:val="Hyperlink"/>
@@ -583,7 +583,7 @@
                 <w:noProof/>
                 <w:webHidden/>
               </w:rPr>
-              <w:instrText xml:space="preserve"> PAGEREF _Toc158999237 \h </w:instrText>
+              <w:instrText xml:space="preserve"> PAGEREF _Toc159355319 \h </w:instrText>
             </w:r>
             <w:r>
               <w:rPr>
@@ -629,7 +629,7 @@
               <w:szCs w:val="24"/>
             </w:rPr>
           </w:pPr>
-          <w:hyperlink w:anchor="_Toc158999238" w:history="1">
+          <w:hyperlink w:anchor="_Toc159355320" w:history="1">
             <w:r>
               <w:rPr>
                 <w:rStyle w:val="Hyperlink"/>
@@ -656,7 +656,7 @@
                 <w:noProof/>
                 <w:webHidden/>
               </w:rPr>
-              <w:instrText xml:space="preserve"> PAGEREF _Toc158999238 \h </w:instrText>
+              <w:instrText xml:space="preserve"> PAGEREF _Toc159355320 \h </w:instrText>
             </w:r>
             <w:r>
               <w:rPr>
@@ -702,7 +702,7 @@
               <w:noProof/>
             </w:rPr>
           </w:pPr>
-          <w:hyperlink w:anchor="_Toc158999239" w:history="1">
+          <w:hyperlink w:anchor="_Toc159355321" w:history="1">
             <w:r>
               <w:rPr>
                 <w:rStyle w:val="Hyperlink"/>
@@ -729,7 +729,7 @@
                 <w:noProof/>
                 <w:webHidden/>
               </w:rPr>
-              <w:instrText xml:space="preserve"> PAGEREF _Toc158999239 \h </w:instrText>
+              <w:instrText xml:space="preserve"> PAGEREF _Toc159355321 \h </w:instrText>
             </w:r>
             <w:r>
               <w:rPr>
@@ -775,7 +775,7 @@
               <w:szCs w:val="24"/>
             </w:rPr>
           </w:pPr>
-          <w:hyperlink w:anchor="_Toc158999240" w:history="1">
+          <w:hyperlink w:anchor="_Toc159355322" w:history="1">
             <w:r>
               <w:rPr>
                 <w:rStyle w:val="Hyperlink"/>
@@ -802,7 +802,7 @@
                 <w:noProof/>
                 <w:webHidden/>
               </w:rPr>
-              <w:instrText xml:space="preserve"> PAGEREF _Toc158999240 \h </w:instrText>
+              <w:instrText xml:space="preserve"> PAGEREF _Toc159355322 \h </w:instrText>
             </w:r>
             <w:r>
               <w:rPr>
@@ -846,7 +846,7 @@
               <w:szCs w:val="24"/>
             </w:rPr>
           </w:pPr>
-          <w:hyperlink w:anchor="_Toc158999241" w:history="1">
+          <w:hyperlink w:anchor="_Toc159355323" w:history="1">
             <w:r>
               <w:rPr>
                 <w:rStyle w:val="Hyperlink"/>
@@ -873,7 +873,7 @@
                 <w:noProof/>
                 <w:webHidden/>
               </w:rPr>
-              <w:instrText xml:space="preserve"> PAGEREF _Toc158999241 \h </w:instrText>
+              <w:instrText xml:space="preserve"> PAGEREF _Toc159355323 \h </w:instrText>
             </w:r>
             <w:r>
               <w:rPr>
@@ -917,7 +917,7 @@
               <w:szCs w:val="24"/>
             </w:rPr>
           </w:pPr>
-          <w:hyperlink w:anchor="_Toc158999242" w:history="1">
+          <w:hyperlink w:anchor="_Toc159355324" w:history="1">
             <w:r>
               <w:rPr>
                 <w:rStyle w:val="Hyperlink"/>
@@ -944,7 +944,7 @@
                 <w:noProof/>
                 <w:webHidden/>
               </w:rPr>
-              <w:instrText xml:space="preserve"> PAGEREF _Toc158999242 \h </w:instrText>
+              <w:instrText xml:space="preserve"> PAGEREF _Toc159355324 \h </w:instrText>
             </w:r>
             <w:r>
               <w:rPr>
@@ -988,7 +988,7 @@
               <w:szCs w:val="24"/>
             </w:rPr>
           </w:pPr>
-          <w:hyperlink w:anchor="_Toc158999243" w:history="1">
+          <w:hyperlink w:anchor="_Toc159355325" w:history="1">
             <w:r>
               <w:rPr>
                 <w:rStyle w:val="Hyperlink"/>
@@ -1015,7 +1015,7 @@
                 <w:noProof/>
                 <w:webHidden/>
               </w:rPr>
-              <w:instrText xml:space="preserve"> PAGEREF _Toc158999243 \h </w:instrText>
+              <w:instrText xml:space="preserve"> PAGEREF _Toc159355325 \h </w:instrText>
             </w:r>
             <w:r>
               <w:rPr>
@@ -1061,7 +1061,7 @@
               <w:szCs w:val="24"/>
             </w:rPr>
           </w:pPr>
-          <w:hyperlink w:anchor="_Toc158999244" w:history="1">
+          <w:hyperlink w:anchor="_Toc159355326" w:history="1">
             <w:r>
               <w:rPr>
                 <w:rStyle w:val="Hyperlink"/>
@@ -1088,7 +1088,7 @@
                 <w:noProof/>
                 <w:webHidden/>
               </w:rPr>
-              <w:instrText xml:space="preserve"> PAGEREF _Toc158999244 \h </w:instrText>
+              <w:instrText xml:space="preserve"> PAGEREF _Toc159355326 \h </w:instrText>
             </w:r>
             <w:r>
               <w:rPr>
@@ -1134,7 +1134,7 @@
               <w:noProof/>
             </w:rPr>
           </w:pPr>
-          <w:hyperlink w:anchor="_Toc158999245" w:history="1">
+          <w:hyperlink w:anchor="_Toc159355327" w:history="1">
             <w:r>
               <w:rPr>
                 <w:rStyle w:val="Hyperlink"/>
@@ -1161,7 +1161,7 @@
                 <w:noProof/>
                 <w:webHidden/>
               </w:rPr>
-              <w:instrText xml:space="preserve"> PAGEREF _Toc158999245 \h </w:instrText>
+              <w:instrText xml:space="preserve"> PAGEREF _Toc159355327 \h </w:instrText>
             </w:r>
             <w:r>
               <w:rPr>
@@ -1207,7 +1207,7 @@
               <w:szCs w:val="24"/>
             </w:rPr>
           </w:pPr>
-          <w:hyperlink w:anchor="_Toc158999246" w:history="1">
+          <w:hyperlink w:anchor="_Toc159355328" w:history="1">
             <w:r>
               <w:rPr>
                 <w:rStyle w:val="Hyperlink"/>
@@ -1234,7 +1234,7 @@
                 <w:noProof/>
                 <w:webHidden/>
               </w:rPr>
-              <w:instrText xml:space="preserve"> PAGEREF _Toc158999246 \h </w:instrText>
+              <w:instrText xml:space="preserve"> PAGEREF _Toc159355328 \h </w:instrText>
             </w:r>
             <w:r>
               <w:rPr>
@@ -1280,7 +1280,7 @@
               <w:szCs w:val="24"/>
             </w:rPr>
           </w:pPr>
-          <w:hyperlink w:anchor="_Toc158999247" w:history="1">
+          <w:hyperlink w:anchor="_Toc159355329" w:history="1">
             <w:r>
               <w:rPr>
                 <w:rStyle w:val="Hyperlink"/>
@@ -1307,7 +1307,7 @@
                 <w:noProof/>
                 <w:webHidden/>
               </w:rPr>
-              <w:instrText xml:space="preserve"> PAGEREF _Toc158999247 \h </w:instrText>
+              <w:instrText xml:space="preserve"> PAGEREF _Toc159355329 \h </w:instrText>
             </w:r>
             <w:r>
               <w:rPr>
@@ -1353,7 +1353,7 @@
               <w:noProof/>
             </w:rPr>
           </w:pPr>
-          <w:hyperlink w:anchor="_Toc158999248" w:history="1">
+          <w:hyperlink w:anchor="_Toc159355330" w:history="1">
             <w:r>
               <w:rPr>
                 <w:rStyle w:val="Hyperlink"/>
@@ -1380,7 +1380,7 @@
                 <w:noProof/>
                 <w:webHidden/>
               </w:rPr>
-              <w:instrText xml:space="preserve"> PAGEREF _Toc158999248 \h </w:instrText>
+              <w:instrText xml:space="preserve"> PAGEREF _Toc159355330 \h </w:instrText>
             </w:r>
             <w:r>
               <w:rPr>
@@ -1426,7 +1426,7 @@
               <w:noProof/>
             </w:rPr>
           </w:pPr>
-          <w:hyperlink w:anchor="_Toc158999249" w:history="1">
+          <w:hyperlink w:anchor="_Toc159355331" w:history="1">
             <w:r>
               <w:rPr>
                 <w:rStyle w:val="Hyperlink"/>
@@ -1453,7 +1453,7 @@
                 <w:noProof/>
                 <w:webHidden/>
               </w:rPr>
-              <w:instrText xml:space="preserve"> PAGEREF _Toc158999249 \h </w:instrText>
+              <w:instrText xml:space="preserve"> PAGEREF _Toc159355331 \h </w:instrText>
             </w:r>
             <w:r>
               <w:rPr>
@@ -1499,7 +1499,7 @@
               <w:szCs w:val="24"/>
             </w:rPr>
           </w:pPr>
-          <w:hyperlink w:anchor="_Toc158999250" w:history="1">
+          <w:hyperlink w:anchor="_Toc159355332" w:history="1">
             <w:r>
               <w:rPr>
                 <w:rStyle w:val="Hyperlink"/>
@@ -1526,7 +1526,7 @@
                 <w:noProof/>
                 <w:webHidden/>
               </w:rPr>
-              <w:instrText xml:space="preserve"> PAGEREF _Toc158999250 \h </w:instrText>
+              <w:instrText xml:space="preserve"> PAGEREF _Toc159355332 \h </w:instrText>
             </w:r>
             <w:r>
               <w:rPr>
@@ -1570,7 +1570,7 @@
               <w:szCs w:val="24"/>
             </w:rPr>
           </w:pPr>
-          <w:hyperlink w:anchor="_Toc158999251" w:history="1">
+          <w:hyperlink w:anchor="_Toc159355333" w:history="1">
             <w:r>
               <w:rPr>
                 <w:rStyle w:val="Hyperlink"/>
@@ -1597,7 +1597,7 @@
                 <w:noProof/>
                 <w:webHidden/>
               </w:rPr>
-              <w:instrText xml:space="preserve"> PAGEREF _Toc158999251 \h </w:instrText>
+              <w:instrText xml:space="preserve"> PAGEREF _Toc159355333 \h </w:instrText>
             </w:r>
             <w:r>
               <w:rPr>
@@ -1630,26 +1630,24 @@
         </w:p>
         <w:p>
           <w:pPr>
-            <w:pStyle w:val="TOC2"/>
+            <w:pStyle w:val="TOC3"/>
             <w:tabs>
               <w:tab w:val="right" w:leader="dot" w:pos="10790"/>
             </w:tabs>
             <w:rPr>
               <w:rFonts w:eastAsiaTheme="minorEastAsia" w:cstheme="minorBidi"/>
-              <w:b w:val="0"/>
-              <w:bCs w:val="0"/>
               <w:noProof/>
               <w:sz w:val="24"/>
               <w:szCs w:val="24"/>
             </w:rPr>
           </w:pPr>
-          <w:hyperlink w:anchor="_Toc158999252" w:history="1">
+          <w:hyperlink w:anchor="_Toc159355334" w:history="1">
             <w:r>
               <w:rPr>
                 <w:rStyle w:val="Hyperlink"/>
                 <w:noProof/>
               </w:rPr>
-              <w:t>Week Two</w:t>
+              <w:t>5.1.2 Week Two</w:t>
             </w:r>
             <w:r>
               <w:rPr>
@@ -1670,7 +1668,7 @@
                 <w:noProof/>
                 <w:webHidden/>
               </w:rPr>
-              <w:instrText xml:space="preserve"> PAGEREF _Toc158999252 \h </w:instrText>
+              <w:instrText xml:space="preserve"> PAGEREF _Toc159355334 \h </w:instrText>
             </w:r>
             <w:r>
               <w:rPr>
@@ -1690,7 +1688,7 @@
                 <w:noProof/>
                 <w:webHidden/>
               </w:rPr>
-              <w:t>18</w:t>
+              <w:t>20</w:t>
             </w:r>
             <w:r>
               <w:rPr>
@@ -1703,26 +1701,24 @@
         </w:p>
         <w:p>
           <w:pPr>
-            <w:pStyle w:val="TOC2"/>
+            <w:pStyle w:val="TOC3"/>
             <w:tabs>
               <w:tab w:val="right" w:leader="dot" w:pos="10790"/>
             </w:tabs>
             <w:rPr>
               <w:rFonts w:eastAsiaTheme="minorEastAsia" w:cstheme="minorBidi"/>
-              <w:b w:val="0"/>
-              <w:bCs w:val="0"/>
               <w:noProof/>
               <w:sz w:val="24"/>
               <w:szCs w:val="24"/>
             </w:rPr>
           </w:pPr>
-          <w:hyperlink w:anchor="_Toc158999253" w:history="1">
+          <w:hyperlink w:anchor="_Toc159355335" w:history="1">
             <w:r>
               <w:rPr>
                 <w:rStyle w:val="Hyperlink"/>
                 <w:noProof/>
               </w:rPr>
-              <w:t>Week Three</w:t>
+              <w:t>5.1.3 Week Three</w:t>
             </w:r>
             <w:r>
               <w:rPr>
@@ -1743,7 +1739,7 @@
                 <w:noProof/>
                 <w:webHidden/>
               </w:rPr>
-              <w:instrText xml:space="preserve"> PAGEREF _Toc158999253 \h </w:instrText>
+              <w:instrText xml:space="preserve"> PAGEREF _Toc159355335 \h </w:instrText>
             </w:r>
             <w:r>
               <w:rPr>
@@ -1763,7 +1759,7 @@
                 <w:noProof/>
                 <w:webHidden/>
               </w:rPr>
-              <w:t>20</w:t>
+              <w:t>23</w:t>
             </w:r>
             <w:r>
               <w:rPr>
@@ -1776,26 +1772,24 @@
         </w:p>
         <w:p>
           <w:pPr>
-            <w:pStyle w:val="TOC2"/>
+            <w:pStyle w:val="TOC3"/>
             <w:tabs>
               <w:tab w:val="right" w:leader="dot" w:pos="10790"/>
             </w:tabs>
             <w:rPr>
               <w:rFonts w:eastAsiaTheme="minorEastAsia" w:cstheme="minorBidi"/>
-              <w:b w:val="0"/>
-              <w:bCs w:val="0"/>
               <w:noProof/>
               <w:sz w:val="24"/>
               <w:szCs w:val="24"/>
             </w:rPr>
           </w:pPr>
-          <w:hyperlink w:anchor="_Toc158999254" w:history="1">
+          <w:hyperlink w:anchor="_Toc159355336" w:history="1">
             <w:r>
               <w:rPr>
                 <w:rStyle w:val="Hyperlink"/>
                 <w:noProof/>
               </w:rPr>
-              <w:t>Week 4</w:t>
+              <w:t>5.1.4 Week Four</w:t>
             </w:r>
             <w:r>
               <w:rPr>
@@ -1816,7 +1810,7 @@
                 <w:noProof/>
                 <w:webHidden/>
               </w:rPr>
-              <w:instrText xml:space="preserve"> PAGEREF _Toc158999254 \h </w:instrText>
+              <w:instrText xml:space="preserve"> PAGEREF _Toc159355336 \h </w:instrText>
             </w:r>
             <w:r>
               <w:rPr>
@@ -1836,7 +1830,78 @@
                 <w:noProof/>
                 <w:webHidden/>
               </w:rPr>
-              <w:t>21</w:t>
+              <w:t>27</w:t>
+            </w:r>
+            <w:r>
+              <w:rPr>
+                <w:noProof/>
+                <w:webHidden/>
+              </w:rPr>
+              <w:fldChar w:fldCharType="end"/>
+            </w:r>
+          </w:hyperlink>
+        </w:p>
+        <w:p>
+          <w:pPr>
+            <w:pStyle w:val="TOC3"/>
+            <w:tabs>
+              <w:tab w:val="right" w:leader="dot" w:pos="10790"/>
+            </w:tabs>
+            <w:rPr>
+              <w:rFonts w:eastAsiaTheme="minorEastAsia" w:cstheme="minorBidi"/>
+              <w:noProof/>
+              <w:sz w:val="24"/>
+              <w:szCs w:val="24"/>
+            </w:rPr>
+          </w:pPr>
+          <w:hyperlink w:anchor="_Toc159355337" w:history="1">
+            <w:r>
+              <w:rPr>
+                <w:rStyle w:val="Hyperlink"/>
+                <w:noProof/>
+              </w:rPr>
+              <w:t>5.1.5 Week 5</w:t>
+            </w:r>
+            <w:r>
+              <w:rPr>
+                <w:noProof/>
+                <w:webHidden/>
+              </w:rPr>
+              <w:tab/>
+            </w:r>
+            <w:r>
+              <w:rPr>
+                <w:noProof/>
+                <w:webHidden/>
+              </w:rPr>
+              <w:fldChar w:fldCharType="begin"/>
+            </w:r>
+            <w:r>
+              <w:rPr>
+                <w:noProof/>
+                <w:webHidden/>
+              </w:rPr>
+              <w:instrText xml:space="preserve"> PAGEREF _Toc159355337 \h </w:instrText>
+            </w:r>
+            <w:r>
+              <w:rPr>
+                <w:noProof/>
+                <w:webHidden/>
+              </w:rPr>
+            </w:r>
+            <w:r>
+              <w:rPr>
+                <w:noProof/>
+                <w:webHidden/>
+              </w:rPr>
+              <w:fldChar w:fldCharType="separate"/>
+            </w:r>
+            <w:r>
+              <w:rPr>
+                <w:noProof/>
+                <w:webHidden/>
+              </w:rPr>
+              <w:t>31</w:t>
             </w:r>
             <w:r>
               <w:rPr>
@@ -1862,7 +1927,7 @@
               <w:noProof/>
             </w:rPr>
           </w:pPr>
-          <w:hyperlink w:anchor="_Toc158999255" w:history="1">
+          <w:hyperlink w:anchor="_Toc159355338" w:history="1">
             <w:r>
               <w:rPr>
                 <w:rStyle w:val="Hyperlink"/>
@@ -1889,7 +1954,7 @@
                 <w:noProof/>
                 <w:webHidden/>
               </w:rPr>
-              <w:instrText xml:space="preserve"> PAGEREF _Toc158999255 \h </w:instrText>
+              <w:instrText xml:space="preserve"> PAGEREF _Toc159355338 \h </w:instrText>
             </w:r>
             <w:r>
               <w:rPr>
@@ -1909,7 +1974,7 @@
                 <w:noProof/>
                 <w:webHidden/>
               </w:rPr>
-              <w:t>22</w:t>
+              <w:t>32</w:t>
             </w:r>
             <w:r>
               <w:rPr>
@@ -1935,7 +2000,7 @@
               <w:noProof/>
             </w:rPr>
           </w:pPr>
-          <w:hyperlink w:anchor="_Toc158999256" w:history="1">
+          <w:hyperlink w:anchor="_Toc159355339" w:history="1">
             <w:r>
               <w:rPr>
                 <w:rStyle w:val="Hyperlink"/>
@@ -1962,7 +2027,7 @@
                 <w:noProof/>
                 <w:webHidden/>
               </w:rPr>
-              <w:instrText xml:space="preserve"> PAGEREF _Toc158999256 \h </w:instrText>
+              <w:instrText xml:space="preserve"> PAGEREF _Toc159355339 \h </w:instrText>
             </w:r>
             <w:r>
               <w:rPr>
@@ -1982,7 +2047,7 @@
                 <w:noProof/>
                 <w:webHidden/>
               </w:rPr>
-              <w:t>23</w:t>
+              <w:t>33</w:t>
             </w:r>
             <w:r>
               <w:rPr>
@@ -2008,7 +2073,7 @@
               <w:noProof/>
             </w:rPr>
           </w:pPr>
-          <w:hyperlink w:anchor="_Toc158999257" w:history="1">
+          <w:hyperlink w:anchor="_Toc159355340" w:history="1">
             <w:r>
               <w:rPr>
                 <w:rStyle w:val="Hyperlink"/>
@@ -2035,7 +2100,7 @@
                 <w:noProof/>
                 <w:webHidden/>
               </w:rPr>
-              <w:instrText xml:space="preserve"> PAGEREF _Toc158999257 \h </w:instrText>
+              <w:instrText xml:space="preserve"> PAGEREF _Toc159355340 \h </w:instrText>
             </w:r>
             <w:r>
               <w:rPr>
@@ -2055,7 +2120,7 @@
                 <w:noProof/>
                 <w:webHidden/>
               </w:rPr>
-              <w:t>24</w:t>
+              <w:t>34</w:t>
             </w:r>
             <w:r>
               <w:rPr>
@@ -2081,7 +2146,7 @@
               <w:noProof/>
             </w:rPr>
           </w:pPr>
-          <w:hyperlink w:anchor="_Toc158999258" w:history="1">
+          <w:hyperlink w:anchor="_Toc159355341" w:history="1">
             <w:r>
               <w:rPr>
                 <w:rStyle w:val="Hyperlink"/>
@@ -2108,7 +2173,7 @@
                 <w:noProof/>
                 <w:webHidden/>
               </w:rPr>
-              <w:instrText xml:space="preserve"> PAGEREF _Toc158999258 \h </w:instrText>
+              <w:instrText xml:space="preserve"> PAGEREF _Toc159355341 \h </w:instrText>
             </w:r>
             <w:r>
               <w:rPr>
@@ -2128,7 +2193,7 @@
                 <w:noProof/>
                 <w:webHidden/>
               </w:rPr>
-              <w:t>25</w:t>
+              <w:t>35</w:t>
             </w:r>
             <w:r>
               <w:rPr>
@@ -2154,7 +2219,7 @@
               <w:noProof/>
             </w:rPr>
           </w:pPr>
-          <w:hyperlink w:anchor="_Toc158999259" w:history="1">
+          <w:hyperlink w:anchor="_Toc159355342" w:history="1">
             <w:r>
               <w:rPr>
                 <w:rStyle w:val="Hyperlink"/>
@@ -2181,7 +2246,7 @@
                 <w:noProof/>
                 <w:webHidden/>
               </w:rPr>
-              <w:instrText xml:space="preserve"> PAGEREF _Toc158999259 \h </w:instrText>
+              <w:instrText xml:space="preserve"> PAGEREF _Toc159355342 \h </w:instrText>
             </w:r>
             <w:r>
               <w:rPr>
@@ -2201,7 +2266,7 @@
                 <w:noProof/>
                 <w:webHidden/>
               </w:rPr>
-              <w:t>26</w:t>
+              <w:t>36</w:t>
             </w:r>
             <w:r>
               <w:rPr>
@@ -2227,7 +2292,7 @@
               <w:noProof/>
             </w:rPr>
           </w:pPr>
-          <w:hyperlink w:anchor="_Toc158999260" w:history="1">
+          <w:hyperlink w:anchor="_Toc159355343" w:history="1">
             <w:r>
               <w:rPr>
                 <w:rStyle w:val="Hyperlink"/>
@@ -2254,7 +2319,7 @@
                 <w:noProof/>
                 <w:webHidden/>
               </w:rPr>
-              <w:instrText xml:space="preserve"> PAGEREF _Toc158999260 \h </w:instrText>
+              <w:instrText xml:space="preserve"> PAGEREF _Toc159355343 \h </w:instrText>
             </w:r>
             <w:r>
               <w:rPr>
@@ -2274,7 +2339,7 @@
                 <w:noProof/>
                 <w:webHidden/>
               </w:rPr>
-              <w:t>27</w:t>
+              <w:t>37</w:t>
             </w:r>
             <w:r>
               <w:rPr>
@@ -2312,7 +2377,7 @@
         <w:pStyle w:val="Heading1"/>
         <w:spacing w:line="480" w:lineRule="auto"/>
       </w:pPr>
-      <w:bookmarkStart w:id="0" w:name="_Toc158999234"/>
+      <w:bookmarkStart w:id="0" w:name="_Toc159355316"/>
       <w:r>
         <w:lastRenderedPageBreak/>
         <w:t xml:space="preserve">1 </w:t>
@@ -2326,7 +2391,7 @@
       <w:pPr>
         <w:pStyle w:val="Heading2"/>
       </w:pPr>
-      <w:bookmarkStart w:id="1" w:name="_Toc158999235"/>
+      <w:bookmarkStart w:id="1" w:name="_Toc159355317"/>
       <w:r>
         <w:t>1.1 Introduction</w:t>
       </w:r>
@@ -2518,7 +2583,7 @@
       <w:pPr>
         <w:pStyle w:val="Heading2"/>
       </w:pPr>
-      <w:bookmarkStart w:id="2" w:name="_Toc158999236"/>
+      <w:bookmarkStart w:id="2" w:name="_Toc159355318"/>
       <w:r>
         <w:t>1.</w:t>
       </w:r>
@@ -2622,7 +2687,13 @@
         <w:t xml:space="preserve">our </w:t>
       </w:r>
       <w:r>
-        <w:t xml:space="preserve">designs that our users widely accepted throughout the development process. </w:t>
+        <w:t>designs</w:t>
+      </w:r>
+      <w:r>
+        <w:t>, which</w:t>
+      </w:r>
+      <w:r>
+        <w:t xml:space="preserve"> our users widely accepted throughout the development process. </w:t>
       </w:r>
       <w:r>
         <w:t>In the evaluation section of the report, the SUS survey’s actively verified how our proposed design led to high usability satisfaction when functionality was added—a direct consequence of our market analysis.</w:t>
@@ -2656,7 +2727,7 @@
       <w:pPr>
         <w:pStyle w:val="Heading2"/>
       </w:pPr>
-      <w:bookmarkStart w:id="3" w:name="_Toc158999237"/>
+      <w:bookmarkStart w:id="3" w:name="_Toc159355319"/>
       <w:r>
         <w:t>1.</w:t>
       </w:r>
@@ -2758,7 +2829,13 @@
         <w:t>The updated Gantt chart</w:t>
       </w:r>
       <w:r>
-        <w:t xml:space="preserve">, which accurately displays the scope of the development process, is below. While there were some variations, this Gantt chart was largely followed to completion by the team. </w:t>
+        <w:t>, which accurately displays the scope of the development process, is below. While there were some variations, th</w:t>
+      </w:r>
+      <w:r>
+        <w:t>e team largely followed this Gantt chart to completion</w:t>
+      </w:r>
+      <w:r>
+        <w:t xml:space="preserve">. </w:t>
       </w:r>
       <w:r>
         <w:t>Please refer to section five for a deep dive into the complete development process.</w:t>
@@ -2933,7 +3010,7 @@
       <w:pPr>
         <w:pStyle w:val="Heading2"/>
       </w:pPr>
-      <w:bookmarkStart w:id="4" w:name="_Toc158999238"/>
+      <w:bookmarkStart w:id="4" w:name="_Toc159355320"/>
       <w:r>
         <w:t>1.</w:t>
       </w:r>
@@ -2959,7 +3036,13 @@
         <w:t>,</w:t>
       </w:r>
       <w:r>
-        <w:t xml:space="preserve"> we did assign major roles to individuals that served as a guideline</w:t>
+        <w:t xml:space="preserve"> we </w:t>
+      </w:r>
+      <w:r>
+        <w:t>assigned major roles to individuals, which</w:t>
+      </w:r>
+      <w:r>
+        <w:t xml:space="preserve"> served as a guideline</w:t>
       </w:r>
       <w:r>
         <w:t>. Still,</w:t>
@@ -3057,7 +3140,7 @@
         <w:pStyle w:val="Heading1"/>
         <w:spacing w:line="480" w:lineRule="auto"/>
       </w:pPr>
-      <w:bookmarkStart w:id="5" w:name="_Toc158999239"/>
+      <w:bookmarkStart w:id="5" w:name="_Toc159355321"/>
       <w:r>
         <w:lastRenderedPageBreak/>
         <w:t>2</w:t>
@@ -3074,7 +3157,7 @@
       <w:pPr>
         <w:pStyle w:val="Heading2"/>
       </w:pPr>
-      <w:bookmarkStart w:id="6" w:name="_Toc158999240"/>
+      <w:bookmarkStart w:id="6" w:name="_Toc159355322"/>
       <w:r>
         <w:t xml:space="preserve">2.1 </w:t>
       </w:r>
@@ -3106,7 +3189,7 @@
       <w:pPr>
         <w:pStyle w:val="Heading3"/>
       </w:pPr>
-      <w:bookmarkStart w:id="7" w:name="_Toc158999241"/>
+      <w:bookmarkStart w:id="7" w:name="_Toc159355323"/>
       <w:r>
         <w:t>2.1.1 Google Extension Documentation</w:t>
       </w:r>
@@ -3117,7 +3200,13 @@
         <w:pStyle w:val="Reporttext"/>
       </w:pPr>
       <w:r>
-        <w:t xml:space="preserve">Our project proposal identified Google Chrome as the sole supported web browser for StudySync in section 4.2.2. This was done in response to a survey which indicated around 70% of our target demographic use Google Chrome as their web browser. To ensure StudySync met the standards set by Google, we heavily referred to the Chrome extension developer documentation: </w:t>
+        <w:t xml:space="preserve">Our project proposal identified Google Chrome as the sole supported web browser for StudySync in section 4.2.2. This was done in response to a survey </w:t>
+      </w:r>
+      <w:r>
+        <w:t>that indicated that</w:t>
+      </w:r>
+      <w:r>
+        <w:t xml:space="preserve"> around 70% of our target demographic use Google Chrome as their web browser. To ensure StudySync met the standards set by Google, we heavily referred to the Chrome extension developer documentation: </w:t>
       </w:r>
       <w:hyperlink r:id="rId10" w:history="1">
         <w:r>
@@ -3164,7 +3253,13 @@
         <w:t xml:space="preserve"> and </w:t>
       </w:r>
       <w:r>
-        <w:t xml:space="preserve">Hashem found the Google Chrome Storage API referenced in section 4.6.2 in the project proposal. However, we did not anticipate it being difficult to get the API to store the extension's data effectively and consistently. These web docs enabled us to navigate this trouble with efficiency. </w:t>
+        <w:t xml:space="preserve">Hashem found the Google Chrome Storage API referenced in section 4.6.2 in the project proposal. However, we did not anticipate it being difficult to get the API to store the extension's data effectively and consistently. These web docs enabled us to navigate this trouble </w:t>
+      </w:r>
+      <w:r>
+        <w:t>efficientl</w:t>
+      </w:r>
+      <w:r>
+        <w:t xml:space="preserve">y. </w:t>
       </w:r>
     </w:p>
     <w:p>
@@ -3177,7 +3272,7 @@
         </w:rPr>
         <w:lastRenderedPageBreak/>
         <w:drawing>
-          <wp:inline distT="0" distB="0" distL="0" distR="0" wp14:anchorId="7D2DBD4E" wp14:editId="2268700A">
+          <wp:inline distT="0" distB="0" distL="0" distR="0" wp14:anchorId="7D2DBD4E" wp14:editId="28786D80">
             <wp:extent cx="6858000" cy="2974975"/>
             <wp:effectExtent l="0" t="0" r="0" b="0"/>
             <wp:docPr id="1678905882" name="Picture 1" descr="A screenshot of a computer program&#10;&#10;Description automatically generated"/>
@@ -3259,7 +3354,7 @@
       <w:pPr>
         <w:pStyle w:val="Heading3"/>
       </w:pPr>
-      <w:bookmarkStart w:id="8" w:name="_Toc158999242"/>
+      <w:bookmarkStart w:id="8" w:name="_Toc159355324"/>
       <w:r>
         <w:t>2.1.2 Software Design and Development</w:t>
       </w:r>
@@ -3378,7 +3473,7 @@
       <w:pPr>
         <w:pStyle w:val="Heading3"/>
       </w:pPr>
-      <w:bookmarkStart w:id="9" w:name="_Toc158999243"/>
+      <w:bookmarkStart w:id="9" w:name="_Toc159355325"/>
       <w:r>
         <w:t>2.</w:t>
       </w:r>
@@ -3395,11 +3490,17 @@
         <w:pStyle w:val="Reporttext"/>
       </w:pPr>
       <w:r>
-        <w:t xml:space="preserve">Lastly, our group completed the discussion prompts throughout the course during our weekly meetings. These discussion prompts were primarily discussed ad hoc at the start of our meetings to help get us into a proper mindset for that week’s work. For example, the discussion prompt 7.202, the importance of </w:t>
+        <w:t xml:space="preserve">Lastly, our group completed the discussion prompts throughout the course during our weekly meetings. These discussion prompts were primarily discussed ad hoc at the start of our meetings to help get us into a proper mindset for that week’s work. For example, </w:t>
+      </w:r>
+      <w:r>
+        <w:t xml:space="preserve">in discussion prompt 7.202, the importance of </w:t>
       </w:r>
       <w:r>
         <w:lastRenderedPageBreak/>
-        <w:t xml:space="preserve">integration testing, was discussed before we decided on a manner for testing StudySync. It helped guide us to relevant industry practices. It ultimately led us to choose the testing method provided in </w:t>
+        <w:t>integration testing</w:t>
+      </w:r>
+      <w:r>
+        <w:t xml:space="preserve"> was discussed before we decided on a manner for testing StudySync. It helped guide us to relevant industry practices. It ultimately led us to choose the testing method provided in </w:t>
       </w:r>
       <w:proofErr w:type="spellStart"/>
       <w:r>
@@ -3419,7 +3520,7 @@
       <w:pPr>
         <w:pStyle w:val="Heading2"/>
       </w:pPr>
-      <w:bookmarkStart w:id="10" w:name="_Toc158999244"/>
+      <w:bookmarkStart w:id="10" w:name="_Toc159355326"/>
       <w:r>
         <w:t>2.2 Planning and Iteration</w:t>
       </w:r>
@@ -3508,7 +3609,7 @@
         <w:pStyle w:val="Heading1"/>
         <w:spacing w:line="480" w:lineRule="auto"/>
       </w:pPr>
-      <w:bookmarkStart w:id="11" w:name="_Toc158999245"/>
+      <w:bookmarkStart w:id="11" w:name="_Toc159355327"/>
       <w:r>
         <w:lastRenderedPageBreak/>
         <w:t>3</w:t>
@@ -3525,7 +3626,7 @@
       <w:pPr>
         <w:pStyle w:val="Heading2"/>
       </w:pPr>
-      <w:bookmarkStart w:id="12" w:name="_Toc158999246"/>
+      <w:bookmarkStart w:id="12" w:name="_Toc159355328"/>
       <w:r>
         <w:t>3.1 Prototyping</w:t>
       </w:r>
@@ -3567,7 +3668,7 @@
       <w:pPr>
         <w:pStyle w:val="Heading2"/>
       </w:pPr>
-      <w:bookmarkStart w:id="13" w:name="_Toc158999247"/>
+      <w:bookmarkStart w:id="13" w:name="_Toc159355329"/>
       <w:r>
         <w:t>3.2 Iteration</w:t>
       </w:r>
@@ -3653,13 +3754,13 @@
         <w:pStyle w:val="Reporttext"/>
       </w:pPr>
       <w:r>
-        <w:t xml:space="preserve">While this iterative process was ongoing, the report team was documenting all </w:t>
-      </w:r>
-      <w:r>
-        <w:t>method</w:t>
-      </w:r>
-      <w:r>
-        <w:t>s used by the team into a coherent final report which touched on the successes of the individual weeks and the project as a whole.</w:t>
+        <w:t xml:space="preserve">While this iterative process was ongoing, the report team </w:t>
+      </w:r>
+      <w:r>
+        <w:t>documented all methods used by the team in a coherent final report that</w:t>
+      </w:r>
+      <w:r>
+        <w:t xml:space="preserve"> touched on the successes of the individual weeks and the project as a whole.</w:t>
       </w:r>
       <w:r>
         <w:t xml:space="preserve"> For a picture of our work, our GIT logs and code base can be found in response 2 of this submission.</w:t>
@@ -3679,7 +3780,7 @@
           <w:noProof/>
         </w:rPr>
         <w:drawing>
-          <wp:inline distT="0" distB="0" distL="0" distR="0" wp14:anchorId="4355F4B3" wp14:editId="7921D800">
+          <wp:inline distT="0" distB="0" distL="0" distR="0" wp14:anchorId="4355F4B3" wp14:editId="17C98177">
             <wp:extent cx="6858000" cy="3630295"/>
             <wp:effectExtent l="0" t="0" r="0" b="1905"/>
             <wp:docPr id="777385470" name="Picture 1" descr="A screenshot of a black and white text&#10;&#10;Description automatically generated"/>
@@ -3771,7 +3872,7 @@
         <w:pStyle w:val="Heading1"/>
         <w:spacing w:line="480" w:lineRule="auto"/>
       </w:pPr>
-      <w:bookmarkStart w:id="14" w:name="_Toc158999248"/>
+      <w:bookmarkStart w:id="14" w:name="_Toc159355330"/>
       <w:r>
         <w:lastRenderedPageBreak/>
         <w:t>4</w:t>
@@ -3797,7 +3898,7 @@
         <w:pStyle w:val="Heading1"/>
         <w:spacing w:line="480" w:lineRule="auto"/>
       </w:pPr>
-      <w:bookmarkStart w:id="15" w:name="_Toc158999249"/>
+      <w:bookmarkStart w:id="15" w:name="_Toc159355331"/>
       <w:r>
         <w:lastRenderedPageBreak/>
         <w:t>5</w:t>
@@ -3811,7 +3912,7 @@
       <w:pPr>
         <w:pStyle w:val="Heading2"/>
       </w:pPr>
-      <w:bookmarkStart w:id="16" w:name="_Toc158999250"/>
+      <w:bookmarkStart w:id="16" w:name="_Toc159355332"/>
       <w:r>
         <w:t>5.1 Development Process</w:t>
       </w:r>
@@ -3846,7 +3947,7 @@
       <w:pPr>
         <w:pStyle w:val="Heading3"/>
       </w:pPr>
-      <w:bookmarkStart w:id="17" w:name="_Toc158999251"/>
+      <w:bookmarkStart w:id="17" w:name="_Toc159355333"/>
       <w:r>
         <w:t>5.1.1 Week One</w:t>
       </w:r>
@@ -4557,7 +4658,7 @@
           <w14:ligatures w14:val="standardContextual"/>
         </w:rPr>
         <w:drawing>
-          <wp:inline distT="0" distB="0" distL="0" distR="0" wp14:anchorId="37E8A9AC" wp14:editId="2A6B8032">
+          <wp:inline distT="0" distB="0" distL="0" distR="0" wp14:anchorId="37E8A9AC" wp14:editId="5EE52501">
             <wp:extent cx="6858000" cy="3770630"/>
             <wp:effectExtent l="0" t="0" r="0" b="1270"/>
             <wp:docPr id="482047041" name="Picture 1" descr="A screen shot of a computer program&#10;&#10;Description automatically generated"/>
@@ -4733,7 +4834,7 @@
       <w:pPr>
         <w:pStyle w:val="Heading3"/>
       </w:pPr>
-      <w:bookmarkStart w:id="18" w:name="_Toc158999252"/>
+      <w:bookmarkStart w:id="18" w:name="_Toc159355334"/>
       <w:r>
         <w:t xml:space="preserve">5.1.2 </w:t>
       </w:r>
@@ -5013,7 +5114,13 @@
         <w:t xml:space="preserve"> was the focus of this week.</w:t>
       </w:r>
       <w:r>
-        <w:t xml:space="preserve"> The SUS survey returned positive results when adding functionality to our initial design. Thus, we knew there wouldn’t be much point in further testing the design and functionality.</w:t>
+        <w:t xml:space="preserve"> The SUS survey returned positive results when </w:t>
+      </w:r>
+      <w:r>
+        <w:t>functionality was added</w:t>
+      </w:r>
+      <w:r>
+        <w:t xml:space="preserve"> to our initial design. Thus, we knew there wouldn’t be much point in further testing the design and functionality.</w:t>
       </w:r>
     </w:p>
     <w:p>
@@ -5047,22 +5154,7 @@
         <w:pStyle w:val="Reporttext"/>
       </w:pPr>
       <w:r>
-        <w:t xml:space="preserve">Lastly, the team met on Saturday and discussed the positive nature of this week. We also took this time to complete the teamwork activity 7.103 informally. We </w:t>
-      </w:r>
-      <w:r>
-        <w:t>reviewed</w:t>
-      </w:r>
-      <w:r>
-        <w:t xml:space="preserve"> our current testing plan and were happy with how we validated the system we developed compared to our project proposal. With this</w:t>
-      </w:r>
-      <w:r>
-        <w:t>,</w:t>
-      </w:r>
-      <w:r>
-        <w:t xml:space="preserve"> we ended week two and moved on to the next</w:t>
-      </w:r>
-      <w:r>
-        <w:t>.</w:t>
+        <w:t>Lastly, the team decided to skip a meeting for the work this week and move on to the work for week three immediately. We wanted to take advantage of this oversight in the project plan as there were likely oversights that would lead to negative consequences later. We pushed talking about the SUS results to the meeting next week.</w:t>
       </w:r>
     </w:p>
     <w:p>
@@ -5074,7 +5166,7 @@
       <w:pPr>
         <w:pStyle w:val="Heading3"/>
       </w:pPr>
-      <w:bookmarkStart w:id="19" w:name="_Toc158999253"/>
+      <w:bookmarkStart w:id="19" w:name="_Toc159355335"/>
       <w:r>
         <w:t xml:space="preserve">5.1.3 </w:t>
       </w:r>
@@ -5088,7 +5180,10 @@
         <w:pStyle w:val="Reporttext"/>
       </w:pPr>
       <w:r>
-        <w:t>This week, our team was to implement system feature 4.3.3,</w:t>
+        <w:t>Moving on from last week, our team jumped into this week’s work on Tuesday;</w:t>
+      </w:r>
+      <w:r>
+        <w:t xml:space="preserve"> our team was to implement system feature 4.3.3,</w:t>
       </w:r>
       <w:r>
         <w:t xml:space="preserve"> “Edit the whitelist form.”</w:t>
@@ -5113,7 +5208,19 @@
         <w:pStyle w:val="Reporttext"/>
       </w:pPr>
       <w:r>
-        <w:t xml:space="preserve">The technical team had a busy week as the groundwork they laid was to be the foundation for the whitelist as a whole. They needed to implement the storage of the whitelist first, which was to be implemented using the Chrome storage API. The project proposal did not account for this part of the whitelist implementation, as functional requirements were not explicitly defined for the storage. Therefore, the report </w:t>
+        <w:t xml:space="preserve">The technical team had a busy week as the groundwork they laid was to be the foundation for the whitelist as a whole. They needed to implement the </w:t>
+      </w:r>
+      <w:r>
+        <w:t>whitelist storage</w:t>
+      </w:r>
+      <w:r>
+        <w:t xml:space="preserve"> first, which was to be implemented using the Chrome storage API. The project proposal did not account for this part of the whitelist implementation, as functional requirements </w:t>
+      </w:r>
+      <w:r>
+        <w:t>for storage were not explicitly defined</w:t>
+      </w:r>
+      <w:r>
+        <w:t xml:space="preserve">. Therefore, the report </w:t>
       </w:r>
       <w:r>
         <w:lastRenderedPageBreak/>
@@ -5335,7 +5442,19 @@
         <w:pStyle w:val="Reporttext"/>
       </w:pPr>
       <w:r>
-        <w:t xml:space="preserve">The code below is a snippet from the core.js file, which implements much of the whitelist functionality. The renderAllowList function displays the stored whitelist to the user for updating. It utilizes helper functions </w:t>
+        <w:t xml:space="preserve">The code below is a snippet from the core.js file, which implements much of </w:t>
+      </w:r>
+      <w:r>
+        <w:t>this system features</w:t>
+      </w:r>
+      <w:r>
+        <w:t xml:space="preserve"> functionality. The renderAllowList function displays the stored whitelist </w:t>
+      </w:r>
+      <w:r>
+        <w:t>for updating to the user</w:t>
+      </w:r>
+      <w:r>
+        <w:t xml:space="preserve">. It utilizes helper functions </w:t>
       </w:r>
       <w:r>
         <w:t>that</w:t>
@@ -5344,7 +5463,13 @@
         <w:t xml:space="preserve"> retrieve the stored whitelist and populate</w:t>
       </w:r>
       <w:r>
-        <w:t xml:space="preserve"> the HTML page with the information. Finally, it creates a function to be attached to the “Add to whitelist” button. This function allows the user to add items to the whitelist from this page manually.  It first retrieves the user input and stores it in the persistent storage.</w:t>
+        <w:t xml:space="preserve"> the HTML page with the information. Finally, it creates a function attached to the “Add to whitelist” button. This function allows the user to </w:t>
+      </w:r>
+      <w:r>
+        <w:t>manually add items to the whitelist from this page</w:t>
+      </w:r>
+      <w:r>
+        <w:t>.  It first retrieves the user input and stores it in the persistent storage.</w:t>
       </w:r>
     </w:p>
     <w:p>
@@ -5439,12 +5564,121 @@
         <w:t xml:space="preserve"> function.</w:t>
       </w:r>
     </w:p>
+    <w:p/>
     <w:p>
       <w:pPr>
         <w:pStyle w:val="Reporttext"/>
       </w:pPr>
       <w:r>
-        <w:t>The technical team had a big week but completed it within our defined deadlines. It was now on the testing team to validate the functionality against the functional requirements. With the addition of the new persistent storage requirement, our testing set contained four unique tests. All of wh</w:t>
+        <w:t>The renderAllowList function allowed the user to view what was already on the whitelist. However, the handleAddToAllowList function enables users to add websites to the whitelist. The function mainly contains validation code to confirm that the URL the user has entered is valid. If so, it processes the input and ensures it’s in a standardized format. Otherwise, it displays an error and gracefully recovers from the wrong input.</w:t>
+      </w:r>
+      <w:r>
+        <w:t xml:space="preserve"> </w:t>
+      </w:r>
+    </w:p>
+    <w:p>
+      <w:pPr>
+        <w:keepNext/>
+      </w:pPr>
+      <w:r>
+        <w:rPr>
+          <w:noProof/>
+        </w:rPr>
+        <w:lastRenderedPageBreak/>
+        <w:drawing>
+          <wp:inline distT="0" distB="0" distL="0" distR="0" wp14:anchorId="18079D65" wp14:editId="1C830F8F">
+            <wp:extent cx="6858000" cy="5450840"/>
+            <wp:effectExtent l="0" t="0" r="0" b="0"/>
+            <wp:docPr id="424544088" name="Picture 1" descr="A computer screen shot of a program code&#10;&#10;Description automatically generated"/>
+            <wp:cNvGraphicFramePr>
+              <a:graphicFrameLocks xmlns:a="http://schemas.openxmlformats.org/drawingml/2006/main" noChangeAspect="1"/>
+            </wp:cNvGraphicFramePr>
+            <a:graphic xmlns:a="http://schemas.openxmlformats.org/drawingml/2006/main">
+              <a:graphicData uri="http://schemas.openxmlformats.org/drawingml/2006/picture">
+                <pic:pic xmlns:pic="http://schemas.openxmlformats.org/drawingml/2006/picture">
+                  <pic:nvPicPr>
+                    <pic:cNvPr id="424544088" name="Picture 1" descr="A computer screen shot of a program code&#10;&#10;Description automatically generated"/>
+                    <pic:cNvPicPr/>
+                  </pic:nvPicPr>
+                  <pic:blipFill>
+                    <a:blip r:embed="rId20">
+                      <a:extLst>
+                        <a:ext uri="{28A0092B-C50C-407E-A947-70E740481C1C}">
+                          <a14:useLocalDpi xmlns:a14="http://schemas.microsoft.com/office/drawing/2010/main" val="0"/>
+                        </a:ext>
+                      </a:extLst>
+                    </a:blip>
+                    <a:stretch>
+                      <a:fillRect/>
+                    </a:stretch>
+                  </pic:blipFill>
+                  <pic:spPr>
+                    <a:xfrm>
+                      <a:off x="0" y="0"/>
+                      <a:ext cx="6858000" cy="5450840"/>
+                    </a:xfrm>
+                    <a:prstGeom prst="rect">
+                      <a:avLst/>
+                    </a:prstGeom>
+                  </pic:spPr>
+                </pic:pic>
+              </a:graphicData>
+            </a:graphic>
+          </wp:inline>
+        </w:drawing>
+      </w:r>
+    </w:p>
+    <w:p>
+      <w:pPr>
+        <w:pStyle w:val="Caption"/>
+        <w:spacing w:line="480" w:lineRule="auto"/>
+        <w:jc w:val="center"/>
+      </w:pPr>
+      <w:r>
+        <w:t xml:space="preserve">Figure </w:t>
+      </w:r>
+      <w:r>
+        <w:fldChar w:fldCharType="begin"/>
+      </w:r>
+      <w:r>
+        <w:instrText xml:space="preserve"> SEQ Figure \* ARABIC </w:instrText>
+      </w:r>
+      <w:r>
+        <w:fldChar w:fldCharType="separate"/>
+      </w:r>
+      <w:r>
+        <w:rPr>
+          <w:noProof/>
+        </w:rPr>
+        <w:t>12</w:t>
+      </w:r>
+      <w:r>
+        <w:fldChar w:fldCharType="end"/>
+      </w:r>
+      <w:r>
+        <w:t xml:space="preserve">: </w:t>
+      </w:r>
+      <w:proofErr w:type="spellStart"/>
+      <w:r>
+        <w:t>handleAllowList</w:t>
+      </w:r>
+      <w:proofErr w:type="spellEnd"/>
+      <w:r>
+        <w:t xml:space="preserve"> function.</w:t>
+      </w:r>
+    </w:p>
+    <w:p>
+      <w:pPr>
+        <w:pStyle w:val="Reporttext"/>
+      </w:pPr>
+      <w:r>
+        <w:t xml:space="preserve">The technical team had a big week but completed it within our </w:t>
+      </w:r>
+      <w:r>
+        <w:t xml:space="preserve">newly </w:t>
+      </w:r>
+      <w:r>
+        <w:t>defined deadlines. It was now on the testing team to validate the functionality against the functional requirements. With the addition of the new persistent storage requirement, our testing set contained four unique tests. All of wh</w:t>
       </w:r>
       <w:r>
         <w:t>om</w:t>
@@ -5472,25 +5706,20 @@
         <w:pStyle w:val="Reporttext"/>
       </w:pPr>
       <w:r>
-        <w:t xml:space="preserve">Lastly, our team met on Saturday to discuss the prior week. The technical team had a difficult one, so we kept the meeting short and looked forward to the </w:t>
-      </w:r>
-      <w:r>
-        <w:t>following</w:t>
-      </w:r>
-      <w:r>
-        <w:t xml:space="preserve"> week. We were happy with </w:t>
-      </w:r>
-      <w:r>
-        <w:t>our progress</w:t>
-      </w:r>
-      <w:r>
-        <w:t xml:space="preserve"> and felt a weekend off would be </w:t>
-      </w:r>
-      <w:r>
-        <w:t>excellent</w:t>
-      </w:r>
-      <w:r>
-        <w:t xml:space="preserve"> for the team.</w:t>
+        <w:t xml:space="preserve">Lastly, our team met on Saturday to discuss the prior </w:t>
+      </w:r>
+      <w:r>
+        <w:t xml:space="preserve">two </w:t>
+      </w:r>
+      <w:r>
+        <w:t>week</w:t>
+      </w:r>
+      <w:r>
+        <w:t xml:space="preserve">s. Most importantly, the results of the SUS survey. The results here confirmed that adding functionality to our design maintained an overall </w:t>
+      </w:r>
+      <w:r>
+        <w:lastRenderedPageBreak/>
+        <w:t>satisfaction level in terms of usability, and we felt confident this would be a continuous trend. Our planning in the midterm submission paid off as we started to complete the functional requirements for the system. We were also ahead of schedule, and overall morale was relatively high after finishing this week's work. We decided to end the meeting with a discussion of discussion prompt 7.203, in which we discussed testing practices and how ours fit in with our development plan. We felt confident that our testing scheme validated that the system's functionality met the functional requirements.</w:t>
       </w:r>
     </w:p>
     <w:p>
@@ -5502,35 +5731,409 @@
       <w:pPr>
         <w:pStyle w:val="Heading3"/>
       </w:pPr>
-      <w:bookmarkStart w:id="20" w:name="_Toc158999254"/>
-      <w:r>
+      <w:bookmarkStart w:id="20" w:name="_Toc159355336"/>
+      <w:r>
+        <w:t xml:space="preserve">5.1.4 </w:t>
+      </w:r>
+      <w:r>
+        <w:t xml:space="preserve">Week </w:t>
+      </w:r>
+      <w:r>
+        <w:t>Four</w:t>
+      </w:r>
+      <w:bookmarkEnd w:id="20"/>
+    </w:p>
+    <w:p>
+      <w:pPr>
+        <w:pStyle w:val="Reporttext"/>
+      </w:pPr>
+      <w:r>
+        <w:t xml:space="preserve">This week, we were to implement system feature 4.3.4, “Whitelist all attempted URL queries.” The team was excited to </w:t>
+      </w:r>
+      <w:r>
+        <w:t>start</w:t>
+      </w:r>
+      <w:r>
+        <w:t xml:space="preserve"> this week, </w:t>
+      </w:r>
+      <w:r>
+        <w:t>which</w:t>
+      </w:r>
+      <w:r>
+        <w:t xml:space="preserve"> involved </w:t>
+      </w:r>
+      <w:r>
+        <w:t>finishing up the whitelist portion of the extension</w:t>
+      </w:r>
+      <w:r>
+        <w:t xml:space="preserve">. </w:t>
+      </w:r>
+      <w:r>
+        <w:t xml:space="preserve">The technical team was given the functional requirements, and their goal was to finish implementing them within four days. </w:t>
+      </w:r>
+    </w:p>
+    <w:p>
+      <w:pPr>
+        <w:pStyle w:val="Reporttext"/>
+        <w:ind w:firstLine="0"/>
+      </w:pPr>
+    </w:p>
+    <w:p>
+      <w:pPr>
+        <w:pStyle w:val="Reporttext"/>
+      </w:pPr>
+      <w:r>
+        <w:t xml:space="preserve">The technical team </w:t>
+      </w:r>
+      <w:r>
+        <w:t xml:space="preserve">started by </w:t>
+      </w:r>
+      <w:r>
+        <w:t>creat</w:t>
+      </w:r>
+      <w:r>
+        <w:t>ing</w:t>
+      </w:r>
+      <w:r>
+        <w:t xml:space="preserve"> a listener attached to the tabs the user opened. This listener can be found below. It retrieves the extension data from the storage and performs checks to confirm the </w:t>
+      </w:r>
+      <w:r>
+        <w:t>visited URL is allowed</w:t>
+      </w:r>
+      <w:r>
+        <w:t>. It first checks to ensure the limiter is enabled, and if so, it tries to parse the URLs visited by all tabs. It runs through these URLs, confirming whether the user can access the</w:t>
+      </w:r>
+      <w:r>
+        <w:t>m</w:t>
+      </w:r>
+      <w:r>
+        <w:t>. It allows the user to go through or send a message to the tab, forcing the showBlocker function within the content.js file to be called.</w:t>
+      </w:r>
+      <w:r>
+        <w:t xml:space="preserve"> This listener is the main logic behind verifying whether the URL can be visited.</w:t>
+      </w:r>
+    </w:p>
+    <w:p>
+      <w:pPr>
+        <w:keepNext/>
+      </w:pPr>
+      <w:r>
+        <w:rPr>
+          <w:noProof/>
+        </w:rPr>
         <w:lastRenderedPageBreak/>
-        <w:t xml:space="preserve">5.1.4 </w:t>
-      </w:r>
-      <w:r>
-        <w:t>Week 4</w:t>
-      </w:r>
-      <w:bookmarkEnd w:id="20"/>
+        <w:drawing>
+          <wp:inline distT="0" distB="0" distL="0" distR="0" wp14:anchorId="62961576" wp14:editId="1C360186">
+            <wp:extent cx="6858000" cy="3905250"/>
+            <wp:effectExtent l="0" t="0" r="0" b="6350"/>
+            <wp:docPr id="358572648" name="Picture 2" descr="A screen shot of a computer screen&#10;&#10;Description automatically generated"/>
+            <wp:cNvGraphicFramePr>
+              <a:graphicFrameLocks xmlns:a="http://schemas.openxmlformats.org/drawingml/2006/main" noChangeAspect="1"/>
+            </wp:cNvGraphicFramePr>
+            <a:graphic xmlns:a="http://schemas.openxmlformats.org/drawingml/2006/main">
+              <a:graphicData uri="http://schemas.openxmlformats.org/drawingml/2006/picture">
+                <pic:pic xmlns:pic="http://schemas.openxmlformats.org/drawingml/2006/picture">
+                  <pic:nvPicPr>
+                    <pic:cNvPr id="358572648" name="Picture 2" descr="A screen shot of a computer screen&#10;&#10;Description automatically generated"/>
+                    <pic:cNvPicPr/>
+                  </pic:nvPicPr>
+                  <pic:blipFill>
+                    <a:blip r:embed="rId21" cstate="print">
+                      <a:extLst>
+                        <a:ext uri="{28A0092B-C50C-407E-A947-70E740481C1C}">
+                          <a14:useLocalDpi xmlns:a14="http://schemas.microsoft.com/office/drawing/2010/main" val="0"/>
+                        </a:ext>
+                      </a:extLst>
+                    </a:blip>
+                    <a:stretch>
+                      <a:fillRect/>
+                    </a:stretch>
+                  </pic:blipFill>
+                  <pic:spPr>
+                    <a:xfrm>
+                      <a:off x="0" y="0"/>
+                      <a:ext cx="6858000" cy="3905250"/>
+                    </a:xfrm>
+                    <a:prstGeom prst="rect">
+                      <a:avLst/>
+                    </a:prstGeom>
+                  </pic:spPr>
+                </pic:pic>
+              </a:graphicData>
+            </a:graphic>
+          </wp:inline>
+        </w:drawing>
+      </w:r>
+    </w:p>
+    <w:p>
+      <w:pPr>
+        <w:pStyle w:val="Caption"/>
+        <w:spacing w:line="480" w:lineRule="auto"/>
+        <w:jc w:val="center"/>
+      </w:pPr>
+      <w:r>
+        <w:t xml:space="preserve">Figure </w:t>
+      </w:r>
+      <w:r>
+        <w:fldChar w:fldCharType="begin"/>
+      </w:r>
+      <w:r>
+        <w:instrText xml:space="preserve"> SEQ Figure \* ARABIC </w:instrText>
+      </w:r>
+      <w:r>
+        <w:fldChar w:fldCharType="separate"/>
+      </w:r>
+      <w:r>
+        <w:rPr>
+          <w:noProof/>
+        </w:rPr>
+        <w:t>13</w:t>
+      </w:r>
+      <w:r>
+        <w:fldChar w:fldCharType="end"/>
+      </w:r>
+      <w:r>
+        <w:t>: Tab listener.</w:t>
+      </w:r>
     </w:p>
     <w:p>
       <w:pPr>
         <w:pStyle w:val="Reporttext"/>
       </w:pPr>
       <w:r>
-        <w:t>This week, we were to implement system feature 4.3.4, “Whitelist all attempted URL queries.” The team was excited to get started this week, as it was the first week which involved implement</w:t>
-      </w:r>
-      <w:r>
-        <w:t>ing</w:t>
-      </w:r>
-      <w:r>
-        <w:t xml:space="preserve"> a solution to one of our project problems. We felt that the project was coming together well</w:t>
-      </w:r>
-      <w:r>
-        <w:t>, and with all things considered, morale was high.</w:t>
+        <w:t>After this, the technical team implemented the showBlocker function, the extension's limiting functionality. The team needed to ensure some block was implemented, refocusing the user on their studies. It would first block the user from interacting with the site</w:t>
+      </w:r>
+      <w:r>
+        <w:t xml:space="preserve"> and then prompt the user to either add the site to the whitelist or cancel and close the tab. The blocking pop-up is below. If the user decides to allow the website, then the domain will be added to the whitelist, and the page will be refreshed to allow access.</w:t>
+      </w:r>
+    </w:p>
+    <w:p>
+      <w:pPr>
+        <w:keepNext/>
+      </w:pPr>
+      <w:r>
+        <w:rPr>
+          <w:noProof/>
+        </w:rPr>
+        <w:lastRenderedPageBreak/>
+        <w:drawing>
+          <wp:inline distT="0" distB="0" distL="0" distR="0" wp14:anchorId="40EA967C" wp14:editId="01C4D2DA">
+            <wp:extent cx="6858000" cy="3750945"/>
+            <wp:effectExtent l="0" t="0" r="0" b="0"/>
+            <wp:docPr id="629885374" name="Picture 4" descr="A screenshot of a computer&#10;&#10;Description automatically generated"/>
+            <wp:cNvGraphicFramePr>
+              <a:graphicFrameLocks xmlns:a="http://schemas.openxmlformats.org/drawingml/2006/main" noChangeAspect="1"/>
+            </wp:cNvGraphicFramePr>
+            <a:graphic xmlns:a="http://schemas.openxmlformats.org/drawingml/2006/main">
+              <a:graphicData uri="http://schemas.openxmlformats.org/drawingml/2006/picture">
+                <pic:pic xmlns:pic="http://schemas.openxmlformats.org/drawingml/2006/picture">
+                  <pic:nvPicPr>
+                    <pic:cNvPr id="629885374" name="Picture 4" descr="A screenshot of a computer&#10;&#10;Description automatically generated"/>
+                    <pic:cNvPicPr/>
+                  </pic:nvPicPr>
+                  <pic:blipFill>
+                    <a:blip r:embed="rId22" cstate="print">
+                      <a:extLst>
+                        <a:ext uri="{28A0092B-C50C-407E-A947-70E740481C1C}">
+                          <a14:useLocalDpi xmlns:a14="http://schemas.microsoft.com/office/drawing/2010/main" val="0"/>
+                        </a:ext>
+                      </a:extLst>
+                    </a:blip>
+                    <a:stretch>
+                      <a:fillRect/>
+                    </a:stretch>
+                  </pic:blipFill>
+                  <pic:spPr>
+                    <a:xfrm>
+                      <a:off x="0" y="0"/>
+                      <a:ext cx="6858000" cy="3750945"/>
+                    </a:xfrm>
+                    <a:prstGeom prst="rect">
+                      <a:avLst/>
+                    </a:prstGeom>
+                  </pic:spPr>
+                </pic:pic>
+              </a:graphicData>
+            </a:graphic>
+          </wp:inline>
+        </w:drawing>
+      </w:r>
+    </w:p>
+    <w:p>
+      <w:pPr>
+        <w:pStyle w:val="Caption"/>
+        <w:spacing w:line="480" w:lineRule="auto"/>
+        <w:jc w:val="center"/>
+      </w:pPr>
+      <w:r>
+        <w:t xml:space="preserve">Figure </w:t>
+      </w:r>
+      <w:r>
+        <w:fldChar w:fldCharType="begin"/>
+      </w:r>
+      <w:r>
+        <w:instrText xml:space="preserve"> SEQ Figure \* ARABIC </w:instrText>
+      </w:r>
+      <w:r>
+        <w:fldChar w:fldCharType="separate"/>
+      </w:r>
+      <w:r>
+        <w:rPr>
+          <w:noProof/>
+        </w:rPr>
+        <w:t>14</w:t>
+      </w:r>
+      <w:r>
+        <w:fldChar w:fldCharType="end"/>
+      </w:r>
+      <w:r>
+        <w:t>: Blocking popup.</w:t>
+      </w:r>
+    </w:p>
+    <w:p>
+      <w:pPr>
+        <w:pStyle w:val="Reporttext"/>
+      </w:pPr>
+      <w:r>
+        <w:t>The code for the showBlocker function is below. It implements the above functionality by interacting with the DOM and the storage API. The blocker is a div added to the Dom, which is adjusted via the innerHTML property to show the visual look depicted above. It then creates two event listeners, which handle the button</w:t>
+      </w:r>
+      <w:r>
+        <w:t xml:space="preserve">s </w:t>
+      </w:r>
+      <w:r>
+        <w:t>by adding the URL to the whitelist or closing the current tab.</w:t>
+      </w:r>
+    </w:p>
+    <w:p>
+      <w:pPr>
+        <w:keepNext/>
+      </w:pPr>
+      <w:r>
+        <w:rPr>
+          <w:noProof/>
+        </w:rPr>
+        <w:lastRenderedPageBreak/>
+        <w:drawing>
+          <wp:inline distT="0" distB="0" distL="0" distR="0" wp14:anchorId="2820D71E" wp14:editId="1013905F">
+            <wp:extent cx="6858000" cy="5951220"/>
+            <wp:effectExtent l="0" t="0" r="0" b="5080"/>
+            <wp:docPr id="111276188" name="Picture 5" descr="A screen shot of a computer program&#10;&#10;Description automatically generated"/>
+            <wp:cNvGraphicFramePr>
+              <a:graphicFrameLocks xmlns:a="http://schemas.openxmlformats.org/drawingml/2006/main" noChangeAspect="1"/>
+            </wp:cNvGraphicFramePr>
+            <a:graphic xmlns:a="http://schemas.openxmlformats.org/drawingml/2006/main">
+              <a:graphicData uri="http://schemas.openxmlformats.org/drawingml/2006/picture">
+                <pic:pic xmlns:pic="http://schemas.openxmlformats.org/drawingml/2006/picture">
+                  <pic:nvPicPr>
+                    <pic:cNvPr id="111276188" name="Picture 5" descr="A screen shot of a computer program&#10;&#10;Description automatically generated"/>
+                    <pic:cNvPicPr/>
+                  </pic:nvPicPr>
+                  <pic:blipFill>
+                    <a:blip r:embed="rId23">
+                      <a:extLst>
+                        <a:ext uri="{28A0092B-C50C-407E-A947-70E740481C1C}">
+                          <a14:useLocalDpi xmlns:a14="http://schemas.microsoft.com/office/drawing/2010/main" val="0"/>
+                        </a:ext>
+                      </a:extLst>
+                    </a:blip>
+                    <a:stretch>
+                      <a:fillRect/>
+                    </a:stretch>
+                  </pic:blipFill>
+                  <pic:spPr>
+                    <a:xfrm>
+                      <a:off x="0" y="0"/>
+                      <a:ext cx="6858000" cy="5951220"/>
+                    </a:xfrm>
+                    <a:prstGeom prst="rect">
+                      <a:avLst/>
+                    </a:prstGeom>
+                  </pic:spPr>
+                </pic:pic>
+              </a:graphicData>
+            </a:graphic>
+          </wp:inline>
+        </w:drawing>
+      </w:r>
+    </w:p>
+    <w:p>
+      <w:pPr>
+        <w:pStyle w:val="Caption"/>
+        <w:spacing w:line="480" w:lineRule="auto"/>
+        <w:jc w:val="center"/>
+      </w:pPr>
+      <w:r>
+        <w:t xml:space="preserve">Figure </w:t>
+      </w:r>
+      <w:r>
+        <w:fldChar w:fldCharType="begin"/>
+      </w:r>
+      <w:r>
+        <w:instrText xml:space="preserve"> SEQ Figure \* ARABIC </w:instrText>
+      </w:r>
+      <w:r>
+        <w:fldChar w:fldCharType="separate"/>
+      </w:r>
+      <w:r>
+        <w:rPr>
+          <w:noProof/>
+        </w:rPr>
+        <w:t>15</w:t>
+      </w:r>
+      <w:r>
+        <w:fldChar w:fldCharType="end"/>
+      </w:r>
+      <w:r>
+        <w:t>: showBlocker function.</w:t>
+      </w:r>
+    </w:p>
+    <w:p>
+      <w:pPr>
+        <w:pStyle w:val="Reporttext"/>
+      </w:pPr>
+      <w:r>
+        <w:t xml:space="preserve">Through their perseverance, the technical team navigated this week's difficulties and completed the implementation for this week’s system feature on </w:t>
+      </w:r>
+      <w:r>
+        <w:t>Thursday; with exactly four days spent in development, we were still ahead of schedule</w:t>
+      </w:r>
+      <w:r>
+        <w:t>. Our testing team then</w:t>
+      </w:r>
+      <w:r>
+        <w:t xml:space="preserve"> got</w:t>
+      </w:r>
+      <w:r>
+        <w:t xml:space="preserve"> the testing suite for this system feature built out and validated.</w:t>
       </w:r>
       <w:r>
         <w:t xml:space="preserve"> </w:t>
       </w:r>
+      <w:r>
+        <w:t>The testing suite passed</w:t>
+      </w:r>
+      <w:r>
+        <w:t xml:space="preserve"> alongside all prior failing whitelist functionality</w:t>
+      </w:r>
+      <w:r>
+        <w:t xml:space="preserve"> (test set 4.3.1 was revis</w:t>
+      </w:r>
+      <w:r>
+        <w:t>i</w:t>
+      </w:r>
+      <w:r>
+        <w:t>ted)</w:t>
+      </w:r>
+      <w:r>
+        <w:t xml:space="preserve">, confirming the whitelist was officially complete. </w:t>
+      </w:r>
+      <w:r>
+        <w:t xml:space="preserve">Please refer to the Excel file 4.3.4_test_set.xlsx for </w:t>
+      </w:r>
+      <w:r>
+        <w:lastRenderedPageBreak/>
+        <w:t>a full rundown of the testing scheme. Overall, the team was very excited about where we were and wanted to get user feedback based on an SUS survey for the whole whitelist functionality.</w:t>
+      </w:r>
     </w:p>
     <w:p>
       <w:pPr>
@@ -5542,7 +6145,18 @@
         <w:pStyle w:val="Reporttext"/>
       </w:pPr>
       <w:r>
-        <w:t xml:space="preserve">The technical team was given the functional requirements, and their goal was to finish implementing them within four days. Unfortunately, The development plan did not account for this week's difficulty. Getting the extension to serve as a middleman between the URL search function of the Chrome browser and the fetching of web page information proved to be very difficult. </w:t>
+        <w:t xml:space="preserve">// </w:t>
+      </w:r>
+      <w:proofErr w:type="spellStart"/>
+      <w:r>
+        <w:t>TODO</w:t>
+      </w:r>
+      <w:proofErr w:type="spellEnd"/>
+      <w:r>
+        <w:t xml:space="preserve"> SUS SURVEY</w:t>
+      </w:r>
+      <w:r>
+        <w:t xml:space="preserve"> FOR WHITELIST</w:t>
       </w:r>
     </w:p>
     <w:p>
@@ -5555,15 +6169,7 @@
         <w:pStyle w:val="Reporttext"/>
       </w:pPr>
       <w:r>
-        <w:t xml:space="preserve">// </w:t>
-      </w:r>
-      <w:proofErr w:type="spellStart"/>
-      <w:r>
-        <w:t>TODO</w:t>
-      </w:r>
-      <w:proofErr w:type="spellEnd"/>
-      <w:r>
-        <w:t xml:space="preserve"> INFORMATION ABOUT CODE FOR THIS WEEK</w:t>
+        <w:t>After the SUS survey, the team met and reflected on the prior week. We were ahead of schedule and were in a good place heading into implementing the time tracker functionality. Therefore, the meeting ran short as we wanted to give ourselves some downtime before developing the time tracker.</w:t>
       </w:r>
     </w:p>
     <w:p>
@@ -5573,99 +6179,13 @@
     </w:p>
     <w:p>
       <w:pPr>
-        <w:pStyle w:val="Reporttext"/>
-      </w:pPr>
-      <w:r>
-        <w:t>Through their perseverance, the technical team navigated this week's difficulties and completed the implementation for this week’s system feature on Saturday, with around six days spent in development instead of the allotted four. Our testing team then responded by getting the testing suite for this system feature built out and validated.</w:t>
-      </w:r>
-    </w:p>
-    <w:p>
-      <w:pPr>
-        <w:pStyle w:val="Reporttext"/>
-      </w:pPr>
-    </w:p>
-    <w:p>
-      <w:pPr>
-        <w:pStyle w:val="Reporttext"/>
-      </w:pPr>
-      <w:r>
-        <w:t xml:space="preserve">// </w:t>
-      </w:r>
-      <w:proofErr w:type="spellStart"/>
-      <w:r>
-        <w:t>TODO</w:t>
-      </w:r>
-      <w:proofErr w:type="spellEnd"/>
-      <w:r>
-        <w:t xml:space="preserve"> IMAGES OF TEST SUITE</w:t>
-      </w:r>
-    </w:p>
-    <w:p>
-      <w:pPr>
-        <w:pStyle w:val="Reporttext"/>
-      </w:pPr>
-    </w:p>
-    <w:p>
-      <w:pPr>
-        <w:pStyle w:val="Reporttext"/>
-      </w:pPr>
-      <w:r>
-        <w:t>The testing suite passed; thus, this system feature implementation was validated to meet our initial requirements.</w:t>
-      </w:r>
-    </w:p>
-    <w:p>
-      <w:pPr>
-        <w:pStyle w:val="Reporttext"/>
-      </w:pPr>
-    </w:p>
-    <w:p>
-      <w:pPr>
-        <w:pStyle w:val="Reporttext"/>
-      </w:pPr>
-      <w:r>
-        <w:lastRenderedPageBreak/>
-        <w:t xml:space="preserve">On Sunday, we had our team meeting and discussed the prior week. We also worked as a team in developing the SUS survey for the previous two weeks and managed to get user feedback on the </w:t>
-      </w:r>
-      <w:r>
-        <w:t>last</w:t>
-      </w:r>
-      <w:r>
-        <w:t xml:space="preserve"> two system features we implemented. The survey can be found below, but once again, adding functionality to our initial design resulted in a positive reaction to this survey. Therefore, we could confidently move on to the following week without worrying about the usability of our extension.</w:t>
-      </w:r>
-    </w:p>
-    <w:p>
-      <w:pPr>
-        <w:pStyle w:val="Reporttext"/>
-      </w:pPr>
-    </w:p>
-    <w:p>
-      <w:pPr>
-        <w:pStyle w:val="Reporttext"/>
-      </w:pPr>
-      <w:r>
-        <w:t xml:space="preserve">// </w:t>
-      </w:r>
-      <w:proofErr w:type="spellStart"/>
-      <w:r>
-        <w:t>TODO</w:t>
-      </w:r>
-      <w:proofErr w:type="spellEnd"/>
-      <w:r>
-        <w:t xml:space="preserve"> SUS SURVEY</w:t>
-      </w:r>
-    </w:p>
-    <w:p>
-      <w:pPr>
-        <w:pStyle w:val="Reporttext"/>
-      </w:pPr>
-    </w:p>
-    <w:p>
-      <w:pPr>
         <w:pStyle w:val="Heading3"/>
       </w:pPr>
+      <w:bookmarkStart w:id="21" w:name="_Toc159355337"/>
       <w:r>
         <w:t>5.1.5 Week 5</w:t>
       </w:r>
+      <w:bookmarkEnd w:id="21"/>
     </w:p>
     <w:p>
       <w:pPr>
@@ -5733,7 +6253,7 @@
         <w:pStyle w:val="Heading1"/>
         <w:spacing w:line="480" w:lineRule="auto"/>
       </w:pPr>
-      <w:bookmarkStart w:id="21" w:name="_Toc158999255"/>
+      <w:bookmarkStart w:id="22" w:name="_Toc159355338"/>
       <w:r>
         <w:lastRenderedPageBreak/>
         <w:t>6</w:t>
@@ -5741,14 +6261,14 @@
       <w:r>
         <w:t xml:space="preserve"> Analysis</w:t>
       </w:r>
-      <w:bookmarkEnd w:id="21"/>
+      <w:bookmarkEnd w:id="22"/>
     </w:p>
     <w:p>
       <w:pPr>
         <w:pStyle w:val="Heading1"/>
         <w:spacing w:line="480" w:lineRule="auto"/>
       </w:pPr>
-      <w:bookmarkStart w:id="22" w:name="_Toc158999256"/>
+      <w:bookmarkStart w:id="23" w:name="_Toc159355339"/>
       <w:r>
         <w:lastRenderedPageBreak/>
         <w:t>7</w:t>
@@ -5756,14 +6276,14 @@
       <w:r>
         <w:t xml:space="preserve"> Evaluation</w:t>
       </w:r>
-      <w:bookmarkEnd w:id="22"/>
+      <w:bookmarkEnd w:id="23"/>
     </w:p>
     <w:p>
       <w:pPr>
         <w:pStyle w:val="Heading1"/>
         <w:spacing w:line="480" w:lineRule="auto"/>
       </w:pPr>
-      <w:bookmarkStart w:id="23" w:name="_Toc158999257"/>
+      <w:bookmarkStart w:id="24" w:name="_Toc159355340"/>
       <w:r>
         <w:lastRenderedPageBreak/>
         <w:t>8</w:t>
@@ -5771,14 +6291,14 @@
       <w:r>
         <w:t xml:space="preserve"> Conclusion</w:t>
       </w:r>
-      <w:bookmarkEnd w:id="23"/>
+      <w:bookmarkEnd w:id="24"/>
     </w:p>
     <w:p>
       <w:pPr>
         <w:pStyle w:val="Heading1"/>
         <w:spacing w:line="480" w:lineRule="auto"/>
       </w:pPr>
-      <w:bookmarkStart w:id="24" w:name="_Toc158999258"/>
+      <w:bookmarkStart w:id="25" w:name="_Toc159355341"/>
       <w:r>
         <w:lastRenderedPageBreak/>
         <w:t>9</w:t>
@@ -5786,14 +6306,14 @@
       <w:r>
         <w:t xml:space="preserve"> Individual Reflection (Name)</w:t>
       </w:r>
-      <w:bookmarkEnd w:id="24"/>
+      <w:bookmarkEnd w:id="25"/>
     </w:p>
     <w:p>
       <w:pPr>
         <w:pStyle w:val="Heading1"/>
         <w:spacing w:line="480" w:lineRule="auto"/>
       </w:pPr>
-      <w:bookmarkStart w:id="25" w:name="_Toc158999259"/>
+      <w:bookmarkStart w:id="26" w:name="_Toc159355342"/>
       <w:r>
         <w:lastRenderedPageBreak/>
         <w:t>1</w:t>
@@ -5807,7 +6327,7 @@
       <w:r>
         <w:t>Appendix</w:t>
       </w:r>
-      <w:bookmarkEnd w:id="25"/>
+      <w:bookmarkEnd w:id="26"/>
     </w:p>
     <w:p/>
     <w:p>
@@ -5815,7 +6335,7 @@
         <w:pStyle w:val="Heading1"/>
         <w:spacing w:line="480" w:lineRule="auto"/>
       </w:pPr>
-      <w:bookmarkStart w:id="26" w:name="_Toc158999260"/>
+      <w:bookmarkStart w:id="27" w:name="_Toc159355343"/>
       <w:r>
         <w:lastRenderedPageBreak/>
         <w:t>1</w:t>
@@ -5826,14 +6346,14 @@
       <w:r>
         <w:t xml:space="preserve"> References</w:t>
       </w:r>
-      <w:bookmarkEnd w:id="26"/>
+      <w:bookmarkEnd w:id="27"/>
       <w:r>
         <w:t xml:space="preserve"> </w:t>
       </w:r>
     </w:p>
     <w:sectPr>
-      <w:headerReference w:type="even" r:id="rId20"/>
-      <w:headerReference w:type="default" r:id="rId21"/>
+      <w:headerReference w:type="even" r:id="rId24"/>
+      <w:headerReference w:type="default" r:id="rId25"/>
       <w:pgSz w:w="12240" w:h="15840"/>
       <w:pgMar w:top="720" w:right="720" w:bottom="720" w:left="720" w:header="708" w:footer="708" w:gutter="0"/>
       <w:cols w:space="708"/>

</xml_diff>

<commit_message>
Work on design portion of report
</commit_message>
<xml_diff>
--- a/final/final_deliverable.docx
+++ b/final/final_deliverable.docx
@@ -274,18 +274,7 @@
     </w:p>
     <w:sdt>
       <w:sdtPr>
-        <w:rPr>
-          <w:rFonts w:asciiTheme="minorHAnsi" w:eastAsiaTheme="minorHAnsi" w:hAnsiTheme="minorHAnsi" w:cstheme="minorBidi"/>
-          <w:b w:val="0"/>
-          <w:bCs w:val="0"/>
-          <w:color w:val="auto"/>
-          <w:kern w:val="2"/>
-          <w:sz w:val="24"/>
-          <w:szCs w:val="24"/>
-          <w:lang w:val="en-CA"/>
-          <w14:ligatures w14:val="standardContextual"/>
-        </w:rPr>
-        <w:id w:val="-1543822312"/>
+        <w:id w:val="-1988624701"/>
         <w:docPartObj>
           <w:docPartGallery w:val="Table of Contents"/>
           <w:docPartUnique/>
@@ -293,7 +282,14 @@
       </w:sdtPr>
       <w:sdtEndPr>
         <w:rPr>
+          <w:rFonts w:asciiTheme="minorHAnsi" w:eastAsiaTheme="minorHAnsi" w:hAnsiTheme="minorHAnsi" w:cstheme="minorBidi"/>
           <w:noProof/>
+          <w:color w:val="auto"/>
+          <w:kern w:val="2"/>
+          <w:sz w:val="24"/>
+          <w:szCs w:val="24"/>
+          <w:lang w:val="en-CA"/>
+          <w14:ligatures w14:val="standardContextual"/>
         </w:rPr>
       </w:sdtEndPr>
       <w:sdtContent>
@@ -337,7 +333,7 @@
             </w:rPr>
             <w:fldChar w:fldCharType="separate"/>
           </w:r>
-          <w:hyperlink w:anchor="_Toc159355316" w:history="1">
+          <w:hyperlink w:anchor="_Toc159449505" w:history="1">
             <w:r>
               <w:rPr>
                 <w:rStyle w:val="Hyperlink"/>
@@ -364,7 +360,7 @@
                 <w:noProof/>
                 <w:webHidden/>
               </w:rPr>
-              <w:instrText xml:space="preserve"> PAGEREF _Toc159355316 \h </w:instrText>
+              <w:instrText xml:space="preserve"> PAGEREF _Toc159449505 \h </w:instrText>
             </w:r>
             <w:r>
               <w:rPr>
@@ -410,7 +406,7 @@
               <w:szCs w:val="24"/>
             </w:rPr>
           </w:pPr>
-          <w:hyperlink w:anchor="_Toc159355317" w:history="1">
+          <w:hyperlink w:anchor="_Toc159449506" w:history="1">
             <w:r>
               <w:rPr>
                 <w:rStyle w:val="Hyperlink"/>
@@ -437,7 +433,7 @@
                 <w:noProof/>
                 <w:webHidden/>
               </w:rPr>
-              <w:instrText xml:space="preserve"> PAGEREF _Toc159355317 \h </w:instrText>
+              <w:instrText xml:space="preserve"> PAGEREF _Toc159449506 \h </w:instrText>
             </w:r>
             <w:r>
               <w:rPr>
@@ -483,7 +479,7 @@
               <w:szCs w:val="24"/>
             </w:rPr>
           </w:pPr>
-          <w:hyperlink w:anchor="_Toc159355318" w:history="1">
+          <w:hyperlink w:anchor="_Toc159449507" w:history="1">
             <w:r>
               <w:rPr>
                 <w:rStyle w:val="Hyperlink"/>
@@ -510,7 +506,7 @@
                 <w:noProof/>
                 <w:webHidden/>
               </w:rPr>
-              <w:instrText xml:space="preserve"> PAGEREF _Toc159355318 \h </w:instrText>
+              <w:instrText xml:space="preserve"> PAGEREF _Toc159449507 \h </w:instrText>
             </w:r>
             <w:r>
               <w:rPr>
@@ -556,7 +552,7 @@
               <w:szCs w:val="24"/>
             </w:rPr>
           </w:pPr>
-          <w:hyperlink w:anchor="_Toc159355319" w:history="1">
+          <w:hyperlink w:anchor="_Toc159449508" w:history="1">
             <w:r>
               <w:rPr>
                 <w:rStyle w:val="Hyperlink"/>
@@ -583,7 +579,7 @@
                 <w:noProof/>
                 <w:webHidden/>
               </w:rPr>
-              <w:instrText xml:space="preserve"> PAGEREF _Toc159355319 \h </w:instrText>
+              <w:instrText xml:space="preserve"> PAGEREF _Toc159449508 \h </w:instrText>
             </w:r>
             <w:r>
               <w:rPr>
@@ -629,7 +625,7 @@
               <w:szCs w:val="24"/>
             </w:rPr>
           </w:pPr>
-          <w:hyperlink w:anchor="_Toc159355320" w:history="1">
+          <w:hyperlink w:anchor="_Toc159449509" w:history="1">
             <w:r>
               <w:rPr>
                 <w:rStyle w:val="Hyperlink"/>
@@ -656,7 +652,7 @@
                 <w:noProof/>
                 <w:webHidden/>
               </w:rPr>
-              <w:instrText xml:space="preserve"> PAGEREF _Toc159355320 \h </w:instrText>
+              <w:instrText xml:space="preserve"> PAGEREF _Toc159449509 \h </w:instrText>
             </w:r>
             <w:r>
               <w:rPr>
@@ -702,7 +698,7 @@
               <w:noProof/>
             </w:rPr>
           </w:pPr>
-          <w:hyperlink w:anchor="_Toc159355321" w:history="1">
+          <w:hyperlink w:anchor="_Toc159449510" w:history="1">
             <w:r>
               <w:rPr>
                 <w:rStyle w:val="Hyperlink"/>
@@ -729,7 +725,7 @@
                 <w:noProof/>
                 <w:webHidden/>
               </w:rPr>
-              <w:instrText xml:space="preserve"> PAGEREF _Toc159355321 \h </w:instrText>
+              <w:instrText xml:space="preserve"> PAGEREF _Toc159449510 \h </w:instrText>
             </w:r>
             <w:r>
               <w:rPr>
@@ -775,7 +771,7 @@
               <w:szCs w:val="24"/>
             </w:rPr>
           </w:pPr>
-          <w:hyperlink w:anchor="_Toc159355322" w:history="1">
+          <w:hyperlink w:anchor="_Toc159449511" w:history="1">
             <w:r>
               <w:rPr>
                 <w:rStyle w:val="Hyperlink"/>
@@ -802,7 +798,7 @@
                 <w:noProof/>
                 <w:webHidden/>
               </w:rPr>
-              <w:instrText xml:space="preserve"> PAGEREF _Toc159355322 \h </w:instrText>
+              <w:instrText xml:space="preserve"> PAGEREF _Toc159449511 \h </w:instrText>
             </w:r>
             <w:r>
               <w:rPr>
@@ -846,7 +842,7 @@
               <w:szCs w:val="24"/>
             </w:rPr>
           </w:pPr>
-          <w:hyperlink w:anchor="_Toc159355323" w:history="1">
+          <w:hyperlink w:anchor="_Toc159449512" w:history="1">
             <w:r>
               <w:rPr>
                 <w:rStyle w:val="Hyperlink"/>
@@ -873,7 +869,7 @@
                 <w:noProof/>
                 <w:webHidden/>
               </w:rPr>
-              <w:instrText xml:space="preserve"> PAGEREF _Toc159355323 \h </w:instrText>
+              <w:instrText xml:space="preserve"> PAGEREF _Toc159449512 \h </w:instrText>
             </w:r>
             <w:r>
               <w:rPr>
@@ -917,7 +913,7 @@
               <w:szCs w:val="24"/>
             </w:rPr>
           </w:pPr>
-          <w:hyperlink w:anchor="_Toc159355324" w:history="1">
+          <w:hyperlink w:anchor="_Toc159449513" w:history="1">
             <w:r>
               <w:rPr>
                 <w:rStyle w:val="Hyperlink"/>
@@ -944,7 +940,7 @@
                 <w:noProof/>
                 <w:webHidden/>
               </w:rPr>
-              <w:instrText xml:space="preserve"> PAGEREF _Toc159355324 \h </w:instrText>
+              <w:instrText xml:space="preserve"> PAGEREF _Toc159449513 \h </w:instrText>
             </w:r>
             <w:r>
               <w:rPr>
@@ -988,7 +984,7 @@
               <w:szCs w:val="24"/>
             </w:rPr>
           </w:pPr>
-          <w:hyperlink w:anchor="_Toc159355325" w:history="1">
+          <w:hyperlink w:anchor="_Toc159449514" w:history="1">
             <w:r>
               <w:rPr>
                 <w:rStyle w:val="Hyperlink"/>
@@ -1015,7 +1011,7 @@
                 <w:noProof/>
                 <w:webHidden/>
               </w:rPr>
-              <w:instrText xml:space="preserve"> PAGEREF _Toc159355325 \h </w:instrText>
+              <w:instrText xml:space="preserve"> PAGEREF _Toc159449514 \h </w:instrText>
             </w:r>
             <w:r>
               <w:rPr>
@@ -1061,7 +1057,7 @@
               <w:szCs w:val="24"/>
             </w:rPr>
           </w:pPr>
-          <w:hyperlink w:anchor="_Toc159355326" w:history="1">
+          <w:hyperlink w:anchor="_Toc159449515" w:history="1">
             <w:r>
               <w:rPr>
                 <w:rStyle w:val="Hyperlink"/>
@@ -1088,7 +1084,7 @@
                 <w:noProof/>
                 <w:webHidden/>
               </w:rPr>
-              <w:instrText xml:space="preserve"> PAGEREF _Toc159355326 \h </w:instrText>
+              <w:instrText xml:space="preserve"> PAGEREF _Toc159449515 \h </w:instrText>
             </w:r>
             <w:r>
               <w:rPr>
@@ -1134,7 +1130,7 @@
               <w:noProof/>
             </w:rPr>
           </w:pPr>
-          <w:hyperlink w:anchor="_Toc159355327" w:history="1">
+          <w:hyperlink w:anchor="_Toc159449516" w:history="1">
             <w:r>
               <w:rPr>
                 <w:rStyle w:val="Hyperlink"/>
@@ -1161,7 +1157,7 @@
                 <w:noProof/>
                 <w:webHidden/>
               </w:rPr>
-              <w:instrText xml:space="preserve"> PAGEREF _Toc159355327 \h </w:instrText>
+              <w:instrText xml:space="preserve"> PAGEREF _Toc159449516 \h </w:instrText>
             </w:r>
             <w:r>
               <w:rPr>
@@ -1207,7 +1203,7 @@
               <w:szCs w:val="24"/>
             </w:rPr>
           </w:pPr>
-          <w:hyperlink w:anchor="_Toc159355328" w:history="1">
+          <w:hyperlink w:anchor="_Toc159449517" w:history="1">
             <w:r>
               <w:rPr>
                 <w:rStyle w:val="Hyperlink"/>
@@ -1234,7 +1230,7 @@
                 <w:noProof/>
                 <w:webHidden/>
               </w:rPr>
-              <w:instrText xml:space="preserve"> PAGEREF _Toc159355328 \h </w:instrText>
+              <w:instrText xml:space="preserve"> PAGEREF _Toc159449517 \h </w:instrText>
             </w:r>
             <w:r>
               <w:rPr>
@@ -1280,7 +1276,7 @@
               <w:szCs w:val="24"/>
             </w:rPr>
           </w:pPr>
-          <w:hyperlink w:anchor="_Toc159355329" w:history="1">
+          <w:hyperlink w:anchor="_Toc159449518" w:history="1">
             <w:r>
               <w:rPr>
                 <w:rStyle w:val="Hyperlink"/>
@@ -1307,7 +1303,7 @@
                 <w:noProof/>
                 <w:webHidden/>
               </w:rPr>
-              <w:instrText xml:space="preserve"> PAGEREF _Toc159355329 \h </w:instrText>
+              <w:instrText xml:space="preserve"> PAGEREF _Toc159449518 \h </w:instrText>
             </w:r>
             <w:r>
               <w:rPr>
@@ -1353,7 +1349,7 @@
               <w:noProof/>
             </w:rPr>
           </w:pPr>
-          <w:hyperlink w:anchor="_Toc159355330" w:history="1">
+          <w:hyperlink w:anchor="_Toc159449519" w:history="1">
             <w:r>
               <w:rPr>
                 <w:rStyle w:val="Hyperlink"/>
@@ -1380,7 +1376,153 @@
                 <w:noProof/>
                 <w:webHidden/>
               </w:rPr>
-              <w:instrText xml:space="preserve"> PAGEREF _Toc159355330 \h </w:instrText>
+              <w:instrText xml:space="preserve"> PAGEREF _Toc159449519 \h </w:instrText>
+            </w:r>
+            <w:r>
+              <w:rPr>
+                <w:noProof/>
+                <w:webHidden/>
+              </w:rPr>
+            </w:r>
+            <w:r>
+              <w:rPr>
+                <w:noProof/>
+                <w:webHidden/>
+              </w:rPr>
+              <w:fldChar w:fldCharType="separate"/>
+            </w:r>
+            <w:r>
+              <w:rPr>
+                <w:noProof/>
+                <w:webHidden/>
+              </w:rPr>
+              <w:t>16</w:t>
+            </w:r>
+            <w:r>
+              <w:rPr>
+                <w:noProof/>
+                <w:webHidden/>
+              </w:rPr>
+              <w:fldChar w:fldCharType="end"/>
+            </w:r>
+          </w:hyperlink>
+        </w:p>
+        <w:p>
+          <w:pPr>
+            <w:pStyle w:val="TOC2"/>
+            <w:tabs>
+              <w:tab w:val="right" w:leader="dot" w:pos="10790"/>
+            </w:tabs>
+            <w:rPr>
+              <w:rFonts w:eastAsiaTheme="minorEastAsia" w:cstheme="minorBidi"/>
+              <w:b w:val="0"/>
+              <w:bCs w:val="0"/>
+              <w:noProof/>
+              <w:sz w:val="24"/>
+              <w:szCs w:val="24"/>
+            </w:rPr>
+          </w:pPr>
+          <w:hyperlink w:anchor="_Toc159449520" w:history="1">
+            <w:r>
+              <w:rPr>
+                <w:rStyle w:val="Hyperlink"/>
+                <w:noProof/>
+              </w:rPr>
+              <w:t>4.1 User Interface</w:t>
+            </w:r>
+            <w:r>
+              <w:rPr>
+                <w:noProof/>
+                <w:webHidden/>
+              </w:rPr>
+              <w:tab/>
+            </w:r>
+            <w:r>
+              <w:rPr>
+                <w:noProof/>
+                <w:webHidden/>
+              </w:rPr>
+              <w:fldChar w:fldCharType="begin"/>
+            </w:r>
+            <w:r>
+              <w:rPr>
+                <w:noProof/>
+                <w:webHidden/>
+              </w:rPr>
+              <w:instrText xml:space="preserve"> PAGEREF _Toc159449520 \h </w:instrText>
+            </w:r>
+            <w:r>
+              <w:rPr>
+                <w:noProof/>
+                <w:webHidden/>
+              </w:rPr>
+            </w:r>
+            <w:r>
+              <w:rPr>
+                <w:noProof/>
+                <w:webHidden/>
+              </w:rPr>
+              <w:fldChar w:fldCharType="separate"/>
+            </w:r>
+            <w:r>
+              <w:rPr>
+                <w:noProof/>
+                <w:webHidden/>
+              </w:rPr>
+              <w:t>16</w:t>
+            </w:r>
+            <w:r>
+              <w:rPr>
+                <w:noProof/>
+                <w:webHidden/>
+              </w:rPr>
+              <w:fldChar w:fldCharType="end"/>
+            </w:r>
+          </w:hyperlink>
+        </w:p>
+        <w:p>
+          <w:pPr>
+            <w:pStyle w:val="TOC2"/>
+            <w:tabs>
+              <w:tab w:val="right" w:leader="dot" w:pos="10790"/>
+            </w:tabs>
+            <w:rPr>
+              <w:rFonts w:eastAsiaTheme="minorEastAsia" w:cstheme="minorBidi"/>
+              <w:b w:val="0"/>
+              <w:bCs w:val="0"/>
+              <w:noProof/>
+              <w:sz w:val="24"/>
+              <w:szCs w:val="24"/>
+            </w:rPr>
+          </w:pPr>
+          <w:hyperlink w:anchor="_Toc159449521" w:history="1">
+            <w:r>
+              <w:rPr>
+                <w:rStyle w:val="Hyperlink"/>
+                <w:noProof/>
+              </w:rPr>
+              <w:t>4.2 Software Requirements Specification</w:t>
+            </w:r>
+            <w:r>
+              <w:rPr>
+                <w:noProof/>
+                <w:webHidden/>
+              </w:rPr>
+              <w:tab/>
+            </w:r>
+            <w:r>
+              <w:rPr>
+                <w:noProof/>
+                <w:webHidden/>
+              </w:rPr>
+              <w:fldChar w:fldCharType="begin"/>
+            </w:r>
+            <w:r>
+              <w:rPr>
+                <w:noProof/>
+                <w:webHidden/>
+              </w:rPr>
+              <w:instrText xml:space="preserve"> PAGEREF _Toc159449521 \h </w:instrText>
             </w:r>
             <w:r>
               <w:rPr>
@@ -1426,7 +1568,7 @@
               <w:noProof/>
             </w:rPr>
           </w:pPr>
-          <w:hyperlink w:anchor="_Toc159355331" w:history="1">
+          <w:hyperlink w:anchor="_Toc159449522" w:history="1">
             <w:r>
               <w:rPr>
                 <w:rStyle w:val="Hyperlink"/>
@@ -1453,7 +1595,7 @@
                 <w:noProof/>
                 <w:webHidden/>
               </w:rPr>
-              <w:instrText xml:space="preserve"> PAGEREF _Toc159355331 \h </w:instrText>
+              <w:instrText xml:space="preserve"> PAGEREF _Toc159449522 \h </w:instrText>
             </w:r>
             <w:r>
               <w:rPr>
@@ -1473,7 +1615,7 @@
                 <w:noProof/>
                 <w:webHidden/>
               </w:rPr>
-              <w:t>17</w:t>
+              <w:t>18</w:t>
             </w:r>
             <w:r>
               <w:rPr>
@@ -1499,7 +1641,7 @@
               <w:szCs w:val="24"/>
             </w:rPr>
           </w:pPr>
-          <w:hyperlink w:anchor="_Toc159355332" w:history="1">
+          <w:hyperlink w:anchor="_Toc159449523" w:history="1">
             <w:r>
               <w:rPr>
                 <w:rStyle w:val="Hyperlink"/>
@@ -1526,7 +1668,7 @@
                 <w:noProof/>
                 <w:webHidden/>
               </w:rPr>
-              <w:instrText xml:space="preserve"> PAGEREF _Toc159355332 \h </w:instrText>
+              <w:instrText xml:space="preserve"> PAGEREF _Toc159449523 \h </w:instrText>
             </w:r>
             <w:r>
               <w:rPr>
@@ -1546,7 +1688,7 @@
                 <w:noProof/>
                 <w:webHidden/>
               </w:rPr>
-              <w:t>17</w:t>
+              <w:t>18</w:t>
             </w:r>
             <w:r>
               <w:rPr>
@@ -1570,7 +1712,7 @@
               <w:szCs w:val="24"/>
             </w:rPr>
           </w:pPr>
-          <w:hyperlink w:anchor="_Toc159355333" w:history="1">
+          <w:hyperlink w:anchor="_Toc159449524" w:history="1">
             <w:r>
               <w:rPr>
                 <w:rStyle w:val="Hyperlink"/>
@@ -1597,7 +1739,7 @@
                 <w:noProof/>
                 <w:webHidden/>
               </w:rPr>
-              <w:instrText xml:space="preserve"> PAGEREF _Toc159355333 \h </w:instrText>
+              <w:instrText xml:space="preserve"> PAGEREF _Toc159449524 \h </w:instrText>
             </w:r>
             <w:r>
               <w:rPr>
@@ -1617,7 +1759,7 @@
                 <w:noProof/>
                 <w:webHidden/>
               </w:rPr>
-              <w:t>17</w:t>
+              <w:t>18</w:t>
             </w:r>
             <w:r>
               <w:rPr>
@@ -1641,7 +1783,7 @@
               <w:szCs w:val="24"/>
             </w:rPr>
           </w:pPr>
-          <w:hyperlink w:anchor="_Toc159355334" w:history="1">
+          <w:hyperlink w:anchor="_Toc159449525" w:history="1">
             <w:r>
               <w:rPr>
                 <w:rStyle w:val="Hyperlink"/>
@@ -1668,7 +1810,7 @@
                 <w:noProof/>
                 <w:webHidden/>
               </w:rPr>
-              <w:instrText xml:space="preserve"> PAGEREF _Toc159355334 \h </w:instrText>
+              <w:instrText xml:space="preserve"> PAGEREF _Toc159449525 \h </w:instrText>
             </w:r>
             <w:r>
               <w:rPr>
@@ -1688,7 +1830,7 @@
                 <w:noProof/>
                 <w:webHidden/>
               </w:rPr>
-              <w:t>20</w:t>
+              <w:t>21</w:t>
             </w:r>
             <w:r>
               <w:rPr>
@@ -1712,7 +1854,7 @@
               <w:szCs w:val="24"/>
             </w:rPr>
           </w:pPr>
-          <w:hyperlink w:anchor="_Toc159355335" w:history="1">
+          <w:hyperlink w:anchor="_Toc159449526" w:history="1">
             <w:r>
               <w:rPr>
                 <w:rStyle w:val="Hyperlink"/>
@@ -1739,7 +1881,7 @@
                 <w:noProof/>
                 <w:webHidden/>
               </w:rPr>
-              <w:instrText xml:space="preserve"> PAGEREF _Toc159355335 \h </w:instrText>
+              <w:instrText xml:space="preserve"> PAGEREF _Toc159449526 \h </w:instrText>
             </w:r>
             <w:r>
               <w:rPr>
@@ -1759,7 +1901,7 @@
                 <w:noProof/>
                 <w:webHidden/>
               </w:rPr>
-              <w:t>23</w:t>
+              <w:t>24</w:t>
             </w:r>
             <w:r>
               <w:rPr>
@@ -1783,7 +1925,7 @@
               <w:szCs w:val="24"/>
             </w:rPr>
           </w:pPr>
-          <w:hyperlink w:anchor="_Toc159355336" w:history="1">
+          <w:hyperlink w:anchor="_Toc159449527" w:history="1">
             <w:r>
               <w:rPr>
                 <w:rStyle w:val="Hyperlink"/>
@@ -1810,7 +1952,7 @@
                 <w:noProof/>
                 <w:webHidden/>
               </w:rPr>
-              <w:instrText xml:space="preserve"> PAGEREF _Toc159355336 \h </w:instrText>
+              <w:instrText xml:space="preserve"> PAGEREF _Toc159449527 \h </w:instrText>
             </w:r>
             <w:r>
               <w:rPr>
@@ -1830,7 +1972,7 @@
                 <w:noProof/>
                 <w:webHidden/>
               </w:rPr>
-              <w:t>27</w:t>
+              <w:t>28</w:t>
             </w:r>
             <w:r>
               <w:rPr>
@@ -1854,13 +1996,27 @@
               <w:szCs w:val="24"/>
             </w:rPr>
           </w:pPr>
-          <w:hyperlink w:anchor="_Toc159355337" w:history="1">
+          <w:hyperlink w:anchor="_Toc159449528" w:history="1">
             <w:r>
               <w:rPr>
                 <w:rStyle w:val="Hyperlink"/>
                 <w:noProof/>
               </w:rPr>
-              <w:t>5.1.5 Week 5</w:t>
+              <w:t>5.1.5 We</w:t>
+            </w:r>
+            <w:r>
+              <w:rPr>
+                <w:rStyle w:val="Hyperlink"/>
+                <w:noProof/>
+              </w:rPr>
+              <w:t>e</w:t>
+            </w:r>
+            <w:r>
+              <w:rPr>
+                <w:rStyle w:val="Hyperlink"/>
+                <w:noProof/>
+              </w:rPr>
+              <w:t>k 5</w:t>
             </w:r>
             <w:r>
               <w:rPr>
@@ -1881,7 +2037,7 @@
                 <w:noProof/>
                 <w:webHidden/>
               </w:rPr>
-              <w:instrText xml:space="preserve"> PAGEREF _Toc159355337 \h </w:instrText>
+              <w:instrText xml:space="preserve"> PAGEREF _Toc159449528 \h </w:instrText>
             </w:r>
             <w:r>
               <w:rPr>
@@ -1901,7 +2057,7 @@
                 <w:noProof/>
                 <w:webHidden/>
               </w:rPr>
-              <w:t>31</w:t>
+              <w:t>32</w:t>
             </w:r>
             <w:r>
               <w:rPr>
@@ -1927,7 +2083,7 @@
               <w:noProof/>
             </w:rPr>
           </w:pPr>
-          <w:hyperlink w:anchor="_Toc159355338" w:history="1">
+          <w:hyperlink w:anchor="_Toc159449529" w:history="1">
             <w:r>
               <w:rPr>
                 <w:rStyle w:val="Hyperlink"/>
@@ -1954,7 +2110,7 @@
                 <w:noProof/>
                 <w:webHidden/>
               </w:rPr>
-              <w:instrText xml:space="preserve"> PAGEREF _Toc159355338 \h </w:instrText>
+              <w:instrText xml:space="preserve"> PAGEREF _Toc159449529 \h </w:instrText>
             </w:r>
             <w:r>
               <w:rPr>
@@ -1974,7 +2130,7 @@
                 <w:noProof/>
                 <w:webHidden/>
               </w:rPr>
-              <w:t>32</w:t>
+              <w:t>33</w:t>
             </w:r>
             <w:r>
               <w:rPr>
@@ -2000,7 +2156,7 @@
               <w:noProof/>
             </w:rPr>
           </w:pPr>
-          <w:hyperlink w:anchor="_Toc159355339" w:history="1">
+          <w:hyperlink w:anchor="_Toc159449530" w:history="1">
             <w:r>
               <w:rPr>
                 <w:rStyle w:val="Hyperlink"/>
@@ -2027,7 +2183,7 @@
                 <w:noProof/>
                 <w:webHidden/>
               </w:rPr>
-              <w:instrText xml:space="preserve"> PAGEREF _Toc159355339 \h </w:instrText>
+              <w:instrText xml:space="preserve"> PAGEREF _Toc159449530 \h </w:instrText>
             </w:r>
             <w:r>
               <w:rPr>
@@ -2047,7 +2203,7 @@
                 <w:noProof/>
                 <w:webHidden/>
               </w:rPr>
-              <w:t>33</w:t>
+              <w:t>34</w:t>
             </w:r>
             <w:r>
               <w:rPr>
@@ -2073,7 +2229,7 @@
               <w:noProof/>
             </w:rPr>
           </w:pPr>
-          <w:hyperlink w:anchor="_Toc159355340" w:history="1">
+          <w:hyperlink w:anchor="_Toc159449531" w:history="1">
             <w:r>
               <w:rPr>
                 <w:rStyle w:val="Hyperlink"/>
@@ -2100,7 +2256,7 @@
                 <w:noProof/>
                 <w:webHidden/>
               </w:rPr>
-              <w:instrText xml:space="preserve"> PAGEREF _Toc159355340 \h </w:instrText>
+              <w:instrText xml:space="preserve"> PAGEREF _Toc159449531 \h </w:instrText>
             </w:r>
             <w:r>
               <w:rPr>
@@ -2120,7 +2276,7 @@
                 <w:noProof/>
                 <w:webHidden/>
               </w:rPr>
-              <w:t>34</w:t>
+              <w:t>35</w:t>
             </w:r>
             <w:r>
               <w:rPr>
@@ -2146,7 +2302,7 @@
               <w:noProof/>
             </w:rPr>
           </w:pPr>
-          <w:hyperlink w:anchor="_Toc159355341" w:history="1">
+          <w:hyperlink w:anchor="_Toc159449532" w:history="1">
             <w:r>
               <w:rPr>
                 <w:rStyle w:val="Hyperlink"/>
@@ -2173,7 +2329,7 @@
                 <w:noProof/>
                 <w:webHidden/>
               </w:rPr>
-              <w:instrText xml:space="preserve"> PAGEREF _Toc159355341 \h </w:instrText>
+              <w:instrText xml:space="preserve"> PAGEREF _Toc159449532 \h </w:instrText>
             </w:r>
             <w:r>
               <w:rPr>
@@ -2193,7 +2349,7 @@
                 <w:noProof/>
                 <w:webHidden/>
               </w:rPr>
-              <w:t>35</w:t>
+              <w:t>36</w:t>
             </w:r>
             <w:r>
               <w:rPr>
@@ -2219,7 +2375,7 @@
               <w:noProof/>
             </w:rPr>
           </w:pPr>
-          <w:hyperlink w:anchor="_Toc159355342" w:history="1">
+          <w:hyperlink w:anchor="_Toc159449533" w:history="1">
             <w:r>
               <w:rPr>
                 <w:rStyle w:val="Hyperlink"/>
@@ -2246,7 +2402,7 @@
                 <w:noProof/>
                 <w:webHidden/>
               </w:rPr>
-              <w:instrText xml:space="preserve"> PAGEREF _Toc159355342 \h </w:instrText>
+              <w:instrText xml:space="preserve"> PAGEREF _Toc159449533 \h </w:instrText>
             </w:r>
             <w:r>
               <w:rPr>
@@ -2266,7 +2422,7 @@
                 <w:noProof/>
                 <w:webHidden/>
               </w:rPr>
-              <w:t>36</w:t>
+              <w:t>37</w:t>
             </w:r>
             <w:r>
               <w:rPr>
@@ -2292,7 +2448,7 @@
               <w:noProof/>
             </w:rPr>
           </w:pPr>
-          <w:hyperlink w:anchor="_Toc159355343" w:history="1">
+          <w:hyperlink w:anchor="_Toc159449534" w:history="1">
             <w:r>
               <w:rPr>
                 <w:rStyle w:val="Hyperlink"/>
@@ -2319,7 +2475,7 @@
                 <w:noProof/>
                 <w:webHidden/>
               </w:rPr>
-              <w:instrText xml:space="preserve"> PAGEREF _Toc159355343 \h </w:instrText>
+              <w:instrText xml:space="preserve"> PAGEREF _Toc159449534 \h </w:instrText>
             </w:r>
             <w:r>
               <w:rPr>
@@ -2339,7 +2495,7 @@
                 <w:noProof/>
                 <w:webHidden/>
               </w:rPr>
-              <w:t>37</w:t>
+              <w:t>38</w:t>
             </w:r>
             <w:r>
               <w:rPr>
@@ -2377,7 +2533,7 @@
         <w:pStyle w:val="Heading1"/>
         <w:spacing w:line="480" w:lineRule="auto"/>
       </w:pPr>
-      <w:bookmarkStart w:id="0" w:name="_Toc159355316"/>
+      <w:bookmarkStart w:id="0" w:name="_Toc159449505"/>
       <w:r>
         <w:lastRenderedPageBreak/>
         <w:t xml:space="preserve">1 </w:t>
@@ -2391,7 +2547,7 @@
       <w:pPr>
         <w:pStyle w:val="Heading2"/>
       </w:pPr>
-      <w:bookmarkStart w:id="1" w:name="_Toc159355317"/>
+      <w:bookmarkStart w:id="1" w:name="_Toc159449506"/>
       <w:r>
         <w:t>1.1 Introduction</w:t>
       </w:r>
@@ -2583,7 +2739,7 @@
       <w:pPr>
         <w:pStyle w:val="Heading2"/>
       </w:pPr>
-      <w:bookmarkStart w:id="2" w:name="_Toc159355318"/>
+      <w:bookmarkStart w:id="2" w:name="_Toc159449507"/>
       <w:r>
         <w:t>1.</w:t>
       </w:r>
@@ -2727,7 +2883,7 @@
       <w:pPr>
         <w:pStyle w:val="Heading2"/>
       </w:pPr>
-      <w:bookmarkStart w:id="3" w:name="_Toc159355319"/>
+      <w:bookmarkStart w:id="3" w:name="_Toc159449508"/>
       <w:r>
         <w:t>1.</w:t>
       </w:r>
@@ -3010,7 +3166,7 @@
       <w:pPr>
         <w:pStyle w:val="Heading2"/>
       </w:pPr>
-      <w:bookmarkStart w:id="4" w:name="_Toc159355320"/>
+      <w:bookmarkStart w:id="4" w:name="_Toc159449509"/>
       <w:r>
         <w:t>1.</w:t>
       </w:r>
@@ -3140,7 +3296,7 @@
         <w:pStyle w:val="Heading1"/>
         <w:spacing w:line="480" w:lineRule="auto"/>
       </w:pPr>
-      <w:bookmarkStart w:id="5" w:name="_Toc159355321"/>
+      <w:bookmarkStart w:id="5" w:name="_Toc159449510"/>
       <w:r>
         <w:lastRenderedPageBreak/>
         <w:t>2</w:t>
@@ -3157,7 +3313,7 @@
       <w:pPr>
         <w:pStyle w:val="Heading2"/>
       </w:pPr>
-      <w:bookmarkStart w:id="6" w:name="_Toc159355322"/>
+      <w:bookmarkStart w:id="6" w:name="_Toc159449511"/>
       <w:r>
         <w:t xml:space="preserve">2.1 </w:t>
       </w:r>
@@ -3189,7 +3345,7 @@
       <w:pPr>
         <w:pStyle w:val="Heading3"/>
       </w:pPr>
-      <w:bookmarkStart w:id="7" w:name="_Toc159355323"/>
+      <w:bookmarkStart w:id="7" w:name="_Toc159449512"/>
       <w:r>
         <w:t>2.1.1 Google Extension Documentation</w:t>
       </w:r>
@@ -3272,7 +3428,7 @@
         </w:rPr>
         <w:lastRenderedPageBreak/>
         <w:drawing>
-          <wp:inline distT="0" distB="0" distL="0" distR="0" wp14:anchorId="7D2DBD4E" wp14:editId="28786D80">
+          <wp:inline distT="0" distB="0" distL="0" distR="0" wp14:anchorId="7D2DBD4E" wp14:editId="3B11736A">
             <wp:extent cx="6858000" cy="2974975"/>
             <wp:effectExtent l="0" t="0" r="0" b="0"/>
             <wp:docPr id="1678905882" name="Picture 1" descr="A screenshot of a computer program&#10;&#10;Description automatically generated"/>
@@ -3354,7 +3510,7 @@
       <w:pPr>
         <w:pStyle w:val="Heading3"/>
       </w:pPr>
-      <w:bookmarkStart w:id="8" w:name="_Toc159355324"/>
+      <w:bookmarkStart w:id="8" w:name="_Toc159449513"/>
       <w:r>
         <w:t>2.1.2 Software Design and Development</w:t>
       </w:r>
@@ -3374,7 +3530,7 @@
         <w:t>xcel sheet provided in week</w:t>
       </w:r>
       <w:r>
-        <w:t xml:space="preserve"> 14 of that course served as the basis for our complex testing set. It also directed us to the SUS testing procedure to speed up and efficiently test the usability metrics of the extension. A detailed breakdown of SUS and how it affected the design can be found in the design portion of this report.</w:t>
+        <w:t xml:space="preserve"> 14 of that course served as the basis for our complex testing set. It also directed us to the SUS testing procedure to speed up and efficiently test the usability metrics of the extension.</w:t>
       </w:r>
     </w:p>
     <w:p>
@@ -3457,15 +3613,7 @@
         <w:fldChar w:fldCharType="end"/>
       </w:r>
       <w:r>
-        <w:t xml:space="preserve">: test procedure provided in </w:t>
-      </w:r>
-      <w:proofErr w:type="spellStart"/>
-      <w:r>
-        <w:t>CM2010</w:t>
-      </w:r>
-      <w:proofErr w:type="spellEnd"/>
-      <w:r>
-        <w:t>.</w:t>
+        <w:t>: test procedure provided in CM2010.</w:t>
       </w:r>
     </w:p>
     <w:p/>
@@ -3473,7 +3621,7 @@
       <w:pPr>
         <w:pStyle w:val="Heading3"/>
       </w:pPr>
-      <w:bookmarkStart w:id="9" w:name="_Toc159355325"/>
+      <w:bookmarkStart w:id="9" w:name="_Toc159449514"/>
       <w:r>
         <w:t>2.</w:t>
       </w:r>
@@ -3520,7 +3668,7 @@
       <w:pPr>
         <w:pStyle w:val="Heading2"/>
       </w:pPr>
-      <w:bookmarkStart w:id="10" w:name="_Toc159355326"/>
+      <w:bookmarkStart w:id="10" w:name="_Toc159449515"/>
       <w:r>
         <w:t>2.2 Planning and Iteration</w:t>
       </w:r>
@@ -3596,7 +3744,13 @@
         <w:t xml:space="preserve">what was required at certain times. </w:t>
       </w:r>
       <w:r>
-        <w:t>However, the simple nature of the user stories allowed us to clear up his confusion without limiting our end deliverable.</w:t>
+        <w:t xml:space="preserve">However, the simple nature of the </w:t>
+      </w:r>
+      <w:r>
+        <w:t xml:space="preserve">system features </w:t>
+      </w:r>
+      <w:r>
+        <w:t>allowed us to clear up confusion without limiting our end deliverable.</w:t>
       </w:r>
     </w:p>
     <w:p>
@@ -3609,7 +3763,7 @@
         <w:pStyle w:val="Heading1"/>
         <w:spacing w:line="480" w:lineRule="auto"/>
       </w:pPr>
-      <w:bookmarkStart w:id="11" w:name="_Toc159355327"/>
+      <w:bookmarkStart w:id="11" w:name="_Toc159449516"/>
       <w:r>
         <w:lastRenderedPageBreak/>
         <w:t>3</w:t>
@@ -3626,7 +3780,7 @@
       <w:pPr>
         <w:pStyle w:val="Heading2"/>
       </w:pPr>
-      <w:bookmarkStart w:id="12" w:name="_Toc159355328"/>
+      <w:bookmarkStart w:id="12" w:name="_Toc159449517"/>
       <w:r>
         <w:t>3.1 Prototyping</w:t>
       </w:r>
@@ -3637,7 +3791,13 @@
         <w:pStyle w:val="Reporttext"/>
       </w:pPr>
       <w:r>
-        <w:t>Prototyping and evaluating user feedback was a critical aspect of our development process. Section 5 of our project proposal shows the prototype and user feedback loop followed to produce the design and user interface. In brief, the team used market analysis to create low-fidelity prototypes that met our project objectives. The prototypes</w:t>
+        <w:t xml:space="preserve">Prototyping and evaluating user feedback was a critical aspect of our development process. Section 5 of our project proposal </w:t>
+      </w:r>
+      <w:r>
+        <w:t>details</w:t>
+      </w:r>
+      <w:r>
+        <w:t xml:space="preserve"> the prototype and user feedback loop followed to produce the design and user interface. In brief, the team used market analysis to create low-fidelity prototypes that met our project objectives. The prototypes</w:t>
       </w:r>
       <w:r>
         <w:t xml:space="preserve"> were then tested against direct user feedback to see the direction the users wanted us to follow.</w:t>
@@ -3668,7 +3828,7 @@
       <w:pPr>
         <w:pStyle w:val="Heading2"/>
       </w:pPr>
-      <w:bookmarkStart w:id="13" w:name="_Toc159355329"/>
+      <w:bookmarkStart w:id="13" w:name="_Toc159449518"/>
       <w:r>
         <w:t>3.2 Iteration</w:t>
       </w:r>
@@ -3725,11 +3885,17 @@
         <w:t>four</w:t>
       </w:r>
       <w:r>
-        <w:t xml:space="preserve"> days to implement this functionality in our codebase. Hashem was the technical team lead, effectively divvied up roles, and managed the GIT repository in which the code </w:t>
+        <w:t xml:space="preserve"> days to implement this functionality in our codebase. Hashem was the technical team lead</w:t>
+      </w:r>
+      <w:r>
+        <w:t>, and he effectively divvied up roles</w:t>
+      </w:r>
+      <w:r>
+        <w:t xml:space="preserve"> and managed the GIT repository in which the </w:t>
       </w:r>
       <w:r>
         <w:lastRenderedPageBreak/>
-        <w:t xml:space="preserve">base was stored. After the technical team implemented the functionality of the </w:t>
+        <w:t xml:space="preserve">code base was stored. After the technical team implemented the functionality of the </w:t>
       </w:r>
       <w:r>
         <w:t>given week’s system feature</w:t>
@@ -3780,7 +3946,7 @@
           <w:noProof/>
         </w:rPr>
         <w:drawing>
-          <wp:inline distT="0" distB="0" distL="0" distR="0" wp14:anchorId="4355F4B3" wp14:editId="17C98177">
+          <wp:inline distT="0" distB="0" distL="0" distR="0" wp14:anchorId="4355F4B3" wp14:editId="527058F4">
             <wp:extent cx="6858000" cy="3630295"/>
             <wp:effectExtent l="0" t="0" r="0" b="1905"/>
             <wp:docPr id="777385470" name="Picture 1" descr="A screenshot of a black and white text&#10;&#10;Description automatically generated"/>
@@ -3872,7 +4038,7 @@
         <w:pStyle w:val="Heading1"/>
         <w:spacing w:line="480" w:lineRule="auto"/>
       </w:pPr>
-      <w:bookmarkStart w:id="14" w:name="_Toc159355330"/>
+      <w:bookmarkStart w:id="14" w:name="_Toc159449519"/>
       <w:r>
         <w:lastRenderedPageBreak/>
         <w:t>4</w:t>
@@ -3887,10 +4053,115 @@
     </w:p>
     <w:p>
       <w:pPr>
+        <w:pStyle w:val="Heading2"/>
+      </w:pPr>
+      <w:bookmarkStart w:id="15" w:name="_Toc159449520"/>
+      <w:r>
+        <w:t>4.1 User Interface</w:t>
+      </w:r>
+      <w:bookmarkEnd w:id="15"/>
+    </w:p>
+    <w:p>
+      <w:pPr>
         <w:pStyle w:val="Reporttext"/>
       </w:pPr>
       <w:r>
-        <w:t>As mentioned in our introduction</w:t>
+        <w:t>The design of our web extension was largely sorted within the project proposal. We followed a prototype loop in which user feedback was elicited to adjust the final design incrementally. The technical team built a high-fidelity prototype, the last major step in our midterm response. This prototype was built using JavaScript and HTML and would serve as the basis for the start of the iterative development phase.</w:t>
+      </w:r>
+      <w:r>
+        <w:t xml:space="preserve"> For a deep dive into the prototyping process and how the team developed the design, please refer to section 5 of the project proposal.</w:t>
+      </w:r>
+    </w:p>
+    <w:p>
+      <w:pPr>
+        <w:pStyle w:val="Reporttext"/>
+      </w:pPr>
+    </w:p>
+    <w:p>
+      <w:pPr>
+        <w:pStyle w:val="Heading2"/>
+      </w:pPr>
+      <w:bookmarkStart w:id="16" w:name="_Toc159449521"/>
+      <w:r>
+        <w:t>4.2 Software Requirements Specification</w:t>
+      </w:r>
+      <w:bookmarkEnd w:id="16"/>
+    </w:p>
+    <w:p>
+      <w:pPr>
+        <w:pStyle w:val="Reporttext"/>
+      </w:pPr>
+      <w:r>
+        <w:t>Within the project proposal in section 4, we outlined the SRS to be used to guide the development of the web extension. This section does not need to be re-detailed and is better viewed within the context of the project proposal. However, we want to reflect on how this section guided the development process. In the following section, the development process will be broken down every week, and the marker will see that the system features and functional requirements defined in section 4 of the project proposal were referenced and used regularly throughout the latter half of this course. The SRS was the most critical work we produced in the project proposal. There were some minor errors in the SRS, but overall, the quality of this section is why we completed this project successfully.</w:t>
+      </w:r>
+    </w:p>
+    <w:p>
+      <w:pPr>
+        <w:pStyle w:val="Reporttext"/>
+      </w:pPr>
+    </w:p>
+    <w:p>
+      <w:pPr>
+        <w:pStyle w:val="Reporttext"/>
+      </w:pPr>
+      <w:r>
+        <w:t xml:space="preserve">We combined the SRS with a quasi-agile development process that fit our busy schedules. This process is broken down in detail in the following section. </w:t>
+      </w:r>
+    </w:p>
+    <w:p>
+      <w:pPr>
+        <w:pStyle w:val="Reporttext"/>
+      </w:pPr>
+    </w:p>
+    <w:p>
+      <w:pPr>
+        <w:pStyle w:val="Reporttext"/>
+      </w:pPr>
+      <w:r>
+        <w:lastRenderedPageBreak/>
+        <w:t>Through the SRS, we could also pinpoint the browser interfaces and the tech stack needed to develop the product. This involved JavaScript, HTML, CSS, and some API usage provided by the Chrome browser.</w:t>
+      </w:r>
+      <w:r>
+        <w:t xml:space="preserve"> Seeing that the team comprised all level five students, we felt confident about this tech stack. Integrating the web extensions with the manifest standard and Chrome API proved a nice challenge in extending our skill set.</w:t>
+      </w:r>
+    </w:p>
+    <w:p>
+      <w:pPr>
+        <w:jc w:val="center"/>
+      </w:pPr>
+    </w:p>
+    <w:p>
+      <w:pPr>
+        <w:jc w:val="center"/>
+      </w:pPr>
+      <w:r>
+        <w:t xml:space="preserve">// </w:t>
+      </w:r>
+      <w:proofErr w:type="spellStart"/>
+      <w:r>
+        <w:t>TODO</w:t>
+      </w:r>
+      <w:proofErr w:type="spellEnd"/>
+      <w:r>
+        <w:t xml:space="preserve"> insert image of language percent on Git Hub.</w:t>
+      </w:r>
+    </w:p>
+    <w:p>
+      <w:pPr>
+        <w:jc w:val="center"/>
+      </w:pPr>
+    </w:p>
+    <w:p>
+      <w:pPr>
+        <w:pStyle w:val="Reporttext"/>
+      </w:pPr>
+    </w:p>
+    <w:p>
+      <w:pPr>
+        <w:pStyle w:val="Reporttext"/>
+      </w:pPr>
+      <w:r>
+        <w:t>In summary, the design of our web extension was primarily completed within the project proposal. Some changes were made through the iterative development process, which are discussed in the following section. The initial design work we did in the project proposal led to the project's success.</w:t>
       </w:r>
     </w:p>
     <w:p>
@@ -3898,7 +4169,7 @@
         <w:pStyle w:val="Heading1"/>
         <w:spacing w:line="480" w:lineRule="auto"/>
       </w:pPr>
-      <w:bookmarkStart w:id="15" w:name="_Toc159355331"/>
+      <w:bookmarkStart w:id="17" w:name="_Toc159449522"/>
       <w:r>
         <w:lastRenderedPageBreak/>
         <w:t>5</w:t>
@@ -3906,17 +4177,17 @@
       <w:r>
         <w:t xml:space="preserve"> System Development</w:t>
       </w:r>
-      <w:bookmarkEnd w:id="15"/>
+      <w:bookmarkEnd w:id="17"/>
     </w:p>
     <w:p>
       <w:pPr>
         <w:pStyle w:val="Heading2"/>
       </w:pPr>
-      <w:bookmarkStart w:id="16" w:name="_Toc159355332"/>
+      <w:bookmarkStart w:id="18" w:name="_Toc159449523"/>
       <w:r>
         <w:t>5.1 Development Process</w:t>
       </w:r>
-      <w:bookmarkEnd w:id="16"/>
+      <w:bookmarkEnd w:id="18"/>
     </w:p>
     <w:p>
       <w:pPr>
@@ -3947,11 +4218,11 @@
       <w:pPr>
         <w:pStyle w:val="Heading3"/>
       </w:pPr>
-      <w:bookmarkStart w:id="17" w:name="_Toc159355333"/>
+      <w:bookmarkStart w:id="19" w:name="_Toc159449524"/>
       <w:r>
         <w:t>5.1.1 Week One</w:t>
       </w:r>
-      <w:bookmarkEnd w:id="17"/>
+      <w:bookmarkEnd w:id="19"/>
     </w:p>
     <w:p>
       <w:pPr>
@@ -4658,7 +4929,7 @@
           <w14:ligatures w14:val="standardContextual"/>
         </w:rPr>
         <w:drawing>
-          <wp:inline distT="0" distB="0" distL="0" distR="0" wp14:anchorId="37E8A9AC" wp14:editId="5EE52501">
+          <wp:inline distT="0" distB="0" distL="0" distR="0" wp14:anchorId="37E8A9AC" wp14:editId="0A53F87C">
             <wp:extent cx="6858000" cy="3770630"/>
             <wp:effectExtent l="0" t="0" r="0" b="1270"/>
             <wp:docPr id="482047041" name="Picture 1" descr="A screen shot of a computer program&#10;&#10;Description automatically generated"/>
@@ -4834,14 +5105,14 @@
       <w:pPr>
         <w:pStyle w:val="Heading3"/>
       </w:pPr>
-      <w:bookmarkStart w:id="18" w:name="_Toc159355334"/>
+      <w:bookmarkStart w:id="20" w:name="_Toc159449525"/>
       <w:r>
         <w:t xml:space="preserve">5.1.2 </w:t>
       </w:r>
       <w:r>
         <w:t>Week Two</w:t>
       </w:r>
-      <w:bookmarkEnd w:id="18"/>
+      <w:bookmarkEnd w:id="20"/>
     </w:p>
     <w:p>
       <w:pPr>
@@ -5166,14 +5437,14 @@
       <w:pPr>
         <w:pStyle w:val="Heading3"/>
       </w:pPr>
-      <w:bookmarkStart w:id="19" w:name="_Toc159355335"/>
+      <w:bookmarkStart w:id="21" w:name="_Toc159449526"/>
       <w:r>
         <w:t xml:space="preserve">5.1.3 </w:t>
       </w:r>
       <w:r>
         <w:t>Week Three</w:t>
       </w:r>
-      <w:bookmarkEnd w:id="19"/>
+      <w:bookmarkEnd w:id="21"/>
     </w:p>
     <w:p>
       <w:pPr>
@@ -5731,7 +6002,7 @@
       <w:pPr>
         <w:pStyle w:val="Heading3"/>
       </w:pPr>
-      <w:bookmarkStart w:id="20" w:name="_Toc159355336"/>
+      <w:bookmarkStart w:id="22" w:name="_Toc159449527"/>
       <w:r>
         <w:t xml:space="preserve">5.1.4 </w:t>
       </w:r>
@@ -5741,7 +6012,7 @@
       <w:r>
         <w:t>Four</w:t>
       </w:r>
-      <w:bookmarkEnd w:id="20"/>
+      <w:bookmarkEnd w:id="22"/>
     </w:p>
     <w:p>
       <w:pPr>
@@ -5823,7 +6094,7 @@
         </w:rPr>
         <w:lastRenderedPageBreak/>
         <w:drawing>
-          <wp:inline distT="0" distB="0" distL="0" distR="0" wp14:anchorId="62961576" wp14:editId="1C360186">
+          <wp:inline distT="0" distB="0" distL="0" distR="0" wp14:anchorId="62961576" wp14:editId="17F76E6D">
             <wp:extent cx="6858000" cy="3905250"/>
             <wp:effectExtent l="0" t="0" r="0" b="6350"/>
             <wp:docPr id="358572648" name="Picture 2" descr="A screen shot of a computer screen&#10;&#10;Description automatically generated"/>
@@ -6181,11 +6452,14 @@
       <w:pPr>
         <w:pStyle w:val="Heading3"/>
       </w:pPr>
-      <w:bookmarkStart w:id="21" w:name="_Toc159355337"/>
-      <w:r>
-        <w:t>5.1.5 Week 5</w:t>
-      </w:r>
-      <w:bookmarkEnd w:id="21"/>
+      <w:bookmarkStart w:id="23" w:name="_Toc159449528"/>
+      <w:r>
+        <w:t xml:space="preserve">5.1.5 Week </w:t>
+      </w:r>
+      <w:bookmarkEnd w:id="23"/>
+      <w:r>
+        <w:t>Five</w:t>
+      </w:r>
     </w:p>
     <w:p>
       <w:pPr>
@@ -6253,7 +6527,7 @@
         <w:pStyle w:val="Heading1"/>
         <w:spacing w:line="480" w:lineRule="auto"/>
       </w:pPr>
-      <w:bookmarkStart w:id="22" w:name="_Toc159355338"/>
+      <w:bookmarkStart w:id="24" w:name="_Toc159449529"/>
       <w:r>
         <w:lastRenderedPageBreak/>
         <w:t>6</w:t>
@@ -6261,14 +6535,14 @@
       <w:r>
         <w:t xml:space="preserve"> Analysis</w:t>
       </w:r>
-      <w:bookmarkEnd w:id="22"/>
+      <w:bookmarkEnd w:id="24"/>
     </w:p>
     <w:p>
       <w:pPr>
         <w:pStyle w:val="Heading1"/>
         <w:spacing w:line="480" w:lineRule="auto"/>
       </w:pPr>
-      <w:bookmarkStart w:id="23" w:name="_Toc159355339"/>
+      <w:bookmarkStart w:id="25" w:name="_Toc159449530"/>
       <w:r>
         <w:lastRenderedPageBreak/>
         <w:t>7</w:t>
@@ -6276,14 +6550,14 @@
       <w:r>
         <w:t xml:space="preserve"> Evaluation</w:t>
       </w:r>
-      <w:bookmarkEnd w:id="23"/>
+      <w:bookmarkEnd w:id="25"/>
     </w:p>
     <w:p>
       <w:pPr>
         <w:pStyle w:val="Heading1"/>
         <w:spacing w:line="480" w:lineRule="auto"/>
       </w:pPr>
-      <w:bookmarkStart w:id="24" w:name="_Toc159355340"/>
+      <w:bookmarkStart w:id="26" w:name="_Toc159449531"/>
       <w:r>
         <w:lastRenderedPageBreak/>
         <w:t>8</w:t>
@@ -6291,14 +6565,14 @@
       <w:r>
         <w:t xml:space="preserve"> Conclusion</w:t>
       </w:r>
-      <w:bookmarkEnd w:id="24"/>
+      <w:bookmarkEnd w:id="26"/>
     </w:p>
     <w:p>
       <w:pPr>
         <w:pStyle w:val="Heading1"/>
         <w:spacing w:line="480" w:lineRule="auto"/>
       </w:pPr>
-      <w:bookmarkStart w:id="25" w:name="_Toc159355341"/>
+      <w:bookmarkStart w:id="27" w:name="_Toc159449532"/>
       <w:r>
         <w:lastRenderedPageBreak/>
         <w:t>9</w:t>
@@ -6306,14 +6580,14 @@
       <w:r>
         <w:t xml:space="preserve"> Individual Reflection (Name)</w:t>
       </w:r>
-      <w:bookmarkEnd w:id="25"/>
+      <w:bookmarkEnd w:id="27"/>
     </w:p>
     <w:p>
       <w:pPr>
         <w:pStyle w:val="Heading1"/>
         <w:spacing w:line="480" w:lineRule="auto"/>
       </w:pPr>
-      <w:bookmarkStart w:id="26" w:name="_Toc159355342"/>
+      <w:bookmarkStart w:id="28" w:name="_Toc159449533"/>
       <w:r>
         <w:lastRenderedPageBreak/>
         <w:t>1</w:t>
@@ -6327,7 +6601,7 @@
       <w:r>
         <w:t>Appendix</w:t>
       </w:r>
-      <w:bookmarkEnd w:id="26"/>
+      <w:bookmarkEnd w:id="28"/>
     </w:p>
     <w:p/>
     <w:p>
@@ -6335,7 +6609,7 @@
         <w:pStyle w:val="Heading1"/>
         <w:spacing w:line="480" w:lineRule="auto"/>
       </w:pPr>
-      <w:bookmarkStart w:id="27" w:name="_Toc159355343"/>
+      <w:bookmarkStart w:id="29" w:name="_Toc159449534"/>
       <w:r>
         <w:lastRenderedPageBreak/>
         <w:t>1</w:t>
@@ -6346,7 +6620,7 @@
       <w:r>
         <w:t xml:space="preserve"> References</w:t>
       </w:r>
-      <w:bookmarkEnd w:id="27"/>
+      <w:bookmarkEnd w:id="29"/>
       <w:r>
         <w:t xml:space="preserve"> </w:t>
       </w:r>

</xml_diff>

<commit_message>
Work on analysis section of report
</commit_message>
<xml_diff>
--- a/final/final_deliverable.docx
+++ b/final/final_deliverable.docx
@@ -274,6 +274,17 @@
     </w:p>
     <w:sdt>
       <w:sdtPr>
+        <w:rPr>
+          <w:rFonts w:asciiTheme="minorHAnsi" w:eastAsiaTheme="minorHAnsi" w:hAnsiTheme="minorHAnsi" w:cstheme="minorBidi"/>
+          <w:b w:val="0"/>
+          <w:bCs w:val="0"/>
+          <w:color w:val="auto"/>
+          <w:kern w:val="2"/>
+          <w:sz w:val="24"/>
+          <w:szCs w:val="24"/>
+          <w:lang w:val="en-CA"/>
+          <w14:ligatures w14:val="standardContextual"/>
+        </w:rPr>
         <w:id w:val="-1988624701"/>
         <w:docPartObj>
           <w:docPartGallery w:val="Table of Contents"/>
@@ -282,14 +293,7 @@
       </w:sdtPr>
       <w:sdtEndPr>
         <w:rPr>
-          <w:rFonts w:asciiTheme="minorHAnsi" w:eastAsiaTheme="minorHAnsi" w:hAnsiTheme="minorHAnsi" w:cstheme="minorBidi"/>
           <w:noProof/>
-          <w:color w:val="auto"/>
-          <w:kern w:val="2"/>
-          <w:sz w:val="24"/>
-          <w:szCs w:val="24"/>
-          <w:lang w:val="en-CA"/>
-          <w14:ligatures w14:val="standardContextual"/>
         </w:rPr>
       </w:sdtEndPr>
       <w:sdtContent>
@@ -2002,21 +2006,7 @@
                 <w:rStyle w:val="Hyperlink"/>
                 <w:noProof/>
               </w:rPr>
-              <w:t>5.1.5 We</w:t>
-            </w:r>
-            <w:r>
-              <w:rPr>
-                <w:rStyle w:val="Hyperlink"/>
-                <w:noProof/>
-              </w:rPr>
-              <w:t>e</w:t>
-            </w:r>
-            <w:r>
-              <w:rPr>
-                <w:rStyle w:val="Hyperlink"/>
-                <w:noProof/>
-              </w:rPr>
-              <w:t>k 5</w:t>
+              <w:t>5.1.5 Week 5</w:t>
             </w:r>
             <w:r>
               <w:rPr>
@@ -3428,7 +3418,7 @@
         </w:rPr>
         <w:lastRenderedPageBreak/>
         <w:drawing>
-          <wp:inline distT="0" distB="0" distL="0" distR="0" wp14:anchorId="7D2DBD4E" wp14:editId="3B11736A">
+          <wp:inline distT="0" distB="0" distL="0" distR="0" wp14:anchorId="7D2DBD4E" wp14:editId="41CD4D81">
             <wp:extent cx="6858000" cy="2974975"/>
             <wp:effectExtent l="0" t="0" r="0" b="0"/>
             <wp:docPr id="1678905882" name="Picture 1" descr="A screenshot of a computer program&#10;&#10;Description automatically generated"/>
@@ -3946,7 +3936,7 @@
           <w:noProof/>
         </w:rPr>
         <w:drawing>
-          <wp:inline distT="0" distB="0" distL="0" distR="0" wp14:anchorId="4355F4B3" wp14:editId="527058F4">
+          <wp:inline distT="0" distB="0" distL="0" distR="0" wp14:anchorId="4355F4B3" wp14:editId="65B09191">
             <wp:extent cx="6858000" cy="3630295"/>
             <wp:effectExtent l="0" t="0" r="0" b="1905"/>
             <wp:docPr id="777385470" name="Picture 1" descr="A screenshot of a black and white text&#10;&#10;Description automatically generated"/>
@@ -4929,7 +4919,7 @@
           <w14:ligatures w14:val="standardContextual"/>
         </w:rPr>
         <w:drawing>
-          <wp:inline distT="0" distB="0" distL="0" distR="0" wp14:anchorId="37E8A9AC" wp14:editId="0A53F87C">
+          <wp:inline distT="0" distB="0" distL="0" distR="0" wp14:anchorId="37E8A9AC" wp14:editId="7FD6921E">
             <wp:extent cx="6858000" cy="3770630"/>
             <wp:effectExtent l="0" t="0" r="0" b="1270"/>
             <wp:docPr id="482047041" name="Picture 1" descr="A screen shot of a computer program&#10;&#10;Description automatically generated"/>
@@ -6094,7 +6084,7 @@
         </w:rPr>
         <w:lastRenderedPageBreak/>
         <w:drawing>
-          <wp:inline distT="0" distB="0" distL="0" distR="0" wp14:anchorId="62961576" wp14:editId="17F76E6D">
+          <wp:inline distT="0" distB="0" distL="0" distR="0" wp14:anchorId="62961576" wp14:editId="3B7E858F">
             <wp:extent cx="6858000" cy="3905250"/>
             <wp:effectExtent l="0" t="0" r="0" b="6350"/>
             <wp:docPr id="358572648" name="Picture 2" descr="A screen shot of a computer screen&#10;&#10;Description automatically generated"/>
@@ -6539,6 +6529,188 @@
     </w:p>
     <w:p>
       <w:pPr>
+        <w:pStyle w:val="Heading2"/>
+      </w:pPr>
+      <w:r>
+        <w:t>6.1 Functional Analysis</w:t>
+      </w:r>
+    </w:p>
+    <w:p>
+      <w:pPr>
+        <w:pStyle w:val="Reporttext"/>
+      </w:pPr>
+      <w:r>
+        <w:t xml:space="preserve">In the project proposal, we defined an SRS, and this describes the functional components the system needs to have to fit our problem space. These functional components guided the development of our software project. The team stayed within the scope defined in this section to ensure the project's successful development. After the development of each system feature, a test set was created to validate the implemented solution meets the functional requirements laid out in the SRS. The system was validated through this rigorous testing set to meet the </w:t>
+      </w:r>
+      <w:r>
+        <w:t>stakeholders' functional requirement</w:t>
+      </w:r>
+      <w:r>
+        <w:t>s expected of the MVP.</w:t>
+      </w:r>
+    </w:p>
+    <w:p>
+      <w:pPr>
+        <w:pStyle w:val="Reporttext"/>
+      </w:pPr>
+    </w:p>
+    <w:p>
+      <w:pPr>
+        <w:pStyle w:val="Heading2"/>
+      </w:pPr>
+      <w:r>
+        <w:t>6.2 Technical Analysis</w:t>
+      </w:r>
+    </w:p>
+    <w:p>
+      <w:pPr>
+        <w:pStyle w:val="Reporttext"/>
+      </w:pPr>
+      <w:r>
+        <w:t xml:space="preserve">While the project </w:t>
+      </w:r>
+      <w:r>
+        <w:t xml:space="preserve">met the functional requirements, the technical implementation of these requirements fell under-successful. Our development process did not follow strict implementation guidelines. No test-driven development was implemented, and similar development practices were not used. We can’t be reasonably sure that our code is bug-free from an implementation standpoint as we don’t have a testing set against which to run it. This is an unfortunate oversight in the development and planning processes, and </w:t>
+      </w:r>
+      <w:r>
+        <w:t>this would not be passable in a real-world setting</w:t>
+      </w:r>
+      <w:r>
+        <w:t xml:space="preserve">. </w:t>
+      </w:r>
+    </w:p>
+    <w:p>
+      <w:pPr>
+        <w:pStyle w:val="Reporttext"/>
+      </w:pPr>
+    </w:p>
+    <w:p>
+      <w:pPr>
+        <w:pStyle w:val="Reporttext"/>
+      </w:pPr>
+      <w:r>
+        <w:t>Should the extension continue development, the team should first develop a unit test set and refactor the code to remove potential module cohesion and coupling oversights.</w:t>
+      </w:r>
+      <w:r>
+        <w:t xml:space="preserve"> For example, it’s pretty challenging to determine what is happening in the below function. HTML code is mixed in with JavaScript, and it’s clear that many different tasks are being completed. Thus, the relationship of tasks within this function is not as strongly related as we would have preferred.</w:t>
+      </w:r>
+    </w:p>
+    <w:p>
+      <w:pPr>
+        <w:keepNext/>
+        <w:jc w:val="center"/>
+      </w:pPr>
+      <w:r>
+        <w:rPr>
+          <w:noProof/>
+        </w:rPr>
+        <w:lastRenderedPageBreak/>
+        <w:drawing>
+          <wp:inline distT="0" distB="0" distL="0" distR="0" wp14:anchorId="30F0AD52" wp14:editId="033D6859">
+            <wp:extent cx="6858000" cy="6734175"/>
+            <wp:effectExtent l="0" t="0" r="0" b="0"/>
+            <wp:docPr id="248389468" name="Picture 1" descr="A screen shot of a computer program&#10;&#10;Description automatically generated"/>
+            <wp:cNvGraphicFramePr>
+              <a:graphicFrameLocks xmlns:a="http://schemas.openxmlformats.org/drawingml/2006/main" noChangeAspect="1"/>
+            </wp:cNvGraphicFramePr>
+            <a:graphic xmlns:a="http://schemas.openxmlformats.org/drawingml/2006/main">
+              <a:graphicData uri="http://schemas.openxmlformats.org/drawingml/2006/picture">
+                <pic:pic xmlns:pic="http://schemas.openxmlformats.org/drawingml/2006/picture">
+                  <pic:nvPicPr>
+                    <pic:cNvPr id="248389468" name="Picture 1" descr="A screen shot of a computer program&#10;&#10;Description automatically generated"/>
+                    <pic:cNvPicPr/>
+                  </pic:nvPicPr>
+                  <pic:blipFill>
+                    <a:blip r:embed="rId24">
+                      <a:extLst>
+                        <a:ext uri="{28A0092B-C50C-407E-A947-70E740481C1C}">
+                          <a14:useLocalDpi xmlns:a14="http://schemas.microsoft.com/office/drawing/2010/main" val="0"/>
+                        </a:ext>
+                      </a:extLst>
+                    </a:blip>
+                    <a:stretch>
+                      <a:fillRect/>
+                    </a:stretch>
+                  </pic:blipFill>
+                  <pic:spPr>
+                    <a:xfrm>
+                      <a:off x="0" y="0"/>
+                      <a:ext cx="6858000" cy="6734175"/>
+                    </a:xfrm>
+                    <a:prstGeom prst="rect">
+                      <a:avLst/>
+                    </a:prstGeom>
+                  </pic:spPr>
+                </pic:pic>
+              </a:graphicData>
+            </a:graphic>
+          </wp:inline>
+        </w:drawing>
+      </w:r>
+    </w:p>
+    <w:p>
+      <w:pPr>
+        <w:pStyle w:val="Caption"/>
+        <w:spacing w:line="480" w:lineRule="auto"/>
+        <w:jc w:val="center"/>
+      </w:pPr>
+      <w:r>
+        <w:t xml:space="preserve">Figure </w:t>
+      </w:r>
+      <w:r>
+        <w:fldChar w:fldCharType="begin"/>
+      </w:r>
+      <w:r>
+        <w:instrText xml:space="preserve"> SEQ Figure \* ARABIC </w:instrText>
+      </w:r>
+      <w:r>
+        <w:fldChar w:fldCharType="separate"/>
+      </w:r>
+      <w:r>
+        <w:rPr>
+          <w:noProof/>
+        </w:rPr>
+        <w:t>16</w:t>
+      </w:r>
+      <w:r>
+        <w:fldChar w:fldCharType="end"/>
+      </w:r>
+      <w:r>
+        <w:t>: Poorly related function implementation.</w:t>
+      </w:r>
+    </w:p>
+    <w:p>
+      <w:pPr>
+        <w:pStyle w:val="Reporttext"/>
+      </w:pPr>
+      <w:r>
+        <w:t>Therefore, the technical implementation could use some work to validate that the technical implementation is stable and reliable for our product.</w:t>
+      </w:r>
+    </w:p>
+    <w:p>
+      <w:pPr>
+        <w:pStyle w:val="Reporttext"/>
+      </w:pPr>
+    </w:p>
+    <w:p>
+      <w:pPr>
+        <w:pStyle w:val="Heading2"/>
+      </w:pPr>
+      <w:r>
+        <w:lastRenderedPageBreak/>
+        <w:t>6.3 Security Analysis</w:t>
+      </w:r>
+    </w:p>
+    <w:p>
+      <w:pPr>
+        <w:pStyle w:val="Reporttext"/>
+      </w:pPr>
+      <w:r>
+        <w:t xml:space="preserve">We identified some simple security requirements within the project proposal, as seen in section 4.7.3. We defined that only the web browser user could view the data stored by the extension and that no other entity would be able to view it. </w:t>
+      </w:r>
+    </w:p>
+    <w:p>
+      <w:pPr>
         <w:pStyle w:val="Heading1"/>
         <w:spacing w:line="480" w:lineRule="auto"/>
       </w:pPr>
@@ -6625,9 +6797,10 @@
         <w:t xml:space="preserve"> </w:t>
       </w:r>
     </w:p>
+    <w:p/>
     <w:sectPr>
-      <w:headerReference w:type="even" r:id="rId24"/>
-      <w:headerReference w:type="default" r:id="rId25"/>
+      <w:headerReference w:type="even" r:id="rId25"/>
+      <w:headerReference w:type="default" r:id="rId26"/>
       <w:pgSz w:w="12240" w:h="15840"/>
       <w:pgMar w:top="720" w:right="720" w:bottom="720" w:left="720" w:header="708" w:footer="708" w:gutter="0"/>
       <w:cols w:space="708"/>

</xml_diff>

<commit_message>
Work on analysis portion of report
</commit_message>
<xml_diff>
--- a/final/final_deliverable.docx
+++ b/final/final_deliverable.docx
@@ -274,18 +274,7 @@
     </w:p>
     <w:sdt>
       <w:sdtPr>
-        <w:rPr>
-          <w:rFonts w:asciiTheme="minorHAnsi" w:eastAsiaTheme="minorHAnsi" w:hAnsiTheme="minorHAnsi" w:cstheme="minorBidi"/>
-          <w:b w:val="0"/>
-          <w:bCs w:val="0"/>
-          <w:color w:val="auto"/>
-          <w:kern w:val="2"/>
-          <w:sz w:val="24"/>
-          <w:szCs w:val="24"/>
-          <w:lang w:val="en-CA"/>
-          <w14:ligatures w14:val="standardContextual"/>
-        </w:rPr>
-        <w:id w:val="-1988624701"/>
+        <w:id w:val="1903476007"/>
         <w:docPartObj>
           <w:docPartGallery w:val="Table of Contents"/>
           <w:docPartUnique/>
@@ -293,7 +282,14 @@
       </w:sdtPr>
       <w:sdtEndPr>
         <w:rPr>
+          <w:rFonts w:asciiTheme="minorHAnsi" w:eastAsiaTheme="minorHAnsi" w:hAnsiTheme="minorHAnsi" w:cstheme="minorBidi"/>
           <w:noProof/>
+          <w:color w:val="auto"/>
+          <w:kern w:val="2"/>
+          <w:sz w:val="24"/>
+          <w:szCs w:val="24"/>
+          <w:lang w:val="en-CA"/>
+          <w14:ligatures w14:val="standardContextual"/>
         </w:rPr>
       </w:sdtEndPr>
       <w:sdtContent>
@@ -337,7 +333,7 @@
             </w:rPr>
             <w:fldChar w:fldCharType="separate"/>
           </w:r>
-          <w:hyperlink w:anchor="_Toc159449505" w:history="1">
+          <w:hyperlink w:anchor="_Toc159620888" w:history="1">
             <w:r>
               <w:rPr>
                 <w:rStyle w:val="Hyperlink"/>
@@ -364,7 +360,7 @@
                 <w:noProof/>
                 <w:webHidden/>
               </w:rPr>
-              <w:instrText xml:space="preserve"> PAGEREF _Toc159449505 \h </w:instrText>
+              <w:instrText xml:space="preserve"> PAGEREF _Toc159620888 \h </w:instrText>
             </w:r>
             <w:r>
               <w:rPr>
@@ -384,7 +380,7 @@
                 <w:noProof/>
                 <w:webHidden/>
               </w:rPr>
-              <w:t>3</w:t>
+              <w:t>4</w:t>
             </w:r>
             <w:r>
               <w:rPr>
@@ -410,7 +406,7 @@
               <w:szCs w:val="24"/>
             </w:rPr>
           </w:pPr>
-          <w:hyperlink w:anchor="_Toc159449506" w:history="1">
+          <w:hyperlink w:anchor="_Toc159620889" w:history="1">
             <w:r>
               <w:rPr>
                 <w:rStyle w:val="Hyperlink"/>
@@ -437,7 +433,7 @@
                 <w:noProof/>
                 <w:webHidden/>
               </w:rPr>
-              <w:instrText xml:space="preserve"> PAGEREF _Toc159449506 \h </w:instrText>
+              <w:instrText xml:space="preserve"> PAGEREF _Toc159620889 \h </w:instrText>
             </w:r>
             <w:r>
               <w:rPr>
@@ -457,7 +453,7 @@
                 <w:noProof/>
                 <w:webHidden/>
               </w:rPr>
-              <w:t>3</w:t>
+              <w:t>4</w:t>
             </w:r>
             <w:r>
               <w:rPr>
@@ -483,7 +479,7 @@
               <w:szCs w:val="24"/>
             </w:rPr>
           </w:pPr>
-          <w:hyperlink w:anchor="_Toc159449507" w:history="1">
+          <w:hyperlink w:anchor="_Toc159620890" w:history="1">
             <w:r>
               <w:rPr>
                 <w:rStyle w:val="Hyperlink"/>
@@ -510,7 +506,7 @@
                 <w:noProof/>
                 <w:webHidden/>
               </w:rPr>
-              <w:instrText xml:space="preserve"> PAGEREF _Toc159449507 \h </w:instrText>
+              <w:instrText xml:space="preserve"> PAGEREF _Toc159620890 \h </w:instrText>
             </w:r>
             <w:r>
               <w:rPr>
@@ -530,7 +526,7 @@
                 <w:noProof/>
                 <w:webHidden/>
               </w:rPr>
-              <w:t>4</w:t>
+              <w:t>5</w:t>
             </w:r>
             <w:r>
               <w:rPr>
@@ -556,7 +552,7 @@
               <w:szCs w:val="24"/>
             </w:rPr>
           </w:pPr>
-          <w:hyperlink w:anchor="_Toc159449508" w:history="1">
+          <w:hyperlink w:anchor="_Toc159620891" w:history="1">
             <w:r>
               <w:rPr>
                 <w:rStyle w:val="Hyperlink"/>
@@ -583,7 +579,7 @@
                 <w:noProof/>
                 <w:webHidden/>
               </w:rPr>
-              <w:instrText xml:space="preserve"> PAGEREF _Toc159449508 \h </w:instrText>
+              <w:instrText xml:space="preserve"> PAGEREF _Toc159620891 \h </w:instrText>
             </w:r>
             <w:r>
               <w:rPr>
@@ -603,7 +599,7 @@
                 <w:noProof/>
                 <w:webHidden/>
               </w:rPr>
-              <w:t>5</w:t>
+              <w:t>6</w:t>
             </w:r>
             <w:r>
               <w:rPr>
@@ -629,7 +625,7 @@
               <w:szCs w:val="24"/>
             </w:rPr>
           </w:pPr>
-          <w:hyperlink w:anchor="_Toc159449509" w:history="1">
+          <w:hyperlink w:anchor="_Toc159620892" w:history="1">
             <w:r>
               <w:rPr>
                 <w:rStyle w:val="Hyperlink"/>
@@ -656,7 +652,7 @@
                 <w:noProof/>
                 <w:webHidden/>
               </w:rPr>
-              <w:instrText xml:space="preserve"> PAGEREF _Toc159449509 \h </w:instrText>
+              <w:instrText xml:space="preserve"> PAGEREF _Toc159620892 \h </w:instrText>
             </w:r>
             <w:r>
               <w:rPr>
@@ -676,7 +672,7 @@
                 <w:noProof/>
                 <w:webHidden/>
               </w:rPr>
-              <w:t>7</w:t>
+              <w:t>8</w:t>
             </w:r>
             <w:r>
               <w:rPr>
@@ -702,7 +698,7 @@
               <w:noProof/>
             </w:rPr>
           </w:pPr>
-          <w:hyperlink w:anchor="_Toc159449510" w:history="1">
+          <w:hyperlink w:anchor="_Toc159620893" w:history="1">
             <w:r>
               <w:rPr>
                 <w:rStyle w:val="Hyperlink"/>
@@ -729,7 +725,7 @@
                 <w:noProof/>
                 <w:webHidden/>
               </w:rPr>
-              <w:instrText xml:space="preserve"> PAGEREF _Toc159449510 \h </w:instrText>
+              <w:instrText xml:space="preserve"> PAGEREF _Toc159620893 \h </w:instrText>
             </w:r>
             <w:r>
               <w:rPr>
@@ -749,7 +745,7 @@
                 <w:noProof/>
                 <w:webHidden/>
               </w:rPr>
-              <w:t>9</w:t>
+              <w:t>10</w:t>
             </w:r>
             <w:r>
               <w:rPr>
@@ -775,7 +771,7 @@
               <w:szCs w:val="24"/>
             </w:rPr>
           </w:pPr>
-          <w:hyperlink w:anchor="_Toc159449511" w:history="1">
+          <w:hyperlink w:anchor="_Toc159620894" w:history="1">
             <w:r>
               <w:rPr>
                 <w:rStyle w:val="Hyperlink"/>
@@ -802,7 +798,7 @@
                 <w:noProof/>
                 <w:webHidden/>
               </w:rPr>
-              <w:instrText xml:space="preserve"> PAGEREF _Toc159449511 \h </w:instrText>
+              <w:instrText xml:space="preserve"> PAGEREF _Toc159620894 \h </w:instrText>
             </w:r>
             <w:r>
               <w:rPr>
@@ -822,7 +818,7 @@
                 <w:noProof/>
                 <w:webHidden/>
               </w:rPr>
-              <w:t>9</w:t>
+              <w:t>10</w:t>
             </w:r>
             <w:r>
               <w:rPr>
@@ -846,7 +842,7 @@
               <w:szCs w:val="24"/>
             </w:rPr>
           </w:pPr>
-          <w:hyperlink w:anchor="_Toc159449512" w:history="1">
+          <w:hyperlink w:anchor="_Toc159620895" w:history="1">
             <w:r>
               <w:rPr>
                 <w:rStyle w:val="Hyperlink"/>
@@ -873,7 +869,7 @@
                 <w:noProof/>
                 <w:webHidden/>
               </w:rPr>
-              <w:instrText xml:space="preserve"> PAGEREF _Toc159449512 \h </w:instrText>
+              <w:instrText xml:space="preserve"> PAGEREF _Toc159620895 \h </w:instrText>
             </w:r>
             <w:r>
               <w:rPr>
@@ -893,7 +889,7 @@
                 <w:noProof/>
                 <w:webHidden/>
               </w:rPr>
-              <w:t>9</w:t>
+              <w:t>10</w:t>
             </w:r>
             <w:r>
               <w:rPr>
@@ -917,7 +913,7 @@
               <w:szCs w:val="24"/>
             </w:rPr>
           </w:pPr>
-          <w:hyperlink w:anchor="_Toc159449513" w:history="1">
+          <w:hyperlink w:anchor="_Toc159620896" w:history="1">
             <w:r>
               <w:rPr>
                 <w:rStyle w:val="Hyperlink"/>
@@ -944,7 +940,7 @@
                 <w:noProof/>
                 <w:webHidden/>
               </w:rPr>
-              <w:instrText xml:space="preserve"> PAGEREF _Toc159449513 \h </w:instrText>
+              <w:instrText xml:space="preserve"> PAGEREF _Toc159620896 \h </w:instrText>
             </w:r>
             <w:r>
               <w:rPr>
@@ -964,7 +960,7 @@
                 <w:noProof/>
                 <w:webHidden/>
               </w:rPr>
-              <w:t>10</w:t>
+              <w:t>11</w:t>
             </w:r>
             <w:r>
               <w:rPr>
@@ -988,7 +984,7 @@
               <w:szCs w:val="24"/>
             </w:rPr>
           </w:pPr>
-          <w:hyperlink w:anchor="_Toc159449514" w:history="1">
+          <w:hyperlink w:anchor="_Toc159620897" w:history="1">
             <w:r>
               <w:rPr>
                 <w:rStyle w:val="Hyperlink"/>
@@ -1015,7 +1011,7 @@
                 <w:noProof/>
                 <w:webHidden/>
               </w:rPr>
-              <w:instrText xml:space="preserve"> PAGEREF _Toc159449514 \h </w:instrText>
+              <w:instrText xml:space="preserve"> PAGEREF _Toc159620897 \h </w:instrText>
             </w:r>
             <w:r>
               <w:rPr>
@@ -1035,7 +1031,7 @@
                 <w:noProof/>
                 <w:webHidden/>
               </w:rPr>
-              <w:t>11</w:t>
+              <w:t>12</w:t>
             </w:r>
             <w:r>
               <w:rPr>
@@ -1061,7 +1057,7 @@
               <w:szCs w:val="24"/>
             </w:rPr>
           </w:pPr>
-          <w:hyperlink w:anchor="_Toc159449515" w:history="1">
+          <w:hyperlink w:anchor="_Toc159620898" w:history="1">
             <w:r>
               <w:rPr>
                 <w:rStyle w:val="Hyperlink"/>
@@ -1088,7 +1084,7 @@
                 <w:noProof/>
                 <w:webHidden/>
               </w:rPr>
-              <w:instrText xml:space="preserve"> PAGEREF _Toc159449515 \h </w:instrText>
+              <w:instrText xml:space="preserve"> PAGEREF _Toc159620898 \h </w:instrText>
             </w:r>
             <w:r>
               <w:rPr>
@@ -1108,7 +1104,7 @@
                 <w:noProof/>
                 <w:webHidden/>
               </w:rPr>
-              <w:t>12</w:t>
+              <w:t>13</w:t>
             </w:r>
             <w:r>
               <w:rPr>
@@ -1134,7 +1130,7 @@
               <w:noProof/>
             </w:rPr>
           </w:pPr>
-          <w:hyperlink w:anchor="_Toc159449516" w:history="1">
+          <w:hyperlink w:anchor="_Toc159620899" w:history="1">
             <w:r>
               <w:rPr>
                 <w:rStyle w:val="Hyperlink"/>
@@ -1161,7 +1157,7 @@
                 <w:noProof/>
                 <w:webHidden/>
               </w:rPr>
-              <w:instrText xml:space="preserve"> PAGEREF _Toc159449516 \h </w:instrText>
+              <w:instrText xml:space="preserve"> PAGEREF _Toc159620899 \h </w:instrText>
             </w:r>
             <w:r>
               <w:rPr>
@@ -1181,7 +1177,7 @@
                 <w:noProof/>
                 <w:webHidden/>
               </w:rPr>
-              <w:t>14</w:t>
+              <w:t>15</w:t>
             </w:r>
             <w:r>
               <w:rPr>
@@ -1207,7 +1203,7 @@
               <w:szCs w:val="24"/>
             </w:rPr>
           </w:pPr>
-          <w:hyperlink w:anchor="_Toc159449517" w:history="1">
+          <w:hyperlink w:anchor="_Toc159620900" w:history="1">
             <w:r>
               <w:rPr>
                 <w:rStyle w:val="Hyperlink"/>
@@ -1234,7 +1230,7 @@
                 <w:noProof/>
                 <w:webHidden/>
               </w:rPr>
-              <w:instrText xml:space="preserve"> PAGEREF _Toc159449517 \h </w:instrText>
+              <w:instrText xml:space="preserve"> PAGEREF _Toc159620900 \h </w:instrText>
             </w:r>
             <w:r>
               <w:rPr>
@@ -1254,7 +1250,7 @@
                 <w:noProof/>
                 <w:webHidden/>
               </w:rPr>
-              <w:t>14</w:t>
+              <w:t>15</w:t>
             </w:r>
             <w:r>
               <w:rPr>
@@ -1280,7 +1276,7 @@
               <w:szCs w:val="24"/>
             </w:rPr>
           </w:pPr>
-          <w:hyperlink w:anchor="_Toc159449518" w:history="1">
+          <w:hyperlink w:anchor="_Toc159620901" w:history="1">
             <w:r>
               <w:rPr>
                 <w:rStyle w:val="Hyperlink"/>
@@ -1307,7 +1303,7 @@
                 <w:noProof/>
                 <w:webHidden/>
               </w:rPr>
-              <w:instrText xml:space="preserve"> PAGEREF _Toc159449518 \h </w:instrText>
+              <w:instrText xml:space="preserve"> PAGEREF _Toc159620901 \h </w:instrText>
             </w:r>
             <w:r>
               <w:rPr>
@@ -1327,7 +1323,7 @@
                 <w:noProof/>
                 <w:webHidden/>
               </w:rPr>
-              <w:t>14</w:t>
+              <w:t>15</w:t>
             </w:r>
             <w:r>
               <w:rPr>
@@ -1353,7 +1349,7 @@
               <w:noProof/>
             </w:rPr>
           </w:pPr>
-          <w:hyperlink w:anchor="_Toc159449519" w:history="1">
+          <w:hyperlink w:anchor="_Toc159620902" w:history="1">
             <w:r>
               <w:rPr>
                 <w:rStyle w:val="Hyperlink"/>
@@ -1380,7 +1376,7 @@
                 <w:noProof/>
                 <w:webHidden/>
               </w:rPr>
-              <w:instrText xml:space="preserve"> PAGEREF _Toc159449519 \h </w:instrText>
+              <w:instrText xml:space="preserve"> PAGEREF _Toc159620902 \h </w:instrText>
             </w:r>
             <w:r>
               <w:rPr>
@@ -1400,7 +1396,7 @@
                 <w:noProof/>
                 <w:webHidden/>
               </w:rPr>
-              <w:t>16</w:t>
+              <w:t>17</w:t>
             </w:r>
             <w:r>
               <w:rPr>
@@ -1426,7 +1422,7 @@
               <w:szCs w:val="24"/>
             </w:rPr>
           </w:pPr>
-          <w:hyperlink w:anchor="_Toc159449520" w:history="1">
+          <w:hyperlink w:anchor="_Toc159620903" w:history="1">
             <w:r>
               <w:rPr>
                 <w:rStyle w:val="Hyperlink"/>
@@ -1453,7 +1449,7 @@
                 <w:noProof/>
                 <w:webHidden/>
               </w:rPr>
-              <w:instrText xml:space="preserve"> PAGEREF _Toc159449520 \h </w:instrText>
+              <w:instrText xml:space="preserve"> PAGEREF _Toc159620903 \h </w:instrText>
             </w:r>
             <w:r>
               <w:rPr>
@@ -1473,7 +1469,7 @@
                 <w:noProof/>
                 <w:webHidden/>
               </w:rPr>
-              <w:t>16</w:t>
+              <w:t>17</w:t>
             </w:r>
             <w:r>
               <w:rPr>
@@ -1499,7 +1495,7 @@
               <w:szCs w:val="24"/>
             </w:rPr>
           </w:pPr>
-          <w:hyperlink w:anchor="_Toc159449521" w:history="1">
+          <w:hyperlink w:anchor="_Toc159620904" w:history="1">
             <w:r>
               <w:rPr>
                 <w:rStyle w:val="Hyperlink"/>
@@ -1526,7 +1522,7 @@
                 <w:noProof/>
                 <w:webHidden/>
               </w:rPr>
-              <w:instrText xml:space="preserve"> PAGEREF _Toc159449521 \h </w:instrText>
+              <w:instrText xml:space="preserve"> PAGEREF _Toc159620904 \h </w:instrText>
             </w:r>
             <w:r>
               <w:rPr>
@@ -1546,7 +1542,7 @@
                 <w:noProof/>
                 <w:webHidden/>
               </w:rPr>
-              <w:t>16</w:t>
+              <w:t>17</w:t>
             </w:r>
             <w:r>
               <w:rPr>
@@ -1572,7 +1568,7 @@
               <w:noProof/>
             </w:rPr>
           </w:pPr>
-          <w:hyperlink w:anchor="_Toc159449522" w:history="1">
+          <w:hyperlink w:anchor="_Toc159620905" w:history="1">
             <w:r>
               <w:rPr>
                 <w:rStyle w:val="Hyperlink"/>
@@ -1599,7 +1595,7 @@
                 <w:noProof/>
                 <w:webHidden/>
               </w:rPr>
-              <w:instrText xml:space="preserve"> PAGEREF _Toc159449522 \h </w:instrText>
+              <w:instrText xml:space="preserve"> PAGEREF _Toc159620905 \h </w:instrText>
             </w:r>
             <w:r>
               <w:rPr>
@@ -1619,7 +1615,7 @@
                 <w:noProof/>
                 <w:webHidden/>
               </w:rPr>
-              <w:t>18</w:t>
+              <w:t>19</w:t>
             </w:r>
             <w:r>
               <w:rPr>
@@ -1645,7 +1641,7 @@
               <w:szCs w:val="24"/>
             </w:rPr>
           </w:pPr>
-          <w:hyperlink w:anchor="_Toc159449523" w:history="1">
+          <w:hyperlink w:anchor="_Toc159620906" w:history="1">
             <w:r>
               <w:rPr>
                 <w:rStyle w:val="Hyperlink"/>
@@ -1672,7 +1668,7 @@
                 <w:noProof/>
                 <w:webHidden/>
               </w:rPr>
-              <w:instrText xml:space="preserve"> PAGEREF _Toc159449523 \h </w:instrText>
+              <w:instrText xml:space="preserve"> PAGEREF _Toc159620906 \h </w:instrText>
             </w:r>
             <w:r>
               <w:rPr>
@@ -1692,7 +1688,7 @@
                 <w:noProof/>
                 <w:webHidden/>
               </w:rPr>
-              <w:t>18</w:t>
+              <w:t>19</w:t>
             </w:r>
             <w:r>
               <w:rPr>
@@ -1716,7 +1712,7 @@
               <w:szCs w:val="24"/>
             </w:rPr>
           </w:pPr>
-          <w:hyperlink w:anchor="_Toc159449524" w:history="1">
+          <w:hyperlink w:anchor="_Toc159620907" w:history="1">
             <w:r>
               <w:rPr>
                 <w:rStyle w:val="Hyperlink"/>
@@ -1743,7 +1739,7 @@
                 <w:noProof/>
                 <w:webHidden/>
               </w:rPr>
-              <w:instrText xml:space="preserve"> PAGEREF _Toc159449524 \h </w:instrText>
+              <w:instrText xml:space="preserve"> PAGEREF _Toc159620907 \h </w:instrText>
             </w:r>
             <w:r>
               <w:rPr>
@@ -1763,7 +1759,7 @@
                 <w:noProof/>
                 <w:webHidden/>
               </w:rPr>
-              <w:t>18</w:t>
+              <w:t>19</w:t>
             </w:r>
             <w:r>
               <w:rPr>
@@ -1787,7 +1783,7 @@
               <w:szCs w:val="24"/>
             </w:rPr>
           </w:pPr>
-          <w:hyperlink w:anchor="_Toc159449525" w:history="1">
+          <w:hyperlink w:anchor="_Toc159620908" w:history="1">
             <w:r>
               <w:rPr>
                 <w:rStyle w:val="Hyperlink"/>
@@ -1814,7 +1810,7 @@
                 <w:noProof/>
                 <w:webHidden/>
               </w:rPr>
-              <w:instrText xml:space="preserve"> PAGEREF _Toc159449525 \h </w:instrText>
+              <w:instrText xml:space="preserve"> PAGEREF _Toc159620908 \h </w:instrText>
             </w:r>
             <w:r>
               <w:rPr>
@@ -1834,7 +1830,7 @@
                 <w:noProof/>
                 <w:webHidden/>
               </w:rPr>
-              <w:t>21</w:t>
+              <w:t>22</w:t>
             </w:r>
             <w:r>
               <w:rPr>
@@ -1858,7 +1854,7 @@
               <w:szCs w:val="24"/>
             </w:rPr>
           </w:pPr>
-          <w:hyperlink w:anchor="_Toc159449526" w:history="1">
+          <w:hyperlink w:anchor="_Toc159620909" w:history="1">
             <w:r>
               <w:rPr>
                 <w:rStyle w:val="Hyperlink"/>
@@ -1885,7 +1881,7 @@
                 <w:noProof/>
                 <w:webHidden/>
               </w:rPr>
-              <w:instrText xml:space="preserve"> PAGEREF _Toc159449526 \h </w:instrText>
+              <w:instrText xml:space="preserve"> PAGEREF _Toc159620909 \h </w:instrText>
             </w:r>
             <w:r>
               <w:rPr>
@@ -1905,7 +1901,7 @@
                 <w:noProof/>
                 <w:webHidden/>
               </w:rPr>
-              <w:t>24</w:t>
+              <w:t>25</w:t>
             </w:r>
             <w:r>
               <w:rPr>
@@ -1929,7 +1925,7 @@
               <w:szCs w:val="24"/>
             </w:rPr>
           </w:pPr>
-          <w:hyperlink w:anchor="_Toc159449527" w:history="1">
+          <w:hyperlink w:anchor="_Toc159620910" w:history="1">
             <w:r>
               <w:rPr>
                 <w:rStyle w:val="Hyperlink"/>
@@ -1956,7 +1952,7 @@
                 <w:noProof/>
                 <w:webHidden/>
               </w:rPr>
-              <w:instrText xml:space="preserve"> PAGEREF _Toc159449527 \h </w:instrText>
+              <w:instrText xml:space="preserve"> PAGEREF _Toc159620910 \h </w:instrText>
             </w:r>
             <w:r>
               <w:rPr>
@@ -1976,7 +1972,7 @@
                 <w:noProof/>
                 <w:webHidden/>
               </w:rPr>
-              <w:t>28</w:t>
+              <w:t>29</w:t>
             </w:r>
             <w:r>
               <w:rPr>
@@ -2000,13 +1996,13 @@
               <w:szCs w:val="24"/>
             </w:rPr>
           </w:pPr>
-          <w:hyperlink w:anchor="_Toc159449528" w:history="1">
+          <w:hyperlink w:anchor="_Toc159620911" w:history="1">
             <w:r>
               <w:rPr>
                 <w:rStyle w:val="Hyperlink"/>
                 <w:noProof/>
               </w:rPr>
-              <w:t>5.1.5 Week 5</w:t>
+              <w:t>5.1.5 Week Five</w:t>
             </w:r>
             <w:r>
               <w:rPr>
@@ -2027,7 +2023,7 @@
                 <w:noProof/>
                 <w:webHidden/>
               </w:rPr>
-              <w:instrText xml:space="preserve"> PAGEREF _Toc159449528 \h </w:instrText>
+              <w:instrText xml:space="preserve"> PAGEREF _Toc159620911 \h </w:instrText>
             </w:r>
             <w:r>
               <w:rPr>
@@ -2047,7 +2043,7 @@
                 <w:noProof/>
                 <w:webHidden/>
               </w:rPr>
-              <w:t>32</w:t>
+              <w:t>33</w:t>
             </w:r>
             <w:r>
               <w:rPr>
@@ -2073,7 +2069,7 @@
               <w:noProof/>
             </w:rPr>
           </w:pPr>
-          <w:hyperlink w:anchor="_Toc159449529" w:history="1">
+          <w:hyperlink w:anchor="_Toc159620912" w:history="1">
             <w:r>
               <w:rPr>
                 <w:rStyle w:val="Hyperlink"/>
@@ -2100,7 +2096,7 @@
                 <w:noProof/>
                 <w:webHidden/>
               </w:rPr>
-              <w:instrText xml:space="preserve"> PAGEREF _Toc159449529 \h </w:instrText>
+              <w:instrText xml:space="preserve"> PAGEREF _Toc159620912 \h </w:instrText>
             </w:r>
             <w:r>
               <w:rPr>
@@ -2120,7 +2116,512 @@
                 <w:noProof/>
                 <w:webHidden/>
               </w:rPr>
-              <w:t>33</w:t>
+              <w:t>34</w:t>
+            </w:r>
+            <w:r>
+              <w:rPr>
+                <w:noProof/>
+                <w:webHidden/>
+              </w:rPr>
+              <w:fldChar w:fldCharType="end"/>
+            </w:r>
+          </w:hyperlink>
+        </w:p>
+        <w:p>
+          <w:pPr>
+            <w:pStyle w:val="TOC2"/>
+            <w:tabs>
+              <w:tab w:val="right" w:leader="dot" w:pos="10790"/>
+            </w:tabs>
+            <w:rPr>
+              <w:rFonts w:eastAsiaTheme="minorEastAsia" w:cstheme="minorBidi"/>
+              <w:b w:val="0"/>
+              <w:bCs w:val="0"/>
+              <w:noProof/>
+              <w:sz w:val="24"/>
+              <w:szCs w:val="24"/>
+            </w:rPr>
+          </w:pPr>
+          <w:hyperlink w:anchor="_Toc159620913" w:history="1">
+            <w:r>
+              <w:rPr>
+                <w:rStyle w:val="Hyperlink"/>
+                <w:noProof/>
+              </w:rPr>
+              <w:t>6.1 Functional Analysis</w:t>
+            </w:r>
+            <w:r>
+              <w:rPr>
+                <w:noProof/>
+                <w:webHidden/>
+              </w:rPr>
+              <w:tab/>
+            </w:r>
+            <w:r>
+              <w:rPr>
+                <w:noProof/>
+                <w:webHidden/>
+              </w:rPr>
+              <w:fldChar w:fldCharType="begin"/>
+            </w:r>
+            <w:r>
+              <w:rPr>
+                <w:noProof/>
+                <w:webHidden/>
+              </w:rPr>
+              <w:instrText xml:space="preserve"> PAGEREF _Toc159620913 \h </w:instrText>
+            </w:r>
+            <w:r>
+              <w:rPr>
+                <w:noProof/>
+                <w:webHidden/>
+              </w:rPr>
+            </w:r>
+            <w:r>
+              <w:rPr>
+                <w:noProof/>
+                <w:webHidden/>
+              </w:rPr>
+              <w:fldChar w:fldCharType="separate"/>
+            </w:r>
+            <w:r>
+              <w:rPr>
+                <w:noProof/>
+                <w:webHidden/>
+              </w:rPr>
+              <w:t>34</w:t>
+            </w:r>
+            <w:r>
+              <w:rPr>
+                <w:noProof/>
+                <w:webHidden/>
+              </w:rPr>
+              <w:fldChar w:fldCharType="end"/>
+            </w:r>
+          </w:hyperlink>
+        </w:p>
+        <w:p>
+          <w:pPr>
+            <w:pStyle w:val="TOC2"/>
+            <w:tabs>
+              <w:tab w:val="right" w:leader="dot" w:pos="10790"/>
+            </w:tabs>
+            <w:rPr>
+              <w:rFonts w:eastAsiaTheme="minorEastAsia" w:cstheme="minorBidi"/>
+              <w:b w:val="0"/>
+              <w:bCs w:val="0"/>
+              <w:noProof/>
+              <w:sz w:val="24"/>
+              <w:szCs w:val="24"/>
+            </w:rPr>
+          </w:pPr>
+          <w:hyperlink w:anchor="_Toc159620914" w:history="1">
+            <w:r>
+              <w:rPr>
+                <w:rStyle w:val="Hyperlink"/>
+                <w:noProof/>
+              </w:rPr>
+              <w:t>6.2 Technical Analysis</w:t>
+            </w:r>
+            <w:r>
+              <w:rPr>
+                <w:noProof/>
+                <w:webHidden/>
+              </w:rPr>
+              <w:tab/>
+            </w:r>
+            <w:r>
+              <w:rPr>
+                <w:noProof/>
+                <w:webHidden/>
+              </w:rPr>
+              <w:fldChar w:fldCharType="begin"/>
+            </w:r>
+            <w:r>
+              <w:rPr>
+                <w:noProof/>
+                <w:webHidden/>
+              </w:rPr>
+              <w:instrText xml:space="preserve"> PAGEREF _Toc159620914 \h </w:instrText>
+            </w:r>
+            <w:r>
+              <w:rPr>
+                <w:noProof/>
+                <w:webHidden/>
+              </w:rPr>
+            </w:r>
+            <w:r>
+              <w:rPr>
+                <w:noProof/>
+                <w:webHidden/>
+              </w:rPr>
+              <w:fldChar w:fldCharType="separate"/>
+            </w:r>
+            <w:r>
+              <w:rPr>
+                <w:noProof/>
+                <w:webHidden/>
+              </w:rPr>
+              <w:t>34</w:t>
+            </w:r>
+            <w:r>
+              <w:rPr>
+                <w:noProof/>
+                <w:webHidden/>
+              </w:rPr>
+              <w:fldChar w:fldCharType="end"/>
+            </w:r>
+          </w:hyperlink>
+        </w:p>
+        <w:p>
+          <w:pPr>
+            <w:pStyle w:val="TOC2"/>
+            <w:tabs>
+              <w:tab w:val="right" w:leader="dot" w:pos="10790"/>
+            </w:tabs>
+            <w:rPr>
+              <w:rFonts w:eastAsiaTheme="minorEastAsia" w:cstheme="minorBidi"/>
+              <w:b w:val="0"/>
+              <w:bCs w:val="0"/>
+              <w:noProof/>
+              <w:sz w:val="24"/>
+              <w:szCs w:val="24"/>
+            </w:rPr>
+          </w:pPr>
+          <w:hyperlink w:anchor="_Toc159620915" w:history="1">
+            <w:r>
+              <w:rPr>
+                <w:rStyle w:val="Hyperlink"/>
+                <w:noProof/>
+              </w:rPr>
+              <w:t>6.3 Security Analysis</w:t>
+            </w:r>
+            <w:r>
+              <w:rPr>
+                <w:noProof/>
+                <w:webHidden/>
+              </w:rPr>
+              <w:tab/>
+            </w:r>
+            <w:r>
+              <w:rPr>
+                <w:noProof/>
+                <w:webHidden/>
+              </w:rPr>
+              <w:fldChar w:fldCharType="begin"/>
+            </w:r>
+            <w:r>
+              <w:rPr>
+                <w:noProof/>
+                <w:webHidden/>
+              </w:rPr>
+              <w:instrText xml:space="preserve"> PAGEREF _Toc159620915 \h </w:instrText>
+            </w:r>
+            <w:r>
+              <w:rPr>
+                <w:noProof/>
+                <w:webHidden/>
+              </w:rPr>
+            </w:r>
+            <w:r>
+              <w:rPr>
+                <w:noProof/>
+                <w:webHidden/>
+              </w:rPr>
+              <w:fldChar w:fldCharType="separate"/>
+            </w:r>
+            <w:r>
+              <w:rPr>
+                <w:noProof/>
+                <w:webHidden/>
+              </w:rPr>
+              <w:t>36</w:t>
+            </w:r>
+            <w:r>
+              <w:rPr>
+                <w:noProof/>
+                <w:webHidden/>
+              </w:rPr>
+              <w:fldChar w:fldCharType="end"/>
+            </w:r>
+          </w:hyperlink>
+        </w:p>
+        <w:p>
+          <w:pPr>
+            <w:pStyle w:val="TOC2"/>
+            <w:tabs>
+              <w:tab w:val="right" w:leader="dot" w:pos="10790"/>
+            </w:tabs>
+            <w:rPr>
+              <w:rFonts w:eastAsiaTheme="minorEastAsia" w:cstheme="minorBidi"/>
+              <w:b w:val="0"/>
+              <w:bCs w:val="0"/>
+              <w:noProof/>
+              <w:sz w:val="24"/>
+              <w:szCs w:val="24"/>
+            </w:rPr>
+          </w:pPr>
+          <w:hyperlink w:anchor="_Toc159620916" w:history="1">
+            <w:r>
+              <w:rPr>
+                <w:rStyle w:val="Hyperlink"/>
+                <w:noProof/>
+              </w:rPr>
+              <w:t>6.4 Comparative Analysis</w:t>
+            </w:r>
+            <w:r>
+              <w:rPr>
+                <w:noProof/>
+                <w:webHidden/>
+              </w:rPr>
+              <w:tab/>
+            </w:r>
+            <w:r>
+              <w:rPr>
+                <w:noProof/>
+                <w:webHidden/>
+              </w:rPr>
+              <w:fldChar w:fldCharType="begin"/>
+            </w:r>
+            <w:r>
+              <w:rPr>
+                <w:noProof/>
+                <w:webHidden/>
+              </w:rPr>
+              <w:instrText xml:space="preserve"> PAGEREF _Toc159620916 \h </w:instrText>
+            </w:r>
+            <w:r>
+              <w:rPr>
+                <w:noProof/>
+                <w:webHidden/>
+              </w:rPr>
+            </w:r>
+            <w:r>
+              <w:rPr>
+                <w:noProof/>
+                <w:webHidden/>
+              </w:rPr>
+              <w:fldChar w:fldCharType="separate"/>
+            </w:r>
+            <w:r>
+              <w:rPr>
+                <w:noProof/>
+                <w:webHidden/>
+              </w:rPr>
+              <w:t>36</w:t>
+            </w:r>
+            <w:r>
+              <w:rPr>
+                <w:noProof/>
+                <w:webHidden/>
+              </w:rPr>
+              <w:fldChar w:fldCharType="end"/>
+            </w:r>
+          </w:hyperlink>
+        </w:p>
+        <w:p>
+          <w:pPr>
+            <w:pStyle w:val="TOC3"/>
+            <w:tabs>
+              <w:tab w:val="right" w:leader="dot" w:pos="10790"/>
+            </w:tabs>
+            <w:rPr>
+              <w:rFonts w:eastAsiaTheme="minorEastAsia" w:cstheme="minorBidi"/>
+              <w:noProof/>
+              <w:sz w:val="24"/>
+              <w:szCs w:val="24"/>
+            </w:rPr>
+          </w:pPr>
+          <w:hyperlink w:anchor="_Toc159620917" w:history="1">
+            <w:r>
+              <w:rPr>
+                <w:rStyle w:val="Hyperlink"/>
+                <w:noProof/>
+              </w:rPr>
+              <w:t>6.4.1 PO-1</w:t>
+            </w:r>
+            <w:r>
+              <w:rPr>
+                <w:noProof/>
+                <w:webHidden/>
+              </w:rPr>
+              <w:tab/>
+            </w:r>
+            <w:r>
+              <w:rPr>
+                <w:noProof/>
+                <w:webHidden/>
+              </w:rPr>
+              <w:fldChar w:fldCharType="begin"/>
+            </w:r>
+            <w:r>
+              <w:rPr>
+                <w:noProof/>
+                <w:webHidden/>
+              </w:rPr>
+              <w:instrText xml:space="preserve"> PAGEREF _Toc159620917 \h </w:instrText>
+            </w:r>
+            <w:r>
+              <w:rPr>
+                <w:noProof/>
+                <w:webHidden/>
+              </w:rPr>
+            </w:r>
+            <w:r>
+              <w:rPr>
+                <w:noProof/>
+                <w:webHidden/>
+              </w:rPr>
+              <w:fldChar w:fldCharType="separate"/>
+            </w:r>
+            <w:r>
+              <w:rPr>
+                <w:noProof/>
+                <w:webHidden/>
+              </w:rPr>
+              <w:t>37</w:t>
+            </w:r>
+            <w:r>
+              <w:rPr>
+                <w:noProof/>
+                <w:webHidden/>
+              </w:rPr>
+              <w:fldChar w:fldCharType="end"/>
+            </w:r>
+          </w:hyperlink>
+        </w:p>
+        <w:p>
+          <w:pPr>
+            <w:pStyle w:val="TOC3"/>
+            <w:tabs>
+              <w:tab w:val="right" w:leader="dot" w:pos="10790"/>
+            </w:tabs>
+            <w:rPr>
+              <w:rFonts w:eastAsiaTheme="minorEastAsia" w:cstheme="minorBidi"/>
+              <w:noProof/>
+              <w:sz w:val="24"/>
+              <w:szCs w:val="24"/>
+            </w:rPr>
+          </w:pPr>
+          <w:hyperlink w:anchor="_Toc159620918" w:history="1">
+            <w:r>
+              <w:rPr>
+                <w:rStyle w:val="Hyperlink"/>
+                <w:noProof/>
+              </w:rPr>
+              <w:t>6.4.2 PO-2</w:t>
+            </w:r>
+            <w:r>
+              <w:rPr>
+                <w:noProof/>
+                <w:webHidden/>
+              </w:rPr>
+              <w:tab/>
+            </w:r>
+            <w:r>
+              <w:rPr>
+                <w:noProof/>
+                <w:webHidden/>
+              </w:rPr>
+              <w:fldChar w:fldCharType="begin"/>
+            </w:r>
+            <w:r>
+              <w:rPr>
+                <w:noProof/>
+                <w:webHidden/>
+              </w:rPr>
+              <w:instrText xml:space="preserve"> PAGEREF _Toc159620918 \h </w:instrText>
+            </w:r>
+            <w:r>
+              <w:rPr>
+                <w:noProof/>
+                <w:webHidden/>
+              </w:rPr>
+            </w:r>
+            <w:r>
+              <w:rPr>
+                <w:noProof/>
+                <w:webHidden/>
+              </w:rPr>
+              <w:fldChar w:fldCharType="separate"/>
+            </w:r>
+            <w:r>
+              <w:rPr>
+                <w:noProof/>
+                <w:webHidden/>
+              </w:rPr>
+              <w:t>37</w:t>
+            </w:r>
+            <w:r>
+              <w:rPr>
+                <w:noProof/>
+                <w:webHidden/>
+              </w:rPr>
+              <w:fldChar w:fldCharType="end"/>
+            </w:r>
+          </w:hyperlink>
+        </w:p>
+        <w:p>
+          <w:pPr>
+            <w:pStyle w:val="TOC3"/>
+            <w:tabs>
+              <w:tab w:val="right" w:leader="dot" w:pos="10790"/>
+            </w:tabs>
+            <w:rPr>
+              <w:rFonts w:eastAsiaTheme="minorEastAsia" w:cstheme="minorBidi"/>
+              <w:noProof/>
+              <w:sz w:val="24"/>
+              <w:szCs w:val="24"/>
+            </w:rPr>
+          </w:pPr>
+          <w:hyperlink w:anchor="_Toc159620919" w:history="1">
+            <w:r>
+              <w:rPr>
+                <w:rStyle w:val="Hyperlink"/>
+                <w:noProof/>
+              </w:rPr>
+              <w:t>6.4.3 PO-3</w:t>
+            </w:r>
+            <w:r>
+              <w:rPr>
+                <w:noProof/>
+                <w:webHidden/>
+              </w:rPr>
+              <w:tab/>
+            </w:r>
+            <w:r>
+              <w:rPr>
+                <w:noProof/>
+                <w:webHidden/>
+              </w:rPr>
+              <w:fldChar w:fldCharType="begin"/>
+            </w:r>
+            <w:r>
+              <w:rPr>
+                <w:noProof/>
+                <w:webHidden/>
+              </w:rPr>
+              <w:instrText xml:space="preserve"> PAGEREF _Toc159620919 \h </w:instrText>
+            </w:r>
+            <w:r>
+              <w:rPr>
+                <w:noProof/>
+                <w:webHidden/>
+              </w:rPr>
+            </w:r>
+            <w:r>
+              <w:rPr>
+                <w:noProof/>
+                <w:webHidden/>
+              </w:rPr>
+              <w:fldChar w:fldCharType="separate"/>
+            </w:r>
+            <w:r>
+              <w:rPr>
+                <w:noProof/>
+                <w:webHidden/>
+              </w:rPr>
+              <w:t>38</w:t>
             </w:r>
             <w:r>
               <w:rPr>
@@ -2146,7 +2647,7 @@
               <w:noProof/>
             </w:rPr>
           </w:pPr>
-          <w:hyperlink w:anchor="_Toc159449530" w:history="1">
+          <w:hyperlink w:anchor="_Toc159620920" w:history="1">
             <w:r>
               <w:rPr>
                 <w:rStyle w:val="Hyperlink"/>
@@ -2173,7 +2674,7 @@
                 <w:noProof/>
                 <w:webHidden/>
               </w:rPr>
-              <w:instrText xml:space="preserve"> PAGEREF _Toc159449530 \h </w:instrText>
+              <w:instrText xml:space="preserve"> PAGEREF _Toc159620920 \h </w:instrText>
             </w:r>
             <w:r>
               <w:rPr>
@@ -2193,7 +2694,7 @@
                 <w:noProof/>
                 <w:webHidden/>
               </w:rPr>
-              <w:t>34</w:t>
+              <w:t>39</w:t>
             </w:r>
             <w:r>
               <w:rPr>
@@ -2219,7 +2720,7 @@
               <w:noProof/>
             </w:rPr>
           </w:pPr>
-          <w:hyperlink w:anchor="_Toc159449531" w:history="1">
+          <w:hyperlink w:anchor="_Toc159620921" w:history="1">
             <w:r>
               <w:rPr>
                 <w:rStyle w:val="Hyperlink"/>
@@ -2246,7 +2747,7 @@
                 <w:noProof/>
                 <w:webHidden/>
               </w:rPr>
-              <w:instrText xml:space="preserve"> PAGEREF _Toc159449531 \h </w:instrText>
+              <w:instrText xml:space="preserve"> PAGEREF _Toc159620921 \h </w:instrText>
             </w:r>
             <w:r>
               <w:rPr>
@@ -2266,7 +2767,7 @@
                 <w:noProof/>
                 <w:webHidden/>
               </w:rPr>
-              <w:t>35</w:t>
+              <w:t>40</w:t>
             </w:r>
             <w:r>
               <w:rPr>
@@ -2292,7 +2793,7 @@
               <w:noProof/>
             </w:rPr>
           </w:pPr>
-          <w:hyperlink w:anchor="_Toc159449532" w:history="1">
+          <w:hyperlink w:anchor="_Toc159620922" w:history="1">
             <w:r>
               <w:rPr>
                 <w:rStyle w:val="Hyperlink"/>
@@ -2319,7 +2820,7 @@
                 <w:noProof/>
                 <w:webHidden/>
               </w:rPr>
-              <w:instrText xml:space="preserve"> PAGEREF _Toc159449532 \h </w:instrText>
+              <w:instrText xml:space="preserve"> PAGEREF _Toc159620922 \h </w:instrText>
             </w:r>
             <w:r>
               <w:rPr>
@@ -2339,7 +2840,7 @@
                 <w:noProof/>
                 <w:webHidden/>
               </w:rPr>
-              <w:t>36</w:t>
+              <w:t>41</w:t>
             </w:r>
             <w:r>
               <w:rPr>
@@ -2365,7 +2866,7 @@
               <w:noProof/>
             </w:rPr>
           </w:pPr>
-          <w:hyperlink w:anchor="_Toc159449533" w:history="1">
+          <w:hyperlink w:anchor="_Toc159620923" w:history="1">
             <w:r>
               <w:rPr>
                 <w:rStyle w:val="Hyperlink"/>
@@ -2392,7 +2893,7 @@
                 <w:noProof/>
                 <w:webHidden/>
               </w:rPr>
-              <w:instrText xml:space="preserve"> PAGEREF _Toc159449533 \h </w:instrText>
+              <w:instrText xml:space="preserve"> PAGEREF _Toc159620923 \h </w:instrText>
             </w:r>
             <w:r>
               <w:rPr>
@@ -2412,7 +2913,7 @@
                 <w:noProof/>
                 <w:webHidden/>
               </w:rPr>
-              <w:t>37</w:t>
+              <w:t>42</w:t>
             </w:r>
             <w:r>
               <w:rPr>
@@ -2438,7 +2939,7 @@
               <w:noProof/>
             </w:rPr>
           </w:pPr>
-          <w:hyperlink w:anchor="_Toc159449534" w:history="1">
+          <w:hyperlink w:anchor="_Toc159620924" w:history="1">
             <w:r>
               <w:rPr>
                 <w:rStyle w:val="Hyperlink"/>
@@ -2465,7 +2966,7 @@
                 <w:noProof/>
                 <w:webHidden/>
               </w:rPr>
-              <w:instrText xml:space="preserve"> PAGEREF _Toc159449534 \h </w:instrText>
+              <w:instrText xml:space="preserve"> PAGEREF _Toc159620924 \h </w:instrText>
             </w:r>
             <w:r>
               <w:rPr>
@@ -2485,7 +2986,7 @@
                 <w:noProof/>
                 <w:webHidden/>
               </w:rPr>
-              <w:t>38</w:t>
+              <w:t>43</w:t>
             </w:r>
             <w:r>
               <w:rPr>
@@ -2508,22 +3009,12 @@
         </w:p>
       </w:sdtContent>
     </w:sdt>
-    <w:p/>
-    <w:p/>
-    <w:p/>
-    <w:p/>
-    <w:p/>
-    <w:p/>
-    <w:p/>
-    <w:p/>
-    <w:p/>
-    <w:p/>
     <w:p>
       <w:pPr>
         <w:pStyle w:val="Heading1"/>
         <w:spacing w:line="480" w:lineRule="auto"/>
       </w:pPr>
-      <w:bookmarkStart w:id="0" w:name="_Toc159449505"/>
+      <w:bookmarkStart w:id="0" w:name="_Toc159620888"/>
       <w:r>
         <w:lastRenderedPageBreak/>
         <w:t xml:space="preserve">1 </w:t>
@@ -2537,7 +3028,7 @@
       <w:pPr>
         <w:pStyle w:val="Heading2"/>
       </w:pPr>
-      <w:bookmarkStart w:id="1" w:name="_Toc159449506"/>
+      <w:bookmarkStart w:id="1" w:name="_Toc159620889"/>
       <w:r>
         <w:t>1.1 Introduction</w:t>
       </w:r>
@@ -2729,7 +3220,7 @@
       <w:pPr>
         <w:pStyle w:val="Heading2"/>
       </w:pPr>
-      <w:bookmarkStart w:id="2" w:name="_Toc159449507"/>
+      <w:bookmarkStart w:id="2" w:name="_Toc159620890"/>
       <w:r>
         <w:t>1.</w:t>
       </w:r>
@@ -2873,7 +3364,7 @@
       <w:pPr>
         <w:pStyle w:val="Heading2"/>
       </w:pPr>
-      <w:bookmarkStart w:id="3" w:name="_Toc159449508"/>
+      <w:bookmarkStart w:id="3" w:name="_Toc159620891"/>
       <w:r>
         <w:t>1.</w:t>
       </w:r>
@@ -3156,7 +3647,7 @@
       <w:pPr>
         <w:pStyle w:val="Heading2"/>
       </w:pPr>
-      <w:bookmarkStart w:id="4" w:name="_Toc159449509"/>
+      <w:bookmarkStart w:id="4" w:name="_Toc159620892"/>
       <w:r>
         <w:t>1.</w:t>
       </w:r>
@@ -3286,7 +3777,7 @@
         <w:pStyle w:val="Heading1"/>
         <w:spacing w:line="480" w:lineRule="auto"/>
       </w:pPr>
-      <w:bookmarkStart w:id="5" w:name="_Toc159449510"/>
+      <w:bookmarkStart w:id="5" w:name="_Toc159620893"/>
       <w:r>
         <w:lastRenderedPageBreak/>
         <w:t>2</w:t>
@@ -3303,7 +3794,7 @@
       <w:pPr>
         <w:pStyle w:val="Heading2"/>
       </w:pPr>
-      <w:bookmarkStart w:id="6" w:name="_Toc159449511"/>
+      <w:bookmarkStart w:id="6" w:name="_Toc159620894"/>
       <w:r>
         <w:t xml:space="preserve">2.1 </w:t>
       </w:r>
@@ -3335,7 +3826,7 @@
       <w:pPr>
         <w:pStyle w:val="Heading3"/>
       </w:pPr>
-      <w:bookmarkStart w:id="7" w:name="_Toc159449512"/>
+      <w:bookmarkStart w:id="7" w:name="_Toc159620895"/>
       <w:r>
         <w:t>2.1.1 Google Extension Documentation</w:t>
       </w:r>
@@ -3418,7 +3909,7 @@
         </w:rPr>
         <w:lastRenderedPageBreak/>
         <w:drawing>
-          <wp:inline distT="0" distB="0" distL="0" distR="0" wp14:anchorId="7D2DBD4E" wp14:editId="41CD4D81">
+          <wp:inline distT="0" distB="0" distL="0" distR="0" wp14:anchorId="7D2DBD4E" wp14:editId="0FFE5975">
             <wp:extent cx="6858000" cy="2974975"/>
             <wp:effectExtent l="0" t="0" r="0" b="0"/>
             <wp:docPr id="1678905882" name="Picture 1" descr="A screenshot of a computer program&#10;&#10;Description automatically generated"/>
@@ -3500,7 +3991,7 @@
       <w:pPr>
         <w:pStyle w:val="Heading3"/>
       </w:pPr>
-      <w:bookmarkStart w:id="8" w:name="_Toc159449513"/>
+      <w:bookmarkStart w:id="8" w:name="_Toc159620896"/>
       <w:r>
         <w:t>2.1.2 Software Design and Development</w:t>
       </w:r>
@@ -3611,7 +4102,7 @@
       <w:pPr>
         <w:pStyle w:val="Heading3"/>
       </w:pPr>
-      <w:bookmarkStart w:id="9" w:name="_Toc159449514"/>
+      <w:bookmarkStart w:id="9" w:name="_Toc159620897"/>
       <w:r>
         <w:t>2.</w:t>
       </w:r>
@@ -3658,7 +4149,7 @@
       <w:pPr>
         <w:pStyle w:val="Heading2"/>
       </w:pPr>
-      <w:bookmarkStart w:id="10" w:name="_Toc159449515"/>
+      <w:bookmarkStart w:id="10" w:name="_Toc159620898"/>
       <w:r>
         <w:t>2.2 Planning and Iteration</w:t>
       </w:r>
@@ -3753,7 +4244,7 @@
         <w:pStyle w:val="Heading1"/>
         <w:spacing w:line="480" w:lineRule="auto"/>
       </w:pPr>
-      <w:bookmarkStart w:id="11" w:name="_Toc159449516"/>
+      <w:bookmarkStart w:id="11" w:name="_Toc159620899"/>
       <w:r>
         <w:lastRenderedPageBreak/>
         <w:t>3</w:t>
@@ -3770,7 +4261,7 @@
       <w:pPr>
         <w:pStyle w:val="Heading2"/>
       </w:pPr>
-      <w:bookmarkStart w:id="12" w:name="_Toc159449517"/>
+      <w:bookmarkStart w:id="12" w:name="_Toc159620900"/>
       <w:r>
         <w:t>3.1 Prototyping</w:t>
       </w:r>
@@ -3818,7 +4309,7 @@
       <w:pPr>
         <w:pStyle w:val="Heading2"/>
       </w:pPr>
-      <w:bookmarkStart w:id="13" w:name="_Toc159449518"/>
+      <w:bookmarkStart w:id="13" w:name="_Toc159620901"/>
       <w:r>
         <w:t>3.2 Iteration</w:t>
       </w:r>
@@ -3936,7 +4427,7 @@
           <w:noProof/>
         </w:rPr>
         <w:drawing>
-          <wp:inline distT="0" distB="0" distL="0" distR="0" wp14:anchorId="4355F4B3" wp14:editId="65B09191">
+          <wp:inline distT="0" distB="0" distL="0" distR="0" wp14:anchorId="4355F4B3" wp14:editId="3C9A8C1F">
             <wp:extent cx="6858000" cy="3630295"/>
             <wp:effectExtent l="0" t="0" r="0" b="1905"/>
             <wp:docPr id="777385470" name="Picture 1" descr="A screenshot of a black and white text&#10;&#10;Description automatically generated"/>
@@ -4028,7 +4519,7 @@
         <w:pStyle w:val="Heading1"/>
         <w:spacing w:line="480" w:lineRule="auto"/>
       </w:pPr>
-      <w:bookmarkStart w:id="14" w:name="_Toc159449519"/>
+      <w:bookmarkStart w:id="14" w:name="_Toc159620902"/>
       <w:r>
         <w:lastRenderedPageBreak/>
         <w:t>4</w:t>
@@ -4045,7 +4536,7 @@
       <w:pPr>
         <w:pStyle w:val="Heading2"/>
       </w:pPr>
-      <w:bookmarkStart w:id="15" w:name="_Toc159449520"/>
+      <w:bookmarkStart w:id="15" w:name="_Toc159620903"/>
       <w:r>
         <w:t>4.1 User Interface</w:t>
       </w:r>
@@ -4071,7 +4562,7 @@
       <w:pPr>
         <w:pStyle w:val="Heading2"/>
       </w:pPr>
-      <w:bookmarkStart w:id="16" w:name="_Toc159449521"/>
+      <w:bookmarkStart w:id="16" w:name="_Toc159620904"/>
       <w:r>
         <w:t>4.2 Software Requirements Specification</w:t>
       </w:r>
@@ -4159,7 +4650,7 @@
         <w:pStyle w:val="Heading1"/>
         <w:spacing w:line="480" w:lineRule="auto"/>
       </w:pPr>
-      <w:bookmarkStart w:id="17" w:name="_Toc159449522"/>
+      <w:bookmarkStart w:id="17" w:name="_Toc159620905"/>
       <w:r>
         <w:lastRenderedPageBreak/>
         <w:t>5</w:t>
@@ -4173,7 +4664,7 @@
       <w:pPr>
         <w:pStyle w:val="Heading2"/>
       </w:pPr>
-      <w:bookmarkStart w:id="18" w:name="_Toc159449523"/>
+      <w:bookmarkStart w:id="18" w:name="_Toc159620906"/>
       <w:r>
         <w:t>5.1 Development Process</w:t>
       </w:r>
@@ -4208,7 +4699,7 @@
       <w:pPr>
         <w:pStyle w:val="Heading3"/>
       </w:pPr>
-      <w:bookmarkStart w:id="19" w:name="_Toc159449524"/>
+      <w:bookmarkStart w:id="19" w:name="_Toc159620907"/>
       <w:r>
         <w:t>5.1.1 Week One</w:t>
       </w:r>
@@ -4919,7 +5410,7 @@
           <w14:ligatures w14:val="standardContextual"/>
         </w:rPr>
         <w:drawing>
-          <wp:inline distT="0" distB="0" distL="0" distR="0" wp14:anchorId="37E8A9AC" wp14:editId="7FD6921E">
+          <wp:inline distT="0" distB="0" distL="0" distR="0" wp14:anchorId="37E8A9AC" wp14:editId="6C0CA81F">
             <wp:extent cx="6858000" cy="3770630"/>
             <wp:effectExtent l="0" t="0" r="0" b="1270"/>
             <wp:docPr id="482047041" name="Picture 1" descr="A screen shot of a computer program&#10;&#10;Description automatically generated"/>
@@ -5095,7 +5586,7 @@
       <w:pPr>
         <w:pStyle w:val="Heading3"/>
       </w:pPr>
-      <w:bookmarkStart w:id="20" w:name="_Toc159449525"/>
+      <w:bookmarkStart w:id="20" w:name="_Toc159620908"/>
       <w:r>
         <w:t xml:space="preserve">5.1.2 </w:t>
       </w:r>
@@ -5427,7 +5918,7 @@
       <w:pPr>
         <w:pStyle w:val="Heading3"/>
       </w:pPr>
-      <w:bookmarkStart w:id="21" w:name="_Toc159449526"/>
+      <w:bookmarkStart w:id="21" w:name="_Toc159620909"/>
       <w:r>
         <w:t xml:space="preserve">5.1.3 </w:t>
       </w:r>
@@ -5992,7 +6483,7 @@
       <w:pPr>
         <w:pStyle w:val="Heading3"/>
       </w:pPr>
-      <w:bookmarkStart w:id="22" w:name="_Toc159449527"/>
+      <w:bookmarkStart w:id="22" w:name="_Toc159620910"/>
       <w:r>
         <w:t xml:space="preserve">5.1.4 </w:t>
       </w:r>
@@ -6084,7 +6575,7 @@
         </w:rPr>
         <w:lastRenderedPageBreak/>
         <w:drawing>
-          <wp:inline distT="0" distB="0" distL="0" distR="0" wp14:anchorId="62961576" wp14:editId="3B7E858F">
+          <wp:inline distT="0" distB="0" distL="0" distR="0" wp14:anchorId="62961576" wp14:editId="2C023735">
             <wp:extent cx="6858000" cy="3905250"/>
             <wp:effectExtent l="0" t="0" r="0" b="6350"/>
             <wp:docPr id="358572648" name="Picture 2" descr="A screen shot of a computer screen&#10;&#10;Description automatically generated"/>
@@ -6442,14 +6933,14 @@
       <w:pPr>
         <w:pStyle w:val="Heading3"/>
       </w:pPr>
-      <w:bookmarkStart w:id="23" w:name="_Toc159449528"/>
+      <w:bookmarkStart w:id="23" w:name="_Toc159620911"/>
       <w:r>
         <w:t xml:space="preserve">5.1.5 Week </w:t>
       </w:r>
+      <w:r>
+        <w:t>Five</w:t>
+      </w:r>
       <w:bookmarkEnd w:id="23"/>
-      <w:r>
-        <w:t>Five</w:t>
-      </w:r>
     </w:p>
     <w:p>
       <w:pPr>
@@ -6517,7 +7008,7 @@
         <w:pStyle w:val="Heading1"/>
         <w:spacing w:line="480" w:lineRule="auto"/>
       </w:pPr>
-      <w:bookmarkStart w:id="24" w:name="_Toc159449529"/>
+      <w:bookmarkStart w:id="24" w:name="_Toc159620912"/>
       <w:r>
         <w:lastRenderedPageBreak/>
         <w:t>6</w:t>
@@ -6529,11 +7020,41 @@
     </w:p>
     <w:p>
       <w:pPr>
+        <w:pStyle w:val="Reporttext"/>
+      </w:pPr>
+      <w:r>
+        <w:t>In this section, a</w:t>
+      </w:r>
+      <w:r>
+        <w:t xml:space="preserve"> comprehensive</w:t>
+      </w:r>
+      <w:r>
+        <w:t xml:space="preserve"> analysis</w:t>
+      </w:r>
+      <w:r>
+        <w:t xml:space="preserve"> will be complete</w:t>
+      </w:r>
+      <w:r>
+        <w:t>,</w:t>
+      </w:r>
+      <w:r>
+        <w:t xml:space="preserve"> which dives into finite parts of the system and validates the success or failure of portions of our implementation. </w:t>
+      </w:r>
+    </w:p>
+    <w:p>
+      <w:pPr>
+        <w:pStyle w:val="Reporttext"/>
+      </w:pPr>
+    </w:p>
+    <w:p>
+      <w:pPr>
         <w:pStyle w:val="Heading2"/>
       </w:pPr>
+      <w:bookmarkStart w:id="25" w:name="_Toc159620913"/>
       <w:r>
         <w:t>6.1 Functional Analysis</w:t>
       </w:r>
+      <w:bookmarkEnd w:id="25"/>
     </w:p>
     <w:p>
       <w:pPr>
@@ -6558,9 +7079,11 @@
       <w:pPr>
         <w:pStyle w:val="Heading2"/>
       </w:pPr>
+      <w:bookmarkStart w:id="26" w:name="_Toc159620914"/>
       <w:r>
         <w:t>6.2 Technical Analysis</w:t>
       </w:r>
+      <w:bookmarkEnd w:id="26"/>
     </w:p>
     <w:p>
       <w:pPr>
@@ -6570,10 +7093,13 @@
         <w:t xml:space="preserve">While the project </w:t>
       </w:r>
       <w:r>
-        <w:t xml:space="preserve">met the functional requirements, the technical implementation of these requirements fell under-successful. Our development process did not follow strict implementation guidelines. No test-driven development was implemented, and similar development practices were not used. We can’t be reasonably sure that our code is bug-free from an implementation standpoint as we don’t have a testing set against which to run it. This is an unfortunate oversight in the development and planning processes, and </w:t>
-      </w:r>
-      <w:r>
-        <w:t>this would not be passable in a real-world setting</w:t>
+        <w:t xml:space="preserve">met the functional requirements, the technical implementation of these requirements fell under-successful. Our development process did not follow strict implementation guidelines. No test-driven development was implemented, and similar development practices were not used. We can’t be reasonably sure that our code is bug-free from an implementation standpoint as we don’t have a testing set against which to run it. This is an unfortunate oversight in the development and planning processes, </w:t>
+      </w:r>
+      <w:r>
+        <w:t>which</w:t>
+      </w:r>
+      <w:r>
+        <w:t xml:space="preserve"> would not be passable in a real-world setting</w:t>
       </w:r>
       <w:r>
         <w:t xml:space="preserve">. </w:t>
@@ -6592,7 +7118,17 @@
         <w:t>Should the extension continue development, the team should first develop a unit test set and refactor the code to remove potential module cohesion and coupling oversights.</w:t>
       </w:r>
       <w:r>
-        <w:t xml:space="preserve"> For example, it’s pretty challenging to determine what is happening in the below function. HTML code is mixed in with JavaScript, and it’s clear that many different tasks are being completed. Thus, the relationship of tasks within this function is not as strongly related as we would have preferred.</w:t>
+        <w:t xml:space="preserve"> For example, it’s pretty challenging to determine what is happening in the below function. HTML code is mixed in with JavaScript, and it’s clear that </w:t>
+      </w:r>
+      <w:r>
+        <w:lastRenderedPageBreak/>
+        <w:t>many different tasks are being completed. Thus, the relationship of tasks within this function is not as strong</w:t>
+      </w:r>
+      <w:r>
+        <w:t xml:space="preserve"> </w:t>
+      </w:r>
+      <w:r>
+        <w:t>as we would have preferred.</w:t>
       </w:r>
     </w:p>
     <w:p>
@@ -6604,7 +7140,6 @@
         <w:rPr>
           <w:noProof/>
         </w:rPr>
-        <w:lastRenderedPageBreak/>
         <w:drawing>
           <wp:inline distT="0" distB="0" distL="0" distR="0" wp14:anchorId="30F0AD52" wp14:editId="033D6859">
             <wp:extent cx="6858000" cy="6734175"/>
@@ -6684,7 +7219,19 @@
         <w:pStyle w:val="Reporttext"/>
       </w:pPr>
       <w:r>
-        <w:t>Therefore, the technical implementation could use some work to validate that the technical implementation is stable and reliable for our product.</w:t>
+        <w:t xml:space="preserve">Therefore, the technical implementation could use some work to </w:t>
+      </w:r>
+      <w:r>
+        <w:t>ensure</w:t>
+      </w:r>
+      <w:r>
+        <w:t xml:space="preserve"> that </w:t>
+      </w:r>
+      <w:r>
+        <w:t xml:space="preserve">it </w:t>
+      </w:r>
+      <w:r>
+        <w:t>is stable and reliable for our product.</w:t>
       </w:r>
     </w:p>
     <w:p>
@@ -6696,17 +7243,279 @@
       <w:pPr>
         <w:pStyle w:val="Heading2"/>
       </w:pPr>
+      <w:bookmarkStart w:id="27" w:name="_Toc159620915"/>
+      <w:r>
+        <w:t>6.3 Security Analysis</w:t>
+      </w:r>
+      <w:bookmarkEnd w:id="27"/>
+    </w:p>
+    <w:p>
+      <w:pPr>
+        <w:pStyle w:val="Reporttext"/>
+      </w:pPr>
+      <w:r>
+        <w:t xml:space="preserve">We identified some simple security requirements within the project proposal, as seen in section 4.7.3. We defined that only the web browser user could view the data stored by the extension and that no other entity </w:t>
+      </w:r>
+      <w:r>
+        <w:t>could</w:t>
+      </w:r>
+      <w:r>
+        <w:t xml:space="preserve"> view it. </w:t>
+      </w:r>
+      <w:r>
+        <w:t xml:space="preserve">This requirement was met through the use of the Chrome local storage API. Through online research, the team has found that the local storage appears reasonably secure for non-sensitive data. </w:t>
+      </w:r>
+      <w:r>
+        <w:t xml:space="preserve"> </w:t>
+      </w:r>
+      <w:r>
+        <w:t xml:space="preserve">Reference 11.1 </w:t>
+      </w:r>
+      <w:r>
+        <w:t>indicates that cross-site scripting is the main threat to local storage, and we don’t see that threat as an issue for our target demographic.</w:t>
+      </w:r>
+      <w:r>
+        <w:t xml:space="preserve"> </w:t>
+      </w:r>
+    </w:p>
+    <w:p>
+      <w:pPr>
+        <w:pStyle w:val="Reporttext"/>
+      </w:pPr>
+    </w:p>
+    <w:p>
+      <w:pPr>
+        <w:pStyle w:val="Reporttext"/>
+      </w:pPr>
+      <w:r>
+        <w:t>We are confident that the data stored by our extension is not sensitive should it be leaked to a malicious entity. The only security concern we did not tackle is a malicious entity gaining access to the web browser. We don’t see this as a valid security concern for this extension, as the ignorance of the extension and the attractiveness of other targets would keep the data out of sight. Therefore, we don’t feel a password is needed for the extension. The extension has a reasonable security level for a product of this kind.</w:t>
+      </w:r>
+    </w:p>
+    <w:p>
+      <w:pPr>
+        <w:pStyle w:val="Reporttext"/>
+      </w:pPr>
+    </w:p>
+    <w:p>
+      <w:pPr>
+        <w:pStyle w:val="Heading2"/>
+      </w:pPr>
+      <w:bookmarkStart w:id="28" w:name="_Toc159620916"/>
+      <w:r>
+        <w:t>6.4 Comparative Analysis</w:t>
+      </w:r>
+      <w:bookmarkEnd w:id="28"/>
+    </w:p>
+    <w:p>
+      <w:pPr>
+        <w:pStyle w:val="Reporttext"/>
+      </w:pPr>
+      <w:r>
+        <w:t xml:space="preserve">We performed a comprehensive market analysis in the project proposal to see the existing software that could solve our problem space. We found that while there were many high-quality extensions, nothing met the needs required to solve all three of our project </w:t>
+      </w:r>
+      <w:r>
+        <w:t>objectives</w:t>
+      </w:r>
+      <w:r>
+        <w:t xml:space="preserve"> defined in the proposal in section 2.1.3. This validated the development of StudySync. This section will confirm that StudySync has solved the project </w:t>
+      </w:r>
+      <w:r>
+        <w:t>objectives</w:t>
+      </w:r>
+      <w:r>
+        <w:t>. Thereby making it the best solution for our target demographic.</w:t>
+      </w:r>
+    </w:p>
+    <w:p>
+      <w:pPr>
+        <w:pStyle w:val="Reporttext"/>
+      </w:pPr>
+    </w:p>
+    <w:p>
+      <w:pPr>
+        <w:pStyle w:val="Heading3"/>
+      </w:pPr>
+      <w:bookmarkStart w:id="29" w:name="_Toc159620917"/>
       <w:r>
         <w:lastRenderedPageBreak/>
-        <w:t>6.3 Security Analysis</w:t>
-      </w:r>
-    </w:p>
-    <w:p>
-      <w:pPr>
-        <w:pStyle w:val="Reporttext"/>
-      </w:pPr>
-      <w:r>
-        <w:t xml:space="preserve">We identified some simple security requirements within the project proposal, as seen in section 4.7.3. We defined that only the web browser user could view the data stored by the extension and that no other entity would be able to view it. </w:t>
+        <w:t>6.4.1 PO-1</w:t>
+      </w:r>
+      <w:bookmarkEnd w:id="29"/>
+    </w:p>
+    <w:p>
+      <w:pPr>
+        <w:pStyle w:val="Reporttext"/>
+      </w:pPr>
+      <w:r>
+        <w:t>Our tool successfully reacts and directly integrates with the Coursera website. The whitelist is hardcoded to allow all Coursera links by default, and the time tracker effectively integrates with Coursera pages to keep track of user tasks within the Coursera domain.</w:t>
+      </w:r>
+      <w:r>
+        <w:t xml:space="preserve"> Moving forward, a thriving base has been built to build more functionality that integrates well with the Coursera web platform.</w:t>
+      </w:r>
+    </w:p>
+    <w:p>
+      <w:pPr>
+        <w:pStyle w:val="Reporttext"/>
+      </w:pPr>
+    </w:p>
+    <w:p>
+      <w:pPr>
+        <w:pStyle w:val="Reporttext"/>
+      </w:pPr>
+      <w:r>
+        <w:t xml:space="preserve">// </w:t>
+      </w:r>
+      <w:proofErr w:type="spellStart"/>
+      <w:r>
+        <w:t>TODO</w:t>
+      </w:r>
+      <w:proofErr w:type="spellEnd"/>
+      <w:r>
+        <w:t xml:space="preserve"> ADD PHOTO OF </w:t>
+      </w:r>
+      <w:proofErr w:type="spellStart"/>
+      <w:r>
+        <w:t>TIMETRACKER</w:t>
+      </w:r>
+      <w:proofErr w:type="spellEnd"/>
+      <w:r>
+        <w:t xml:space="preserve"> CODE WITH COURSERA</w:t>
+      </w:r>
+    </w:p>
+    <w:p>
+      <w:pPr>
+        <w:pStyle w:val="Reporttext"/>
+      </w:pPr>
+    </w:p>
+    <w:p>
+      <w:pPr>
+        <w:pStyle w:val="Heading3"/>
+      </w:pPr>
+      <w:bookmarkStart w:id="30" w:name="_Toc159620918"/>
+      <w:r>
+        <w:t>6.4.2 PO-2</w:t>
+      </w:r>
+      <w:bookmarkEnd w:id="30"/>
+    </w:p>
+    <w:p>
+      <w:pPr>
+        <w:pStyle w:val="Reporttext"/>
+      </w:pPr>
+      <w:r>
+        <w:t>StudySync has successfully removed all website directions from study sessions. Any pages not on the whitelist will be blocked by a pop-up that will redirect users to their study sessions. The tool does this in a non-obtrusive way, allowing the user to control their study sessions without annoying them with complicated whitelisting loops. Users can easily list the site via the allow button and access the content if they need to visit it. The extension will then enable them to easily remove the site after the fact from the whitelist settings page.</w:t>
+      </w:r>
+    </w:p>
+    <w:p>
+      <w:pPr>
+        <w:keepNext/>
+      </w:pPr>
+      <w:r>
+        <w:rPr>
+          <w:noProof/>
+        </w:rPr>
+        <w:lastRenderedPageBreak/>
+        <w:drawing>
+          <wp:inline distT="0" distB="0" distL="0" distR="0" wp14:anchorId="1FE2DA13" wp14:editId="093517CD">
+            <wp:extent cx="6858000" cy="3581400"/>
+            <wp:effectExtent l="0" t="0" r="0" b="0"/>
+            <wp:docPr id="1765457743" name="Picture 2" descr="A screenshot of a computer&#10;&#10;Description automatically generated"/>
+            <wp:cNvGraphicFramePr>
+              <a:graphicFrameLocks xmlns:a="http://schemas.openxmlformats.org/drawingml/2006/main" noChangeAspect="1"/>
+            </wp:cNvGraphicFramePr>
+            <a:graphic xmlns:a="http://schemas.openxmlformats.org/drawingml/2006/main">
+              <a:graphicData uri="http://schemas.openxmlformats.org/drawingml/2006/picture">
+                <pic:pic xmlns:pic="http://schemas.openxmlformats.org/drawingml/2006/picture">
+                  <pic:nvPicPr>
+                    <pic:cNvPr id="1765457743" name="Picture 2" descr="A screenshot of a computer&#10;&#10;Description automatically generated"/>
+                    <pic:cNvPicPr/>
+                  </pic:nvPicPr>
+                  <pic:blipFill>
+                    <a:blip r:embed="rId25" cstate="print">
+                      <a:extLst>
+                        <a:ext uri="{28A0092B-C50C-407E-A947-70E740481C1C}">
+                          <a14:useLocalDpi xmlns:a14="http://schemas.microsoft.com/office/drawing/2010/main" val="0"/>
+                        </a:ext>
+                      </a:extLst>
+                    </a:blip>
+                    <a:stretch>
+                      <a:fillRect/>
+                    </a:stretch>
+                  </pic:blipFill>
+                  <pic:spPr>
+                    <a:xfrm>
+                      <a:off x="0" y="0"/>
+                      <a:ext cx="6858000" cy="3581400"/>
+                    </a:xfrm>
+                    <a:prstGeom prst="rect">
+                      <a:avLst/>
+                    </a:prstGeom>
+                  </pic:spPr>
+                </pic:pic>
+              </a:graphicData>
+            </a:graphic>
+          </wp:inline>
+        </w:drawing>
+      </w:r>
+    </w:p>
+    <w:p>
+      <w:pPr>
+        <w:pStyle w:val="Caption"/>
+        <w:spacing w:line="480" w:lineRule="auto"/>
+        <w:jc w:val="center"/>
+      </w:pPr>
+      <w:r>
+        <w:t xml:space="preserve">Figure </w:t>
+      </w:r>
+      <w:r>
+        <w:fldChar w:fldCharType="begin"/>
+      </w:r>
+      <w:r>
+        <w:instrText xml:space="preserve"> SEQ Figure \* ARABIC </w:instrText>
+      </w:r>
+      <w:r>
+        <w:fldChar w:fldCharType="separate"/>
+      </w:r>
+      <w:r>
+        <w:rPr>
+          <w:noProof/>
+        </w:rPr>
+        <w:t>17</w:t>
+      </w:r>
+      <w:r>
+        <w:fldChar w:fldCharType="end"/>
+      </w:r>
+      <w:r>
+        <w:t>: The Whitelist settings page.</w:t>
+      </w:r>
+    </w:p>
+    <w:p/>
+    <w:p>
+      <w:pPr>
+        <w:pStyle w:val="Heading3"/>
+      </w:pPr>
+      <w:bookmarkStart w:id="31" w:name="_Toc159620919"/>
+      <w:r>
+        <w:t xml:space="preserve">6.4.3 </w:t>
+      </w:r>
+      <w:r>
+        <w:t>PO-3</w:t>
+      </w:r>
+      <w:bookmarkEnd w:id="31"/>
+    </w:p>
+    <w:p>
+      <w:pPr>
+        <w:pStyle w:val="Reporttext"/>
+      </w:pPr>
+      <w:r>
+        <w:t xml:space="preserve">Lastly, StudySync effectively tracks most student study time on the Coursera platform. We were overzealous in adding the 80% metric to the original project proposal. However, given the nature of the extension, the tracking is successful. Our end users have also validated the success of the extension in the final survey we sent. They felt the extension tracked the study time effectively and did not see any glaring issues in our solution. Please refer to appendix // </w:t>
+      </w:r>
+      <w:proofErr w:type="spellStart"/>
+      <w:r>
+        <w:t>TODO</w:t>
+      </w:r>
+      <w:proofErr w:type="spellEnd"/>
+      <w:r>
+        <w:t xml:space="preserve"> LAST SURVEY for a dive into what the users thought of our final product.</w:t>
       </w:r>
     </w:p>
     <w:p>
@@ -6714,7 +7523,7 @@
         <w:pStyle w:val="Heading1"/>
         <w:spacing w:line="480" w:lineRule="auto"/>
       </w:pPr>
-      <w:bookmarkStart w:id="25" w:name="_Toc159449530"/>
+      <w:bookmarkStart w:id="32" w:name="_Toc159620920"/>
       <w:r>
         <w:lastRenderedPageBreak/>
         <w:t>7</w:t>
@@ -6722,14 +7531,14 @@
       <w:r>
         <w:t xml:space="preserve"> Evaluation</w:t>
       </w:r>
-      <w:bookmarkEnd w:id="25"/>
+      <w:bookmarkEnd w:id="32"/>
     </w:p>
     <w:p>
       <w:pPr>
         <w:pStyle w:val="Heading1"/>
         <w:spacing w:line="480" w:lineRule="auto"/>
       </w:pPr>
-      <w:bookmarkStart w:id="26" w:name="_Toc159449531"/>
+      <w:bookmarkStart w:id="33" w:name="_Toc159620921"/>
       <w:r>
         <w:lastRenderedPageBreak/>
         <w:t>8</w:t>
@@ -6737,14 +7546,14 @@
       <w:r>
         <w:t xml:space="preserve"> Conclusion</w:t>
       </w:r>
-      <w:bookmarkEnd w:id="26"/>
+      <w:bookmarkEnd w:id="33"/>
     </w:p>
     <w:p>
       <w:pPr>
         <w:pStyle w:val="Heading1"/>
         <w:spacing w:line="480" w:lineRule="auto"/>
       </w:pPr>
-      <w:bookmarkStart w:id="27" w:name="_Toc159449532"/>
+      <w:bookmarkStart w:id="34" w:name="_Toc159620922"/>
       <w:r>
         <w:lastRenderedPageBreak/>
         <w:t>9</w:t>
@@ -6752,14 +7561,14 @@
       <w:r>
         <w:t xml:space="preserve"> Individual Reflection (Name)</w:t>
       </w:r>
-      <w:bookmarkEnd w:id="27"/>
+      <w:bookmarkEnd w:id="34"/>
     </w:p>
     <w:p>
       <w:pPr>
         <w:pStyle w:val="Heading1"/>
         <w:spacing w:line="480" w:lineRule="auto"/>
       </w:pPr>
-      <w:bookmarkStart w:id="28" w:name="_Toc159449533"/>
+      <w:bookmarkStart w:id="35" w:name="_Toc159620923"/>
       <w:r>
         <w:lastRenderedPageBreak/>
         <w:t>1</w:t>
@@ -6773,7 +7582,7 @@
       <w:r>
         <w:t>Appendix</w:t>
       </w:r>
-      <w:bookmarkEnd w:id="28"/>
+      <w:bookmarkEnd w:id="35"/>
     </w:p>
     <w:p/>
     <w:p>
@@ -6781,7 +7590,7 @@
         <w:pStyle w:val="Heading1"/>
         <w:spacing w:line="480" w:lineRule="auto"/>
       </w:pPr>
-      <w:bookmarkStart w:id="29" w:name="_Toc159449534"/>
+      <w:bookmarkStart w:id="36" w:name="_Toc159620924"/>
       <w:r>
         <w:lastRenderedPageBreak/>
         <w:t>1</w:t>
@@ -6792,15 +7601,58 @@
       <w:r>
         <w:t xml:space="preserve"> References</w:t>
       </w:r>
-      <w:bookmarkEnd w:id="29"/>
+      <w:bookmarkEnd w:id="36"/>
       <w:r>
         <w:t xml:space="preserve"> </w:t>
       </w:r>
+    </w:p>
+    <w:p>
+      <w:pPr>
+        <w:pStyle w:val="Reporttext"/>
+        <w:spacing w:line="240" w:lineRule="auto"/>
+      </w:pPr>
+      <w:r>
+        <w:t xml:space="preserve">11.1 </w:t>
+      </w:r>
+      <w:r>
+        <w:t xml:space="preserve">Security, P. P. (2022, April 22). Local storage versus cookies: Which to use to securely store session tokens. </w:t>
+      </w:r>
+      <w:r>
+        <w:rPr>
+          <w:i/>
+          <w:iCs/>
+        </w:rPr>
+        <w:t>Pivot Point Security</w:t>
+      </w:r>
+      <w:r>
+        <w:t xml:space="preserve">. </w:t>
+      </w:r>
+      <w:hyperlink r:id="rId26" w:history="1">
+        <w:r>
+          <w:rPr>
+            <w:rStyle w:val="Hyperlink"/>
+          </w:rPr>
+          <w:t>https://www.pivotpointsecurity.com/local-storage-versus-cookies-which-to-use-to-securely-store-session-tokens/</w:t>
+        </w:r>
+      </w:hyperlink>
+    </w:p>
+    <w:p>
+      <w:pPr>
+        <w:ind w:firstLine="720"/>
+      </w:pPr>
+    </w:p>
+    <w:p>
+      <w:pPr>
+        <w:ind w:firstLine="720"/>
+        <w:rPr>
+          <w:rStyle w:val="SubtleReference"/>
+        </w:rPr>
+      </w:pPr>
     </w:p>
     <w:p/>
     <w:sectPr>
-      <w:headerReference w:type="even" r:id="rId25"/>
-      <w:headerReference w:type="default" r:id="rId26"/>
+      <w:headerReference w:type="even" r:id="rId27"/>
+      <w:headerReference w:type="default" r:id="rId28"/>
       <w:pgSz w:w="12240" w:h="15840"/>
       <w:pgMar w:top="720" w:right="720" w:bottom="720" w:left="720" w:header="708" w:footer="708" w:gutter="0"/>
       <w:cols w:space="708"/>
@@ -13510,6 +14362,15 @@
       <w:color w:val="5A5A5A" w:themeColor="text1" w:themeTint="A5"/>
     </w:rPr>
   </w:style>
+  <w:style w:type="paragraph" w:customStyle="1" w:styleId="Reference">
+    <w:name w:val="Reference"/>
+    <w:basedOn w:val="Reporttext"/>
+    <w:qFormat/>
+    <w:rsid w:val="00826DC7"/>
+    <w:pPr>
+      <w:spacing w:line="240" w:lineRule="auto"/>
+    </w:pPr>
+  </w:style>
 </w:styles>
 </file>
 

</xml_diff>